<commit_message>
start CLI service ARCH
</commit_message>
<xml_diff>
--- a/docs/CLI_service_description.docx
+++ b/docs/CLI_service_description.docx
@@ -10,11 +10,32 @@
       </w:pPr>
       <w:r>
         <w:rPr/>
-        <w:t>Сервис CLI</w:t>
-      </w:r>
-      <w:r>
-        <w:rPr/>
-        <w:t>. Описание</w:t>
+        <w:t>Сервис CLI. Описание</w:t>
+      </w:r>
+    </w:p>
+    <w:p>
+      <w:pPr>
+        <w:pStyle w:val="style0"/>
+        <w:jc w:val="both"/>
+        <w:rPr/>
+      </w:pPr>
+      <w:r>
+        <w:rPr/>
+      </w:r>
+    </w:p>
+    <w:p>
+      <w:pPr>
+        <w:pStyle w:val="style0"/>
+        <w:jc w:val="both"/>
+        <w:rPr/>
+      </w:pPr>
+      <w:r>
+        <w:rPr/>
+        <w:tab/>
+      </w:r>
+      <w:r>
+        <w:rPr/>
+        <w:t xml:space="preserve">CLI сервис — это backend часть системы CLI. </w:t>
       </w:r>
     </w:p>
     <w:p>
@@ -60,38 +81,7 @@
       </w:pPr>
       <w:r>
         <w:rPr/>
-        <w:t>блаблабла</w:t>
-      </w:r>
-    </w:p>
-    <w:p>
-      <w:pPr>
-        <w:pStyle w:val="style0"/>
-        <w:jc w:val="both"/>
-        <w:rPr/>
-      </w:pPr>
-      <w:r>
-        <w:rPr/>
-      </w:r>
-    </w:p>
-    <w:p>
-      <w:pPr>
-        <w:pStyle w:val="style0"/>
-        <w:jc w:val="center"/>
-        <w:rPr/>
-      </w:pPr>
-      <w:r>
-        <w:rPr/>
-        <w:t>Поведение</w:t>
-      </w:r>
-    </w:p>
-    <w:p>
-      <w:pPr>
-        <w:pStyle w:val="style0"/>
-        <w:jc w:val="both"/>
-        <w:rPr/>
-      </w:pPr>
-      <w:r>
-        <w:rPr/>
+        <w:t>Позволяет одновременно работать нескольким пользователям.</w:t>
       </w:r>
     </w:p>
     <w:p>
@@ -106,6 +96,112 @@
       </w:pPr>
       <w:r>
         <w:rPr/>
+        <w:t>Поддерживает возможность по аутентификации и авторизации пользователей.</w:t>
+      </w:r>
+    </w:p>
+    <w:p>
+      <w:pPr>
+        <w:pStyle w:val="style0"/>
+        <w:numPr>
+          <w:ilvl w:val="0"/>
+          <w:numId w:val="1"/>
+        </w:numPr>
+        <w:jc w:val="both"/>
+        <w:rPr/>
+      </w:pPr>
+      <w:r>
+        <w:rPr/>
+        <w:t>Связывает с каждым пользователем, вошедшим в систему, его клиентскую сессию. Клиентские сессии двух разных пользователей не зависят друг от друга.</w:t>
+      </w:r>
+    </w:p>
+    <w:p>
+      <w:pPr>
+        <w:pStyle w:val="style0"/>
+        <w:numPr>
+          <w:ilvl w:val="0"/>
+          <w:numId w:val="1"/>
+        </w:numPr>
+        <w:jc w:val="both"/>
+        <w:rPr/>
+      </w:pPr>
+      <w:r>
+        <w:rPr/>
+        <w:t>Поддерживает автоматический выход пользователя по таймауту (и очистку его клиентской сессии).</w:t>
+      </w:r>
+    </w:p>
+    <w:p>
+      <w:pPr>
+        <w:pStyle w:val="style0"/>
+        <w:numPr>
+          <w:ilvl w:val="0"/>
+          <w:numId w:val="1"/>
+        </w:numPr>
+        <w:jc w:val="both"/>
+        <w:rPr/>
+      </w:pPr>
+      <w:r>
+        <w:rPr/>
+        <w:t>Поддерживает динамическую конфигурацию при запуске: информация о наборе команд, конфигурации машины состояний CLI, уровнях доступа загружается из соответствующих конфигурационных файлов при запуске.</w:t>
+      </w:r>
+    </w:p>
+    <w:p>
+      <w:pPr>
+        <w:pStyle w:val="style0"/>
+        <w:numPr>
+          <w:ilvl w:val="0"/>
+          <w:numId w:val="1"/>
+        </w:numPr>
+        <w:jc w:val="both"/>
+        <w:rPr/>
+      </w:pPr>
+      <w:r>
+        <w:rPr/>
+        <w:t>Принимает ввод от пользователя, разбирает его и выполняет соответствующую команду в случае успешности разбора.</w:t>
+      </w:r>
+    </w:p>
+    <w:p>
+      <w:pPr>
+        <w:pStyle w:val="style0"/>
+        <w:jc w:val="both"/>
+        <w:rPr/>
+      </w:pPr>
+      <w:r>
+        <w:rPr/>
+      </w:r>
+    </w:p>
+    <w:p>
+      <w:pPr>
+        <w:pStyle w:val="style0"/>
+        <w:jc w:val="center"/>
+        <w:rPr/>
+      </w:pPr>
+      <w:r>
+        <w:rPr/>
+        <w:t>Поведение</w:t>
+      </w:r>
+    </w:p>
+    <w:p>
+      <w:pPr>
+        <w:pStyle w:val="style0"/>
+        <w:jc w:val="both"/>
+        <w:rPr/>
+      </w:pPr>
+      <w:r>
+        <w:rPr/>
+      </w:r>
+    </w:p>
+    <w:p>
+      <w:pPr>
+        <w:pStyle w:val="style0"/>
+        <w:numPr>
+          <w:ilvl w:val="0"/>
+          <w:numId w:val="1"/>
+        </w:numPr>
+        <w:jc w:val="both"/>
+        <w:rPr/>
+      </w:pPr>
+      <w:r>
+        <w:rPr/>
         <w:t>блаблабла</w:t>
       </w:r>
     </w:p>
@@ -152,7 +248,15 @@
       </w:pPr>
       <w:r>
         <w:rPr/>
-        <w:t>блаблабла</w:t>
+        <w:t xml:space="preserve">Все конфигурационные файлы будут хранить данные в виде выражений языка Erlang. С одной стороны это сильно облегчит и ускорит разбор таких файлов, а с другой стороны особо не усложнит </w:t>
+      </w:r>
+      <w:r>
+        <w:rPr/>
+        <w:t>их</w:t>
+      </w:r>
+      <w:r>
+        <w:rPr/>
+        <w:t xml:space="preserve"> синтаксис.</w:t>
       </w:r>
     </w:p>
     <w:p>
@@ -172,7 +276,7 @@
       <w:pgNumType w:fmt="decimal"/>
       <w:formProt w:val="false"/>
       <w:textDirection w:val="lrTb"/>
-      <w:docGrid w:charSpace="-6350" w:linePitch="240" w:type="default"/>
+      <w:docGrid w:charSpace="-6759" w:linePitch="239" w:type="default"/>
     </w:sectPr>
   </w:body>
 </w:document>
@@ -862,10 +966,24 @@
       <w:rFonts w:cs="OpenSymbol"/>
     </w:rPr>
   </w:style>
-  <w:style w:styleId="style52" w:type="paragraph">
+  <w:style w:styleId="style52" w:type="character">
+    <w:name w:val="ListLabel 37"/>
+    <w:next w:val="style52"/>
+    <w:rPr>
+      <w:rFonts w:cs="Symbol"/>
+    </w:rPr>
+  </w:style>
+  <w:style w:styleId="style53" w:type="character">
+    <w:name w:val="ListLabel 38"/>
+    <w:next w:val="style53"/>
+    <w:rPr>
+      <w:rFonts w:cs="OpenSymbol"/>
+    </w:rPr>
+  </w:style>
+  <w:style w:styleId="style54" w:type="paragraph">
     <w:name w:val="Заголовок"/>
     <w:basedOn w:val="style0"/>
-    <w:next w:val="style53"/>
+    <w:next w:val="style55"/>
     <w:pPr>
       <w:keepNext/>
       <w:spacing w:after="120" w:before="240"/>
@@ -877,29 +995,29 @@
       <w:szCs w:val="28"/>
     </w:rPr>
   </w:style>
-  <w:style w:styleId="style53" w:type="paragraph">
+  <w:style w:styleId="style55" w:type="paragraph">
     <w:name w:val="Основной текст"/>
     <w:basedOn w:val="style0"/>
-    <w:next w:val="style53"/>
+    <w:next w:val="style55"/>
     <w:pPr>
       <w:spacing w:after="120" w:before="0" w:line="288" w:lineRule="auto"/>
       <w:contextualSpacing w:val="false"/>
     </w:pPr>
     <w:rPr/>
   </w:style>
-  <w:style w:styleId="style54" w:type="paragraph">
+  <w:style w:styleId="style56" w:type="paragraph">
     <w:name w:val="Список"/>
-    <w:basedOn w:val="style53"/>
-    <w:next w:val="style54"/>
+    <w:basedOn w:val="style55"/>
+    <w:next w:val="style56"/>
     <w:pPr/>
     <w:rPr>
       <w:rFonts w:cs="Lohit Hindi"/>
     </w:rPr>
   </w:style>
-  <w:style w:styleId="style55" w:type="paragraph">
+  <w:style w:styleId="style57" w:type="paragraph">
     <w:name w:val="Название"/>
     <w:basedOn w:val="style0"/>
-    <w:next w:val="style55"/>
+    <w:next w:val="style57"/>
     <w:pPr>
       <w:suppressLineNumbers/>
       <w:spacing w:after="120" w:before="120"/>
@@ -913,10 +1031,10 @@
       <w:szCs w:val="24"/>
     </w:rPr>
   </w:style>
-  <w:style w:styleId="style56" w:type="paragraph">
+  <w:style w:styleId="style58" w:type="paragraph">
     <w:name w:val="Указатель"/>
     <w:basedOn w:val="style0"/>
-    <w:next w:val="style56"/>
+    <w:next w:val="style58"/>
     <w:pPr>
       <w:suppressLineNumbers/>
     </w:pPr>
@@ -924,10 +1042,10 @@
       <w:rFonts w:cs="Lohit Hindi"/>
     </w:rPr>
   </w:style>
-  <w:style w:styleId="style57" w:type="paragraph">
+  <w:style w:styleId="style59" w:type="paragraph">
     <w:name w:val="Содержимое таблицы"/>
     <w:basedOn w:val="style0"/>
-    <w:next w:val="style57"/>
+    <w:next w:val="style59"/>
     <w:pPr/>
     <w:rPr/>
   </w:style>

</xml_diff>

<commit_message>
cli service arch. continue
</commit_message>
<xml_diff>
--- a/docs/CLI_service_description.docx
+++ b/docs/CLI_service_description.docx
@@ -183,11 +183,113 @@
           <w:numId w:val="1"/>
         </w:numPr>
         <w:jc w:val="both"/>
-        <w:rPr/>
-      </w:pPr>
-      <w:r>
-        <w:rPr/>
-        <w:t>Принимает ввод от пользователя, разбирает его и выполняет соответствующую команду (цепочку команд) в случае успешности разбора. Ввод пользователя может быть разобран как одиночная команда, так и цепочка команд.</w:t>
+        <w:rPr>
+          <w:color w:val="000000"/>
+        </w:rPr>
+      </w:pPr>
+      <w:r>
+        <w:rPr>
+          <w:color w:val="000000"/>
+        </w:rPr>
+        <w:t xml:space="preserve">Принимает ввод от пользователя, разбирает его и выполняет соответствующую цепочку команд в случае успешности разбора. Ввод пользователя может быть разобран как </w:t>
+      </w:r>
+      <w:r>
+        <w:rPr>
+          <w:color w:val="000000"/>
+        </w:rPr>
+        <w:t>цепочка из</w:t>
+      </w:r>
+      <w:r>
+        <w:rPr>
+          <w:color w:val="000000"/>
+        </w:rPr>
+        <w:t xml:space="preserve"> одн</w:t>
+      </w:r>
+      <w:r>
+        <w:rPr>
+          <w:color w:val="000000"/>
+        </w:rPr>
+        <w:t>ой</w:t>
+      </w:r>
+      <w:r>
+        <w:rPr>
+          <w:color w:val="000000"/>
+        </w:rPr>
+        <w:t xml:space="preserve"> команд</w:t>
+      </w:r>
+      <w:r>
+        <w:rPr>
+          <w:color w:val="000000"/>
+        </w:rPr>
+        <w:t>ы</w:t>
+      </w:r>
+      <w:r>
+        <w:rPr>
+          <w:color w:val="000000"/>
+        </w:rPr>
+        <w:t xml:space="preserve">, так и </w:t>
+      </w:r>
+      <w:r>
+        <w:rPr>
+          <w:color w:val="000000"/>
+        </w:rPr>
+        <w:t>из</w:t>
+      </w:r>
+      <w:r>
+        <w:rPr>
+          <w:color w:val="000000"/>
+        </w:rPr>
+        <w:t xml:space="preserve"> </w:t>
+      </w:r>
+      <w:r>
+        <w:rPr>
+          <w:color w:val="000000"/>
+        </w:rPr>
+        <w:t>нескольких</w:t>
+      </w:r>
+      <w:r>
+        <w:rPr>
+          <w:color w:val="000000"/>
+        </w:rPr>
+        <w:t xml:space="preserve"> команд.</w:t>
+      </w:r>
+    </w:p>
+    <w:p>
+      <w:pPr>
+        <w:pStyle w:val="Normal"/>
+        <w:numPr>
+          <w:ilvl w:val="0"/>
+          <w:numId w:val="1"/>
+        </w:numPr>
+        <w:jc w:val="both"/>
+        <w:rPr/>
+      </w:pPr>
+      <w:r>
+        <w:rPr/>
+        <w:t>Перед выполнением команды происходит динамическая проверка возможности выполнить команду в данный момент времени. Результат динамической проверки зависит от следующих факторов: прошел ли пользователь процесс аутентификации, наличие у пользователя прав для выполнения команды, доступность команды в данном режиме работы CLI.</w:t>
+      </w:r>
+    </w:p>
+    <w:p>
+      <w:pPr>
+        <w:pStyle w:val="Normal"/>
+        <w:numPr>
+          <w:ilvl w:val="0"/>
+          <w:numId w:val="1"/>
+        </w:numPr>
+        <w:jc w:val="both"/>
+        <w:rPr/>
+      </w:pPr>
+      <w:r>
+        <w:rPr/>
+        <w:t xml:space="preserve">Во время выполнения, команда может изменить состояние клиента, взаимодействовать с железом, а также передать данные в потоки вывода и выводы ошибок. Результатом выполнения каждой команды является ее код возврата: </w:t>
+      </w:r>
+      <w:r>
+        <w:rPr/>
+        <w:t>код возврата 0 означает, что команды выполнилась успешно, в противном случае значение кода возврата будет отлично от 0</w:t>
+      </w:r>
+      <w:r>
+        <w:rPr/>
+        <w:t>. Обработчик клиентских запросов может преобразовать этот код возврата в сообщение и отправить это сообщение клиенту.</w:t>
       </w:r>
     </w:p>
     <w:p>
@@ -217,7 +319,7 @@
       </w:pPr>
       <w:r>
         <w:rPr/>
-        <w:t>Каждая команда cli сервиса содержит «поток ввода», «</w:t>
+        <w:t xml:space="preserve">Каждая команда cli сервиса содержит поток ввода, </w:t>
       </w:r>
       <w:r>
         <w:rPr/>
@@ -225,11 +327,108 @@
       </w:r>
       <w:r>
         <w:rPr/>
-        <w:t xml:space="preserve">» </w:t>
-      </w:r>
-      <w:r>
-        <w:rPr/>
-        <w:t>и «поток вывода ошибок»</w:t>
+        <w:t xml:space="preserve"> </w:t>
+      </w:r>
+      <w:r>
+        <w:rPr/>
+        <w:t>и поток вывода ошибок</w:t>
+      </w:r>
+      <w:r>
+        <w:rPr/>
+        <w:t xml:space="preserve">. </w:t>
+      </w:r>
+      <w:r>
+        <w:rPr/>
+        <w:t>Команды в цепочке команд соединяются через потоки ввода, вывода и вывода ошибок. Обработчик клиентских запросов является итоговым приемником вывода цепочки команд.</w:t>
+      </w:r>
+    </w:p>
+    <w:p>
+      <w:pPr>
+        <w:pStyle w:val="Normal"/>
+        <w:numPr>
+          <w:ilvl w:val="0"/>
+          <w:numId w:val="1"/>
+        </w:numPr>
+        <w:jc w:val="both"/>
+        <w:rPr/>
+      </w:pPr>
+      <w:r>
+        <w:rPr/>
+        <w:t xml:space="preserve">Каждая команда cli сервиса содержит справочную информацию о самой себе. Также каждая команда содержит свойства, упрощающие разбор пользовательского ввода и построения цепочки команд. Эти свойства содержат </w:t>
+      </w:r>
+      <w:r>
+        <w:rPr/>
+        <w:t>следующую</w:t>
+      </w:r>
+      <w:r>
+        <w:rPr/>
+        <w:t xml:space="preserve"> информацию: принимает ли команда ввод </w:t>
+      </w:r>
+      <w:r>
+        <w:rPr/>
+        <w:t>через поток ввода, взаимодействует ли команда с реальным железом, является ли команда заглушкой для представления команды терминального клиента, необходимо ли пользователю пройти аутентификацию для использования этой команды</w:t>
+      </w:r>
+      <w:r>
+        <w:rPr/>
+        <w:t xml:space="preserve"> и т. д.</w:t>
+      </w:r>
+    </w:p>
+    <w:p>
+      <w:pPr>
+        <w:pStyle w:val="Normal"/>
+        <w:jc w:val="both"/>
+        <w:rPr/>
+      </w:pPr>
+      <w:r>
+        <w:rPr/>
+      </w:r>
+    </w:p>
+    <w:p>
+      <w:pPr>
+        <w:pStyle w:val="Normal"/>
+        <w:jc w:val="center"/>
+        <w:rPr/>
+      </w:pPr>
+      <w:r>
+        <w:rPr/>
+        <w:t>Поведение</w:t>
+      </w:r>
+    </w:p>
+    <w:p>
+      <w:pPr>
+        <w:pStyle w:val="Normal"/>
+        <w:jc w:val="both"/>
+        <w:rPr/>
+      </w:pPr>
+      <w:r>
+        <w:rPr/>
+      </w:r>
+    </w:p>
+    <w:p>
+      <w:pPr>
+        <w:pStyle w:val="Normal"/>
+        <w:numPr>
+          <w:ilvl w:val="0"/>
+          <w:numId w:val="1"/>
+        </w:numPr>
+        <w:jc w:val="both"/>
+        <w:rPr/>
+      </w:pPr>
+      <w:r>
+        <w:rPr/>
+        <w:t xml:space="preserve">При запуске cli сервиса для взаимодействия с клиентами создается только слушающий сокет (listen сокет). При подключении клиента (при запуске терминального клиента) к этому сокету, создается клиентский сокет, через который и происходит взаимодействие клиента с cli сервисом; также создается обработчик </w:t>
+      </w:r>
+      <w:r>
+        <w:rPr/>
+        <w:t>запросов</w:t>
+      </w:r>
+      <w:r>
+        <w:rPr/>
+        <w:t xml:space="preserve"> для взаимодействия только с этим клиентом </w:t>
+      </w:r>
+      <w:r>
+        <w:rPr/>
+        <w:t>и клиентское состояние</w:t>
       </w:r>
       <w:r>
         <w:rPr/>
@@ -248,89 +447,7 @@
       </w:pPr>
       <w:r>
         <w:rPr/>
-        <w:t xml:space="preserve">Каждая команда cli сервиса содержит справочную информацию о самой себе. Также каждая команда содержит свойства, упрощающие разбор пользовательского ввода и построения цепочки команд. Эти свойства содержат информацию, принимает ли команда ввод </w:t>
-      </w:r>
-      <w:r>
-        <w:rPr/>
-        <w:t>через «поток ввода», взаимодействует ли команда с реальным железом, является ли команда заглушкой для представления команды терминального клиента</w:t>
-      </w:r>
-      <w:r>
-        <w:rPr/>
-        <w:t xml:space="preserve"> и т. д.</w:t>
-      </w:r>
-    </w:p>
-    <w:p>
-      <w:pPr>
-        <w:pStyle w:val="Normal"/>
-        <w:jc w:val="both"/>
-        <w:rPr/>
-      </w:pPr>
-      <w:r>
-        <w:rPr/>
-      </w:r>
-    </w:p>
-    <w:p>
-      <w:pPr>
-        <w:pStyle w:val="Normal"/>
-        <w:jc w:val="center"/>
-        <w:rPr/>
-      </w:pPr>
-      <w:r>
-        <w:rPr/>
-        <w:t>Поведение</w:t>
-      </w:r>
-    </w:p>
-    <w:p>
-      <w:pPr>
-        <w:pStyle w:val="Normal"/>
-        <w:jc w:val="both"/>
-        <w:rPr/>
-      </w:pPr>
-      <w:r>
-        <w:rPr/>
-      </w:r>
-    </w:p>
-    <w:p>
-      <w:pPr>
-        <w:pStyle w:val="Normal"/>
-        <w:numPr>
-          <w:ilvl w:val="0"/>
-          <w:numId w:val="1"/>
-        </w:numPr>
-        <w:jc w:val="both"/>
-        <w:rPr/>
-      </w:pPr>
-      <w:r>
-        <w:rPr/>
-        <w:t xml:space="preserve">При запуске cli сервиса для взаимодействия с клиентами создается только слушающий сокет (listen сокет). При подключении клиента (при запуске терминального клиента) к этому сокету, создается клиентский сокет, через который и происходит взаимодействие клиента с cli сервисом; также создается обработчик </w:t>
-      </w:r>
-      <w:r>
-        <w:rPr/>
-        <w:t>запросов</w:t>
-      </w:r>
-      <w:r>
-        <w:rPr/>
-        <w:t xml:space="preserve"> для взаимодействия только с этим клиентом.</w:t>
-      </w:r>
-    </w:p>
-    <w:p>
-      <w:pPr>
-        <w:pStyle w:val="Normal"/>
-        <w:numPr>
-          <w:ilvl w:val="0"/>
-          <w:numId w:val="1"/>
-        </w:numPr>
-        <w:jc w:val="both"/>
-        <w:rPr/>
-      </w:pPr>
-      <w:r>
-        <w:rPr/>
-        <w:t xml:space="preserve">Если пользователь не вошел в систему </w:t>
-      </w:r>
-      <w:bookmarkStart w:id="0" w:name="__DdeLink__689_1150207580"/>
-      <w:r>
-        <w:rPr/>
-        <w:t xml:space="preserve">(до успешного вызова команды </w:t>
+        <w:t xml:space="preserve">После того как пользователь успешно вошел в систему (в случае успешного вызова команды </w:t>
       </w:r>
       <w:r>
         <w:rPr>
@@ -341,81 +458,143 @@
       </w:r>
       <w:r>
         <w:rPr/>
-        <w:t>)</w:t>
-      </w:r>
-      <w:bookmarkEnd w:id="0"/>
-      <w:r>
-        <w:rPr/>
-        <w:t>, то при попытке выполнить какую-либо команду пользователь будет получать ошибку выполнения команды (о том, что пользователь не прошел аутентификацию). Единственным исключением из этого правила является команда для получения помощи: эту команду может вызывать пользователь, не прошедший аутентификацию.</w:t>
-      </w:r>
-    </w:p>
-    <w:p>
-      <w:pPr>
-        <w:pStyle w:val="Normal"/>
-        <w:numPr>
-          <w:ilvl w:val="0"/>
-          <w:numId w:val="1"/>
-        </w:numPr>
-        <w:jc w:val="both"/>
-        <w:rPr/>
-      </w:pPr>
-      <w:r>
-        <w:rPr/>
-        <w:t xml:space="preserve">Если пользователь успешно вошел в систему (в случае успешного вызова команды </w:t>
+        <w:t>) в его клиентское состояние помеща</w:t>
+      </w:r>
+      <w:r>
+        <w:rPr/>
+        <w:t>ю</w:t>
+      </w:r>
+      <w:r>
+        <w:rPr/>
+        <w:t xml:space="preserve">тся </w:t>
+      </w:r>
+      <w:r>
+        <w:rPr/>
+        <w:t>его реквизиты (по крайней мере имя пользователя и уровень его доступа).</w:t>
+      </w:r>
+    </w:p>
+    <w:p>
+      <w:pPr>
+        <w:pStyle w:val="Normal"/>
+        <w:numPr>
+          <w:ilvl w:val="0"/>
+          <w:numId w:val="1"/>
+        </w:numPr>
+        <w:jc w:val="both"/>
+        <w:rPr/>
+      </w:pPr>
+      <w:r>
+        <w:rPr/>
+        <w:t xml:space="preserve">При получении запроса от клиента на выполнение некоторой cli команды (при получении ввода пользователя) происходит ее разбор. В результате разбора создается </w:t>
+      </w:r>
+      <w:r>
+        <w:rPr/>
+        <w:t xml:space="preserve">цепочка из </w:t>
+      </w:r>
+      <w:r>
+        <w:rPr/>
+        <w:t>одн</w:t>
+      </w:r>
+      <w:r>
+        <w:rPr/>
+        <w:t>ой</w:t>
+      </w:r>
+      <w:r>
+        <w:rPr/>
+        <w:t xml:space="preserve"> или нескольк</w:t>
+      </w:r>
+      <w:r>
+        <w:rPr/>
+        <w:t>их</w:t>
+      </w:r>
+      <w:r>
+        <w:rPr/>
+        <w:t xml:space="preserve"> команд.</w:t>
+      </w:r>
+    </w:p>
+    <w:p>
+      <w:pPr>
+        <w:pStyle w:val="Normal"/>
+        <w:numPr>
+          <w:ilvl w:val="0"/>
+          <w:numId w:val="1"/>
+        </w:numPr>
+        <w:jc w:val="both"/>
+        <w:rPr/>
+      </w:pPr>
+      <w:r>
+        <w:rPr/>
+        <w:t xml:space="preserve">После разбора запроса от клиента в цепочку команд, все команды из этой цепочки выполняются последовательно. Перед выполнением команды происходит проверка, может ли данная команда быть выполнена в данный момент времени. Доступность команды для выполнения зависит от следующих факторов: прошел ли пользователь процесс аутентификации, достаточно ли у текущего пользователя прав для выполнения данной команды, доступна ли команда в данном режиме работы CLI. Если команда для выполнения в данный момент времени не доступна, </w:t>
+      </w:r>
+      <w:r>
+        <w:rPr/>
+        <w:t>она не будет выполнена и выполнение все цепочки команд прервется. При этом результат работы предыдущих команд из цепочки останется (транзакционность выполнения цепочки команд не предусмотрена).</w:t>
+      </w:r>
+    </w:p>
+    <w:p>
+      <w:pPr>
+        <w:pStyle w:val="Normal"/>
+        <w:numPr>
+          <w:ilvl w:val="0"/>
+          <w:numId w:val="1"/>
+        </w:numPr>
+        <w:jc w:val="both"/>
+        <w:rPr>
+          <w:color w:val="000000"/>
+        </w:rPr>
+      </w:pPr>
+      <w:r>
+        <w:rPr>
+          <w:color w:val="000000"/>
+        </w:rPr>
+        <w:t>Если команда не является последней командой в цепочке команд, то вывод из потока вывода этой команды направляется в поток ввода следующей за ней команды. Если команда является последней командой в цепочке команд, то вывод из потока вывода этой команды направляется обработчику клиентских запросов. Если перенаправления потока вывода ошибок (в поток вывода) нет, то данные из потока вывода ошибок направляются обработчику клиентских запросов. Если перенаправления потока вывода ошибок (в поток вывода) есть, то данные из потока вывода ошибок направляются в поток вывода этой же команды.</w:t>
+      </w:r>
+    </w:p>
+    <w:p>
+      <w:pPr>
+        <w:pStyle w:val="Normal"/>
+        <w:numPr>
+          <w:ilvl w:val="0"/>
+          <w:numId w:val="1"/>
+        </w:numPr>
+        <w:jc w:val="both"/>
+        <w:rPr>
+          <w:color w:val="000000"/>
+        </w:rPr>
+      </w:pPr>
+      <w:r>
+        <w:rPr>
+          <w:color w:val="000000"/>
+        </w:rPr>
+        <w:t xml:space="preserve">В случае выхода пользователя из системы (в случае успешного вызова команды </w:t>
       </w:r>
       <w:r>
         <w:rPr>
           <w:b/>
           <w:bCs/>
-        </w:rPr>
-        <w:t>login</w:t>
-      </w:r>
-      <w:r>
-        <w:rPr/>
-        <w:t>), то для него создается клиентское состояние. После этого пользователь получает возможность выполнять некоторый набор команд (об этом ниже) на стороне сервера.</w:t>
-      </w:r>
-    </w:p>
-    <w:p>
-      <w:pPr>
-        <w:pStyle w:val="Normal"/>
-        <w:numPr>
-          <w:ilvl w:val="0"/>
-          <w:numId w:val="1"/>
-        </w:numPr>
-        <w:jc w:val="both"/>
-        <w:rPr/>
-      </w:pPr>
-      <w:r>
-        <w:rPr/>
-        <w:t xml:space="preserve">При получении запроса от клиента на выполнение некоторой cli команды (при получении ввода пользователя) происходит ее разбор. В результате разбора создается </w:t>
-      </w:r>
-      <w:r>
-        <w:rPr/>
-        <w:t xml:space="preserve">цепочка из </w:t>
-      </w:r>
-      <w:r>
-        <w:rPr/>
-        <w:t>одн</w:t>
-      </w:r>
-      <w:r>
-        <w:rPr/>
-        <w:t>ой</w:t>
-      </w:r>
-      <w:r>
-        <w:rPr/>
-        <w:t xml:space="preserve"> или нескольк</w:t>
-      </w:r>
-      <w:r>
-        <w:rPr/>
-        <w:t>их</w:t>
-      </w:r>
-      <w:r>
-        <w:rPr/>
-        <w:t xml:space="preserve"> команд. </w:t>
-      </w:r>
-      <w:r>
-        <w:rPr/>
-        <w:t>При этом «поток вывода» и «поток вывода ошибок» последней команды в цепочки отправляется на терминальный клиент через обработчик клиентских запросов.</w:t>
+          <w:color w:val="000000"/>
+        </w:rPr>
+        <w:t>log</w:t>
+      </w:r>
+      <w:r>
+        <w:rPr>
+          <w:b/>
+          <w:bCs/>
+          <w:color w:val="000000"/>
+        </w:rPr>
+        <w:t>out</w:t>
+      </w:r>
+      <w:r>
+        <w:rPr>
+          <w:color w:val="000000"/>
+        </w:rPr>
+        <w:t xml:space="preserve">) </w:t>
+      </w:r>
+      <w:r>
+        <w:rPr>
+          <w:color w:val="000000"/>
+        </w:rPr>
+        <w:t>из клиентского состояния удаляются реквизиты этого пользователя; при этом  как обработчик клиентских запросов, так и клиентский сокет продолжают работать.</w:t>
       </w:r>
     </w:p>
     <w:p>
@@ -477,6 +656,59 @@
       <w:r>
         <w:rPr/>
         <w:t>Все конфигурационные файлы будут хранить данные в виде выражений языка Erlang. С одной стороны это сильно облегчит и ускорит разбор таких файлов, а с другой стороны особо не усложнит их синтаксис.</w:t>
+      </w:r>
+    </w:p>
+    <w:p>
+      <w:pPr>
+        <w:pStyle w:val="Normal"/>
+        <w:numPr>
+          <w:ilvl w:val="0"/>
+          <w:numId w:val="2"/>
+        </w:numPr>
+        <w:jc w:val="both"/>
+        <w:rPr/>
+      </w:pPr>
+      <w:r>
+        <w:rPr/>
+        <w:t>Каждой команде cli сервиса соответствует некоторый модуль, реализующий поведение команды.</w:t>
+      </w:r>
+    </w:p>
+    <w:p>
+      <w:pPr>
+        <w:pStyle w:val="Normal"/>
+        <w:numPr>
+          <w:ilvl w:val="0"/>
+          <w:numId w:val="2"/>
+        </w:numPr>
+        <w:jc w:val="both"/>
+        <w:rPr/>
+      </w:pPr>
+      <w:r>
+        <w:rPr/>
+        <w:t xml:space="preserve">Каждая команда cli сервиса является процессом, выполняющим код </w:t>
+      </w:r>
+      <w:r>
+        <w:rPr/>
+        <w:t>из соответствующего модуля (и соответствующей функции). Очередь сообщения такого  процесса является потоком ввода этой команды. В связи с тем, что данные из потока вывода и потока вывода ошибок посылаются либо следующей команде, либо обработчику клиентских запросов, потоками вывода и вывода ошибок будут идентификаторы процессов, соответствующие либо следующей команде, либо обработчику клиентских запросов.</w:t>
+      </w:r>
+    </w:p>
+    <w:p>
+      <w:pPr>
+        <w:pStyle w:val="Normal"/>
+        <w:numPr>
+          <w:ilvl w:val="0"/>
+          <w:numId w:val="2"/>
+        </w:numPr>
+        <w:jc w:val="both"/>
+        <w:rPr/>
+      </w:pPr>
+      <w:r>
+        <w:rPr/>
+        <w:t xml:space="preserve">Если </w:t>
+      </w:r>
+      <w:r>
+        <w:rPr/>
+        <w:t>выполнение цепочки команд завершилось с ошибкой (если какая-либо команда из цепочки команд вернула код возврата отличный от 0), то обработчик клиентских запросов вернет клиенту сообщение об этом через стандартный поток вывода ошибок.</w:t>
       </w:r>
     </w:p>
     <w:p>
@@ -913,6 +1145,82 @@
       <w:r>
         <w:rPr/>
         <w:t xml:space="preserve"> конфигурации конечного автомата из внешнего источника, вместо жесткой реализации в теле конечного автомата.</w:t>
+      </w:r>
+    </w:p>
+    <w:p>
+      <w:pPr>
+        <w:pStyle w:val="Normal"/>
+        <w:jc w:val="both"/>
+        <w:rPr/>
+      </w:pPr>
+      <w:r>
+        <w:rPr/>
+      </w:r>
+    </w:p>
+    <w:p>
+      <w:pPr>
+        <w:pStyle w:val="Normal"/>
+        <w:jc w:val="center"/>
+        <w:rPr/>
+      </w:pPr>
+      <w:r>
+        <w:rPr/>
+        <w:t>Правила разбора ввода пользователя и построения цепочки команд</w:t>
+      </w:r>
+    </w:p>
+    <w:p>
+      <w:pPr>
+        <w:pStyle w:val="Normal"/>
+        <w:jc w:val="both"/>
+        <w:rPr/>
+      </w:pPr>
+      <w:r>
+        <w:rPr/>
+      </w:r>
+    </w:p>
+    <w:p>
+      <w:pPr>
+        <w:pStyle w:val="Normal"/>
+        <w:numPr>
+          <w:ilvl w:val="0"/>
+          <w:numId w:val="3"/>
+        </w:numPr>
+        <w:jc w:val="both"/>
+        <w:rPr/>
+      </w:pPr>
+      <w:r>
+        <w:rPr/>
+      </w:r>
+    </w:p>
+    <w:p>
+      <w:pPr>
+        <w:pStyle w:val="Normal"/>
+        <w:jc w:val="both"/>
+        <w:rPr/>
+      </w:pPr>
+      <w:r>
+        <w:rPr/>
+      </w:r>
+    </w:p>
+    <w:p>
+      <w:pPr>
+        <w:pStyle w:val="Normal"/>
+        <w:jc w:val="center"/>
+        <w:rPr/>
+      </w:pPr>
+      <w:r>
+        <w:rPr/>
+        <w:t>Команды cli сервиса</w:t>
+      </w:r>
+    </w:p>
+    <w:p>
+      <w:pPr>
+        <w:pStyle w:val="Normal"/>
+        <w:jc w:val="both"/>
+        <w:rPr/>
+      </w:pPr>
+      <w:r>
+        <w:rPr/>
       </w:r>
     </w:p>
     <w:sectPr>
@@ -1207,6 +1515,125 @@
   <w:abstractNum w:abstractNumId="3">
     <w:lvl w:ilvl="0">
       <w:start w:val="1"/>
+      <w:numFmt w:val="decimal"/>
+      <w:lvlText w:val="%1."/>
+      <w:lvlJc w:val="left"/>
+      <w:pPr>
+        <w:tabs>
+          <w:tab w:val="num" w:pos="720"/>
+        </w:tabs>
+        <w:ind w:left="720" w:hanging="360"/>
+      </w:pPr>
+      <w:rPr/>
+    </w:lvl>
+    <w:lvl w:ilvl="1">
+      <w:start w:val="1"/>
+      <w:numFmt w:val="decimal"/>
+      <w:lvlText w:val="%2."/>
+      <w:lvlJc w:val="left"/>
+      <w:pPr>
+        <w:tabs>
+          <w:tab w:val="num" w:pos="1080"/>
+        </w:tabs>
+        <w:ind w:left="1080" w:hanging="360"/>
+      </w:pPr>
+      <w:rPr/>
+    </w:lvl>
+    <w:lvl w:ilvl="2">
+      <w:start w:val="1"/>
+      <w:numFmt w:val="decimal"/>
+      <w:lvlText w:val="%3."/>
+      <w:lvlJc w:val="left"/>
+      <w:pPr>
+        <w:tabs>
+          <w:tab w:val="num" w:pos="1440"/>
+        </w:tabs>
+        <w:ind w:left="1440" w:hanging="360"/>
+      </w:pPr>
+      <w:rPr/>
+    </w:lvl>
+    <w:lvl w:ilvl="3">
+      <w:start w:val="1"/>
+      <w:numFmt w:val="decimal"/>
+      <w:lvlText w:val="%4."/>
+      <w:lvlJc w:val="left"/>
+      <w:pPr>
+        <w:tabs>
+          <w:tab w:val="num" w:pos="1800"/>
+        </w:tabs>
+        <w:ind w:left="1800" w:hanging="360"/>
+      </w:pPr>
+      <w:rPr/>
+    </w:lvl>
+    <w:lvl w:ilvl="4">
+      <w:start w:val="1"/>
+      <w:numFmt w:val="decimal"/>
+      <w:lvlText w:val="%5."/>
+      <w:lvlJc w:val="left"/>
+      <w:pPr>
+        <w:tabs>
+          <w:tab w:val="num" w:pos="2160"/>
+        </w:tabs>
+        <w:ind w:left="2160" w:hanging="360"/>
+      </w:pPr>
+      <w:rPr/>
+    </w:lvl>
+    <w:lvl w:ilvl="5">
+      <w:start w:val="1"/>
+      <w:numFmt w:val="decimal"/>
+      <w:lvlText w:val="%6."/>
+      <w:lvlJc w:val="left"/>
+      <w:pPr>
+        <w:tabs>
+          <w:tab w:val="num" w:pos="2520"/>
+        </w:tabs>
+        <w:ind w:left="2520" w:hanging="360"/>
+      </w:pPr>
+      <w:rPr/>
+    </w:lvl>
+    <w:lvl w:ilvl="6">
+      <w:start w:val="1"/>
+      <w:numFmt w:val="decimal"/>
+      <w:lvlText w:val="%7."/>
+      <w:lvlJc w:val="left"/>
+      <w:pPr>
+        <w:tabs>
+          <w:tab w:val="num" w:pos="2880"/>
+        </w:tabs>
+        <w:ind w:left="2880" w:hanging="360"/>
+      </w:pPr>
+      <w:rPr/>
+    </w:lvl>
+    <w:lvl w:ilvl="7">
+      <w:start w:val="1"/>
+      <w:numFmt w:val="decimal"/>
+      <w:lvlText w:val="%8."/>
+      <w:lvlJc w:val="left"/>
+      <w:pPr>
+        <w:tabs>
+          <w:tab w:val="num" w:pos="3240"/>
+        </w:tabs>
+        <w:ind w:left="3240" w:hanging="360"/>
+      </w:pPr>
+      <w:rPr/>
+    </w:lvl>
+    <w:lvl w:ilvl="8">
+      <w:start w:val="1"/>
+      <w:numFmt w:val="decimal"/>
+      <w:lvlText w:val="%9."/>
+      <w:lvlJc w:val="left"/>
+      <w:pPr>
+        <w:tabs>
+          <w:tab w:val="num" w:pos="3600"/>
+        </w:tabs>
+        <w:ind w:left="3600" w:hanging="360"/>
+      </w:pPr>
+      <w:rPr/>
+    </w:lvl>
+  </w:abstractNum>
+  <w:abstractNum w:abstractNumId="4">
+    <w:lvl w:ilvl="0">
+      <w:start w:val="1"/>
       <w:numFmt w:val="none"/>
       <w:suff w:val="nothing"/>
       <w:lvlText w:val=""/>
@@ -1331,6 +1758,9 @@
   </w:num>
   <w:num w:numId="3">
     <w:abstractNumId w:val="3"/>
+  </w:num>
+  <w:num w:numId="4">
+    <w:abstractNumId w:val="4"/>
   </w:num>
 </w:numbering>
 </file>
@@ -1660,10 +2090,14 @@
       <w:rFonts w:cs="OpenSymbol"/>
     </w:rPr>
   </w:style>
-  <w:style w:type="paragraph" w:styleId="Style15">
+  <w:style w:type="character" w:styleId="Style15">
+    <w:name w:val="Символ нумерации"/>
+    <w:rPr/>
+  </w:style>
+  <w:style w:type="paragraph" w:styleId="Style16">
     <w:name w:val="Заголовок"/>
     <w:basedOn w:val="Normal"/>
-    <w:next w:val="Style16"/>
+    <w:next w:val="Style17"/>
     <w:pPr>
       <w:keepNext/>
       <w:spacing w:before="240" w:after="120"/>
@@ -1674,7 +2108,7 @@
       <w:szCs w:val="28"/>
     </w:rPr>
   </w:style>
-  <w:style w:type="paragraph" w:styleId="Style16">
+  <w:style w:type="paragraph" w:styleId="Style17">
     <w:name w:val="Основной текст"/>
     <w:basedOn w:val="Normal"/>
     <w:pPr>
@@ -1682,15 +2116,15 @@
     </w:pPr>
     <w:rPr/>
   </w:style>
-  <w:style w:type="paragraph" w:styleId="Style17">
+  <w:style w:type="paragraph" w:styleId="Style18">
     <w:name w:val="Список"/>
-    <w:basedOn w:val="Style16"/>
+    <w:basedOn w:val="Style17"/>
     <w:pPr/>
     <w:rPr>
       <w:rFonts w:cs="Lohit Hindi"/>
     </w:rPr>
   </w:style>
-  <w:style w:type="paragraph" w:styleId="Style18">
+  <w:style w:type="paragraph" w:styleId="Style19">
     <w:name w:val="Название"/>
     <w:basedOn w:val="Normal"/>
     <w:pPr>
@@ -1705,7 +2139,7 @@
       <w:szCs w:val="24"/>
     </w:rPr>
   </w:style>
-  <w:style w:type="paragraph" w:styleId="Style19">
+  <w:style w:type="paragraph" w:styleId="Style20">
     <w:name w:val="Указатель"/>
     <w:basedOn w:val="Normal"/>
     <w:pPr>
@@ -1715,7 +2149,7 @@
       <w:rFonts w:cs="Lohit Hindi"/>
     </w:rPr>
   </w:style>
-  <w:style w:type="paragraph" w:styleId="Style20">
+  <w:style w:type="paragraph" w:styleId="Style21">
     <w:name w:val="Содержимое таблицы"/>
     <w:basedOn w:val="Normal"/>
     <w:pPr/>

</xml_diff>

<commit_message>
cli service arch. emphasize all moot points
</commit_message>
<xml_diff>
--- a/docs/CLI_service_description.docx
+++ b/docs/CLI_service_description.docx
@@ -567,10 +567,14 @@
           <w:numId w:val="2"/>
         </w:numPr>
         <w:jc w:val="both"/>
-        <w:rPr/>
-      </w:pPr>
-      <w:r>
-        <w:rPr/>
+        <w:rPr>
+          <w:color w:val="800000"/>
+        </w:rPr>
+      </w:pPr>
+      <w:r>
+        <w:rPr>
+          <w:color w:val="800000"/>
+        </w:rPr>
         <w:t>Каждая команда cli сервиса является процессом, выполняющим код из соответствующего модуля (и соответствующей функции). Очередь сообщения такого процесса является потоком ввода этой команды. В связи с тем, что данные из потока вывода и потока вывода ошибок посылаются либо следующей команде, либо обработчику клиентских запросов, потоками вывода и вывода ошибок будут идентификаторы процессов, соответствующие либо следующей команде, либо обработчику клиентских запросов.</w:t>
       </w:r>
     </w:p>
@@ -582,15 +586,19 @@
           <w:numId w:val="2"/>
         </w:numPr>
         <w:jc w:val="both"/>
-        <w:rPr/>
-      </w:pPr>
-      <w:r>
-        <w:rPr/>
-        <w:t xml:space="preserve">Если запрос от клиента корректен, </w:t>
-      </w:r>
-      <w:r>
-        <w:rPr/>
-        <w:t>то будет создана цепочка команд, соответствующая запросу от клиента. Каждая команда в цепочке команд — это процесс выполняющий соответствующую функцию из соответствующего модуля. При создании все эти процессы находятся в приостановленном состоянии и ожидают некоторого сообщения для запуска команды на выполнение.</w:t>
+        <w:rPr>
+          <w:color w:val="800000"/>
+        </w:rPr>
+      </w:pPr>
+      <w:r>
+        <w:rPr/>
+        <w:t xml:space="preserve">Если запрос от клиента корректен, то будет создана цепочка команд, соответствующая запросу от клиента. </w:t>
+      </w:r>
+      <w:r>
+        <w:rPr>
+          <w:color w:val="800000"/>
+        </w:rPr>
+        <w:t>Каждая команда в цепочке команд — это процесс выполняющий соответствующую функцию из соответствующего модуля. При создании все эти процессы находятся в приостановленном состоянии и ожидают некоторого сообщения для запуска команды на выполнение.</w:t>
       </w:r>
     </w:p>
     <w:p>
@@ -601,15 +609,15 @@
           <w:numId w:val="2"/>
         </w:numPr>
         <w:jc w:val="both"/>
-        <w:rPr/>
-      </w:pPr>
-      <w:r>
-        <w:rPr/>
-        <w:t xml:space="preserve">После разбора запроса от клиента </w:t>
-      </w:r>
-      <w:r>
-        <w:rPr/>
-        <w:t>и создания цепочки команд, эта цепочка передается контексту выполнения (на данный момент, контекст выполнения запускается в том же процессе, что и обработчик клиентских запросов). Контекст выполнения отвечает за выполнение переданной ему цепочки команд: он по очереди активирует каждую команду (при помощи отправки некоторого сообщения) и ожидает завершения ее выполнения. При этом каждая команда выполняется в своем отдельном процессе.</w:t>
+        <w:rPr>
+          <w:color w:val="800000"/>
+        </w:rPr>
+      </w:pPr>
+      <w:r>
+        <w:rPr>
+          <w:color w:val="800000"/>
+        </w:rPr>
+        <w:t>После разбора запроса от клиента и создания цепочки команд, эта цепочка передается контексту выполнения (на данный момент, контекст выполнения запускается в том же процессе, что и обработчик клиентских запросов). Контекст выполнения отвечает за выполнение переданной ему цепочки команд: он по очереди активирует каждую команду (при помощи отправки некоторого сообщения) и ожидает завершения ее выполнения. При этом каждая команда выполняется в своем отдельном процессе.</w:t>
       </w:r>
     </w:p>
     <w:p>
@@ -1148,10 +1156,14 @@
           <w:numId w:val="3"/>
         </w:numPr>
         <w:jc w:val="both"/>
-        <w:rPr/>
-      </w:pPr>
-      <w:r>
-        <w:rPr/>
+        <w:rPr>
+          <w:color w:val="800000"/>
+        </w:rPr>
+      </w:pPr>
+      <w:r>
+        <w:rPr>
+          <w:color w:val="800000"/>
+        </w:rPr>
         <w:t>Происходит разбор ввода пользователя на лексемы при помощи лексического анализа.</w:t>
       </w:r>
     </w:p>
@@ -1163,25 +1175,27 @@
           <w:numId w:val="3"/>
         </w:numPr>
         <w:jc w:val="both"/>
-        <w:rPr/>
-      </w:pPr>
-      <w:r>
-        <w:rPr/>
-        <w:t>Лексемы, содержащие символ «|» становятся границами между командами. После разделения ввода пользователя на части при помощи границ, эти части разбираются независимо.</w:t>
-      </w:r>
-    </w:p>
-    <w:p>
-      <w:pPr>
-        <w:pStyle w:val="Normal"/>
-        <w:numPr>
-          <w:ilvl w:val="0"/>
-          <w:numId w:val="3"/>
-        </w:numPr>
-        <w:jc w:val="both"/>
-        <w:rPr/>
-      </w:pPr>
-      <w:r>
-        <w:rPr/>
+        <w:rPr>
+          <w:color w:val="800000"/>
+        </w:rPr>
+      </w:pPr>
+      <w:r>
+        <w:rPr>
+          <w:color w:val="800000"/>
+        </w:rPr>
+        <w:t xml:space="preserve">Лексемы, содержащие символ «|» </w:t>
+      </w:r>
+      <w:r>
+        <w:rPr>
+          <w:color w:val="800000"/>
+        </w:rPr>
+        <w:t>или «|&amp;»</w:t>
+      </w:r>
+      <w:r>
+        <w:rPr>
+          <w:color w:val="800000"/>
+        </w:rPr>
+        <w:t xml:space="preserve"> становятся границами между командами. После разделения ввода пользователя на части при помощи границ, эти части разбираются независимо.</w:t>
       </w:r>
     </w:p>
     <w:p>
@@ -1222,7 +1236,7 @@
       <w:pgNumType w:fmt="decimal"/>
       <w:formProt w:val="false"/>
       <w:textDirection w:val="lrTb"/>
-      <w:docGrid w:type="default" w:linePitch="239" w:charSpace="4294961151"/>
+      <w:docGrid w:type="default" w:linePitch="240" w:charSpace="4294961151"/>
     </w:sectPr>
   </w:body>
 </w:document>
@@ -2097,6 +2111,18 @@
       <w:rFonts w:cs="OpenSymbol"/>
     </w:rPr>
   </w:style>
+  <w:style w:type="character" w:styleId="ListLabel53">
+    <w:name w:val="ListLabel 53"/>
+    <w:rPr>
+      <w:rFonts w:cs="Symbol"/>
+    </w:rPr>
+  </w:style>
+  <w:style w:type="character" w:styleId="ListLabel54">
+    <w:name w:val="ListLabel 54"/>
+    <w:rPr>
+      <w:rFonts w:cs="OpenSymbol"/>
+    </w:rPr>
+  </w:style>
   <w:style w:type="paragraph" w:styleId="Style15">
     <w:name w:val="Заголовок"/>
     <w:basedOn w:val="Normal"/>

</xml_diff>

<commit_message>
cli service arch. parser
</commit_message>
<xml_diff>
--- a/docs/CLI_service_description.docx
+++ b/docs/CLI_service_description.docx
@@ -4,7 +4,7 @@
   <w:body>
     <w:p>
       <w:pPr>
-        <w:pStyle w:val="style0"/>
+        <w:pStyle w:val="Normal"/>
         <w:jc w:val="center"/>
         <w:rPr/>
       </w:pPr>
@@ -15,17 +15,17 @@
     </w:p>
     <w:p>
       <w:pPr>
-        <w:pStyle w:val="style0"/>
-        <w:jc w:val="both"/>
-        <w:rPr/>
-      </w:pPr>
-      <w:r>
-        <w:rPr/>
-      </w:r>
-    </w:p>
-    <w:p>
-      <w:pPr>
-        <w:pStyle w:val="style0"/>
+        <w:pStyle w:val="Normal"/>
+        <w:jc w:val="both"/>
+        <w:rPr/>
+      </w:pPr>
+      <w:r>
+        <w:rPr/>
+      </w:r>
+    </w:p>
+    <w:p>
+      <w:pPr>
+        <w:pStyle w:val="Normal"/>
         <w:jc w:val="both"/>
         <w:rPr/>
       </w:pPr>
@@ -37,17 +37,17 @@
     </w:p>
     <w:p>
       <w:pPr>
-        <w:pStyle w:val="style0"/>
-        <w:jc w:val="both"/>
-        <w:rPr/>
-      </w:pPr>
-      <w:r>
-        <w:rPr/>
-      </w:r>
-    </w:p>
-    <w:p>
-      <w:pPr>
-        <w:pStyle w:val="style0"/>
+        <w:pStyle w:val="Normal"/>
+        <w:jc w:val="both"/>
+        <w:rPr/>
+      </w:pPr>
+      <w:r>
+        <w:rPr/>
+      </w:r>
+    </w:p>
+    <w:p>
+      <w:pPr>
+        <w:pStyle w:val="Normal"/>
         <w:jc w:val="center"/>
         <w:rPr/>
       </w:pPr>
@@ -58,17 +58,17 @@
     </w:p>
     <w:p>
       <w:pPr>
-        <w:pStyle w:val="style0"/>
-        <w:jc w:val="both"/>
-        <w:rPr/>
-      </w:pPr>
-      <w:r>
-        <w:rPr/>
-      </w:r>
-    </w:p>
-    <w:p>
-      <w:pPr>
-        <w:pStyle w:val="style0"/>
+        <w:pStyle w:val="Normal"/>
+        <w:jc w:val="both"/>
+        <w:rPr/>
+      </w:pPr>
+      <w:r>
+        <w:rPr/>
+      </w:r>
+    </w:p>
+    <w:p>
+      <w:pPr>
+        <w:pStyle w:val="Normal"/>
         <w:numPr>
           <w:ilvl w:val="0"/>
           <w:numId w:val="1"/>
@@ -83,7 +83,7 @@
     </w:p>
     <w:p>
       <w:pPr>
-        <w:pStyle w:val="style0"/>
+        <w:pStyle w:val="Normal"/>
         <w:numPr>
           <w:ilvl w:val="0"/>
           <w:numId w:val="1"/>
@@ -98,7 +98,7 @@
     </w:p>
     <w:p>
       <w:pPr>
-        <w:pStyle w:val="style0"/>
+        <w:pStyle w:val="Normal"/>
         <w:numPr>
           <w:ilvl w:val="0"/>
           <w:numId w:val="1"/>
@@ -113,7 +113,7 @@
     </w:p>
     <w:p>
       <w:pPr>
-        <w:pStyle w:val="style0"/>
+        <w:pStyle w:val="Normal"/>
         <w:numPr>
           <w:ilvl w:val="0"/>
           <w:numId w:val="1"/>
@@ -128,7 +128,7 @@
     </w:p>
     <w:p>
       <w:pPr>
-        <w:pStyle w:val="style0"/>
+        <w:pStyle w:val="Normal"/>
         <w:numPr>
           <w:ilvl w:val="0"/>
           <w:numId w:val="1"/>
@@ -143,7 +143,7 @@
     </w:p>
     <w:p>
       <w:pPr>
-        <w:pStyle w:val="style0"/>
+        <w:pStyle w:val="Normal"/>
         <w:numPr>
           <w:ilvl w:val="0"/>
           <w:numId w:val="1"/>
@@ -158,7 +158,7 @@
     </w:p>
     <w:p>
       <w:pPr>
-        <w:pStyle w:val="style0"/>
+        <w:pStyle w:val="Normal"/>
         <w:numPr>
           <w:ilvl w:val="0"/>
           <w:numId w:val="1"/>
@@ -173,7 +173,7 @@
     </w:p>
     <w:p>
       <w:pPr>
-        <w:pStyle w:val="style0"/>
+        <w:pStyle w:val="Normal"/>
         <w:numPr>
           <w:ilvl w:val="0"/>
           <w:numId w:val="1"/>
@@ -192,7 +192,7 @@
     </w:p>
     <w:p>
       <w:pPr>
-        <w:pStyle w:val="style0"/>
+        <w:pStyle w:val="Normal"/>
         <w:numPr>
           <w:ilvl w:val="0"/>
           <w:numId w:val="1"/>
@@ -211,7 +211,7 @@
     </w:p>
     <w:p>
       <w:pPr>
-        <w:pStyle w:val="style0"/>
+        <w:pStyle w:val="Normal"/>
         <w:numPr>
           <w:ilvl w:val="0"/>
           <w:numId w:val="1"/>
@@ -226,7 +226,7 @@
     </w:p>
     <w:p>
       <w:pPr>
-        <w:pStyle w:val="style0"/>
+        <w:pStyle w:val="Normal"/>
         <w:numPr>
           <w:ilvl w:val="0"/>
           <w:numId w:val="1"/>
@@ -241,7 +241,7 @@
     </w:p>
     <w:p>
       <w:pPr>
-        <w:pStyle w:val="style0"/>
+        <w:pStyle w:val="Normal"/>
         <w:numPr>
           <w:ilvl w:val="0"/>
           <w:numId w:val="1"/>
@@ -256,7 +256,7 @@
     </w:p>
     <w:p>
       <w:pPr>
-        <w:pStyle w:val="style0"/>
+        <w:pStyle w:val="Normal"/>
         <w:numPr>
           <w:ilvl w:val="0"/>
           <w:numId w:val="1"/>
@@ -271,7 +271,7 @@
     </w:p>
     <w:p>
       <w:pPr>
-        <w:pStyle w:val="style0"/>
+        <w:pStyle w:val="Normal"/>
         <w:numPr>
           <w:ilvl w:val="0"/>
           <w:numId w:val="1"/>
@@ -286,17 +286,17 @@
     </w:p>
     <w:p>
       <w:pPr>
-        <w:pStyle w:val="style0"/>
-        <w:jc w:val="both"/>
-        <w:rPr/>
-      </w:pPr>
-      <w:r>
-        <w:rPr/>
-      </w:r>
-    </w:p>
-    <w:p>
-      <w:pPr>
-        <w:pStyle w:val="style0"/>
+        <w:pStyle w:val="Normal"/>
+        <w:jc w:val="both"/>
+        <w:rPr/>
+      </w:pPr>
+      <w:r>
+        <w:rPr/>
+      </w:r>
+    </w:p>
+    <w:p>
+      <w:pPr>
+        <w:pStyle w:val="Normal"/>
         <w:jc w:val="center"/>
         <w:rPr/>
       </w:pPr>
@@ -307,17 +307,17 @@
     </w:p>
     <w:p>
       <w:pPr>
-        <w:pStyle w:val="style0"/>
-        <w:jc w:val="both"/>
-        <w:rPr/>
-      </w:pPr>
-      <w:r>
-        <w:rPr/>
-      </w:r>
-    </w:p>
-    <w:p>
-      <w:pPr>
-        <w:pStyle w:val="style0"/>
+        <w:pStyle w:val="Normal"/>
+        <w:jc w:val="both"/>
+        <w:rPr/>
+      </w:pPr>
+      <w:r>
+        <w:rPr/>
+      </w:r>
+    </w:p>
+    <w:p>
+      <w:pPr>
+        <w:pStyle w:val="Normal"/>
         <w:numPr>
           <w:ilvl w:val="0"/>
           <w:numId w:val="1"/>
@@ -332,7 +332,7 @@
     </w:p>
     <w:p>
       <w:pPr>
-        <w:pStyle w:val="style0"/>
+        <w:pStyle w:val="Normal"/>
         <w:numPr>
           <w:ilvl w:val="0"/>
           <w:numId w:val="1"/>
@@ -358,7 +358,7 @@
     </w:p>
     <w:p>
       <w:pPr>
-        <w:pStyle w:val="style0"/>
+        <w:pStyle w:val="Normal"/>
         <w:numPr>
           <w:ilvl w:val="0"/>
           <w:numId w:val="1"/>
@@ -373,7 +373,7 @@
     </w:p>
     <w:p>
       <w:pPr>
-        <w:pStyle w:val="style0"/>
+        <w:pStyle w:val="Normal"/>
         <w:numPr>
           <w:ilvl w:val="0"/>
           <w:numId w:val="1"/>
@@ -388,7 +388,7 @@
     </w:p>
     <w:p>
       <w:pPr>
-        <w:pStyle w:val="style0"/>
+        <w:pStyle w:val="Normal"/>
         <w:numPr>
           <w:ilvl w:val="0"/>
           <w:numId w:val="1"/>
@@ -403,7 +403,7 @@
     </w:p>
     <w:p>
       <w:pPr>
-        <w:pStyle w:val="style0"/>
+        <w:pStyle w:val="Normal"/>
         <w:numPr>
           <w:ilvl w:val="0"/>
           <w:numId w:val="1"/>
@@ -418,7 +418,7 @@
     </w:p>
     <w:p>
       <w:pPr>
-        <w:pStyle w:val="style0"/>
+        <w:pStyle w:val="Normal"/>
         <w:numPr>
           <w:ilvl w:val="0"/>
           <w:numId w:val="1"/>
@@ -433,7 +433,7 @@
     </w:p>
     <w:p>
       <w:pPr>
-        <w:pStyle w:val="style0"/>
+        <w:pStyle w:val="Normal"/>
         <w:numPr>
           <w:ilvl w:val="0"/>
           <w:numId w:val="1"/>
@@ -452,7 +452,7 @@
     </w:p>
     <w:p>
       <w:pPr>
-        <w:pStyle w:val="style0"/>
+        <w:pStyle w:val="Normal"/>
         <w:numPr>
           <w:ilvl w:val="0"/>
           <w:numId w:val="1"/>
@@ -485,7 +485,7 @@
     </w:p>
     <w:p>
       <w:pPr>
-        <w:pStyle w:val="style0"/>
+        <w:pStyle w:val="Normal"/>
         <w:numPr>
           <w:ilvl w:val="0"/>
           <w:numId w:val="1"/>
@@ -500,17 +500,17 @@
     </w:p>
     <w:p>
       <w:pPr>
-        <w:pStyle w:val="style0"/>
-        <w:jc w:val="both"/>
-        <w:rPr/>
-      </w:pPr>
-      <w:r>
-        <w:rPr/>
-      </w:r>
-    </w:p>
-    <w:p>
-      <w:pPr>
-        <w:pStyle w:val="style0"/>
+        <w:pStyle w:val="Normal"/>
+        <w:jc w:val="both"/>
+        <w:rPr/>
+      </w:pPr>
+      <w:r>
+        <w:rPr/>
+      </w:r>
+    </w:p>
+    <w:p>
+      <w:pPr>
+        <w:pStyle w:val="Normal"/>
         <w:jc w:val="center"/>
         <w:rPr/>
       </w:pPr>
@@ -521,17 +521,17 @@
     </w:p>
     <w:p>
       <w:pPr>
-        <w:pStyle w:val="style0"/>
-        <w:jc w:val="both"/>
-        <w:rPr/>
-      </w:pPr>
-      <w:r>
-        <w:rPr/>
-      </w:r>
-    </w:p>
-    <w:p>
-      <w:pPr>
-        <w:pStyle w:val="style0"/>
+        <w:pStyle w:val="Normal"/>
+        <w:jc w:val="both"/>
+        <w:rPr/>
+      </w:pPr>
+      <w:r>
+        <w:rPr/>
+      </w:r>
+    </w:p>
+    <w:p>
+      <w:pPr>
+        <w:pStyle w:val="Normal"/>
         <w:numPr>
           <w:ilvl w:val="0"/>
           <w:numId w:val="2"/>
@@ -546,7 +546,7 @@
     </w:p>
     <w:p>
       <w:pPr>
-        <w:pStyle w:val="style0"/>
+        <w:pStyle w:val="Normal"/>
         <w:numPr>
           <w:ilvl w:val="0"/>
           <w:numId w:val="2"/>
@@ -561,7 +561,7 @@
     </w:p>
     <w:p>
       <w:pPr>
-        <w:pStyle w:val="style0"/>
+        <w:pStyle w:val="Normal"/>
         <w:numPr>
           <w:ilvl w:val="0"/>
           <w:numId w:val="2"/>
@@ -580,7 +580,7 @@
     </w:p>
     <w:p>
       <w:pPr>
-        <w:pStyle w:val="style0"/>
+        <w:pStyle w:val="Normal"/>
         <w:numPr>
           <w:ilvl w:val="0"/>
           <w:numId w:val="2"/>
@@ -603,7 +603,7 @@
     </w:p>
     <w:p>
       <w:pPr>
-        <w:pStyle w:val="style0"/>
+        <w:pStyle w:val="Normal"/>
         <w:numPr>
           <w:ilvl w:val="0"/>
           <w:numId w:val="2"/>
@@ -622,7 +622,7 @@
     </w:p>
     <w:p>
       <w:pPr>
-        <w:pStyle w:val="style0"/>
+        <w:pStyle w:val="Normal"/>
         <w:numPr>
           <w:ilvl w:val="0"/>
           <w:numId w:val="2"/>
@@ -637,17 +637,17 @@
     </w:p>
     <w:p>
       <w:pPr>
-        <w:pStyle w:val="style0"/>
-        <w:jc w:val="both"/>
-        <w:rPr/>
-      </w:pPr>
-      <w:r>
-        <w:rPr/>
-      </w:r>
-    </w:p>
-    <w:p>
-      <w:pPr>
-        <w:pStyle w:val="style0"/>
+        <w:pStyle w:val="Normal"/>
+        <w:jc w:val="both"/>
+        <w:rPr/>
+      </w:pPr>
+      <w:r>
+        <w:rPr/>
+      </w:r>
+    </w:p>
+    <w:p>
+      <w:pPr>
+        <w:pStyle w:val="Normal"/>
         <w:jc w:val="center"/>
         <w:rPr/>
       </w:pPr>
@@ -658,17 +658,17 @@
     </w:p>
     <w:p>
       <w:pPr>
-        <w:pStyle w:val="style0"/>
-        <w:jc w:val="both"/>
-        <w:rPr/>
-      </w:pPr>
-      <w:r>
-        <w:rPr/>
-      </w:r>
-    </w:p>
-    <w:p>
-      <w:pPr>
-        <w:pStyle w:val="style0"/>
+        <w:pStyle w:val="Normal"/>
+        <w:jc w:val="both"/>
+        <w:rPr/>
+      </w:pPr>
+      <w:r>
+        <w:rPr/>
+      </w:r>
+    </w:p>
+    <w:p>
+      <w:pPr>
+        <w:pStyle w:val="Normal"/>
         <w:jc w:val="both"/>
         <w:rPr/>
       </w:pPr>
@@ -680,17 +680,17 @@
     </w:p>
     <w:p>
       <w:pPr>
-        <w:pStyle w:val="style0"/>
-        <w:jc w:val="both"/>
-        <w:rPr/>
-      </w:pPr>
-      <w:r>
-        <w:rPr/>
-      </w:r>
-    </w:p>
-    <w:p>
-      <w:pPr>
-        <w:pStyle w:val="style0"/>
+        <w:pStyle w:val="Normal"/>
+        <w:jc w:val="both"/>
+        <w:rPr/>
+      </w:pPr>
+      <w:r>
+        <w:rPr/>
+      </w:r>
+    </w:p>
+    <w:p>
+      <w:pPr>
+        <w:pStyle w:val="Normal"/>
         <w:jc w:val="both"/>
         <w:rPr>
           <w:i/>
@@ -711,7 +711,7 @@
     </w:p>
     <w:p>
       <w:pPr>
-        <w:pStyle w:val="style78"/>
+        <w:pStyle w:val="ListParagraph"/>
         <w:numPr>
           <w:ilvl w:val="0"/>
           <w:numId w:val="2"/>
@@ -726,7 +726,7 @@
     </w:p>
     <w:p>
       <w:pPr>
-        <w:pStyle w:val="style78"/>
+        <w:pStyle w:val="ListParagraph"/>
         <w:numPr>
           <w:ilvl w:val="0"/>
           <w:numId w:val="2"/>
@@ -741,7 +741,7 @@
     </w:p>
     <w:p>
       <w:pPr>
-        <w:pStyle w:val="style78"/>
+        <w:pStyle w:val="ListParagraph"/>
         <w:numPr>
           <w:ilvl w:val="0"/>
           <w:numId w:val="2"/>
@@ -756,7 +756,7 @@
     </w:p>
     <w:p>
       <w:pPr>
-        <w:pStyle w:val="style78"/>
+        <w:pStyle w:val="ListParagraph"/>
         <w:numPr>
           <w:ilvl w:val="0"/>
           <w:numId w:val="2"/>
@@ -771,7 +771,7 @@
     </w:p>
     <w:p>
       <w:pPr>
-        <w:pStyle w:val="style78"/>
+        <w:pStyle w:val="ListParagraph"/>
         <w:numPr>
           <w:ilvl w:val="0"/>
           <w:numId w:val="2"/>
@@ -786,7 +786,7 @@
     </w:p>
     <w:p>
       <w:pPr>
-        <w:pStyle w:val="style78"/>
+        <w:pStyle w:val="ListParagraph"/>
         <w:numPr>
           <w:ilvl w:val="0"/>
           <w:numId w:val="2"/>
@@ -801,7 +801,7 @@
     </w:p>
     <w:p>
       <w:pPr>
-        <w:pStyle w:val="style0"/>
+        <w:pStyle w:val="Normal"/>
         <w:jc w:val="both"/>
         <w:rPr>
           <w:sz w:val="24"/>
@@ -818,7 +818,7 @@
     </w:p>
     <w:p>
       <w:pPr>
-        <w:pStyle w:val="style78"/>
+        <w:pStyle w:val="ListParagraph"/>
         <w:numPr>
           <w:ilvl w:val="0"/>
           <w:numId w:val="1"/>
@@ -854,7 +854,7 @@
     </w:p>
     <w:p>
       <w:pPr>
-        <w:pStyle w:val="style78"/>
+        <w:pStyle w:val="ListParagraph"/>
         <w:numPr>
           <w:ilvl w:val="0"/>
           <w:numId w:val="1"/>
@@ -880,7 +880,7 @@
     </w:p>
     <w:p>
       <w:pPr>
-        <w:pStyle w:val="style78"/>
+        <w:pStyle w:val="ListParagraph"/>
         <w:numPr>
           <w:ilvl w:val="0"/>
           <w:numId w:val="1"/>
@@ -907,7 +907,7 @@
     </w:p>
     <w:p>
       <w:pPr>
-        <w:pStyle w:val="style78"/>
+        <w:pStyle w:val="ListParagraph"/>
         <w:numPr>
           <w:ilvl w:val="0"/>
           <w:numId w:val="1"/>
@@ -949,7 +949,7 @@
     </w:p>
     <w:p>
       <w:pPr>
-        <w:pStyle w:val="style78"/>
+        <w:pStyle w:val="ListParagraph"/>
         <w:numPr>
           <w:ilvl w:val="0"/>
           <w:numId w:val="1"/>
@@ -985,7 +985,7 @@
     </w:p>
     <w:p>
       <w:pPr>
-        <w:pStyle w:val="style78"/>
+        <w:pStyle w:val="ListParagraph"/>
         <w:numPr>
           <w:ilvl w:val="0"/>
           <w:numId w:val="1"/>
@@ -1012,7 +1012,7 @@
     </w:p>
     <w:p>
       <w:pPr>
-        <w:pStyle w:val="style78"/>
+        <w:pStyle w:val="ListParagraph"/>
         <w:numPr>
           <w:ilvl w:val="0"/>
           <w:numId w:val="1"/>
@@ -1039,7 +1039,7 @@
     </w:p>
     <w:p>
       <w:pPr>
-        <w:pStyle w:val="style78"/>
+        <w:pStyle w:val="ListParagraph"/>
         <w:numPr>
           <w:ilvl w:val="0"/>
           <w:numId w:val="1"/>
@@ -1065,7 +1065,7 @@
     </w:p>
     <w:p>
       <w:pPr>
-        <w:pStyle w:val="style0"/>
+        <w:pStyle w:val="Normal"/>
         <w:jc w:val="both"/>
         <w:rPr/>
       </w:pPr>
@@ -1077,7 +1077,7 @@
     </w:p>
     <w:p>
       <w:pPr>
-        <w:pStyle w:val="style0"/>
+        <w:pStyle w:val="Normal"/>
         <w:jc w:val="both"/>
         <w:rPr/>
       </w:pPr>
@@ -1119,17 +1119,17 @@
     </w:p>
     <w:p>
       <w:pPr>
-        <w:pStyle w:val="style0"/>
-        <w:jc w:val="both"/>
-        <w:rPr/>
-      </w:pPr>
-      <w:r>
-        <w:rPr/>
-      </w:r>
-    </w:p>
-    <w:p>
-      <w:pPr>
-        <w:pStyle w:val="style0"/>
+        <w:pStyle w:val="Normal"/>
+        <w:jc w:val="both"/>
+        <w:rPr/>
+      </w:pPr>
+      <w:r>
+        <w:rPr/>
+      </w:r>
+    </w:p>
+    <w:p>
+      <w:pPr>
+        <w:pStyle w:val="Normal"/>
         <w:jc w:val="center"/>
         <w:rPr/>
       </w:pPr>
@@ -1140,17 +1140,17 @@
     </w:p>
     <w:p>
       <w:pPr>
-        <w:pStyle w:val="style0"/>
-        <w:jc w:val="both"/>
-        <w:rPr/>
-      </w:pPr>
-      <w:r>
-        <w:rPr/>
-      </w:r>
-    </w:p>
-    <w:p>
-      <w:pPr>
-        <w:pStyle w:val="style0"/>
+        <w:pStyle w:val="Normal"/>
+        <w:jc w:val="both"/>
+        <w:rPr/>
+      </w:pPr>
+      <w:r>
+        <w:rPr/>
+      </w:r>
+    </w:p>
+    <w:p>
+      <w:pPr>
+        <w:pStyle w:val="Normal"/>
         <w:numPr>
           <w:ilvl w:val="0"/>
           <w:numId w:val="3"/>
@@ -1169,7 +1169,7 @@
     </w:p>
     <w:p>
       <w:pPr>
-        <w:pStyle w:val="style0"/>
+        <w:pStyle w:val="Normal"/>
         <w:numPr>
           <w:ilvl w:val="0"/>
           <w:numId w:val="3"/>
@@ -1188,17 +1188,193 @@
     </w:p>
     <w:p>
       <w:pPr>
-        <w:pStyle w:val="style0"/>
-        <w:jc w:val="both"/>
-        <w:rPr/>
-      </w:pPr>
-      <w:r>
-        <w:rPr/>
-      </w:r>
-    </w:p>
-    <w:p>
-      <w:pPr>
-        <w:pStyle w:val="style0"/>
+        <w:pStyle w:val="Normal"/>
+        <w:jc w:val="both"/>
+        <w:rPr/>
+      </w:pPr>
+      <w:r>
+        <w:rPr/>
+      </w:r>
+    </w:p>
+    <w:p>
+      <w:pPr>
+        <w:pStyle w:val="Normal"/>
+        <w:jc w:val="both"/>
+        <w:rPr/>
+      </w:pPr>
+      <w:r>
+        <w:rPr/>
+        <w:t>Лексический анализ:</w:t>
+      </w:r>
+    </w:p>
+    <w:p>
+      <w:pPr>
+        <w:pStyle w:val="Normal"/>
+        <w:jc w:val="both"/>
+        <w:rPr>
+          <w:b/>
+          <w:bCs/>
+        </w:rPr>
+      </w:pPr>
+      <w:r>
+        <w:rPr>
+          <w:i/>
+          <w:iCs/>
+        </w:rPr>
+        <w:t>Letter</w:t>
+      </w:r>
+      <w:r>
+        <w:rPr/>
+        <w:t xml:space="preserve"> </w:t>
+      </w:r>
+      <w:r>
+        <w:rPr/>
+        <w:t xml:space="preserve">= </w:t>
+      </w:r>
+      <w:r>
+        <w:rPr>
+          <w:b/>
+          <w:bCs/>
+        </w:rPr>
+        <w:t>A</w:t>
+      </w:r>
+      <w:r>
+        <w:rPr/>
+        <w:t xml:space="preserve"> | … | </w:t>
+      </w:r>
+      <w:r>
+        <w:rPr>
+          <w:b/>
+          <w:bCs/>
+        </w:rPr>
+        <w:t>Z</w:t>
+      </w:r>
+      <w:r>
+        <w:rPr/>
+        <w:t xml:space="preserve"> | </w:t>
+      </w:r>
+      <w:r>
+        <w:rPr>
+          <w:b/>
+          <w:bCs/>
+        </w:rPr>
+        <w:t>a</w:t>
+      </w:r>
+      <w:r>
+        <w:rPr/>
+        <w:t xml:space="preserve"> | … | </w:t>
+      </w:r>
+      <w:r>
+        <w:rPr>
+          <w:b/>
+          <w:bCs/>
+        </w:rPr>
+        <w:t>z</w:t>
+      </w:r>
+    </w:p>
+    <w:p>
+      <w:pPr>
+        <w:pStyle w:val="Normal"/>
+        <w:jc w:val="both"/>
+        <w:rPr/>
+      </w:pPr>
+      <w:r>
+        <w:rPr>
+          <w:i/>
+          <w:iCs/>
+        </w:rPr>
+        <w:t>Word</w:t>
+      </w:r>
+      <w:r>
+        <w:rPr/>
+        <w:t xml:space="preserve"> = </w:t>
+      </w:r>
+      <w:r>
+        <w:rPr>
+          <w:i/>
+          <w:iCs/>
+        </w:rPr>
+        <w:t>Letter</w:t>
+      </w:r>
+      <w:r>
+        <w:rPr/>
+        <w:t xml:space="preserve"> {</w:t>
+      </w:r>
+      <w:r>
+        <w:rPr>
+          <w:i/>
+          <w:iCs/>
+        </w:rPr>
+        <w:t>Letter</w:t>
+      </w:r>
+      <w:r>
+        <w:rPr/>
+        <w:t>}</w:t>
+      </w:r>
+    </w:p>
+    <w:p>
+      <w:pPr>
+        <w:pStyle w:val="Normal"/>
+        <w:jc w:val="both"/>
+        <w:rPr/>
+      </w:pPr>
+      <w:r>
+        <w:rPr>
+          <w:i/>
+          <w:iCs/>
+        </w:rPr>
+        <w:t>Character</w:t>
+      </w:r>
+      <w:r>
+        <w:rPr/>
+        <w:t xml:space="preserve"> = …</w:t>
+      </w:r>
+    </w:p>
+    <w:p>
+      <w:pPr>
+        <w:pStyle w:val="Normal"/>
+        <w:jc w:val="both"/>
+        <w:rPr>
+          <w:b/>
+          <w:bCs/>
+        </w:rPr>
+      </w:pPr>
+      <w:r>
+        <w:rPr/>
+        <w:t xml:space="preserve">Digit = </w:t>
+      </w:r>
+      <w:r>
+        <w:rPr>
+          <w:b/>
+          <w:bCs/>
+        </w:rPr>
+        <w:t>0</w:t>
+      </w:r>
+      <w:r>
+        <w:rPr/>
+        <w:t xml:space="preserve"> | … | </w:t>
+      </w:r>
+      <w:r>
+        <w:rPr>
+          <w:b/>
+          <w:bCs/>
+        </w:rPr>
+        <w:t>9</w:t>
+      </w:r>
+    </w:p>
+    <w:p>
+      <w:pPr>
+        <w:pStyle w:val="Normal"/>
+        <w:jc w:val="both"/>
+        <w:rPr/>
+      </w:pPr>
+      <w:r>
+        <w:rPr/>
+      </w:r>
+    </w:p>
+    <w:p>
+      <w:pPr>
+        <w:pStyle w:val="Normal"/>
         <w:jc w:val="both"/>
         <w:rPr/>
       </w:pPr>
@@ -1209,7 +1385,28 @@
     </w:p>
     <w:p>
       <w:pPr>
-        <w:pStyle w:val="style0"/>
+        <w:pStyle w:val="Normal"/>
+        <w:jc w:val="both"/>
+        <w:rPr/>
+      </w:pPr>
+      <w:r>
+        <w:rPr/>
+        <w:t xml:space="preserve">CompositeCommand = </w:t>
+      </w:r>
+    </w:p>
+    <w:p>
+      <w:pPr>
+        <w:pStyle w:val="Normal"/>
+        <w:jc w:val="both"/>
+        <w:rPr/>
+      </w:pPr>
+      <w:r>
+        <w:rPr/>
+      </w:r>
+    </w:p>
+    <w:p>
+      <w:pPr>
+        <w:pStyle w:val="Normal"/>
         <w:jc w:val="both"/>
         <w:rPr/>
       </w:pPr>
@@ -1220,30 +1417,18 @@
     </w:p>
     <w:p>
       <w:pPr>
-        <w:pStyle w:val="style0"/>
-        <w:jc w:val="both"/>
-        <w:rPr/>
-      </w:pPr>
-      <w:r>
-        <w:rPr/>
-        <w:t>Command → Word</w:t>
-      </w:r>
-      <w:r>
-        <w:rPr/>
-        <w:t>1 Word2</w:t>
-      </w:r>
-      <w:r>
-        <w:rPr/>
-        <w:t xml:space="preserve"> </w:t>
-      </w:r>
-      <w:r>
-        <w:rPr/>
-        <w:t>Args | Word1 Word2 | Word Args | Word (*)</w:t>
-      </w:r>
-    </w:p>
-    <w:p>
-      <w:pPr>
-        <w:pStyle w:val="style0"/>
+        <w:pStyle w:val="Normal"/>
+        <w:jc w:val="both"/>
+        <w:rPr/>
+      </w:pPr>
+      <w:r>
+        <w:rPr/>
+        <w:t>Command → Word1 Word2 Args | Word1 Word2 | Word Args | Word (*)</w:t>
+      </w:r>
+    </w:p>
+    <w:p>
+      <w:pPr>
+        <w:pStyle w:val="Normal"/>
         <w:jc w:val="both"/>
         <w:rPr/>
       </w:pPr>
@@ -1254,17 +1439,17 @@
     </w:p>
     <w:p>
       <w:pPr>
-        <w:pStyle w:val="style0"/>
-        <w:jc w:val="both"/>
-        <w:rPr/>
-      </w:pPr>
-      <w:r>
-        <w:rPr/>
-      </w:r>
-    </w:p>
-    <w:p>
-      <w:pPr>
-        <w:pStyle w:val="style0"/>
+        <w:pStyle w:val="Normal"/>
+        <w:jc w:val="both"/>
+        <w:rPr/>
+      </w:pPr>
+      <w:r>
+        <w:rPr/>
+      </w:r>
+    </w:p>
+    <w:p>
+      <w:pPr>
+        <w:pStyle w:val="Normal"/>
         <w:jc w:val="both"/>
         <w:rPr/>
       </w:pPr>
@@ -1275,7 +1460,7 @@
     </w:p>
     <w:p>
       <w:pPr>
-        <w:pStyle w:val="style0"/>
+        <w:pStyle w:val="Normal"/>
         <w:jc w:val="center"/>
         <w:rPr/>
       </w:pPr>
@@ -1286,7 +1471,7 @@
     </w:p>
     <w:p>
       <w:pPr>
-        <w:pStyle w:val="style0"/>
+        <w:pStyle w:val="Normal"/>
         <w:jc w:val="both"/>
         <w:rPr/>
       </w:pPr>
@@ -1296,19 +1481,19 @@
     </w:p>
     <w:sectPr>
       <w:type w:val="nextPage"/>
-      <w:pgSz w:h="16838" w:w="11906"/>
-      <w:pgMar w:bottom="1134" w:footer="0" w:gutter="0" w:header="0" w:left="1134" w:right="1134" w:top="1134"/>
+      <w:pgSz w:w="11906" w:h="16838"/>
+      <w:pgMar w:left="1134" w:right="1134" w:header="0" w:top="1134" w:footer="0" w:bottom="1134" w:gutter="0"/>
       <w:pgNumType w:fmt="decimal"/>
       <w:formProt w:val="false"/>
       <w:textDirection w:val="lrTb"/>
-      <w:docGrid w:charSpace="-6350" w:linePitch="240" w:type="default"/>
+      <w:docGrid w:type="default" w:linePitch="239" w:charSpace="4294961151"/>
     </w:sectPr>
   </w:body>
 </w:document>
 </file>
 
 <file path=word/numbering.xml><?xml version="1.0" encoding="utf-8"?>
-<w:numbering xmlns:o="urn:schemas-microsoft-com:office:office" xmlns:r="http://schemas.openxmlformats.org/officeDocument/2006/relationships" xmlns:v="urn:schemas-microsoft-com:vml" xmlns:w="http://schemas.openxmlformats.org/wordprocessingml/2006/main">
+<w:numbering xmlns:w="http://schemas.openxmlformats.org/wordprocessingml/2006/main" xmlns:o="urn:schemas-microsoft-com:office:office" xmlns:r="http://schemas.openxmlformats.org/officeDocument/2006/relationships" xmlns:v="urn:schemas-microsoft-com:vml">
   <w:abstractNum w:abstractNumId="1">
     <w:lvl w:ilvl="0">
       <w:start w:val="1"/>
@@ -1317,12 +1502,12 @@
       <w:lvlJc w:val="left"/>
       <w:pPr>
         <w:tabs>
-          <w:tab w:pos="720" w:val="num"/>
-        </w:tabs>
-        <w:ind w:hanging="360" w:left="720"/>
+          <w:tab w:val="num" w:pos="720"/>
+        </w:tabs>
+        <w:ind w:left="720" w:hanging="360"/>
       </w:pPr>
       <w:rPr>
-        <w:rFonts w:ascii="Symbol" w:cs="Symbol" w:hAnsi="Symbol" w:hint="default"/>
+        <w:rFonts w:ascii="Symbol" w:hAnsi="Symbol" w:cs="Symbol" w:hint="default"/>
       </w:rPr>
     </w:lvl>
     <w:lvl w:ilvl="1">
@@ -1332,12 +1517,12 @@
       <w:lvlJc w:val="left"/>
       <w:pPr>
         <w:tabs>
-          <w:tab w:pos="1080" w:val="num"/>
-        </w:tabs>
-        <w:ind w:hanging="360" w:left="1080"/>
+          <w:tab w:val="num" w:pos="1080"/>
+        </w:tabs>
+        <w:ind w:left="1080" w:hanging="360"/>
       </w:pPr>
       <w:rPr>
-        <w:rFonts w:ascii="OpenSymbol" w:cs="OpenSymbol" w:hAnsi="OpenSymbol" w:hint="default"/>
+        <w:rFonts w:ascii="OpenSymbol" w:hAnsi="OpenSymbol" w:cs="OpenSymbol" w:hint="default"/>
       </w:rPr>
     </w:lvl>
     <w:lvl w:ilvl="2">
@@ -1347,12 +1532,12 @@
       <w:lvlJc w:val="left"/>
       <w:pPr>
         <w:tabs>
-          <w:tab w:pos="1440" w:val="num"/>
-        </w:tabs>
-        <w:ind w:hanging="360" w:left="1440"/>
+          <w:tab w:val="num" w:pos="1440"/>
+        </w:tabs>
+        <w:ind w:left="1440" w:hanging="360"/>
       </w:pPr>
       <w:rPr>
-        <w:rFonts w:ascii="OpenSymbol" w:cs="OpenSymbol" w:hAnsi="OpenSymbol" w:hint="default"/>
+        <w:rFonts w:ascii="OpenSymbol" w:hAnsi="OpenSymbol" w:cs="OpenSymbol" w:hint="default"/>
       </w:rPr>
     </w:lvl>
     <w:lvl w:ilvl="3">
@@ -1362,12 +1547,12 @@
       <w:lvlJc w:val="left"/>
       <w:pPr>
         <w:tabs>
-          <w:tab w:pos="1800" w:val="num"/>
-        </w:tabs>
-        <w:ind w:hanging="360" w:left="1800"/>
+          <w:tab w:val="num" w:pos="1800"/>
+        </w:tabs>
+        <w:ind w:left="1800" w:hanging="360"/>
       </w:pPr>
       <w:rPr>
-        <w:rFonts w:ascii="Symbol" w:cs="Symbol" w:hAnsi="Symbol" w:hint="default"/>
+        <w:rFonts w:ascii="Symbol" w:hAnsi="Symbol" w:cs="Symbol" w:hint="default"/>
       </w:rPr>
     </w:lvl>
     <w:lvl w:ilvl="4">
@@ -1377,12 +1562,12 @@
       <w:lvlJc w:val="left"/>
       <w:pPr>
         <w:tabs>
-          <w:tab w:pos="2160" w:val="num"/>
-        </w:tabs>
-        <w:ind w:hanging="360" w:left="2160"/>
+          <w:tab w:val="num" w:pos="2160"/>
+        </w:tabs>
+        <w:ind w:left="2160" w:hanging="360"/>
       </w:pPr>
       <w:rPr>
-        <w:rFonts w:ascii="OpenSymbol" w:cs="OpenSymbol" w:hAnsi="OpenSymbol" w:hint="default"/>
+        <w:rFonts w:ascii="OpenSymbol" w:hAnsi="OpenSymbol" w:cs="OpenSymbol" w:hint="default"/>
       </w:rPr>
     </w:lvl>
     <w:lvl w:ilvl="5">
@@ -1392,12 +1577,12 @@
       <w:lvlJc w:val="left"/>
       <w:pPr>
         <w:tabs>
-          <w:tab w:pos="2520" w:val="num"/>
-        </w:tabs>
-        <w:ind w:hanging="360" w:left="2520"/>
+          <w:tab w:val="num" w:pos="2520"/>
+        </w:tabs>
+        <w:ind w:left="2520" w:hanging="360"/>
       </w:pPr>
       <w:rPr>
-        <w:rFonts w:ascii="OpenSymbol" w:cs="OpenSymbol" w:hAnsi="OpenSymbol" w:hint="default"/>
+        <w:rFonts w:ascii="OpenSymbol" w:hAnsi="OpenSymbol" w:cs="OpenSymbol" w:hint="default"/>
       </w:rPr>
     </w:lvl>
     <w:lvl w:ilvl="6">
@@ -1407,12 +1592,12 @@
       <w:lvlJc w:val="left"/>
       <w:pPr>
         <w:tabs>
-          <w:tab w:pos="2880" w:val="num"/>
-        </w:tabs>
-        <w:ind w:hanging="360" w:left="2880"/>
+          <w:tab w:val="num" w:pos="2880"/>
+        </w:tabs>
+        <w:ind w:left="2880" w:hanging="360"/>
       </w:pPr>
       <w:rPr>
-        <w:rFonts w:ascii="Symbol" w:cs="Symbol" w:hAnsi="Symbol" w:hint="default"/>
+        <w:rFonts w:ascii="Symbol" w:hAnsi="Symbol" w:cs="Symbol" w:hint="default"/>
       </w:rPr>
     </w:lvl>
     <w:lvl w:ilvl="7">
@@ -1422,12 +1607,12 @@
       <w:lvlJc w:val="left"/>
       <w:pPr>
         <w:tabs>
-          <w:tab w:pos="3240" w:val="num"/>
-        </w:tabs>
-        <w:ind w:hanging="360" w:left="3240"/>
+          <w:tab w:val="num" w:pos="3240"/>
+        </w:tabs>
+        <w:ind w:left="3240" w:hanging="360"/>
       </w:pPr>
       <w:rPr>
-        <w:rFonts w:ascii="OpenSymbol" w:cs="OpenSymbol" w:hAnsi="OpenSymbol" w:hint="default"/>
+        <w:rFonts w:ascii="OpenSymbol" w:hAnsi="OpenSymbol" w:cs="OpenSymbol" w:hint="default"/>
       </w:rPr>
     </w:lvl>
     <w:lvl w:ilvl="8">
@@ -1437,12 +1622,12 @@
       <w:lvlJc w:val="left"/>
       <w:pPr>
         <w:tabs>
-          <w:tab w:pos="3600" w:val="num"/>
-        </w:tabs>
-        <w:ind w:hanging="360" w:left="3600"/>
+          <w:tab w:val="num" w:pos="3600"/>
+        </w:tabs>
+        <w:ind w:left="3600" w:hanging="360"/>
       </w:pPr>
       <w:rPr>
-        <w:rFonts w:ascii="OpenSymbol" w:cs="OpenSymbol" w:hAnsi="OpenSymbol" w:hint="default"/>
+        <w:rFonts w:ascii="OpenSymbol" w:hAnsi="OpenSymbol" w:cs="OpenSymbol" w:hint="default"/>
       </w:rPr>
     </w:lvl>
   </w:abstractNum>
@@ -1454,12 +1639,12 @@
       <w:lvlJc w:val="left"/>
       <w:pPr>
         <w:tabs>
-          <w:tab w:pos="720" w:val="num"/>
-        </w:tabs>
-        <w:ind w:hanging="360" w:left="720"/>
+          <w:tab w:val="num" w:pos="720"/>
+        </w:tabs>
+        <w:ind w:left="720" w:hanging="360"/>
       </w:pPr>
       <w:rPr>
-        <w:rFonts w:ascii="Symbol" w:cs="Symbol" w:hAnsi="Symbol" w:hint="default"/>
+        <w:rFonts w:ascii="Symbol" w:hAnsi="Symbol" w:cs="Symbol" w:hint="default"/>
       </w:rPr>
     </w:lvl>
     <w:lvl w:ilvl="1">
@@ -1469,12 +1654,12 @@
       <w:lvlJc w:val="left"/>
       <w:pPr>
         <w:tabs>
-          <w:tab w:pos="1080" w:val="num"/>
-        </w:tabs>
-        <w:ind w:hanging="360" w:left="1080"/>
+          <w:tab w:val="num" w:pos="1080"/>
+        </w:tabs>
+        <w:ind w:left="1080" w:hanging="360"/>
       </w:pPr>
       <w:rPr>
-        <w:rFonts w:ascii="OpenSymbol" w:cs="OpenSymbol" w:hAnsi="OpenSymbol" w:hint="default"/>
+        <w:rFonts w:ascii="OpenSymbol" w:hAnsi="OpenSymbol" w:cs="OpenSymbol" w:hint="default"/>
       </w:rPr>
     </w:lvl>
     <w:lvl w:ilvl="2">
@@ -1484,12 +1669,12 @@
       <w:lvlJc w:val="left"/>
       <w:pPr>
         <w:tabs>
-          <w:tab w:pos="1440" w:val="num"/>
-        </w:tabs>
-        <w:ind w:hanging="360" w:left="1440"/>
+          <w:tab w:val="num" w:pos="1440"/>
+        </w:tabs>
+        <w:ind w:left="1440" w:hanging="360"/>
       </w:pPr>
       <w:rPr>
-        <w:rFonts w:ascii="OpenSymbol" w:cs="OpenSymbol" w:hAnsi="OpenSymbol" w:hint="default"/>
+        <w:rFonts w:ascii="OpenSymbol" w:hAnsi="OpenSymbol" w:cs="OpenSymbol" w:hint="default"/>
       </w:rPr>
     </w:lvl>
     <w:lvl w:ilvl="3">
@@ -1499,12 +1684,12 @@
       <w:lvlJc w:val="left"/>
       <w:pPr>
         <w:tabs>
-          <w:tab w:pos="1800" w:val="num"/>
-        </w:tabs>
-        <w:ind w:hanging="360" w:left="1800"/>
+          <w:tab w:val="num" w:pos="1800"/>
+        </w:tabs>
+        <w:ind w:left="1800" w:hanging="360"/>
       </w:pPr>
       <w:rPr>
-        <w:rFonts w:ascii="Symbol" w:cs="Symbol" w:hAnsi="Symbol" w:hint="default"/>
+        <w:rFonts w:ascii="Symbol" w:hAnsi="Symbol" w:cs="Symbol" w:hint="default"/>
       </w:rPr>
     </w:lvl>
     <w:lvl w:ilvl="4">
@@ -1514,12 +1699,12 @@
       <w:lvlJc w:val="left"/>
       <w:pPr>
         <w:tabs>
-          <w:tab w:pos="2160" w:val="num"/>
-        </w:tabs>
-        <w:ind w:hanging="360" w:left="2160"/>
+          <w:tab w:val="num" w:pos="2160"/>
+        </w:tabs>
+        <w:ind w:left="2160" w:hanging="360"/>
       </w:pPr>
       <w:rPr>
-        <w:rFonts w:ascii="OpenSymbol" w:cs="OpenSymbol" w:hAnsi="OpenSymbol" w:hint="default"/>
+        <w:rFonts w:ascii="OpenSymbol" w:hAnsi="OpenSymbol" w:cs="OpenSymbol" w:hint="default"/>
       </w:rPr>
     </w:lvl>
     <w:lvl w:ilvl="5">
@@ -1529,12 +1714,12 @@
       <w:lvlJc w:val="left"/>
       <w:pPr>
         <w:tabs>
-          <w:tab w:pos="2520" w:val="num"/>
-        </w:tabs>
-        <w:ind w:hanging="360" w:left="2520"/>
+          <w:tab w:val="num" w:pos="2520"/>
+        </w:tabs>
+        <w:ind w:left="2520" w:hanging="360"/>
       </w:pPr>
       <w:rPr>
-        <w:rFonts w:ascii="OpenSymbol" w:cs="OpenSymbol" w:hAnsi="OpenSymbol" w:hint="default"/>
+        <w:rFonts w:ascii="OpenSymbol" w:hAnsi="OpenSymbol" w:cs="OpenSymbol" w:hint="default"/>
       </w:rPr>
     </w:lvl>
     <w:lvl w:ilvl="6">
@@ -1544,12 +1729,12 @@
       <w:lvlJc w:val="left"/>
       <w:pPr>
         <w:tabs>
-          <w:tab w:pos="2880" w:val="num"/>
-        </w:tabs>
-        <w:ind w:hanging="360" w:left="2880"/>
+          <w:tab w:val="num" w:pos="2880"/>
+        </w:tabs>
+        <w:ind w:left="2880" w:hanging="360"/>
       </w:pPr>
       <w:rPr>
-        <w:rFonts w:ascii="Symbol" w:cs="Symbol" w:hAnsi="Symbol" w:hint="default"/>
+        <w:rFonts w:ascii="Symbol" w:hAnsi="Symbol" w:cs="Symbol" w:hint="default"/>
       </w:rPr>
     </w:lvl>
     <w:lvl w:ilvl="7">
@@ -1559,12 +1744,12 @@
       <w:lvlJc w:val="left"/>
       <w:pPr>
         <w:tabs>
-          <w:tab w:pos="3240" w:val="num"/>
-        </w:tabs>
-        <w:ind w:hanging="360" w:left="3240"/>
+          <w:tab w:val="num" w:pos="3240"/>
+        </w:tabs>
+        <w:ind w:left="3240" w:hanging="360"/>
       </w:pPr>
       <w:rPr>
-        <w:rFonts w:ascii="OpenSymbol" w:cs="OpenSymbol" w:hAnsi="OpenSymbol" w:hint="default"/>
+        <w:rFonts w:ascii="OpenSymbol" w:hAnsi="OpenSymbol" w:cs="OpenSymbol" w:hint="default"/>
       </w:rPr>
     </w:lvl>
     <w:lvl w:ilvl="8">
@@ -1574,12 +1759,12 @@
       <w:lvlJc w:val="left"/>
       <w:pPr>
         <w:tabs>
-          <w:tab w:pos="3600" w:val="num"/>
-        </w:tabs>
-        <w:ind w:hanging="360" w:left="3600"/>
+          <w:tab w:val="num" w:pos="3600"/>
+        </w:tabs>
+        <w:ind w:left="3600" w:hanging="360"/>
       </w:pPr>
       <w:rPr>
-        <w:rFonts w:ascii="OpenSymbol" w:cs="OpenSymbol" w:hAnsi="OpenSymbol" w:hint="default"/>
+        <w:rFonts w:ascii="OpenSymbol" w:hAnsi="OpenSymbol" w:cs="OpenSymbol" w:hint="default"/>
       </w:rPr>
     </w:lvl>
   </w:abstractNum>
@@ -1591,9 +1776,9 @@
       <w:lvlJc w:val="left"/>
       <w:pPr>
         <w:tabs>
-          <w:tab w:pos="720" w:val="num"/>
-        </w:tabs>
-        <w:ind w:hanging="360" w:left="720"/>
+          <w:tab w:val="num" w:pos="720"/>
+        </w:tabs>
+        <w:ind w:left="720" w:hanging="360"/>
       </w:pPr>
     </w:lvl>
     <w:lvl w:ilvl="1">
@@ -1603,9 +1788,9 @@
       <w:lvlJc w:val="left"/>
       <w:pPr>
         <w:tabs>
-          <w:tab w:pos="1080" w:val="num"/>
-        </w:tabs>
-        <w:ind w:hanging="360" w:left="1080"/>
+          <w:tab w:val="num" w:pos="1080"/>
+        </w:tabs>
+        <w:ind w:left="1080" w:hanging="360"/>
       </w:pPr>
     </w:lvl>
     <w:lvl w:ilvl="2">
@@ -1615,9 +1800,9 @@
       <w:lvlJc w:val="left"/>
       <w:pPr>
         <w:tabs>
-          <w:tab w:pos="1440" w:val="num"/>
-        </w:tabs>
-        <w:ind w:hanging="360" w:left="1440"/>
+          <w:tab w:val="num" w:pos="1440"/>
+        </w:tabs>
+        <w:ind w:left="1440" w:hanging="360"/>
       </w:pPr>
     </w:lvl>
     <w:lvl w:ilvl="3">
@@ -1627,9 +1812,9 @@
       <w:lvlJc w:val="left"/>
       <w:pPr>
         <w:tabs>
-          <w:tab w:pos="1800" w:val="num"/>
-        </w:tabs>
-        <w:ind w:hanging="360" w:left="1800"/>
+          <w:tab w:val="num" w:pos="1800"/>
+        </w:tabs>
+        <w:ind w:left="1800" w:hanging="360"/>
       </w:pPr>
     </w:lvl>
     <w:lvl w:ilvl="4">
@@ -1639,9 +1824,9 @@
       <w:lvlJc w:val="left"/>
       <w:pPr>
         <w:tabs>
-          <w:tab w:pos="2160" w:val="num"/>
-        </w:tabs>
-        <w:ind w:hanging="360" w:left="2160"/>
+          <w:tab w:val="num" w:pos="2160"/>
+        </w:tabs>
+        <w:ind w:left="2160" w:hanging="360"/>
       </w:pPr>
     </w:lvl>
     <w:lvl w:ilvl="5">
@@ -1651,9 +1836,9 @@
       <w:lvlJc w:val="left"/>
       <w:pPr>
         <w:tabs>
-          <w:tab w:pos="2520" w:val="num"/>
-        </w:tabs>
-        <w:ind w:hanging="360" w:left="2520"/>
+          <w:tab w:val="num" w:pos="2520"/>
+        </w:tabs>
+        <w:ind w:left="2520" w:hanging="360"/>
       </w:pPr>
     </w:lvl>
     <w:lvl w:ilvl="6">
@@ -1663,9 +1848,9 @@
       <w:lvlJc w:val="left"/>
       <w:pPr>
         <w:tabs>
-          <w:tab w:pos="2880" w:val="num"/>
-        </w:tabs>
-        <w:ind w:hanging="360" w:left="2880"/>
+          <w:tab w:val="num" w:pos="2880"/>
+        </w:tabs>
+        <w:ind w:left="2880" w:hanging="360"/>
       </w:pPr>
     </w:lvl>
     <w:lvl w:ilvl="7">
@@ -1675,9 +1860,9 @@
       <w:lvlJc w:val="left"/>
       <w:pPr>
         <w:tabs>
-          <w:tab w:pos="3240" w:val="num"/>
-        </w:tabs>
-        <w:ind w:hanging="360" w:left="3240"/>
+          <w:tab w:val="num" w:pos="3240"/>
+        </w:tabs>
+        <w:ind w:left="3240" w:hanging="360"/>
       </w:pPr>
     </w:lvl>
     <w:lvl w:ilvl="8">
@@ -1687,9 +1872,9 @@
       <w:lvlJc w:val="left"/>
       <w:pPr>
         <w:tabs>
-          <w:tab w:pos="3600" w:val="num"/>
-        </w:tabs>
-        <w:ind w:hanging="360" w:left="3600"/>
+          <w:tab w:val="num" w:pos="3600"/>
+        </w:tabs>
+        <w:ind w:left="3600" w:hanging="360"/>
       </w:pPr>
     </w:lvl>
   </w:abstractNum>
@@ -1702,9 +1887,9 @@
       <w:lvlJc w:val="left"/>
       <w:pPr>
         <w:tabs>
-          <w:tab w:pos="432" w:val="num"/>
-        </w:tabs>
-        <w:ind w:hanging="432" w:left="432"/>
+          <w:tab w:val="num" w:pos="432"/>
+        </w:tabs>
+        <w:ind w:left="432" w:hanging="432"/>
       </w:pPr>
     </w:lvl>
     <w:lvl w:ilvl="1">
@@ -1715,9 +1900,9 @@
       <w:lvlJc w:val="left"/>
       <w:pPr>
         <w:tabs>
-          <w:tab w:pos="576" w:val="num"/>
-        </w:tabs>
-        <w:ind w:hanging="576" w:left="576"/>
+          <w:tab w:val="num" w:pos="576"/>
+        </w:tabs>
+        <w:ind w:left="576" w:hanging="576"/>
       </w:pPr>
     </w:lvl>
     <w:lvl w:ilvl="2">
@@ -1728,9 +1913,9 @@
       <w:lvlJc w:val="left"/>
       <w:pPr>
         <w:tabs>
-          <w:tab w:pos="720" w:val="num"/>
-        </w:tabs>
-        <w:ind w:hanging="720" w:left="720"/>
+          <w:tab w:val="num" w:pos="720"/>
+        </w:tabs>
+        <w:ind w:left="720" w:hanging="720"/>
       </w:pPr>
     </w:lvl>
     <w:lvl w:ilvl="3">
@@ -1741,9 +1926,9 @@
       <w:lvlJc w:val="left"/>
       <w:pPr>
         <w:tabs>
-          <w:tab w:pos="864" w:val="num"/>
-        </w:tabs>
-        <w:ind w:hanging="864" w:left="864"/>
+          <w:tab w:val="num" w:pos="864"/>
+        </w:tabs>
+        <w:ind w:left="864" w:hanging="864"/>
       </w:pPr>
     </w:lvl>
     <w:lvl w:ilvl="4">
@@ -1754,9 +1939,9 @@
       <w:lvlJc w:val="left"/>
       <w:pPr>
         <w:tabs>
-          <w:tab w:pos="1008" w:val="num"/>
-        </w:tabs>
-        <w:ind w:hanging="1008" w:left="1008"/>
+          <w:tab w:val="num" w:pos="1008"/>
+        </w:tabs>
+        <w:ind w:left="1008" w:hanging="1008"/>
       </w:pPr>
     </w:lvl>
     <w:lvl w:ilvl="5">
@@ -1767,9 +1952,9 @@
       <w:lvlJc w:val="left"/>
       <w:pPr>
         <w:tabs>
-          <w:tab w:pos="1152" w:val="num"/>
-        </w:tabs>
-        <w:ind w:hanging="1152" w:left="1152"/>
+          <w:tab w:val="num" w:pos="1152"/>
+        </w:tabs>
+        <w:ind w:left="1152" w:hanging="1152"/>
       </w:pPr>
     </w:lvl>
     <w:lvl w:ilvl="6">
@@ -1780,9 +1965,9 @@
       <w:lvlJc w:val="left"/>
       <w:pPr>
         <w:tabs>
-          <w:tab w:pos="1296" w:val="num"/>
-        </w:tabs>
-        <w:ind w:hanging="1296" w:left="1296"/>
+          <w:tab w:val="num" w:pos="1296"/>
+        </w:tabs>
+        <w:ind w:left="1296" w:hanging="1296"/>
       </w:pPr>
     </w:lvl>
     <w:lvl w:ilvl="7">
@@ -1793,9 +1978,9 @@
       <w:lvlJc w:val="left"/>
       <w:pPr>
         <w:tabs>
-          <w:tab w:pos="1440" w:val="num"/>
-        </w:tabs>
-        <w:ind w:hanging="1440" w:left="1440"/>
+          <w:tab w:val="num" w:pos="1440"/>
+        </w:tabs>
+        <w:ind w:left="1440" w:hanging="1440"/>
       </w:pPr>
     </w:lvl>
     <w:lvl w:ilvl="8">
@@ -1806,9 +1991,9 @@
       <w:lvlJc w:val="left"/>
       <w:pPr>
         <w:tabs>
-          <w:tab w:pos="1584" w:val="num"/>
-        </w:tabs>
-        <w:ind w:hanging="1584" w:left="1584"/>
+          <w:tab w:val="num" w:pos="1584"/>
+        </w:tabs>
+        <w:ind w:left="1584" w:hanging="1584"/>
       </w:pPr>
     </w:lvl>
   </w:abstractNum>
@@ -1829,463 +2014,425 @@
 
 <file path=word/styles.xml><?xml version="1.0" encoding="utf-8"?>
 <w:styles xmlns:w="http://schemas.openxmlformats.org/wordprocessingml/2006/main">
-  <w:style w:styleId="style0" w:type="paragraph">
+  <w:docDefaults>
+    <w:rPrDefault>
+      <w:rPr>
+        <w:rFonts w:ascii="Liberation Serif" w:hAnsi="Liberation Serif" w:eastAsia="Droid Sans Fallback" w:cs="FreeSans"/>
+        <w:sz w:val="24"/>
+        <w:szCs w:val="24"/>
+        <w:lang w:val="ru-RU" w:eastAsia="zh-CN" w:bidi="hi-IN"/>
+      </w:rPr>
+    </w:rPrDefault>
+    <w:pPrDefault>
+      <w:pPr/>
+    </w:pPrDefault>
+  </w:docDefaults>
+  <w:style w:type="paragraph" w:styleId="Normal">
     <w:name w:val="Normal"/>
-    <w:next w:val="style0"/>
     <w:pPr>
       <w:widowControl w:val="false"/>
       <w:suppressAutoHyphens w:val="true"/>
+      <w:bidi w:val="0"/>
       <w:jc w:val="left"/>
     </w:pPr>
     <w:rPr>
-      <w:rFonts w:ascii="Liberation Serif" w:cs="Lohit Hindi" w:eastAsia="DejaVu Sans" w:hAnsi="Liberation Serif"/>
+      <w:rFonts w:ascii="Liberation Serif" w:hAnsi="Liberation Serif" w:eastAsia="DejaVu Sans" w:cs="Lohit Hindi"/>
       <w:color w:val="00000A"/>
       <w:sz w:val="24"/>
       <w:szCs w:val="24"/>
-      <w:lang w:bidi="hi-IN" w:eastAsia="zh-CN" w:val="ru-RU"/>
-    </w:rPr>
-  </w:style>
-  <w:style w:styleId="style15" w:type="character">
+      <w:lang w:val="ru-RU" w:eastAsia="zh-CN" w:bidi="hi-IN"/>
+    </w:rPr>
+  </w:style>
+  <w:style w:type="character" w:styleId="Style14">
     <w:name w:val="Маркеры списка"/>
-    <w:next w:val="style15"/>
-    <w:rPr>
-      <w:rFonts w:ascii="OpenSymbol" w:cs="OpenSymbol" w:eastAsia="OpenSymbol" w:hAnsi="OpenSymbol"/>
-    </w:rPr>
-  </w:style>
-  <w:style w:styleId="style16" w:type="character">
+    <w:rPr>
+      <w:rFonts w:ascii="OpenSymbol" w:hAnsi="OpenSymbol" w:eastAsia="OpenSymbol" w:cs="OpenSymbol"/>
+    </w:rPr>
+  </w:style>
+  <w:style w:type="character" w:styleId="ListLabel1">
     <w:name w:val="ListLabel 1"/>
-    <w:next w:val="style16"/>
-    <w:rPr>
-      <w:rFonts w:cs="Symbol"/>
-    </w:rPr>
-  </w:style>
-  <w:style w:styleId="style17" w:type="character">
+    <w:rPr>
+      <w:rFonts w:cs="Symbol"/>
+    </w:rPr>
+  </w:style>
+  <w:style w:type="character" w:styleId="ListLabel2">
     <w:name w:val="ListLabel 2"/>
-    <w:next w:val="style17"/>
-    <w:rPr>
-      <w:rFonts w:cs="OpenSymbol"/>
-    </w:rPr>
-  </w:style>
-  <w:style w:styleId="style18" w:type="character">
+    <w:rPr>
+      <w:rFonts w:cs="OpenSymbol"/>
+    </w:rPr>
+  </w:style>
+  <w:style w:type="character" w:styleId="ListLabel3">
     <w:name w:val="ListLabel 3"/>
-    <w:next w:val="style18"/>
-    <w:rPr>
-      <w:rFonts w:cs="Symbol"/>
-    </w:rPr>
-  </w:style>
-  <w:style w:styleId="style19" w:type="character">
+    <w:rPr>
+      <w:rFonts w:cs="Symbol"/>
+    </w:rPr>
+  </w:style>
+  <w:style w:type="character" w:styleId="ListLabel4">
     <w:name w:val="ListLabel 4"/>
-    <w:next w:val="style19"/>
-    <w:rPr>
-      <w:rFonts w:cs="OpenSymbol"/>
-    </w:rPr>
-  </w:style>
-  <w:style w:styleId="style20" w:type="character">
+    <w:rPr>
+      <w:rFonts w:cs="OpenSymbol"/>
+    </w:rPr>
+  </w:style>
+  <w:style w:type="character" w:styleId="ListLabel5">
     <w:name w:val="ListLabel 5"/>
-    <w:next w:val="style20"/>
-    <w:rPr>
-      <w:rFonts w:cs="Symbol"/>
-    </w:rPr>
-  </w:style>
-  <w:style w:styleId="style21" w:type="character">
+    <w:rPr>
+      <w:rFonts w:cs="Symbol"/>
+    </w:rPr>
+  </w:style>
+  <w:style w:type="character" w:styleId="ListLabel6">
     <w:name w:val="ListLabel 6"/>
-    <w:next w:val="style21"/>
-    <w:rPr>
-      <w:rFonts w:cs="OpenSymbol"/>
-    </w:rPr>
-  </w:style>
-  <w:style w:styleId="style22" w:type="character">
+    <w:rPr>
+      <w:rFonts w:cs="OpenSymbol"/>
+    </w:rPr>
+  </w:style>
+  <w:style w:type="character" w:styleId="ListLabel7">
     <w:name w:val="ListLabel 7"/>
-    <w:next w:val="style22"/>
-    <w:rPr>
-      <w:rFonts w:cs="Symbol"/>
-    </w:rPr>
-  </w:style>
-  <w:style w:styleId="style23" w:type="character">
+    <w:rPr>
+      <w:rFonts w:cs="Symbol"/>
+    </w:rPr>
+  </w:style>
+  <w:style w:type="character" w:styleId="ListLabel8">
     <w:name w:val="ListLabel 8"/>
-    <w:next w:val="style23"/>
-    <w:rPr>
-      <w:rFonts w:cs="OpenSymbol"/>
-    </w:rPr>
-  </w:style>
-  <w:style w:styleId="style24" w:type="character">
+    <w:rPr>
+      <w:rFonts w:cs="OpenSymbol"/>
+    </w:rPr>
+  </w:style>
+  <w:style w:type="character" w:styleId="ListLabel9">
     <w:name w:val="ListLabel 9"/>
-    <w:next w:val="style24"/>
-    <w:rPr>
-      <w:rFonts w:cs="Symbol"/>
-    </w:rPr>
-  </w:style>
-  <w:style w:styleId="style25" w:type="character">
+    <w:rPr>
+      <w:rFonts w:cs="Symbol"/>
+    </w:rPr>
+  </w:style>
+  <w:style w:type="character" w:styleId="ListLabel10">
     <w:name w:val="ListLabel 10"/>
-    <w:next w:val="style25"/>
-    <w:rPr>
-      <w:rFonts w:cs="OpenSymbol"/>
-    </w:rPr>
-  </w:style>
-  <w:style w:styleId="style26" w:type="character">
+    <w:rPr>
+      <w:rFonts w:cs="OpenSymbol"/>
+    </w:rPr>
+  </w:style>
+  <w:style w:type="character" w:styleId="ListLabel11">
     <w:name w:val="ListLabel 11"/>
-    <w:next w:val="style26"/>
-    <w:rPr>
-      <w:rFonts w:cs="Symbol"/>
-    </w:rPr>
-  </w:style>
-  <w:style w:styleId="style27" w:type="character">
+    <w:rPr>
+      <w:rFonts w:cs="Symbol"/>
+    </w:rPr>
+  </w:style>
+  <w:style w:type="character" w:styleId="ListLabel12">
     <w:name w:val="ListLabel 12"/>
-    <w:next w:val="style27"/>
-    <w:rPr>
-      <w:rFonts w:cs="OpenSymbol"/>
-    </w:rPr>
-  </w:style>
-  <w:style w:styleId="style28" w:type="character">
+    <w:rPr>
+      <w:rFonts w:cs="OpenSymbol"/>
+    </w:rPr>
+  </w:style>
+  <w:style w:type="character" w:styleId="ListLabel13">
     <w:name w:val="ListLabel 13"/>
-    <w:next w:val="style28"/>
-    <w:rPr>
-      <w:rFonts w:cs="Symbol"/>
-    </w:rPr>
-  </w:style>
-  <w:style w:styleId="style29" w:type="character">
+    <w:rPr>
+      <w:rFonts w:cs="Symbol"/>
+    </w:rPr>
+  </w:style>
+  <w:style w:type="character" w:styleId="ListLabel14">
     <w:name w:val="ListLabel 14"/>
-    <w:next w:val="style29"/>
-    <w:rPr>
-      <w:rFonts w:cs="OpenSymbol"/>
-    </w:rPr>
-  </w:style>
-  <w:style w:styleId="style30" w:type="character">
+    <w:rPr>
+      <w:rFonts w:cs="OpenSymbol"/>
+    </w:rPr>
+  </w:style>
+  <w:style w:type="character" w:styleId="ListLabel15">
     <w:name w:val="ListLabel 15"/>
-    <w:next w:val="style30"/>
-    <w:rPr>
-      <w:rFonts w:cs="Symbol"/>
-    </w:rPr>
-  </w:style>
-  <w:style w:styleId="style31" w:type="character">
+    <w:rPr>
+      <w:rFonts w:cs="Symbol"/>
+    </w:rPr>
+  </w:style>
+  <w:style w:type="character" w:styleId="ListLabel16">
     <w:name w:val="ListLabel 16"/>
-    <w:next w:val="style31"/>
-    <w:rPr>
-      <w:rFonts w:cs="OpenSymbol"/>
-    </w:rPr>
-  </w:style>
-  <w:style w:styleId="style32" w:type="character">
+    <w:rPr>
+      <w:rFonts w:cs="OpenSymbol"/>
+    </w:rPr>
+  </w:style>
+  <w:style w:type="character" w:styleId="ListLabel17">
     <w:name w:val="ListLabel 17"/>
-    <w:next w:val="style32"/>
-    <w:rPr>
-      <w:rFonts w:cs="Symbol"/>
-    </w:rPr>
-  </w:style>
-  <w:style w:styleId="style33" w:type="character">
+    <w:rPr>
+      <w:rFonts w:cs="Symbol"/>
+    </w:rPr>
+  </w:style>
+  <w:style w:type="character" w:styleId="ListLabel18">
     <w:name w:val="ListLabel 18"/>
-    <w:next w:val="style33"/>
-    <w:rPr>
-      <w:rFonts w:cs="OpenSymbol"/>
-    </w:rPr>
-  </w:style>
-  <w:style w:styleId="style34" w:type="character">
+    <w:rPr>
+      <w:rFonts w:cs="OpenSymbol"/>
+    </w:rPr>
+  </w:style>
+  <w:style w:type="character" w:styleId="ListLabel19">
     <w:name w:val="ListLabel 19"/>
-    <w:next w:val="style34"/>
-    <w:rPr>
-      <w:rFonts w:cs="Symbol"/>
-    </w:rPr>
-  </w:style>
-  <w:style w:styleId="style35" w:type="character">
+    <w:rPr>
+      <w:rFonts w:cs="Symbol"/>
+    </w:rPr>
+  </w:style>
+  <w:style w:type="character" w:styleId="ListLabel20">
     <w:name w:val="ListLabel 20"/>
-    <w:next w:val="style35"/>
-    <w:rPr>
-      <w:rFonts w:cs="OpenSymbol"/>
-    </w:rPr>
-  </w:style>
-  <w:style w:styleId="style36" w:type="character">
+    <w:rPr>
+      <w:rFonts w:cs="OpenSymbol"/>
+    </w:rPr>
+  </w:style>
+  <w:style w:type="character" w:styleId="ListLabel21">
     <w:name w:val="ListLabel 21"/>
-    <w:next w:val="style36"/>
-    <w:rPr>
-      <w:rFonts w:cs="Symbol"/>
-    </w:rPr>
-  </w:style>
-  <w:style w:styleId="style37" w:type="character">
+    <w:rPr>
+      <w:rFonts w:cs="Symbol"/>
+    </w:rPr>
+  </w:style>
+  <w:style w:type="character" w:styleId="ListLabel22">
     <w:name w:val="ListLabel 22"/>
-    <w:next w:val="style37"/>
-    <w:rPr>
-      <w:rFonts w:cs="OpenSymbol"/>
-    </w:rPr>
-  </w:style>
-  <w:style w:styleId="style38" w:type="character">
+    <w:rPr>
+      <w:rFonts w:cs="OpenSymbol"/>
+    </w:rPr>
+  </w:style>
+  <w:style w:type="character" w:styleId="ListLabel23">
     <w:name w:val="ListLabel 23"/>
-    <w:next w:val="style38"/>
-    <w:rPr>
-      <w:rFonts w:cs="Symbol"/>
-    </w:rPr>
-  </w:style>
-  <w:style w:styleId="style39" w:type="character">
+    <w:rPr>
+      <w:rFonts w:cs="Symbol"/>
+    </w:rPr>
+  </w:style>
+  <w:style w:type="character" w:styleId="ListLabel24">
     <w:name w:val="ListLabel 24"/>
-    <w:next w:val="style39"/>
-    <w:rPr>
-      <w:rFonts w:cs="OpenSymbol"/>
-    </w:rPr>
-  </w:style>
-  <w:style w:styleId="style40" w:type="character">
+    <w:rPr>
+      <w:rFonts w:cs="OpenSymbol"/>
+    </w:rPr>
+  </w:style>
+  <w:style w:type="character" w:styleId="ListLabel25">
     <w:name w:val="ListLabel 25"/>
-    <w:next w:val="style40"/>
-    <w:rPr>
-      <w:rFonts w:cs="Symbol"/>
-    </w:rPr>
-  </w:style>
-  <w:style w:styleId="style41" w:type="character">
+    <w:rPr>
+      <w:rFonts w:cs="Symbol"/>
+    </w:rPr>
+  </w:style>
+  <w:style w:type="character" w:styleId="ListLabel26">
     <w:name w:val="ListLabel 26"/>
-    <w:next w:val="style41"/>
-    <w:rPr>
-      <w:rFonts w:cs="OpenSymbol"/>
-    </w:rPr>
-  </w:style>
-  <w:style w:styleId="style42" w:type="character">
+    <w:rPr>
+      <w:rFonts w:cs="OpenSymbol"/>
+    </w:rPr>
+  </w:style>
+  <w:style w:type="character" w:styleId="ListLabel27">
     <w:name w:val="ListLabel 27"/>
-    <w:next w:val="style42"/>
-    <w:rPr>
-      <w:rFonts w:cs="Symbol"/>
-    </w:rPr>
-  </w:style>
-  <w:style w:styleId="style43" w:type="character">
+    <w:rPr>
+      <w:rFonts w:cs="Symbol"/>
+    </w:rPr>
+  </w:style>
+  <w:style w:type="character" w:styleId="ListLabel28">
     <w:name w:val="ListLabel 28"/>
-    <w:next w:val="style43"/>
-    <w:rPr>
-      <w:rFonts w:cs="OpenSymbol"/>
-    </w:rPr>
-  </w:style>
-  <w:style w:styleId="style44" w:type="character">
+    <w:rPr>
+      <w:rFonts w:cs="OpenSymbol"/>
+    </w:rPr>
+  </w:style>
+  <w:style w:type="character" w:styleId="ListLabel29">
     <w:name w:val="ListLabel 29"/>
-    <w:next w:val="style44"/>
-    <w:rPr>
-      <w:rFonts w:cs="Symbol"/>
-    </w:rPr>
-  </w:style>
-  <w:style w:styleId="style45" w:type="character">
+    <w:rPr>
+      <w:rFonts w:cs="Symbol"/>
+    </w:rPr>
+  </w:style>
+  <w:style w:type="character" w:styleId="ListLabel30">
     <w:name w:val="ListLabel 30"/>
-    <w:next w:val="style45"/>
-    <w:rPr>
-      <w:rFonts w:cs="OpenSymbol"/>
-    </w:rPr>
-  </w:style>
-  <w:style w:styleId="style46" w:type="character">
+    <w:rPr>
+      <w:rFonts w:cs="OpenSymbol"/>
+    </w:rPr>
+  </w:style>
+  <w:style w:type="character" w:styleId="ListLabel31">
     <w:name w:val="ListLabel 31"/>
-    <w:next w:val="style46"/>
-    <w:rPr>
-      <w:rFonts w:cs="Symbol"/>
-    </w:rPr>
-  </w:style>
-  <w:style w:styleId="style47" w:type="character">
+    <w:rPr>
+      <w:rFonts w:cs="Symbol"/>
+    </w:rPr>
+  </w:style>
+  <w:style w:type="character" w:styleId="ListLabel32">
     <w:name w:val="ListLabel 32"/>
-    <w:next w:val="style47"/>
-    <w:rPr>
-      <w:rFonts w:cs="OpenSymbol"/>
-    </w:rPr>
-  </w:style>
-  <w:style w:styleId="style48" w:type="character">
+    <w:rPr>
+      <w:rFonts w:cs="OpenSymbol"/>
+    </w:rPr>
+  </w:style>
+  <w:style w:type="character" w:styleId="ListLabel33">
     <w:name w:val="ListLabel 33"/>
-    <w:next w:val="style48"/>
-    <w:rPr>
-      <w:rFonts w:cs="Symbol"/>
-    </w:rPr>
-  </w:style>
-  <w:style w:styleId="style49" w:type="character">
+    <w:rPr>
+      <w:rFonts w:cs="Symbol"/>
+    </w:rPr>
+  </w:style>
+  <w:style w:type="character" w:styleId="ListLabel34">
     <w:name w:val="ListLabel 34"/>
-    <w:next w:val="style49"/>
-    <w:rPr>
-      <w:rFonts w:cs="OpenSymbol"/>
-    </w:rPr>
-  </w:style>
-  <w:style w:styleId="style50" w:type="character">
+    <w:rPr>
+      <w:rFonts w:cs="OpenSymbol"/>
+    </w:rPr>
+  </w:style>
+  <w:style w:type="character" w:styleId="ListLabel35">
     <w:name w:val="ListLabel 35"/>
-    <w:next w:val="style50"/>
-    <w:rPr>
-      <w:rFonts w:cs="Symbol"/>
-    </w:rPr>
-  </w:style>
-  <w:style w:styleId="style51" w:type="character">
+    <w:rPr>
+      <w:rFonts w:cs="Symbol"/>
+    </w:rPr>
+  </w:style>
+  <w:style w:type="character" w:styleId="ListLabel36">
     <w:name w:val="ListLabel 36"/>
-    <w:next w:val="style51"/>
-    <w:rPr>
-      <w:rFonts w:cs="OpenSymbol"/>
-    </w:rPr>
-  </w:style>
-  <w:style w:styleId="style52" w:type="character">
+    <w:rPr>
+      <w:rFonts w:cs="OpenSymbol"/>
+    </w:rPr>
+  </w:style>
+  <w:style w:type="character" w:styleId="ListLabel37">
     <w:name w:val="ListLabel 37"/>
-    <w:next w:val="style52"/>
-    <w:rPr>
-      <w:rFonts w:cs="Symbol"/>
-    </w:rPr>
-  </w:style>
-  <w:style w:styleId="style53" w:type="character">
+    <w:rPr>
+      <w:rFonts w:cs="Symbol"/>
+    </w:rPr>
+  </w:style>
+  <w:style w:type="character" w:styleId="ListLabel38">
     <w:name w:val="ListLabel 38"/>
-    <w:next w:val="style53"/>
-    <w:rPr>
-      <w:rFonts w:cs="OpenSymbol"/>
-    </w:rPr>
-  </w:style>
-  <w:style w:styleId="style54" w:type="character">
+    <w:rPr>
+      <w:rFonts w:cs="OpenSymbol"/>
+    </w:rPr>
+  </w:style>
+  <w:style w:type="character" w:styleId="ListLabel39">
     <w:name w:val="ListLabel 39"/>
-    <w:next w:val="style54"/>
-    <w:rPr>
-      <w:rFonts w:cs="Symbol"/>
-    </w:rPr>
-  </w:style>
-  <w:style w:styleId="style55" w:type="character">
+    <w:rPr>
+      <w:rFonts w:cs="Symbol"/>
+    </w:rPr>
+  </w:style>
+  <w:style w:type="character" w:styleId="ListLabel40">
     <w:name w:val="ListLabel 40"/>
-    <w:next w:val="style55"/>
-    <w:rPr>
-      <w:rFonts w:cs="OpenSymbol"/>
-    </w:rPr>
-  </w:style>
-  <w:style w:styleId="style56" w:type="character">
+    <w:rPr>
+      <w:rFonts w:cs="OpenSymbol"/>
+    </w:rPr>
+  </w:style>
+  <w:style w:type="character" w:styleId="ListLabel41">
     <w:name w:val="ListLabel 41"/>
-    <w:next w:val="style56"/>
-    <w:rPr>
-      <w:rFonts w:cs="Symbol"/>
-    </w:rPr>
-  </w:style>
-  <w:style w:styleId="style57" w:type="character">
+    <w:rPr>
+      <w:rFonts w:cs="Symbol"/>
+    </w:rPr>
+  </w:style>
+  <w:style w:type="character" w:styleId="ListLabel42">
     <w:name w:val="ListLabel 42"/>
-    <w:next w:val="style57"/>
-    <w:rPr>
-      <w:rFonts w:cs="OpenSymbol"/>
-    </w:rPr>
-  </w:style>
-  <w:style w:styleId="style58" w:type="character">
+    <w:rPr>
+      <w:rFonts w:cs="OpenSymbol"/>
+    </w:rPr>
+  </w:style>
+  <w:style w:type="character" w:styleId="ListLabel43">
     <w:name w:val="ListLabel 43"/>
-    <w:next w:val="style58"/>
-    <w:rPr>
-      <w:rFonts w:cs="Symbol"/>
-    </w:rPr>
-  </w:style>
-  <w:style w:styleId="style59" w:type="character">
+    <w:rPr>
+      <w:rFonts w:cs="Symbol"/>
+    </w:rPr>
+  </w:style>
+  <w:style w:type="character" w:styleId="ListLabel44">
     <w:name w:val="ListLabel 44"/>
-    <w:next w:val="style59"/>
-    <w:rPr>
-      <w:rFonts w:cs="OpenSymbol"/>
-    </w:rPr>
-  </w:style>
-  <w:style w:styleId="style60" w:type="character">
+    <w:rPr>
+      <w:rFonts w:cs="OpenSymbol"/>
+    </w:rPr>
+  </w:style>
+  <w:style w:type="character" w:styleId="ListLabel45">
     <w:name w:val="ListLabel 45"/>
-    <w:next w:val="style60"/>
-    <w:rPr>
-      <w:rFonts w:cs="Symbol"/>
-    </w:rPr>
-  </w:style>
-  <w:style w:styleId="style61" w:type="character">
+    <w:rPr>
+      <w:rFonts w:cs="Symbol"/>
+    </w:rPr>
+  </w:style>
+  <w:style w:type="character" w:styleId="ListLabel46">
     <w:name w:val="ListLabel 46"/>
-    <w:next w:val="style61"/>
-    <w:rPr>
-      <w:rFonts w:cs="OpenSymbol"/>
-    </w:rPr>
-  </w:style>
-  <w:style w:styleId="style62" w:type="character">
+    <w:rPr>
+      <w:rFonts w:cs="OpenSymbol"/>
+    </w:rPr>
+  </w:style>
+  <w:style w:type="character" w:styleId="ListLabel47">
     <w:name w:val="ListLabel 47"/>
-    <w:next w:val="style62"/>
-    <w:rPr>
-      <w:rFonts w:cs="Symbol"/>
-    </w:rPr>
-  </w:style>
-  <w:style w:styleId="style63" w:type="character">
+    <w:rPr>
+      <w:rFonts w:cs="Symbol"/>
+    </w:rPr>
+  </w:style>
+  <w:style w:type="character" w:styleId="ListLabel48">
     <w:name w:val="ListLabel 48"/>
-    <w:next w:val="style63"/>
-    <w:rPr>
-      <w:rFonts w:cs="OpenSymbol"/>
-    </w:rPr>
-  </w:style>
-  <w:style w:styleId="style64" w:type="character">
+    <w:rPr>
+      <w:rFonts w:cs="OpenSymbol"/>
+    </w:rPr>
+  </w:style>
+  <w:style w:type="character" w:styleId="ListLabel49">
     <w:name w:val="ListLabel 49"/>
-    <w:next w:val="style64"/>
-    <w:rPr>
-      <w:rFonts w:cs="Symbol"/>
-    </w:rPr>
-  </w:style>
-  <w:style w:styleId="style65" w:type="character">
+    <w:rPr>
+      <w:rFonts w:cs="Symbol"/>
+    </w:rPr>
+  </w:style>
+  <w:style w:type="character" w:styleId="ListLabel50">
     <w:name w:val="ListLabel 50"/>
-    <w:next w:val="style65"/>
-    <w:rPr>
-      <w:rFonts w:cs="OpenSymbol"/>
-    </w:rPr>
-  </w:style>
-  <w:style w:styleId="style66" w:type="character">
+    <w:rPr>
+      <w:rFonts w:cs="OpenSymbol"/>
+    </w:rPr>
+  </w:style>
+  <w:style w:type="character" w:styleId="ListLabel51">
     <w:name w:val="ListLabel 51"/>
-    <w:next w:val="style66"/>
-    <w:rPr>
-      <w:rFonts w:cs="Symbol"/>
-    </w:rPr>
-  </w:style>
-  <w:style w:styleId="style67" w:type="character">
+    <w:rPr>
+      <w:rFonts w:cs="Symbol"/>
+    </w:rPr>
+  </w:style>
+  <w:style w:type="character" w:styleId="ListLabel52">
     <w:name w:val="ListLabel 52"/>
-    <w:next w:val="style67"/>
-    <w:rPr>
-      <w:rFonts w:cs="OpenSymbol"/>
-    </w:rPr>
-  </w:style>
-  <w:style w:styleId="style68" w:type="character">
+    <w:rPr>
+      <w:rFonts w:cs="OpenSymbol"/>
+    </w:rPr>
+  </w:style>
+  <w:style w:type="character" w:styleId="ListLabel53">
     <w:name w:val="ListLabel 53"/>
-    <w:next w:val="style68"/>
-    <w:rPr>
-      <w:rFonts w:cs="Symbol"/>
-    </w:rPr>
-  </w:style>
-  <w:style w:styleId="style69" w:type="character">
+    <w:rPr>
+      <w:rFonts w:cs="Symbol"/>
+    </w:rPr>
+  </w:style>
+  <w:style w:type="character" w:styleId="ListLabel54">
     <w:name w:val="ListLabel 54"/>
-    <w:next w:val="style69"/>
-    <w:rPr>
-      <w:rFonts w:cs="OpenSymbol"/>
-    </w:rPr>
-  </w:style>
-  <w:style w:styleId="style70" w:type="character">
+    <w:rPr>
+      <w:rFonts w:cs="OpenSymbol"/>
+    </w:rPr>
+  </w:style>
+  <w:style w:type="character" w:styleId="ListLabel55">
     <w:name w:val="ListLabel 55"/>
-    <w:next w:val="style70"/>
-    <w:rPr>
-      <w:rFonts w:cs="Symbol"/>
-    </w:rPr>
-  </w:style>
-  <w:style w:styleId="style71" w:type="character">
+    <w:rPr>
+      <w:rFonts w:cs="Symbol"/>
+    </w:rPr>
+  </w:style>
+  <w:style w:type="character" w:styleId="ListLabel56">
     <w:name w:val="ListLabel 56"/>
-    <w:next w:val="style71"/>
-    <w:rPr>
-      <w:rFonts w:cs="OpenSymbol"/>
-    </w:rPr>
-  </w:style>
-  <w:style w:styleId="style72" w:type="paragraph">
+    <w:rPr>
+      <w:rFonts w:cs="OpenSymbol"/>
+    </w:rPr>
+  </w:style>
+  <w:style w:type="character" w:styleId="ListLabel57">
+    <w:name w:val="ListLabel 57"/>
+    <w:rPr>
+      <w:rFonts w:cs="Symbol"/>
+    </w:rPr>
+  </w:style>
+  <w:style w:type="character" w:styleId="ListLabel58">
+    <w:name w:val="ListLabel 58"/>
+    <w:rPr>
+      <w:rFonts w:cs="OpenSymbol"/>
+    </w:rPr>
+  </w:style>
+  <w:style w:type="paragraph" w:styleId="Style15">
     <w:name w:val="Заголовок"/>
-    <w:basedOn w:val="style0"/>
-    <w:next w:val="style73"/>
+    <w:basedOn w:val="Normal"/>
+    <w:next w:val="Style16"/>
     <w:pPr>
       <w:keepNext/>
-      <w:spacing w:after="120" w:before="240"/>
-      <w:contextualSpacing w:val="false"/>
+      <w:spacing w:before="240" w:after="120"/>
     </w:pPr>
     <w:rPr>
-      <w:rFonts w:ascii="Liberation Sans" w:cs="Lohit Hindi" w:eastAsia="DejaVu Sans" w:hAnsi="Liberation Sans"/>
+      <w:rFonts w:ascii="Liberation Sans" w:hAnsi="Liberation Sans" w:eastAsia="DejaVu Sans" w:cs="Lohit Hindi"/>
       <w:sz w:val="28"/>
       <w:szCs w:val="28"/>
     </w:rPr>
   </w:style>
-  <w:style w:styleId="style73" w:type="paragraph">
+  <w:style w:type="paragraph" w:styleId="Style16">
     <w:name w:val="Основной текст"/>
-    <w:basedOn w:val="style0"/>
-    <w:next w:val="style73"/>
+    <w:basedOn w:val="Normal"/>
     <w:pPr>
-      <w:spacing w:after="120" w:before="0" w:line="288" w:lineRule="auto"/>
-      <w:contextualSpacing w:val="false"/>
+      <w:spacing w:lineRule="auto" w:line="288" w:before="0" w:after="120"/>
     </w:pPr>
     <w:rPr/>
   </w:style>
-  <w:style w:styleId="style74" w:type="paragraph">
+  <w:style w:type="paragraph" w:styleId="Style17">
     <w:name w:val="Список"/>
-    <w:basedOn w:val="style73"/>
-    <w:next w:val="style74"/>
+    <w:basedOn w:val="Style16"/>
     <w:pPr/>
     <w:rPr>
       <w:rFonts w:cs="Lohit Hindi"/>
     </w:rPr>
   </w:style>
-  <w:style w:styleId="style75" w:type="paragraph">
+  <w:style w:type="paragraph" w:styleId="Style18">
     <w:name w:val="Название"/>
-    <w:basedOn w:val="style0"/>
-    <w:next w:val="style75"/>
+    <w:basedOn w:val="Normal"/>
     <w:pPr>
       <w:suppressLineNumbers/>
-      <w:spacing w:after="120" w:before="120"/>
-      <w:contextualSpacing w:val="false"/>
+      <w:spacing w:before="120" w:after="120"/>
     </w:pPr>
     <w:rPr>
       <w:rFonts w:cs="Lohit Hindi"/>
@@ -2295,10 +2442,9 @@
       <w:szCs w:val="24"/>
     </w:rPr>
   </w:style>
-  <w:style w:styleId="style76" w:type="paragraph">
+  <w:style w:type="paragraph" w:styleId="Style19">
     <w:name w:val="Указатель"/>
-    <w:basedOn w:val="style0"/>
-    <w:next w:val="style76"/>
+    <w:basedOn w:val="Normal"/>
     <w:pPr>
       <w:suppressLineNumbers/>
     </w:pPr>
@@ -2306,20 +2452,18 @@
       <w:rFonts w:cs="Lohit Hindi"/>
     </w:rPr>
   </w:style>
-  <w:style w:styleId="style77" w:type="paragraph">
+  <w:style w:type="paragraph" w:styleId="Style20">
     <w:name w:val="Содержимое таблицы"/>
-    <w:basedOn w:val="style0"/>
-    <w:next w:val="style77"/>
+    <w:basedOn w:val="Normal"/>
     <w:pPr/>
     <w:rPr/>
   </w:style>
-  <w:style w:styleId="style78" w:type="paragraph">
+  <w:style w:type="paragraph" w:styleId="ListParagraph">
     <w:name w:val="List Paragraph"/>
-    <w:basedOn w:val="style0"/>
-    <w:next w:val="style78"/>
+    <w:basedOn w:val="Normal"/>
     <w:pPr>
-      <w:spacing w:after="200" w:before="0"/>
-      <w:ind w:hanging="0" w:left="720" w:right="0"/>
+      <w:spacing w:before="0" w:after="200"/>
+      <w:ind w:left="720" w:right="0" w:hanging="0"/>
       <w:contextualSpacing/>
     </w:pPr>
     <w:rPr/>

</xml_diff>

<commit_message>
cli service arch. parsing
</commit_message>
<xml_diff>
--- a/docs/CLI_service_description.docx
+++ b/docs/CLI_service_description.docx
@@ -4,7 +4,7 @@
   <w:body>
     <w:p>
       <w:pPr>
-        <w:pStyle w:val="Normal"/>
+        <w:pStyle w:val="style0"/>
         <w:jc w:val="center"/>
         <w:rPr/>
       </w:pPr>
@@ -15,17 +15,17 @@
     </w:p>
     <w:p>
       <w:pPr>
-        <w:pStyle w:val="Normal"/>
-        <w:jc w:val="both"/>
-        <w:rPr/>
-      </w:pPr>
-      <w:r>
-        <w:rPr/>
-      </w:r>
-    </w:p>
-    <w:p>
-      <w:pPr>
-        <w:pStyle w:val="Normal"/>
+        <w:pStyle w:val="style0"/>
+        <w:jc w:val="both"/>
+        <w:rPr/>
+      </w:pPr>
+      <w:r>
+        <w:rPr/>
+      </w:r>
+    </w:p>
+    <w:p>
+      <w:pPr>
+        <w:pStyle w:val="style0"/>
         <w:jc w:val="both"/>
         <w:rPr/>
       </w:pPr>
@@ -37,17 +37,17 @@
     </w:p>
     <w:p>
       <w:pPr>
-        <w:pStyle w:val="Normal"/>
-        <w:jc w:val="both"/>
-        <w:rPr/>
-      </w:pPr>
-      <w:r>
-        <w:rPr/>
-      </w:r>
-    </w:p>
-    <w:p>
-      <w:pPr>
-        <w:pStyle w:val="Normal"/>
+        <w:pStyle w:val="style0"/>
+        <w:jc w:val="both"/>
+        <w:rPr/>
+      </w:pPr>
+      <w:r>
+        <w:rPr/>
+      </w:r>
+    </w:p>
+    <w:p>
+      <w:pPr>
+        <w:pStyle w:val="style0"/>
         <w:jc w:val="center"/>
         <w:rPr/>
       </w:pPr>
@@ -58,17 +58,17 @@
     </w:p>
     <w:p>
       <w:pPr>
-        <w:pStyle w:val="Normal"/>
-        <w:jc w:val="both"/>
-        <w:rPr/>
-      </w:pPr>
-      <w:r>
-        <w:rPr/>
-      </w:r>
-    </w:p>
-    <w:p>
-      <w:pPr>
-        <w:pStyle w:val="Normal"/>
+        <w:pStyle w:val="style0"/>
+        <w:jc w:val="both"/>
+        <w:rPr/>
+      </w:pPr>
+      <w:r>
+        <w:rPr/>
+      </w:r>
+    </w:p>
+    <w:p>
+      <w:pPr>
+        <w:pStyle w:val="style0"/>
         <w:numPr>
           <w:ilvl w:val="0"/>
           <w:numId w:val="1"/>
@@ -83,7 +83,7 @@
     </w:p>
     <w:p>
       <w:pPr>
-        <w:pStyle w:val="Normal"/>
+        <w:pStyle w:val="style0"/>
         <w:numPr>
           <w:ilvl w:val="0"/>
           <w:numId w:val="1"/>
@@ -98,7 +98,7 @@
     </w:p>
     <w:p>
       <w:pPr>
-        <w:pStyle w:val="Normal"/>
+        <w:pStyle w:val="style0"/>
         <w:numPr>
           <w:ilvl w:val="0"/>
           <w:numId w:val="1"/>
@@ -113,7 +113,7 @@
     </w:p>
     <w:p>
       <w:pPr>
-        <w:pStyle w:val="Normal"/>
+        <w:pStyle w:val="style0"/>
         <w:numPr>
           <w:ilvl w:val="0"/>
           <w:numId w:val="1"/>
@@ -128,7 +128,7 @@
     </w:p>
     <w:p>
       <w:pPr>
-        <w:pStyle w:val="Normal"/>
+        <w:pStyle w:val="style0"/>
         <w:numPr>
           <w:ilvl w:val="0"/>
           <w:numId w:val="1"/>
@@ -143,7 +143,7 @@
     </w:p>
     <w:p>
       <w:pPr>
-        <w:pStyle w:val="Normal"/>
+        <w:pStyle w:val="style0"/>
         <w:numPr>
           <w:ilvl w:val="0"/>
           <w:numId w:val="1"/>
@@ -158,7 +158,7 @@
     </w:p>
     <w:p>
       <w:pPr>
-        <w:pStyle w:val="Normal"/>
+        <w:pStyle w:val="style0"/>
         <w:numPr>
           <w:ilvl w:val="0"/>
           <w:numId w:val="1"/>
@@ -173,7 +173,7 @@
     </w:p>
     <w:p>
       <w:pPr>
-        <w:pStyle w:val="Normal"/>
+        <w:pStyle w:val="style0"/>
         <w:numPr>
           <w:ilvl w:val="0"/>
           <w:numId w:val="1"/>
@@ -192,7 +192,7 @@
     </w:p>
     <w:p>
       <w:pPr>
-        <w:pStyle w:val="Normal"/>
+        <w:pStyle w:val="style0"/>
         <w:numPr>
           <w:ilvl w:val="0"/>
           <w:numId w:val="1"/>
@@ -211,7 +211,7 @@
     </w:p>
     <w:p>
       <w:pPr>
-        <w:pStyle w:val="Normal"/>
+        <w:pStyle w:val="style0"/>
         <w:numPr>
           <w:ilvl w:val="0"/>
           <w:numId w:val="1"/>
@@ -226,7 +226,7 @@
     </w:p>
     <w:p>
       <w:pPr>
-        <w:pStyle w:val="Normal"/>
+        <w:pStyle w:val="style0"/>
         <w:numPr>
           <w:ilvl w:val="0"/>
           <w:numId w:val="1"/>
@@ -241,7 +241,7 @@
     </w:p>
     <w:p>
       <w:pPr>
-        <w:pStyle w:val="Normal"/>
+        <w:pStyle w:val="style0"/>
         <w:numPr>
           <w:ilvl w:val="0"/>
           <w:numId w:val="1"/>
@@ -256,7 +256,7 @@
     </w:p>
     <w:p>
       <w:pPr>
-        <w:pStyle w:val="Normal"/>
+        <w:pStyle w:val="style0"/>
         <w:numPr>
           <w:ilvl w:val="0"/>
           <w:numId w:val="1"/>
@@ -271,7 +271,7 @@
     </w:p>
     <w:p>
       <w:pPr>
-        <w:pStyle w:val="Normal"/>
+        <w:pStyle w:val="style0"/>
         <w:numPr>
           <w:ilvl w:val="0"/>
           <w:numId w:val="1"/>
@@ -286,17 +286,17 @@
     </w:p>
     <w:p>
       <w:pPr>
-        <w:pStyle w:val="Normal"/>
-        <w:jc w:val="both"/>
-        <w:rPr/>
-      </w:pPr>
-      <w:r>
-        <w:rPr/>
-      </w:r>
-    </w:p>
-    <w:p>
-      <w:pPr>
-        <w:pStyle w:val="Normal"/>
+        <w:pStyle w:val="style0"/>
+        <w:jc w:val="both"/>
+        <w:rPr/>
+      </w:pPr>
+      <w:r>
+        <w:rPr/>
+      </w:r>
+    </w:p>
+    <w:p>
+      <w:pPr>
+        <w:pStyle w:val="style0"/>
         <w:jc w:val="center"/>
         <w:rPr/>
       </w:pPr>
@@ -307,17 +307,17 @@
     </w:p>
     <w:p>
       <w:pPr>
-        <w:pStyle w:val="Normal"/>
-        <w:jc w:val="both"/>
-        <w:rPr/>
-      </w:pPr>
-      <w:r>
-        <w:rPr/>
-      </w:r>
-    </w:p>
-    <w:p>
-      <w:pPr>
-        <w:pStyle w:val="Normal"/>
+        <w:pStyle w:val="style0"/>
+        <w:jc w:val="both"/>
+        <w:rPr/>
+      </w:pPr>
+      <w:r>
+        <w:rPr/>
+      </w:r>
+    </w:p>
+    <w:p>
+      <w:pPr>
+        <w:pStyle w:val="style0"/>
         <w:numPr>
           <w:ilvl w:val="0"/>
           <w:numId w:val="1"/>
@@ -332,7 +332,7 @@
     </w:p>
     <w:p>
       <w:pPr>
-        <w:pStyle w:val="Normal"/>
+        <w:pStyle w:val="style0"/>
         <w:numPr>
           <w:ilvl w:val="0"/>
           <w:numId w:val="1"/>
@@ -358,7 +358,7 @@
     </w:p>
     <w:p>
       <w:pPr>
-        <w:pStyle w:val="Normal"/>
+        <w:pStyle w:val="style0"/>
         <w:numPr>
           <w:ilvl w:val="0"/>
           <w:numId w:val="1"/>
@@ -373,7 +373,7 @@
     </w:p>
     <w:p>
       <w:pPr>
-        <w:pStyle w:val="Normal"/>
+        <w:pStyle w:val="style0"/>
         <w:numPr>
           <w:ilvl w:val="0"/>
           <w:numId w:val="1"/>
@@ -388,7 +388,7 @@
     </w:p>
     <w:p>
       <w:pPr>
-        <w:pStyle w:val="Normal"/>
+        <w:pStyle w:val="style0"/>
         <w:numPr>
           <w:ilvl w:val="0"/>
           <w:numId w:val="1"/>
@@ -403,7 +403,7 @@
     </w:p>
     <w:p>
       <w:pPr>
-        <w:pStyle w:val="Normal"/>
+        <w:pStyle w:val="style0"/>
         <w:numPr>
           <w:ilvl w:val="0"/>
           <w:numId w:val="1"/>
@@ -418,7 +418,7 @@
     </w:p>
     <w:p>
       <w:pPr>
-        <w:pStyle w:val="Normal"/>
+        <w:pStyle w:val="style0"/>
         <w:numPr>
           <w:ilvl w:val="0"/>
           <w:numId w:val="1"/>
@@ -433,7 +433,7 @@
     </w:p>
     <w:p>
       <w:pPr>
-        <w:pStyle w:val="Normal"/>
+        <w:pStyle w:val="style0"/>
         <w:numPr>
           <w:ilvl w:val="0"/>
           <w:numId w:val="1"/>
@@ -452,7 +452,7 @@
     </w:p>
     <w:p>
       <w:pPr>
-        <w:pStyle w:val="Normal"/>
+        <w:pStyle w:val="style0"/>
         <w:numPr>
           <w:ilvl w:val="0"/>
           <w:numId w:val="1"/>
@@ -485,7 +485,7 @@
     </w:p>
     <w:p>
       <w:pPr>
-        <w:pStyle w:val="Normal"/>
+        <w:pStyle w:val="style0"/>
         <w:numPr>
           <w:ilvl w:val="0"/>
           <w:numId w:val="1"/>
@@ -500,17 +500,17 @@
     </w:p>
     <w:p>
       <w:pPr>
-        <w:pStyle w:val="Normal"/>
-        <w:jc w:val="both"/>
-        <w:rPr/>
-      </w:pPr>
-      <w:r>
-        <w:rPr/>
-      </w:r>
-    </w:p>
-    <w:p>
-      <w:pPr>
-        <w:pStyle w:val="Normal"/>
+        <w:pStyle w:val="style0"/>
+        <w:jc w:val="both"/>
+        <w:rPr/>
+      </w:pPr>
+      <w:r>
+        <w:rPr/>
+      </w:r>
+    </w:p>
+    <w:p>
+      <w:pPr>
+        <w:pStyle w:val="style0"/>
         <w:jc w:val="center"/>
         <w:rPr/>
       </w:pPr>
@@ -521,17 +521,17 @@
     </w:p>
     <w:p>
       <w:pPr>
-        <w:pStyle w:val="Normal"/>
-        <w:jc w:val="both"/>
-        <w:rPr/>
-      </w:pPr>
-      <w:r>
-        <w:rPr/>
-      </w:r>
-    </w:p>
-    <w:p>
-      <w:pPr>
-        <w:pStyle w:val="Normal"/>
+        <w:pStyle w:val="style0"/>
+        <w:jc w:val="both"/>
+        <w:rPr/>
+      </w:pPr>
+      <w:r>
+        <w:rPr/>
+      </w:r>
+    </w:p>
+    <w:p>
+      <w:pPr>
+        <w:pStyle w:val="style0"/>
         <w:numPr>
           <w:ilvl w:val="0"/>
           <w:numId w:val="2"/>
@@ -546,7 +546,7 @@
     </w:p>
     <w:p>
       <w:pPr>
-        <w:pStyle w:val="Normal"/>
+        <w:pStyle w:val="style0"/>
         <w:numPr>
           <w:ilvl w:val="0"/>
           <w:numId w:val="2"/>
@@ -561,7 +561,7 @@
     </w:p>
     <w:p>
       <w:pPr>
-        <w:pStyle w:val="Normal"/>
+        <w:pStyle w:val="style0"/>
         <w:numPr>
           <w:ilvl w:val="0"/>
           <w:numId w:val="2"/>
@@ -580,7 +580,7 @@
     </w:p>
     <w:p>
       <w:pPr>
-        <w:pStyle w:val="Normal"/>
+        <w:pStyle w:val="style0"/>
         <w:numPr>
           <w:ilvl w:val="0"/>
           <w:numId w:val="2"/>
@@ -603,7 +603,7 @@
     </w:p>
     <w:p>
       <w:pPr>
-        <w:pStyle w:val="Normal"/>
+        <w:pStyle w:val="style0"/>
         <w:numPr>
           <w:ilvl w:val="0"/>
           <w:numId w:val="2"/>
@@ -622,7 +622,7 @@
     </w:p>
     <w:p>
       <w:pPr>
-        <w:pStyle w:val="Normal"/>
+        <w:pStyle w:val="style0"/>
         <w:numPr>
           <w:ilvl w:val="0"/>
           <w:numId w:val="2"/>
@@ -637,17 +637,17 @@
     </w:p>
     <w:p>
       <w:pPr>
-        <w:pStyle w:val="Normal"/>
-        <w:jc w:val="both"/>
-        <w:rPr/>
-      </w:pPr>
-      <w:r>
-        <w:rPr/>
-      </w:r>
-    </w:p>
-    <w:p>
-      <w:pPr>
-        <w:pStyle w:val="Normal"/>
+        <w:pStyle w:val="style0"/>
+        <w:jc w:val="both"/>
+        <w:rPr/>
+      </w:pPr>
+      <w:r>
+        <w:rPr/>
+      </w:r>
+    </w:p>
+    <w:p>
+      <w:pPr>
+        <w:pStyle w:val="style0"/>
         <w:jc w:val="center"/>
         <w:rPr/>
       </w:pPr>
@@ -658,17 +658,17 @@
     </w:p>
     <w:p>
       <w:pPr>
-        <w:pStyle w:val="Normal"/>
-        <w:jc w:val="both"/>
-        <w:rPr/>
-      </w:pPr>
-      <w:r>
-        <w:rPr/>
-      </w:r>
-    </w:p>
-    <w:p>
-      <w:pPr>
-        <w:pStyle w:val="Normal"/>
+        <w:pStyle w:val="style0"/>
+        <w:jc w:val="both"/>
+        <w:rPr/>
+      </w:pPr>
+      <w:r>
+        <w:rPr/>
+      </w:r>
+    </w:p>
+    <w:p>
+      <w:pPr>
+        <w:pStyle w:val="style0"/>
         <w:jc w:val="both"/>
         <w:rPr/>
       </w:pPr>
@@ -680,17 +680,17 @@
     </w:p>
     <w:p>
       <w:pPr>
-        <w:pStyle w:val="Normal"/>
-        <w:jc w:val="both"/>
-        <w:rPr/>
-      </w:pPr>
-      <w:r>
-        <w:rPr/>
-      </w:r>
-    </w:p>
-    <w:p>
-      <w:pPr>
-        <w:pStyle w:val="Normal"/>
+        <w:pStyle w:val="style0"/>
+        <w:jc w:val="both"/>
+        <w:rPr/>
+      </w:pPr>
+      <w:r>
+        <w:rPr/>
+      </w:r>
+    </w:p>
+    <w:p>
+      <w:pPr>
+        <w:pStyle w:val="style0"/>
         <w:jc w:val="both"/>
         <w:rPr>
           <w:i/>
@@ -711,7 +711,7 @@
     </w:p>
     <w:p>
       <w:pPr>
-        <w:pStyle w:val="ListParagraph"/>
+        <w:pStyle w:val="style83"/>
         <w:numPr>
           <w:ilvl w:val="0"/>
           <w:numId w:val="2"/>
@@ -726,7 +726,7 @@
     </w:p>
     <w:p>
       <w:pPr>
-        <w:pStyle w:val="ListParagraph"/>
+        <w:pStyle w:val="style83"/>
         <w:numPr>
           <w:ilvl w:val="0"/>
           <w:numId w:val="2"/>
@@ -741,7 +741,7 @@
     </w:p>
     <w:p>
       <w:pPr>
-        <w:pStyle w:val="ListParagraph"/>
+        <w:pStyle w:val="style83"/>
         <w:numPr>
           <w:ilvl w:val="0"/>
           <w:numId w:val="2"/>
@@ -756,7 +756,7 @@
     </w:p>
     <w:p>
       <w:pPr>
-        <w:pStyle w:val="ListParagraph"/>
+        <w:pStyle w:val="style83"/>
         <w:numPr>
           <w:ilvl w:val="0"/>
           <w:numId w:val="2"/>
@@ -771,7 +771,7 @@
     </w:p>
     <w:p>
       <w:pPr>
-        <w:pStyle w:val="ListParagraph"/>
+        <w:pStyle w:val="style83"/>
         <w:numPr>
           <w:ilvl w:val="0"/>
           <w:numId w:val="2"/>
@@ -786,7 +786,7 @@
     </w:p>
     <w:p>
       <w:pPr>
-        <w:pStyle w:val="ListParagraph"/>
+        <w:pStyle w:val="style83"/>
         <w:numPr>
           <w:ilvl w:val="0"/>
           <w:numId w:val="2"/>
@@ -801,7 +801,7 @@
     </w:p>
     <w:p>
       <w:pPr>
-        <w:pStyle w:val="Normal"/>
+        <w:pStyle w:val="style0"/>
         <w:jc w:val="both"/>
         <w:rPr>
           <w:sz w:val="24"/>
@@ -818,7 +818,7 @@
     </w:p>
     <w:p>
       <w:pPr>
-        <w:pStyle w:val="ListParagraph"/>
+        <w:pStyle w:val="style83"/>
         <w:numPr>
           <w:ilvl w:val="0"/>
           <w:numId w:val="1"/>
@@ -854,7 +854,7 @@
     </w:p>
     <w:p>
       <w:pPr>
-        <w:pStyle w:val="ListParagraph"/>
+        <w:pStyle w:val="style83"/>
         <w:numPr>
           <w:ilvl w:val="0"/>
           <w:numId w:val="1"/>
@@ -880,7 +880,7 @@
     </w:p>
     <w:p>
       <w:pPr>
-        <w:pStyle w:val="ListParagraph"/>
+        <w:pStyle w:val="style83"/>
         <w:numPr>
           <w:ilvl w:val="0"/>
           <w:numId w:val="1"/>
@@ -907,7 +907,7 @@
     </w:p>
     <w:p>
       <w:pPr>
-        <w:pStyle w:val="ListParagraph"/>
+        <w:pStyle w:val="style83"/>
         <w:numPr>
           <w:ilvl w:val="0"/>
           <w:numId w:val="1"/>
@@ -949,7 +949,7 @@
     </w:p>
     <w:p>
       <w:pPr>
-        <w:pStyle w:val="ListParagraph"/>
+        <w:pStyle w:val="style83"/>
         <w:numPr>
           <w:ilvl w:val="0"/>
           <w:numId w:val="1"/>
@@ -985,7 +985,7 @@
     </w:p>
     <w:p>
       <w:pPr>
-        <w:pStyle w:val="ListParagraph"/>
+        <w:pStyle w:val="style83"/>
         <w:numPr>
           <w:ilvl w:val="0"/>
           <w:numId w:val="1"/>
@@ -1012,7 +1012,7 @@
     </w:p>
     <w:p>
       <w:pPr>
-        <w:pStyle w:val="ListParagraph"/>
+        <w:pStyle w:val="style83"/>
         <w:numPr>
           <w:ilvl w:val="0"/>
           <w:numId w:val="1"/>
@@ -1039,7 +1039,7 @@
     </w:p>
     <w:p>
       <w:pPr>
-        <w:pStyle w:val="ListParagraph"/>
+        <w:pStyle w:val="style83"/>
         <w:numPr>
           <w:ilvl w:val="0"/>
           <w:numId w:val="1"/>
@@ -1065,7 +1065,7 @@
     </w:p>
     <w:p>
       <w:pPr>
-        <w:pStyle w:val="Normal"/>
+        <w:pStyle w:val="style0"/>
         <w:jc w:val="both"/>
         <w:rPr/>
       </w:pPr>
@@ -1077,7 +1077,7 @@
     </w:p>
     <w:p>
       <w:pPr>
-        <w:pStyle w:val="Normal"/>
+        <w:pStyle w:val="style0"/>
         <w:jc w:val="both"/>
         <w:rPr/>
       </w:pPr>
@@ -1119,86 +1119,112 @@
     </w:p>
     <w:p>
       <w:pPr>
-        <w:pStyle w:val="Normal"/>
-        <w:jc w:val="both"/>
-        <w:rPr/>
-      </w:pPr>
-      <w:r>
-        <w:rPr/>
-      </w:r>
-    </w:p>
-    <w:p>
-      <w:pPr>
-        <w:pStyle w:val="Normal"/>
+        <w:pStyle w:val="style0"/>
+        <w:jc w:val="both"/>
+        <w:rPr/>
+      </w:pPr>
+      <w:r>
+        <w:rPr/>
+      </w:r>
+    </w:p>
+    <w:p>
+      <w:pPr>
+        <w:pStyle w:val="style0"/>
         <w:jc w:val="center"/>
         <w:rPr/>
       </w:pPr>
       <w:r>
         <w:rPr/>
-        <w:t>Правила разбора ввода пользователя и построения цепочки команд</w:t>
-      </w:r>
-    </w:p>
-    <w:p>
-      <w:pPr>
-        <w:pStyle w:val="Normal"/>
-        <w:jc w:val="both"/>
-        <w:rPr/>
-      </w:pPr>
-      <w:r>
-        <w:rPr/>
-      </w:r>
-    </w:p>
-    <w:p>
-      <w:pPr>
-        <w:pStyle w:val="Normal"/>
+        <w:t>Р</w:t>
+      </w:r>
+      <w:r>
+        <w:rPr/>
+        <w:t>азбор ввода пользователя и построения цепочки команд</w:t>
+      </w:r>
+    </w:p>
+    <w:p>
+      <w:pPr>
+        <w:pStyle w:val="style0"/>
+        <w:jc w:val="both"/>
+        <w:rPr/>
+      </w:pPr>
+      <w:r>
+        <w:rPr/>
+      </w:r>
+    </w:p>
+    <w:p>
+      <w:pPr>
+        <w:pStyle w:val="style0"/>
+        <w:jc w:val="both"/>
+        <w:rPr/>
+      </w:pPr>
+      <w:r>
+        <w:rPr/>
+        <w:tab/>
+      </w:r>
+      <w:r>
+        <w:rPr/>
+        <w:t>При разборе ввода пользователя и построение цепочки команд мы будем делать следующие шаги:</w:t>
+      </w:r>
+    </w:p>
+    <w:p>
+      <w:pPr>
+        <w:pStyle w:val="style0"/>
         <w:numPr>
           <w:ilvl w:val="0"/>
           <w:numId w:val="3"/>
         </w:numPr>
         <w:jc w:val="both"/>
-        <w:rPr>
-          <w:color w:val="000000"/>
-        </w:rPr>
-      </w:pPr>
-      <w:r>
-        <w:rPr>
-          <w:color w:val="000000"/>
-        </w:rPr>
-        <w:t>Происходит разбор ввода пользователя на лексемы при помощи лексического анализа.</w:t>
-      </w:r>
-    </w:p>
-    <w:p>
-      <w:pPr>
-        <w:pStyle w:val="Normal"/>
+        <w:rPr/>
+      </w:pPr>
+      <w:r>
+        <w:rPr/>
+        <w:t>Разбираем ввод пользователя на лексемы при помощи лексического анализа.</w:t>
+      </w:r>
+    </w:p>
+    <w:p>
+      <w:pPr>
+        <w:pStyle w:val="style0"/>
         <w:numPr>
           <w:ilvl w:val="0"/>
           <w:numId w:val="3"/>
         </w:numPr>
         <w:jc w:val="both"/>
-        <w:rPr>
-          <w:color w:val="800000"/>
-        </w:rPr>
-      </w:pPr>
-      <w:r>
-        <w:rPr>
-          <w:color w:val="800000"/>
-        </w:rPr>
-        <w:t>Лексемы, содержащие символ «|» или «|&amp;» становятся границами между командами. После разделения ввода пользователя на части при помощи границ, эти части разбираются независимо.</w:t>
-      </w:r>
-    </w:p>
-    <w:p>
-      <w:pPr>
-        <w:pStyle w:val="Normal"/>
-        <w:jc w:val="both"/>
-        <w:rPr/>
-      </w:pPr>
-      <w:r>
-        <w:rPr/>
-      </w:r>
-    </w:p>
-    <w:p>
-      <w:pPr>
-        <w:pStyle w:val="Normal"/>
+        <w:rPr/>
+      </w:pPr>
+      <w:r>
+        <w:rPr/>
+        <w:t>Разбираем полученный набор лексем и строим AST при помощи синтаксического анализа.</w:t>
+      </w:r>
+    </w:p>
+    <w:p>
+      <w:pPr>
+        <w:pStyle w:val="style0"/>
+        <w:numPr>
+          <w:ilvl w:val="0"/>
+          <w:numId w:val="3"/>
+        </w:numPr>
+        <w:jc w:val="both"/>
+        <w:rPr/>
+      </w:pPr>
+      <w:r>
+        <w:rPr/>
+        <w:t>По построенной AST генерируем вызовы соответствующих команд (с соответствующими аргументами) и строим связи между этими командами (на основе перенаправления вывода и вывода ошибок).</w:t>
+      </w:r>
+    </w:p>
+    <w:p>
+      <w:pPr>
+        <w:pStyle w:val="style0"/>
+        <w:jc w:val="both"/>
+        <w:rPr/>
+      </w:pPr>
+      <w:r>
+        <w:rPr/>
+      </w:r>
+    </w:p>
+    <w:p>
+      <w:pPr>
+        <w:pStyle w:val="style0"/>
         <w:jc w:val="both"/>
         <w:rPr/>
       </w:pPr>
@@ -1209,7 +1235,7 @@
     </w:p>
     <w:p>
       <w:pPr>
-        <w:pStyle w:val="Normal"/>
+        <w:pStyle w:val="style0"/>
         <w:jc w:val="both"/>
         <w:rPr>
           <w:b/>
@@ -1225,11 +1251,7 @@
       </w:r>
       <w:r>
         <w:rPr/>
-        <w:t xml:space="preserve"> </w:t>
-      </w:r>
-      <w:r>
-        <w:rPr/>
-        <w:t xml:space="preserve">= </w:t>
+        <w:t xml:space="preserve"> = </w:t>
       </w:r>
       <w:r>
         <w:rPr>
@@ -1274,7 +1296,7 @@
     </w:p>
     <w:p>
       <w:pPr>
-        <w:pStyle w:val="Normal"/>
+        <w:pStyle w:val="style0"/>
         <w:jc w:val="both"/>
         <w:rPr/>
       </w:pPr>
@@ -1314,7 +1336,7 @@
     </w:p>
     <w:p>
       <w:pPr>
-        <w:pStyle w:val="Normal"/>
+        <w:pStyle w:val="style0"/>
         <w:jc w:val="both"/>
         <w:rPr/>
       </w:pPr>
@@ -1332,7 +1354,7 @@
     </w:p>
     <w:p>
       <w:pPr>
-        <w:pStyle w:val="Normal"/>
+        <w:pStyle w:val="style0"/>
         <w:jc w:val="both"/>
         <w:rPr>
           <w:b/>
@@ -1340,8 +1362,15 @@
         </w:rPr>
       </w:pPr>
       <w:r>
-        <w:rPr/>
-        <w:t xml:space="preserve">Digit = </w:t>
+        <w:rPr>
+          <w:i/>
+          <w:iCs/>
+        </w:rPr>
+        <w:t>Digit</w:t>
+      </w:r>
+      <w:r>
+        <w:rPr/>
+        <w:t xml:space="preserve"> = </w:t>
       </w:r>
       <w:r>
         <w:rPr>
@@ -1364,17 +1393,122 @@
     </w:p>
     <w:p>
       <w:pPr>
-        <w:pStyle w:val="Normal"/>
-        <w:jc w:val="both"/>
-        <w:rPr/>
-      </w:pPr>
-      <w:r>
-        <w:rPr/>
-      </w:r>
-    </w:p>
-    <w:p>
-      <w:pPr>
-        <w:pStyle w:val="Normal"/>
+        <w:pStyle w:val="style0"/>
+        <w:jc w:val="both"/>
+        <w:rPr>
+          <w:b/>
+          <w:bCs/>
+        </w:rPr>
+      </w:pPr>
+      <w:r>
+        <w:rPr>
+          <w:i/>
+          <w:iCs/>
+        </w:rPr>
+        <w:t>String</w:t>
+      </w:r>
+      <w:r>
+        <w:rPr/>
+        <w:t xml:space="preserve"> = (</w:t>
+      </w:r>
+      <w:r>
+        <w:rPr>
+          <w:i/>
+          <w:iCs/>
+        </w:rPr>
+        <w:t>Digit</w:t>
+      </w:r>
+      <w:r>
+        <w:rPr/>
+        <w:t xml:space="preserve"> | </w:t>
+      </w:r>
+      <w:r>
+        <w:rPr>
+          <w:i/>
+          <w:iCs/>
+        </w:rPr>
+        <w:t>Letter</w:t>
+      </w:r>
+      <w:r>
+        <w:rPr/>
+        <w:t>) {</w:t>
+      </w:r>
+      <w:r>
+        <w:rPr>
+          <w:i/>
+          <w:iCs/>
+        </w:rPr>
+        <w:t>Digit</w:t>
+      </w:r>
+      <w:r>
+        <w:rPr/>
+        <w:t xml:space="preserve"> | </w:t>
+      </w:r>
+      <w:r>
+        <w:rPr>
+          <w:i/>
+          <w:iCs/>
+        </w:rPr>
+        <w:t>Letter</w:t>
+      </w:r>
+      <w:r>
+        <w:rPr/>
+        <w:t xml:space="preserve">} | </w:t>
+      </w:r>
+      <w:r>
+        <w:rPr>
+          <w:b/>
+          <w:bCs/>
+        </w:rPr>
+        <w:t>"</w:t>
+      </w:r>
+      <w:r>
+        <w:rPr/>
+        <w:t xml:space="preserve"> </w:t>
+      </w:r>
+      <w:r>
+        <w:rPr>
+          <w:i/>
+          <w:iCs/>
+        </w:rPr>
+        <w:t>Character</w:t>
+      </w:r>
+      <w:r>
+        <w:rPr/>
+        <w:t xml:space="preserve"> {</w:t>
+      </w:r>
+      <w:r>
+        <w:rPr>
+          <w:i/>
+          <w:iCs/>
+        </w:rPr>
+        <w:t>Character</w:t>
+      </w:r>
+      <w:r>
+        <w:rPr/>
+        <w:t xml:space="preserve">} </w:t>
+      </w:r>
+      <w:r>
+        <w:rPr>
+          <w:b/>
+          <w:bCs/>
+        </w:rPr>
+        <w:t>"</w:t>
+      </w:r>
+    </w:p>
+    <w:p>
+      <w:pPr>
+        <w:pStyle w:val="style0"/>
+        <w:jc w:val="both"/>
+        <w:rPr/>
+      </w:pPr>
+      <w:r>
+        <w:rPr/>
+      </w:r>
+    </w:p>
+    <w:p>
+      <w:pPr>
+        <w:pStyle w:val="style0"/>
         <w:jc w:val="both"/>
         <w:rPr/>
       </w:pPr>
@@ -1385,82 +1519,337 @@
     </w:p>
     <w:p>
       <w:pPr>
-        <w:pStyle w:val="Normal"/>
-        <w:jc w:val="both"/>
-        <w:rPr/>
-      </w:pPr>
-      <w:r>
-        <w:rPr/>
-        <w:t xml:space="preserve">CompositeCommand = </w:t>
-      </w:r>
-    </w:p>
-    <w:p>
-      <w:pPr>
-        <w:pStyle w:val="Normal"/>
-        <w:jc w:val="both"/>
-        <w:rPr/>
-      </w:pPr>
-      <w:r>
-        <w:rPr/>
-      </w:r>
-    </w:p>
-    <w:p>
-      <w:pPr>
-        <w:pStyle w:val="Normal"/>
-        <w:jc w:val="both"/>
-        <w:rPr/>
-      </w:pPr>
-      <w:r>
-        <w:rPr/>
-        <w:t>Input → Command | Command '|' Input | Command '|&amp;' Input</w:t>
-      </w:r>
-    </w:p>
-    <w:p>
-      <w:pPr>
-        <w:pStyle w:val="Normal"/>
-        <w:jc w:val="both"/>
-        <w:rPr/>
-      </w:pPr>
-      <w:r>
-        <w:rPr/>
-        <w:t>Command → Word1 Word2 Args | Word1 Word2 | Word Args | Word (*)</w:t>
-      </w:r>
-    </w:p>
-    <w:p>
-      <w:pPr>
-        <w:pStyle w:val="Normal"/>
-        <w:jc w:val="both"/>
-        <w:rPr/>
-      </w:pPr>
-      <w:r>
-        <w:rPr/>
-        <w:t>Args → Data | Data Args</w:t>
-      </w:r>
-    </w:p>
-    <w:p>
-      <w:pPr>
-        <w:pStyle w:val="Normal"/>
-        <w:jc w:val="both"/>
-        <w:rPr/>
-      </w:pPr>
-      <w:r>
-        <w:rPr/>
-      </w:r>
-    </w:p>
-    <w:p>
-      <w:pPr>
-        <w:pStyle w:val="Normal"/>
-        <w:jc w:val="both"/>
-        <w:rPr/>
-      </w:pPr>
-      <w:r>
-        <w:rPr/>
-        <w:t xml:space="preserve">(*) </w:t>
-      </w:r>
-    </w:p>
-    <w:p>
-      <w:pPr>
-        <w:pStyle w:val="Normal"/>
+        <w:pStyle w:val="style0"/>
+        <w:jc w:val="both"/>
+        <w:rPr>
+          <w:i/>
+          <w:iCs/>
+        </w:rPr>
+      </w:pPr>
+      <w:r>
+        <w:rPr>
+          <w:i/>
+          <w:iCs/>
+        </w:rPr>
+        <w:t>CompositeCommand</w:t>
+      </w:r>
+      <w:r>
+        <w:rPr/>
+        <w:t xml:space="preserve"> = </w:t>
+      </w:r>
+      <w:r>
+        <w:rPr>
+          <w:i/>
+          <w:iCs/>
+        </w:rPr>
+        <w:t>Command</w:t>
+      </w:r>
+      <w:r>
+        <w:rPr/>
+        <w:t xml:space="preserve"> | </w:t>
+      </w:r>
+      <w:r>
+        <w:rPr>
+          <w:i/>
+          <w:iCs/>
+        </w:rPr>
+        <w:t>Command</w:t>
+      </w:r>
+      <w:r>
+        <w:rPr/>
+        <w:t xml:space="preserve"> </w:t>
+      </w:r>
+      <w:r>
+        <w:rPr>
+          <w:b w:val="false"/>
+          <w:bCs w:val="false"/>
+        </w:rPr>
+        <w:t>'</w:t>
+      </w:r>
+      <w:r>
+        <w:rPr>
+          <w:b/>
+          <w:bCs/>
+        </w:rPr>
+        <w:t>|</w:t>
+      </w:r>
+      <w:r>
+        <w:rPr>
+          <w:b w:val="false"/>
+          <w:bCs w:val="false"/>
+        </w:rPr>
+        <w:t>'</w:t>
+      </w:r>
+      <w:r>
+        <w:rPr/>
+        <w:t xml:space="preserve"> </w:t>
+      </w:r>
+      <w:r>
+        <w:rPr>
+          <w:i/>
+          <w:iCs/>
+        </w:rPr>
+        <w:t>CompositeCommand</w:t>
+      </w:r>
+      <w:r>
+        <w:rPr/>
+        <w:t xml:space="preserve"> | </w:t>
+      </w:r>
+      <w:r>
+        <w:rPr>
+          <w:i/>
+          <w:iCs/>
+        </w:rPr>
+        <w:t>Command</w:t>
+      </w:r>
+      <w:r>
+        <w:rPr/>
+        <w:t xml:space="preserve"> '</w:t>
+      </w:r>
+      <w:r>
+        <w:rPr>
+          <w:b/>
+          <w:bCs/>
+        </w:rPr>
+        <w:t>|&amp;</w:t>
+      </w:r>
+      <w:r>
+        <w:rPr/>
+        <w:t xml:space="preserve">' </w:t>
+      </w:r>
+      <w:r>
+        <w:rPr>
+          <w:i/>
+          <w:iCs/>
+        </w:rPr>
+        <w:t>CompositeCommand</w:t>
+      </w:r>
+    </w:p>
+    <w:p>
+      <w:pPr>
+        <w:pStyle w:val="style0"/>
+        <w:jc w:val="both"/>
+        <w:rPr>
+          <w:i/>
+          <w:iCs/>
+        </w:rPr>
+      </w:pPr>
+      <w:r>
+        <w:rPr>
+          <w:i/>
+          <w:iCs/>
+        </w:rPr>
+        <w:t>Command</w:t>
+      </w:r>
+      <w:r>
+        <w:rPr/>
+        <w:t xml:space="preserve"> = </w:t>
+      </w:r>
+      <w:r>
+        <w:rPr>
+          <w:i/>
+          <w:iCs/>
+        </w:rPr>
+        <w:t>Word</w:t>
+      </w:r>
+      <w:r>
+        <w:rPr/>
+        <w:t xml:space="preserve"> </w:t>
+      </w:r>
+      <w:r>
+        <w:rPr>
+          <w:i/>
+          <w:iCs/>
+        </w:rPr>
+        <w:t>Word</w:t>
+      </w:r>
+      <w:r>
+        <w:rPr/>
+        <w:t xml:space="preserve"> </w:t>
+      </w:r>
+      <w:r>
+        <w:rPr/>
+        <w:t>|</w:t>
+      </w:r>
+      <w:r>
+        <w:rPr/>
+        <w:t xml:space="preserve"> </w:t>
+      </w:r>
+      <w:r>
+        <w:rPr>
+          <w:i/>
+          <w:iCs/>
+        </w:rPr>
+        <w:t>Word</w:t>
+      </w:r>
+      <w:r>
+        <w:rPr/>
+        <w:t xml:space="preserve"> </w:t>
+      </w:r>
+      <w:r>
+        <w:rPr>
+          <w:i/>
+          <w:iCs/>
+        </w:rPr>
+        <w:t>Word</w:t>
+      </w:r>
+      <w:r>
+        <w:rPr/>
+        <w:t xml:space="preserve"> </w:t>
+      </w:r>
+      <w:r>
+        <w:rPr>
+          <w:i/>
+          <w:iCs/>
+        </w:rPr>
+        <w:t>Args</w:t>
+      </w:r>
+      <w:r>
+        <w:rPr/>
+        <w:t xml:space="preserve"> | </w:t>
+      </w:r>
+      <w:r>
+        <w:rPr>
+          <w:i/>
+          <w:iCs/>
+        </w:rPr>
+        <w:t>Word</w:t>
+      </w:r>
+      <w:r>
+        <w:rPr/>
+        <w:t xml:space="preserve"> </w:t>
+      </w:r>
+      <w:r>
+        <w:rPr/>
+        <w:t xml:space="preserve">| </w:t>
+      </w:r>
+      <w:r>
+        <w:rPr>
+          <w:i/>
+          <w:iCs/>
+        </w:rPr>
+        <w:t>Word</w:t>
+      </w:r>
+      <w:r>
+        <w:rPr/>
+        <w:t xml:space="preserve"> </w:t>
+      </w:r>
+      <w:r>
+        <w:rPr>
+          <w:i/>
+          <w:iCs/>
+        </w:rPr>
+        <w:t>Args</w:t>
+      </w:r>
+    </w:p>
+    <w:p>
+      <w:pPr>
+        <w:pStyle w:val="style0"/>
+        <w:jc w:val="both"/>
+        <w:rPr>
+          <w:i/>
+          <w:iCs/>
+        </w:rPr>
+      </w:pPr>
+      <w:r>
+        <w:rPr>
+          <w:i w:val="false"/>
+          <w:iCs w:val="false"/>
+        </w:rPr>
+        <w:t xml:space="preserve">Args = </w:t>
+      </w:r>
+      <w:r>
+        <w:rPr>
+          <w:i/>
+          <w:iCs/>
+        </w:rPr>
+        <w:t>String</w:t>
+      </w:r>
+      <w:r>
+        <w:rPr>
+          <w:i w:val="false"/>
+          <w:iCs w:val="false"/>
+        </w:rPr>
+        <w:t xml:space="preserve"> | </w:t>
+      </w:r>
+      <w:r>
+        <w:rPr>
+          <w:i/>
+          <w:iCs/>
+        </w:rPr>
+        <w:t>String</w:t>
+      </w:r>
+      <w:r>
+        <w:rPr>
+          <w:i w:val="false"/>
+          <w:iCs w:val="false"/>
+        </w:rPr>
+        <w:t xml:space="preserve"> </w:t>
+      </w:r>
+      <w:r>
+        <w:rPr>
+          <w:i/>
+          <w:iCs/>
+        </w:rPr>
+        <w:t>Args</w:t>
+      </w:r>
+    </w:p>
+    <w:p>
+      <w:pPr>
+        <w:pStyle w:val="style0"/>
+        <w:jc w:val="both"/>
+        <w:rPr/>
+      </w:pPr>
+      <w:r>
+        <w:rPr/>
+      </w:r>
+    </w:p>
+    <w:p>
+      <w:pPr>
+        <w:pStyle w:val="style0"/>
+        <w:jc w:val="both"/>
+        <w:rPr/>
+      </w:pPr>
+      <w:r>
+        <w:rPr/>
+        <w:t xml:space="preserve">Замечание по </w:t>
+      </w:r>
+      <w:r>
+        <w:rPr>
+          <w:i/>
+          <w:iCs/>
+        </w:rPr>
+        <w:t>Command</w:t>
+      </w:r>
+      <w:r>
+        <w:rPr/>
+        <w:t>:</w:t>
+      </w:r>
+    </w:p>
+    <w:p>
+      <w:pPr>
+        <w:pStyle w:val="style0"/>
+        <w:jc w:val="both"/>
+        <w:rPr/>
+      </w:pPr>
+      <w:r>
+        <w:rPr/>
+        <w:t>Во время запуска cli сервиса мы будем динамически формировать таблицу для синтаксического анализа исходя из известных на момент загрузки команд (для разбора нетерминала Command). У нас есть команды, состоящие из двух слов (например, configure terminal); более того, у нас есть ряд команд разной длины, имеющие общий префикс (например, interface и interface range), что создает неоднозначности во время синтаксического анализа. Для решения этой проблему мы будем формировать таблицу для синтаксического анализа так, чтобы команды с большим количеством слов располагались раньше, команд с меньшим количеством слов. При синтаксическом анализе при выборе варианта для Command мы будем делать пред просмотр не на один, а на несколько символов и выбирать вариант, расположенный раньше в таблице для синтаксического анализа. Другими словами, для Comand синтаксический анализатор у нас буде не LL(1), а LL(N) (в нашем случае, LL(2)).</w:t>
+      </w:r>
+    </w:p>
+    <w:p>
+      <w:pPr>
+        <w:pStyle w:val="style0"/>
+        <w:jc w:val="both"/>
+        <w:rPr/>
+      </w:pPr>
+      <w:r>
+        <w:rPr/>
+      </w:r>
+    </w:p>
+    <w:p>
+      <w:pPr>
+        <w:pStyle w:val="style0"/>
         <w:jc w:val="center"/>
         <w:rPr/>
       </w:pPr>
@@ -1471,7 +1860,7 @@
     </w:p>
     <w:p>
       <w:pPr>
-        <w:pStyle w:val="Normal"/>
+        <w:pStyle w:val="style0"/>
         <w:jc w:val="both"/>
         <w:rPr/>
       </w:pPr>
@@ -1481,19 +1870,19 @@
     </w:p>
     <w:sectPr>
       <w:type w:val="nextPage"/>
-      <w:pgSz w:w="11906" w:h="16838"/>
-      <w:pgMar w:left="1134" w:right="1134" w:header="0" w:top="1134" w:footer="0" w:bottom="1134" w:gutter="0"/>
+      <w:pgSz w:h="16838" w:w="11906"/>
+      <w:pgMar w:bottom="1134" w:footer="0" w:gutter="0" w:header="0" w:left="1134" w:right="1134" w:top="1134"/>
       <w:pgNumType w:fmt="decimal"/>
       <w:formProt w:val="false"/>
       <w:textDirection w:val="lrTb"/>
-      <w:docGrid w:type="default" w:linePitch="239" w:charSpace="4294961151"/>
+      <w:docGrid w:charSpace="-6350" w:linePitch="240" w:type="default"/>
     </w:sectPr>
   </w:body>
 </w:document>
 </file>
 
 <file path=word/numbering.xml><?xml version="1.0" encoding="utf-8"?>
-<w:numbering xmlns:w="http://schemas.openxmlformats.org/wordprocessingml/2006/main" xmlns:o="urn:schemas-microsoft-com:office:office" xmlns:r="http://schemas.openxmlformats.org/officeDocument/2006/relationships" xmlns:v="urn:schemas-microsoft-com:vml">
+<w:numbering xmlns:o="urn:schemas-microsoft-com:office:office" xmlns:r="http://schemas.openxmlformats.org/officeDocument/2006/relationships" xmlns:v="urn:schemas-microsoft-com:vml" xmlns:w="http://schemas.openxmlformats.org/wordprocessingml/2006/main">
   <w:abstractNum w:abstractNumId="1">
     <w:lvl w:ilvl="0">
       <w:start w:val="1"/>
@@ -1502,12 +1891,12 @@
       <w:lvlJc w:val="left"/>
       <w:pPr>
         <w:tabs>
-          <w:tab w:val="num" w:pos="720"/>
-        </w:tabs>
-        <w:ind w:left="720" w:hanging="360"/>
+          <w:tab w:pos="720" w:val="num"/>
+        </w:tabs>
+        <w:ind w:hanging="360" w:left="720"/>
       </w:pPr>
       <w:rPr>
-        <w:rFonts w:ascii="Symbol" w:hAnsi="Symbol" w:cs="Symbol" w:hint="default"/>
+        <w:rFonts w:ascii="Symbol" w:cs="Symbol" w:hAnsi="Symbol" w:hint="default"/>
       </w:rPr>
     </w:lvl>
     <w:lvl w:ilvl="1">
@@ -1517,12 +1906,12 @@
       <w:lvlJc w:val="left"/>
       <w:pPr>
         <w:tabs>
-          <w:tab w:val="num" w:pos="1080"/>
-        </w:tabs>
-        <w:ind w:left="1080" w:hanging="360"/>
+          <w:tab w:pos="1080" w:val="num"/>
+        </w:tabs>
+        <w:ind w:hanging="360" w:left="1080"/>
       </w:pPr>
       <w:rPr>
-        <w:rFonts w:ascii="OpenSymbol" w:hAnsi="OpenSymbol" w:cs="OpenSymbol" w:hint="default"/>
+        <w:rFonts w:ascii="OpenSymbol" w:cs="OpenSymbol" w:hAnsi="OpenSymbol" w:hint="default"/>
       </w:rPr>
     </w:lvl>
     <w:lvl w:ilvl="2">
@@ -1532,12 +1921,12 @@
       <w:lvlJc w:val="left"/>
       <w:pPr>
         <w:tabs>
-          <w:tab w:val="num" w:pos="1440"/>
-        </w:tabs>
-        <w:ind w:left="1440" w:hanging="360"/>
+          <w:tab w:pos="1440" w:val="num"/>
+        </w:tabs>
+        <w:ind w:hanging="360" w:left="1440"/>
       </w:pPr>
       <w:rPr>
-        <w:rFonts w:ascii="OpenSymbol" w:hAnsi="OpenSymbol" w:cs="OpenSymbol" w:hint="default"/>
+        <w:rFonts w:ascii="OpenSymbol" w:cs="OpenSymbol" w:hAnsi="OpenSymbol" w:hint="default"/>
       </w:rPr>
     </w:lvl>
     <w:lvl w:ilvl="3">
@@ -1547,12 +1936,12 @@
       <w:lvlJc w:val="left"/>
       <w:pPr>
         <w:tabs>
-          <w:tab w:val="num" w:pos="1800"/>
-        </w:tabs>
-        <w:ind w:left="1800" w:hanging="360"/>
+          <w:tab w:pos="1800" w:val="num"/>
+        </w:tabs>
+        <w:ind w:hanging="360" w:left="1800"/>
       </w:pPr>
       <w:rPr>
-        <w:rFonts w:ascii="Symbol" w:hAnsi="Symbol" w:cs="Symbol" w:hint="default"/>
+        <w:rFonts w:ascii="Symbol" w:cs="Symbol" w:hAnsi="Symbol" w:hint="default"/>
       </w:rPr>
     </w:lvl>
     <w:lvl w:ilvl="4">
@@ -1562,12 +1951,12 @@
       <w:lvlJc w:val="left"/>
       <w:pPr>
         <w:tabs>
-          <w:tab w:val="num" w:pos="2160"/>
-        </w:tabs>
-        <w:ind w:left="2160" w:hanging="360"/>
+          <w:tab w:pos="2160" w:val="num"/>
+        </w:tabs>
+        <w:ind w:hanging="360" w:left="2160"/>
       </w:pPr>
       <w:rPr>
-        <w:rFonts w:ascii="OpenSymbol" w:hAnsi="OpenSymbol" w:cs="OpenSymbol" w:hint="default"/>
+        <w:rFonts w:ascii="OpenSymbol" w:cs="OpenSymbol" w:hAnsi="OpenSymbol" w:hint="default"/>
       </w:rPr>
     </w:lvl>
     <w:lvl w:ilvl="5">
@@ -1577,12 +1966,12 @@
       <w:lvlJc w:val="left"/>
       <w:pPr>
         <w:tabs>
-          <w:tab w:val="num" w:pos="2520"/>
-        </w:tabs>
-        <w:ind w:left="2520" w:hanging="360"/>
+          <w:tab w:pos="2520" w:val="num"/>
+        </w:tabs>
+        <w:ind w:hanging="360" w:left="2520"/>
       </w:pPr>
       <w:rPr>
-        <w:rFonts w:ascii="OpenSymbol" w:hAnsi="OpenSymbol" w:cs="OpenSymbol" w:hint="default"/>
+        <w:rFonts w:ascii="OpenSymbol" w:cs="OpenSymbol" w:hAnsi="OpenSymbol" w:hint="default"/>
       </w:rPr>
     </w:lvl>
     <w:lvl w:ilvl="6">
@@ -1592,12 +1981,12 @@
       <w:lvlJc w:val="left"/>
       <w:pPr>
         <w:tabs>
-          <w:tab w:val="num" w:pos="2880"/>
-        </w:tabs>
-        <w:ind w:left="2880" w:hanging="360"/>
+          <w:tab w:pos="2880" w:val="num"/>
+        </w:tabs>
+        <w:ind w:hanging="360" w:left="2880"/>
       </w:pPr>
       <w:rPr>
-        <w:rFonts w:ascii="Symbol" w:hAnsi="Symbol" w:cs="Symbol" w:hint="default"/>
+        <w:rFonts w:ascii="Symbol" w:cs="Symbol" w:hAnsi="Symbol" w:hint="default"/>
       </w:rPr>
     </w:lvl>
     <w:lvl w:ilvl="7">
@@ -1607,12 +1996,12 @@
       <w:lvlJc w:val="left"/>
       <w:pPr>
         <w:tabs>
-          <w:tab w:val="num" w:pos="3240"/>
-        </w:tabs>
-        <w:ind w:left="3240" w:hanging="360"/>
+          <w:tab w:pos="3240" w:val="num"/>
+        </w:tabs>
+        <w:ind w:hanging="360" w:left="3240"/>
       </w:pPr>
       <w:rPr>
-        <w:rFonts w:ascii="OpenSymbol" w:hAnsi="OpenSymbol" w:cs="OpenSymbol" w:hint="default"/>
+        <w:rFonts w:ascii="OpenSymbol" w:cs="OpenSymbol" w:hAnsi="OpenSymbol" w:hint="default"/>
       </w:rPr>
     </w:lvl>
     <w:lvl w:ilvl="8">
@@ -1622,12 +2011,12 @@
       <w:lvlJc w:val="left"/>
       <w:pPr>
         <w:tabs>
-          <w:tab w:val="num" w:pos="3600"/>
-        </w:tabs>
-        <w:ind w:left="3600" w:hanging="360"/>
+          <w:tab w:pos="3600" w:val="num"/>
+        </w:tabs>
+        <w:ind w:hanging="360" w:left="3600"/>
       </w:pPr>
       <w:rPr>
-        <w:rFonts w:ascii="OpenSymbol" w:hAnsi="OpenSymbol" w:cs="OpenSymbol" w:hint="default"/>
+        <w:rFonts w:ascii="OpenSymbol" w:cs="OpenSymbol" w:hAnsi="OpenSymbol" w:hint="default"/>
       </w:rPr>
     </w:lvl>
   </w:abstractNum>
@@ -1639,12 +2028,12 @@
       <w:lvlJc w:val="left"/>
       <w:pPr>
         <w:tabs>
-          <w:tab w:val="num" w:pos="720"/>
-        </w:tabs>
-        <w:ind w:left="720" w:hanging="360"/>
+          <w:tab w:pos="720" w:val="num"/>
+        </w:tabs>
+        <w:ind w:hanging="360" w:left="720"/>
       </w:pPr>
       <w:rPr>
-        <w:rFonts w:ascii="Symbol" w:hAnsi="Symbol" w:cs="Symbol" w:hint="default"/>
+        <w:rFonts w:ascii="Symbol" w:cs="Symbol" w:hAnsi="Symbol" w:hint="default"/>
       </w:rPr>
     </w:lvl>
     <w:lvl w:ilvl="1">
@@ -1654,12 +2043,12 @@
       <w:lvlJc w:val="left"/>
       <w:pPr>
         <w:tabs>
-          <w:tab w:val="num" w:pos="1080"/>
-        </w:tabs>
-        <w:ind w:left="1080" w:hanging="360"/>
+          <w:tab w:pos="1080" w:val="num"/>
+        </w:tabs>
+        <w:ind w:hanging="360" w:left="1080"/>
       </w:pPr>
       <w:rPr>
-        <w:rFonts w:ascii="OpenSymbol" w:hAnsi="OpenSymbol" w:cs="OpenSymbol" w:hint="default"/>
+        <w:rFonts w:ascii="OpenSymbol" w:cs="OpenSymbol" w:hAnsi="OpenSymbol" w:hint="default"/>
       </w:rPr>
     </w:lvl>
     <w:lvl w:ilvl="2">
@@ -1669,12 +2058,12 @@
       <w:lvlJc w:val="left"/>
       <w:pPr>
         <w:tabs>
-          <w:tab w:val="num" w:pos="1440"/>
-        </w:tabs>
-        <w:ind w:left="1440" w:hanging="360"/>
+          <w:tab w:pos="1440" w:val="num"/>
+        </w:tabs>
+        <w:ind w:hanging="360" w:left="1440"/>
       </w:pPr>
       <w:rPr>
-        <w:rFonts w:ascii="OpenSymbol" w:hAnsi="OpenSymbol" w:cs="OpenSymbol" w:hint="default"/>
+        <w:rFonts w:ascii="OpenSymbol" w:cs="OpenSymbol" w:hAnsi="OpenSymbol" w:hint="default"/>
       </w:rPr>
     </w:lvl>
     <w:lvl w:ilvl="3">
@@ -1684,12 +2073,12 @@
       <w:lvlJc w:val="left"/>
       <w:pPr>
         <w:tabs>
-          <w:tab w:val="num" w:pos="1800"/>
-        </w:tabs>
-        <w:ind w:left="1800" w:hanging="360"/>
+          <w:tab w:pos="1800" w:val="num"/>
+        </w:tabs>
+        <w:ind w:hanging="360" w:left="1800"/>
       </w:pPr>
       <w:rPr>
-        <w:rFonts w:ascii="Symbol" w:hAnsi="Symbol" w:cs="Symbol" w:hint="default"/>
+        <w:rFonts w:ascii="Symbol" w:cs="Symbol" w:hAnsi="Symbol" w:hint="default"/>
       </w:rPr>
     </w:lvl>
     <w:lvl w:ilvl="4">
@@ -1699,12 +2088,12 @@
       <w:lvlJc w:val="left"/>
       <w:pPr>
         <w:tabs>
-          <w:tab w:val="num" w:pos="2160"/>
-        </w:tabs>
-        <w:ind w:left="2160" w:hanging="360"/>
+          <w:tab w:pos="2160" w:val="num"/>
+        </w:tabs>
+        <w:ind w:hanging="360" w:left="2160"/>
       </w:pPr>
       <w:rPr>
-        <w:rFonts w:ascii="OpenSymbol" w:hAnsi="OpenSymbol" w:cs="OpenSymbol" w:hint="default"/>
+        <w:rFonts w:ascii="OpenSymbol" w:cs="OpenSymbol" w:hAnsi="OpenSymbol" w:hint="default"/>
       </w:rPr>
     </w:lvl>
     <w:lvl w:ilvl="5">
@@ -1714,12 +2103,12 @@
       <w:lvlJc w:val="left"/>
       <w:pPr>
         <w:tabs>
-          <w:tab w:val="num" w:pos="2520"/>
-        </w:tabs>
-        <w:ind w:left="2520" w:hanging="360"/>
+          <w:tab w:pos="2520" w:val="num"/>
+        </w:tabs>
+        <w:ind w:hanging="360" w:left="2520"/>
       </w:pPr>
       <w:rPr>
-        <w:rFonts w:ascii="OpenSymbol" w:hAnsi="OpenSymbol" w:cs="OpenSymbol" w:hint="default"/>
+        <w:rFonts w:ascii="OpenSymbol" w:cs="OpenSymbol" w:hAnsi="OpenSymbol" w:hint="default"/>
       </w:rPr>
     </w:lvl>
     <w:lvl w:ilvl="6">
@@ -1729,12 +2118,12 @@
       <w:lvlJc w:val="left"/>
       <w:pPr>
         <w:tabs>
-          <w:tab w:val="num" w:pos="2880"/>
-        </w:tabs>
-        <w:ind w:left="2880" w:hanging="360"/>
+          <w:tab w:pos="2880" w:val="num"/>
+        </w:tabs>
+        <w:ind w:hanging="360" w:left="2880"/>
       </w:pPr>
       <w:rPr>
-        <w:rFonts w:ascii="Symbol" w:hAnsi="Symbol" w:cs="Symbol" w:hint="default"/>
+        <w:rFonts w:ascii="Symbol" w:cs="Symbol" w:hAnsi="Symbol" w:hint="default"/>
       </w:rPr>
     </w:lvl>
     <w:lvl w:ilvl="7">
@@ -1744,12 +2133,12 @@
       <w:lvlJc w:val="left"/>
       <w:pPr>
         <w:tabs>
-          <w:tab w:val="num" w:pos="3240"/>
-        </w:tabs>
-        <w:ind w:left="3240" w:hanging="360"/>
+          <w:tab w:pos="3240" w:val="num"/>
+        </w:tabs>
+        <w:ind w:hanging="360" w:left="3240"/>
       </w:pPr>
       <w:rPr>
-        <w:rFonts w:ascii="OpenSymbol" w:hAnsi="OpenSymbol" w:cs="OpenSymbol" w:hint="default"/>
+        <w:rFonts w:ascii="OpenSymbol" w:cs="OpenSymbol" w:hAnsi="OpenSymbol" w:hint="default"/>
       </w:rPr>
     </w:lvl>
     <w:lvl w:ilvl="8">
@@ -1759,12 +2148,12 @@
       <w:lvlJc w:val="left"/>
       <w:pPr>
         <w:tabs>
-          <w:tab w:val="num" w:pos="3600"/>
-        </w:tabs>
-        <w:ind w:left="3600" w:hanging="360"/>
+          <w:tab w:pos="3600" w:val="num"/>
+        </w:tabs>
+        <w:ind w:hanging="360" w:left="3600"/>
       </w:pPr>
       <w:rPr>
-        <w:rFonts w:ascii="OpenSymbol" w:hAnsi="OpenSymbol" w:cs="OpenSymbol" w:hint="default"/>
+        <w:rFonts w:ascii="OpenSymbol" w:cs="OpenSymbol" w:hAnsi="OpenSymbol" w:hint="default"/>
       </w:rPr>
     </w:lvl>
   </w:abstractNum>
@@ -1776,10 +2165,11 @@
       <w:lvlJc w:val="left"/>
       <w:pPr>
         <w:tabs>
-          <w:tab w:val="num" w:pos="720"/>
-        </w:tabs>
-        <w:ind w:left="720" w:hanging="360"/>
-      </w:pPr>
+          <w:tab w:pos="720" w:val="num"/>
+        </w:tabs>
+        <w:ind w:hanging="360" w:left="720"/>
+      </w:pPr>
+      <w:rPr/>
     </w:lvl>
     <w:lvl w:ilvl="1">
       <w:start w:val="1"/>
@@ -1788,10 +2178,11 @@
       <w:lvlJc w:val="left"/>
       <w:pPr>
         <w:tabs>
-          <w:tab w:val="num" w:pos="1080"/>
-        </w:tabs>
-        <w:ind w:left="1080" w:hanging="360"/>
-      </w:pPr>
+          <w:tab w:pos="1080" w:val="num"/>
+        </w:tabs>
+        <w:ind w:hanging="360" w:left="1080"/>
+      </w:pPr>
+      <w:rPr/>
     </w:lvl>
     <w:lvl w:ilvl="2">
       <w:start w:val="1"/>
@@ -1800,10 +2191,11 @@
       <w:lvlJc w:val="left"/>
       <w:pPr>
         <w:tabs>
-          <w:tab w:val="num" w:pos="1440"/>
-        </w:tabs>
-        <w:ind w:left="1440" w:hanging="360"/>
-      </w:pPr>
+          <w:tab w:pos="1440" w:val="num"/>
+        </w:tabs>
+        <w:ind w:hanging="360" w:left="1440"/>
+      </w:pPr>
+      <w:rPr/>
     </w:lvl>
     <w:lvl w:ilvl="3">
       <w:start w:val="1"/>
@@ -1812,10 +2204,11 @@
       <w:lvlJc w:val="left"/>
       <w:pPr>
         <w:tabs>
-          <w:tab w:val="num" w:pos="1800"/>
-        </w:tabs>
-        <w:ind w:left="1800" w:hanging="360"/>
-      </w:pPr>
+          <w:tab w:pos="1800" w:val="num"/>
+        </w:tabs>
+        <w:ind w:hanging="360" w:left="1800"/>
+      </w:pPr>
+      <w:rPr/>
     </w:lvl>
     <w:lvl w:ilvl="4">
       <w:start w:val="1"/>
@@ -1824,10 +2217,11 @@
       <w:lvlJc w:val="left"/>
       <w:pPr>
         <w:tabs>
-          <w:tab w:val="num" w:pos="2160"/>
-        </w:tabs>
-        <w:ind w:left="2160" w:hanging="360"/>
-      </w:pPr>
+          <w:tab w:pos="2160" w:val="num"/>
+        </w:tabs>
+        <w:ind w:hanging="360" w:left="2160"/>
+      </w:pPr>
+      <w:rPr/>
     </w:lvl>
     <w:lvl w:ilvl="5">
       <w:start w:val="1"/>
@@ -1836,10 +2230,11 @@
       <w:lvlJc w:val="left"/>
       <w:pPr>
         <w:tabs>
-          <w:tab w:val="num" w:pos="2520"/>
-        </w:tabs>
-        <w:ind w:left="2520" w:hanging="360"/>
-      </w:pPr>
+          <w:tab w:pos="2520" w:val="num"/>
+        </w:tabs>
+        <w:ind w:hanging="360" w:left="2520"/>
+      </w:pPr>
+      <w:rPr/>
     </w:lvl>
     <w:lvl w:ilvl="6">
       <w:start w:val="1"/>
@@ -1848,10 +2243,11 @@
       <w:lvlJc w:val="left"/>
       <w:pPr>
         <w:tabs>
-          <w:tab w:val="num" w:pos="2880"/>
-        </w:tabs>
-        <w:ind w:left="2880" w:hanging="360"/>
-      </w:pPr>
+          <w:tab w:pos="2880" w:val="num"/>
+        </w:tabs>
+        <w:ind w:hanging="360" w:left="2880"/>
+      </w:pPr>
+      <w:rPr/>
     </w:lvl>
     <w:lvl w:ilvl="7">
       <w:start w:val="1"/>
@@ -1860,10 +2256,11 @@
       <w:lvlJc w:val="left"/>
       <w:pPr>
         <w:tabs>
-          <w:tab w:val="num" w:pos="3240"/>
-        </w:tabs>
-        <w:ind w:left="3240" w:hanging="360"/>
-      </w:pPr>
+          <w:tab w:pos="3240" w:val="num"/>
+        </w:tabs>
+        <w:ind w:hanging="360" w:left="3240"/>
+      </w:pPr>
+      <w:rPr/>
     </w:lvl>
     <w:lvl w:ilvl="8">
       <w:start w:val="1"/>
@@ -1872,10 +2269,11 @@
       <w:lvlJc w:val="left"/>
       <w:pPr>
         <w:tabs>
-          <w:tab w:val="num" w:pos="3600"/>
-        </w:tabs>
-        <w:ind w:left="3600" w:hanging="360"/>
-      </w:pPr>
+          <w:tab w:pos="3600" w:val="num"/>
+        </w:tabs>
+        <w:ind w:hanging="360" w:left="3600"/>
+      </w:pPr>
+      <w:rPr/>
     </w:lvl>
   </w:abstractNum>
   <w:abstractNum w:abstractNumId="4">
@@ -1887,9 +2285,9 @@
       <w:lvlJc w:val="left"/>
       <w:pPr>
         <w:tabs>
-          <w:tab w:val="num" w:pos="432"/>
-        </w:tabs>
-        <w:ind w:left="432" w:hanging="432"/>
+          <w:tab w:pos="432" w:val="num"/>
+        </w:tabs>
+        <w:ind w:hanging="432" w:left="432"/>
       </w:pPr>
     </w:lvl>
     <w:lvl w:ilvl="1">
@@ -1900,9 +2298,9 @@
       <w:lvlJc w:val="left"/>
       <w:pPr>
         <w:tabs>
-          <w:tab w:val="num" w:pos="576"/>
-        </w:tabs>
-        <w:ind w:left="576" w:hanging="576"/>
+          <w:tab w:pos="576" w:val="num"/>
+        </w:tabs>
+        <w:ind w:hanging="576" w:left="576"/>
       </w:pPr>
     </w:lvl>
     <w:lvl w:ilvl="2">
@@ -1913,9 +2311,9 @@
       <w:lvlJc w:val="left"/>
       <w:pPr>
         <w:tabs>
-          <w:tab w:val="num" w:pos="720"/>
-        </w:tabs>
-        <w:ind w:left="720" w:hanging="720"/>
+          <w:tab w:pos="720" w:val="num"/>
+        </w:tabs>
+        <w:ind w:hanging="720" w:left="720"/>
       </w:pPr>
     </w:lvl>
     <w:lvl w:ilvl="3">
@@ -1926,9 +2324,9 @@
       <w:lvlJc w:val="left"/>
       <w:pPr>
         <w:tabs>
-          <w:tab w:val="num" w:pos="864"/>
-        </w:tabs>
-        <w:ind w:left="864" w:hanging="864"/>
+          <w:tab w:pos="864" w:val="num"/>
+        </w:tabs>
+        <w:ind w:hanging="864" w:left="864"/>
       </w:pPr>
     </w:lvl>
     <w:lvl w:ilvl="4">
@@ -1939,9 +2337,9 @@
       <w:lvlJc w:val="left"/>
       <w:pPr>
         <w:tabs>
-          <w:tab w:val="num" w:pos="1008"/>
-        </w:tabs>
-        <w:ind w:left="1008" w:hanging="1008"/>
+          <w:tab w:pos="1008" w:val="num"/>
+        </w:tabs>
+        <w:ind w:hanging="1008" w:left="1008"/>
       </w:pPr>
     </w:lvl>
     <w:lvl w:ilvl="5">
@@ -1952,9 +2350,9 @@
       <w:lvlJc w:val="left"/>
       <w:pPr>
         <w:tabs>
-          <w:tab w:val="num" w:pos="1152"/>
-        </w:tabs>
-        <w:ind w:left="1152" w:hanging="1152"/>
+          <w:tab w:pos="1152" w:val="num"/>
+        </w:tabs>
+        <w:ind w:hanging="1152" w:left="1152"/>
       </w:pPr>
     </w:lvl>
     <w:lvl w:ilvl="6">
@@ -1965,9 +2363,9 @@
       <w:lvlJc w:val="left"/>
       <w:pPr>
         <w:tabs>
-          <w:tab w:val="num" w:pos="1296"/>
-        </w:tabs>
-        <w:ind w:left="1296" w:hanging="1296"/>
+          <w:tab w:pos="1296" w:val="num"/>
+        </w:tabs>
+        <w:ind w:hanging="1296" w:left="1296"/>
       </w:pPr>
     </w:lvl>
     <w:lvl w:ilvl="7">
@@ -1978,9 +2376,9 @@
       <w:lvlJc w:val="left"/>
       <w:pPr>
         <w:tabs>
-          <w:tab w:val="num" w:pos="1440"/>
-        </w:tabs>
-        <w:ind w:left="1440" w:hanging="1440"/>
+          <w:tab w:pos="1440" w:val="num"/>
+        </w:tabs>
+        <w:ind w:hanging="1440" w:left="1440"/>
       </w:pPr>
     </w:lvl>
     <w:lvl w:ilvl="8">
@@ -1991,9 +2389,9 @@
       <w:lvlJc w:val="left"/>
       <w:pPr>
         <w:tabs>
-          <w:tab w:val="num" w:pos="1584"/>
-        </w:tabs>
-        <w:ind w:left="1584" w:hanging="1584"/>
+          <w:tab w:pos="1584" w:val="num"/>
+        </w:tabs>
+        <w:ind w:hanging="1584" w:left="1584"/>
       </w:pPr>
     </w:lvl>
   </w:abstractNum>
@@ -2014,425 +2412,496 @@
 
 <file path=word/styles.xml><?xml version="1.0" encoding="utf-8"?>
 <w:styles xmlns:w="http://schemas.openxmlformats.org/wordprocessingml/2006/main">
-  <w:docDefaults>
-    <w:rPrDefault>
-      <w:rPr>
-        <w:rFonts w:ascii="Liberation Serif" w:hAnsi="Liberation Serif" w:eastAsia="Droid Sans Fallback" w:cs="FreeSans"/>
-        <w:sz w:val="24"/>
-        <w:szCs w:val="24"/>
-        <w:lang w:val="ru-RU" w:eastAsia="zh-CN" w:bidi="hi-IN"/>
-      </w:rPr>
-    </w:rPrDefault>
-    <w:pPrDefault>
-      <w:pPr/>
-    </w:pPrDefault>
-  </w:docDefaults>
-  <w:style w:type="paragraph" w:styleId="Normal">
+  <w:style w:styleId="style0" w:type="paragraph">
     <w:name w:val="Normal"/>
+    <w:next w:val="style0"/>
     <w:pPr>
       <w:widowControl w:val="false"/>
       <w:suppressAutoHyphens w:val="true"/>
-      <w:bidi w:val="0"/>
       <w:jc w:val="left"/>
     </w:pPr>
     <w:rPr>
-      <w:rFonts w:ascii="Liberation Serif" w:hAnsi="Liberation Serif" w:eastAsia="DejaVu Sans" w:cs="Lohit Hindi"/>
+      <w:rFonts w:ascii="Liberation Serif" w:cs="Lohit Hindi" w:eastAsia="DejaVu Sans" w:hAnsi="Liberation Serif"/>
       <w:color w:val="00000A"/>
       <w:sz w:val="24"/>
       <w:szCs w:val="24"/>
-      <w:lang w:val="ru-RU" w:eastAsia="zh-CN" w:bidi="hi-IN"/>
-    </w:rPr>
-  </w:style>
-  <w:style w:type="character" w:styleId="Style14">
+      <w:lang w:bidi="hi-IN" w:eastAsia="zh-CN" w:val="ru-RU"/>
+    </w:rPr>
+  </w:style>
+  <w:style w:styleId="style15" w:type="character">
     <w:name w:val="Маркеры списка"/>
-    <w:rPr>
-      <w:rFonts w:ascii="OpenSymbol" w:hAnsi="OpenSymbol" w:eastAsia="OpenSymbol" w:cs="OpenSymbol"/>
-    </w:rPr>
-  </w:style>
-  <w:style w:type="character" w:styleId="ListLabel1">
+    <w:next w:val="style15"/>
+    <w:rPr>
+      <w:rFonts w:ascii="OpenSymbol" w:cs="OpenSymbol" w:eastAsia="OpenSymbol" w:hAnsi="OpenSymbol"/>
+    </w:rPr>
+  </w:style>
+  <w:style w:styleId="style16" w:type="character">
     <w:name w:val="ListLabel 1"/>
+    <w:next w:val="style16"/>
     <w:rPr>
       <w:rFonts w:cs="Symbol"/>
     </w:rPr>
   </w:style>
-  <w:style w:type="character" w:styleId="ListLabel2">
+  <w:style w:styleId="style17" w:type="character">
     <w:name w:val="ListLabel 2"/>
+    <w:next w:val="style17"/>
     <w:rPr>
       <w:rFonts w:cs="OpenSymbol"/>
     </w:rPr>
   </w:style>
-  <w:style w:type="character" w:styleId="ListLabel3">
+  <w:style w:styleId="style18" w:type="character">
     <w:name w:val="ListLabel 3"/>
+    <w:next w:val="style18"/>
     <w:rPr>
       <w:rFonts w:cs="Symbol"/>
     </w:rPr>
   </w:style>
-  <w:style w:type="character" w:styleId="ListLabel4">
+  <w:style w:styleId="style19" w:type="character">
     <w:name w:val="ListLabel 4"/>
+    <w:next w:val="style19"/>
     <w:rPr>
       <w:rFonts w:cs="OpenSymbol"/>
     </w:rPr>
   </w:style>
-  <w:style w:type="character" w:styleId="ListLabel5">
+  <w:style w:styleId="style20" w:type="character">
     <w:name w:val="ListLabel 5"/>
+    <w:next w:val="style20"/>
     <w:rPr>
       <w:rFonts w:cs="Symbol"/>
     </w:rPr>
   </w:style>
-  <w:style w:type="character" w:styleId="ListLabel6">
+  <w:style w:styleId="style21" w:type="character">
     <w:name w:val="ListLabel 6"/>
+    <w:next w:val="style21"/>
     <w:rPr>
       <w:rFonts w:cs="OpenSymbol"/>
     </w:rPr>
   </w:style>
-  <w:style w:type="character" w:styleId="ListLabel7">
+  <w:style w:styleId="style22" w:type="character">
     <w:name w:val="ListLabel 7"/>
+    <w:next w:val="style22"/>
     <w:rPr>
       <w:rFonts w:cs="Symbol"/>
     </w:rPr>
   </w:style>
-  <w:style w:type="character" w:styleId="ListLabel8">
+  <w:style w:styleId="style23" w:type="character">
     <w:name w:val="ListLabel 8"/>
+    <w:next w:val="style23"/>
     <w:rPr>
       <w:rFonts w:cs="OpenSymbol"/>
     </w:rPr>
   </w:style>
-  <w:style w:type="character" w:styleId="ListLabel9">
+  <w:style w:styleId="style24" w:type="character">
     <w:name w:val="ListLabel 9"/>
+    <w:next w:val="style24"/>
     <w:rPr>
       <w:rFonts w:cs="Symbol"/>
     </w:rPr>
   </w:style>
-  <w:style w:type="character" w:styleId="ListLabel10">
+  <w:style w:styleId="style25" w:type="character">
     <w:name w:val="ListLabel 10"/>
+    <w:next w:val="style25"/>
     <w:rPr>
       <w:rFonts w:cs="OpenSymbol"/>
     </w:rPr>
   </w:style>
-  <w:style w:type="character" w:styleId="ListLabel11">
+  <w:style w:styleId="style26" w:type="character">
     <w:name w:val="ListLabel 11"/>
+    <w:next w:val="style26"/>
     <w:rPr>
       <w:rFonts w:cs="Symbol"/>
     </w:rPr>
   </w:style>
-  <w:style w:type="character" w:styleId="ListLabel12">
+  <w:style w:styleId="style27" w:type="character">
     <w:name w:val="ListLabel 12"/>
+    <w:next w:val="style27"/>
     <w:rPr>
       <w:rFonts w:cs="OpenSymbol"/>
     </w:rPr>
   </w:style>
-  <w:style w:type="character" w:styleId="ListLabel13">
+  <w:style w:styleId="style28" w:type="character">
     <w:name w:val="ListLabel 13"/>
+    <w:next w:val="style28"/>
     <w:rPr>
       <w:rFonts w:cs="Symbol"/>
     </w:rPr>
   </w:style>
-  <w:style w:type="character" w:styleId="ListLabel14">
+  <w:style w:styleId="style29" w:type="character">
     <w:name w:val="ListLabel 14"/>
+    <w:next w:val="style29"/>
     <w:rPr>
       <w:rFonts w:cs="OpenSymbol"/>
     </w:rPr>
   </w:style>
-  <w:style w:type="character" w:styleId="ListLabel15">
+  <w:style w:styleId="style30" w:type="character">
     <w:name w:val="ListLabel 15"/>
+    <w:next w:val="style30"/>
     <w:rPr>
       <w:rFonts w:cs="Symbol"/>
     </w:rPr>
   </w:style>
-  <w:style w:type="character" w:styleId="ListLabel16">
+  <w:style w:styleId="style31" w:type="character">
     <w:name w:val="ListLabel 16"/>
+    <w:next w:val="style31"/>
     <w:rPr>
       <w:rFonts w:cs="OpenSymbol"/>
     </w:rPr>
   </w:style>
-  <w:style w:type="character" w:styleId="ListLabel17">
+  <w:style w:styleId="style32" w:type="character">
     <w:name w:val="ListLabel 17"/>
+    <w:next w:val="style32"/>
     <w:rPr>
       <w:rFonts w:cs="Symbol"/>
     </w:rPr>
   </w:style>
-  <w:style w:type="character" w:styleId="ListLabel18">
+  <w:style w:styleId="style33" w:type="character">
     <w:name w:val="ListLabel 18"/>
+    <w:next w:val="style33"/>
     <w:rPr>
       <w:rFonts w:cs="OpenSymbol"/>
     </w:rPr>
   </w:style>
-  <w:style w:type="character" w:styleId="ListLabel19">
+  <w:style w:styleId="style34" w:type="character">
     <w:name w:val="ListLabel 19"/>
+    <w:next w:val="style34"/>
     <w:rPr>
       <w:rFonts w:cs="Symbol"/>
     </w:rPr>
   </w:style>
-  <w:style w:type="character" w:styleId="ListLabel20">
+  <w:style w:styleId="style35" w:type="character">
     <w:name w:val="ListLabel 20"/>
+    <w:next w:val="style35"/>
     <w:rPr>
       <w:rFonts w:cs="OpenSymbol"/>
     </w:rPr>
   </w:style>
-  <w:style w:type="character" w:styleId="ListLabel21">
+  <w:style w:styleId="style36" w:type="character">
     <w:name w:val="ListLabel 21"/>
+    <w:next w:val="style36"/>
     <w:rPr>
       <w:rFonts w:cs="Symbol"/>
     </w:rPr>
   </w:style>
-  <w:style w:type="character" w:styleId="ListLabel22">
+  <w:style w:styleId="style37" w:type="character">
     <w:name w:val="ListLabel 22"/>
+    <w:next w:val="style37"/>
     <w:rPr>
       <w:rFonts w:cs="OpenSymbol"/>
     </w:rPr>
   </w:style>
-  <w:style w:type="character" w:styleId="ListLabel23">
+  <w:style w:styleId="style38" w:type="character">
     <w:name w:val="ListLabel 23"/>
+    <w:next w:val="style38"/>
     <w:rPr>
       <w:rFonts w:cs="Symbol"/>
     </w:rPr>
   </w:style>
-  <w:style w:type="character" w:styleId="ListLabel24">
+  <w:style w:styleId="style39" w:type="character">
     <w:name w:val="ListLabel 24"/>
+    <w:next w:val="style39"/>
     <w:rPr>
       <w:rFonts w:cs="OpenSymbol"/>
     </w:rPr>
   </w:style>
-  <w:style w:type="character" w:styleId="ListLabel25">
+  <w:style w:styleId="style40" w:type="character">
     <w:name w:val="ListLabel 25"/>
+    <w:next w:val="style40"/>
     <w:rPr>
       <w:rFonts w:cs="Symbol"/>
     </w:rPr>
   </w:style>
-  <w:style w:type="character" w:styleId="ListLabel26">
+  <w:style w:styleId="style41" w:type="character">
     <w:name w:val="ListLabel 26"/>
+    <w:next w:val="style41"/>
     <w:rPr>
       <w:rFonts w:cs="OpenSymbol"/>
     </w:rPr>
   </w:style>
-  <w:style w:type="character" w:styleId="ListLabel27">
+  <w:style w:styleId="style42" w:type="character">
     <w:name w:val="ListLabel 27"/>
+    <w:next w:val="style42"/>
     <w:rPr>
       <w:rFonts w:cs="Symbol"/>
     </w:rPr>
   </w:style>
-  <w:style w:type="character" w:styleId="ListLabel28">
+  <w:style w:styleId="style43" w:type="character">
     <w:name w:val="ListLabel 28"/>
+    <w:next w:val="style43"/>
     <w:rPr>
       <w:rFonts w:cs="OpenSymbol"/>
     </w:rPr>
   </w:style>
-  <w:style w:type="character" w:styleId="ListLabel29">
+  <w:style w:styleId="style44" w:type="character">
     <w:name w:val="ListLabel 29"/>
+    <w:next w:val="style44"/>
     <w:rPr>
       <w:rFonts w:cs="Symbol"/>
     </w:rPr>
   </w:style>
-  <w:style w:type="character" w:styleId="ListLabel30">
+  <w:style w:styleId="style45" w:type="character">
     <w:name w:val="ListLabel 30"/>
+    <w:next w:val="style45"/>
     <w:rPr>
       <w:rFonts w:cs="OpenSymbol"/>
     </w:rPr>
   </w:style>
-  <w:style w:type="character" w:styleId="ListLabel31">
+  <w:style w:styleId="style46" w:type="character">
     <w:name w:val="ListLabel 31"/>
+    <w:next w:val="style46"/>
     <w:rPr>
       <w:rFonts w:cs="Symbol"/>
     </w:rPr>
   </w:style>
-  <w:style w:type="character" w:styleId="ListLabel32">
+  <w:style w:styleId="style47" w:type="character">
     <w:name w:val="ListLabel 32"/>
+    <w:next w:val="style47"/>
     <w:rPr>
       <w:rFonts w:cs="OpenSymbol"/>
     </w:rPr>
   </w:style>
-  <w:style w:type="character" w:styleId="ListLabel33">
+  <w:style w:styleId="style48" w:type="character">
     <w:name w:val="ListLabel 33"/>
+    <w:next w:val="style48"/>
     <w:rPr>
       <w:rFonts w:cs="Symbol"/>
     </w:rPr>
   </w:style>
-  <w:style w:type="character" w:styleId="ListLabel34">
+  <w:style w:styleId="style49" w:type="character">
     <w:name w:val="ListLabel 34"/>
+    <w:next w:val="style49"/>
     <w:rPr>
       <w:rFonts w:cs="OpenSymbol"/>
     </w:rPr>
   </w:style>
-  <w:style w:type="character" w:styleId="ListLabel35">
+  <w:style w:styleId="style50" w:type="character">
     <w:name w:val="ListLabel 35"/>
+    <w:next w:val="style50"/>
     <w:rPr>
       <w:rFonts w:cs="Symbol"/>
     </w:rPr>
   </w:style>
-  <w:style w:type="character" w:styleId="ListLabel36">
+  <w:style w:styleId="style51" w:type="character">
     <w:name w:val="ListLabel 36"/>
+    <w:next w:val="style51"/>
     <w:rPr>
       <w:rFonts w:cs="OpenSymbol"/>
     </w:rPr>
   </w:style>
-  <w:style w:type="character" w:styleId="ListLabel37">
+  <w:style w:styleId="style52" w:type="character">
     <w:name w:val="ListLabel 37"/>
+    <w:next w:val="style52"/>
     <w:rPr>
       <w:rFonts w:cs="Symbol"/>
     </w:rPr>
   </w:style>
-  <w:style w:type="character" w:styleId="ListLabel38">
+  <w:style w:styleId="style53" w:type="character">
     <w:name w:val="ListLabel 38"/>
+    <w:next w:val="style53"/>
     <w:rPr>
       <w:rFonts w:cs="OpenSymbol"/>
     </w:rPr>
   </w:style>
-  <w:style w:type="character" w:styleId="ListLabel39">
+  <w:style w:styleId="style54" w:type="character">
     <w:name w:val="ListLabel 39"/>
+    <w:next w:val="style54"/>
     <w:rPr>
       <w:rFonts w:cs="Symbol"/>
     </w:rPr>
   </w:style>
-  <w:style w:type="character" w:styleId="ListLabel40">
+  <w:style w:styleId="style55" w:type="character">
     <w:name w:val="ListLabel 40"/>
+    <w:next w:val="style55"/>
     <w:rPr>
       <w:rFonts w:cs="OpenSymbol"/>
     </w:rPr>
   </w:style>
-  <w:style w:type="character" w:styleId="ListLabel41">
+  <w:style w:styleId="style56" w:type="character">
     <w:name w:val="ListLabel 41"/>
+    <w:next w:val="style56"/>
     <w:rPr>
       <w:rFonts w:cs="Symbol"/>
     </w:rPr>
   </w:style>
-  <w:style w:type="character" w:styleId="ListLabel42">
+  <w:style w:styleId="style57" w:type="character">
     <w:name w:val="ListLabel 42"/>
+    <w:next w:val="style57"/>
     <w:rPr>
       <w:rFonts w:cs="OpenSymbol"/>
     </w:rPr>
   </w:style>
-  <w:style w:type="character" w:styleId="ListLabel43">
+  <w:style w:styleId="style58" w:type="character">
     <w:name w:val="ListLabel 43"/>
+    <w:next w:val="style58"/>
     <w:rPr>
       <w:rFonts w:cs="Symbol"/>
     </w:rPr>
   </w:style>
-  <w:style w:type="character" w:styleId="ListLabel44">
+  <w:style w:styleId="style59" w:type="character">
     <w:name w:val="ListLabel 44"/>
+    <w:next w:val="style59"/>
     <w:rPr>
       <w:rFonts w:cs="OpenSymbol"/>
     </w:rPr>
   </w:style>
-  <w:style w:type="character" w:styleId="ListLabel45">
+  <w:style w:styleId="style60" w:type="character">
     <w:name w:val="ListLabel 45"/>
+    <w:next w:val="style60"/>
     <w:rPr>
       <w:rFonts w:cs="Symbol"/>
     </w:rPr>
   </w:style>
-  <w:style w:type="character" w:styleId="ListLabel46">
+  <w:style w:styleId="style61" w:type="character">
     <w:name w:val="ListLabel 46"/>
+    <w:next w:val="style61"/>
     <w:rPr>
       <w:rFonts w:cs="OpenSymbol"/>
     </w:rPr>
   </w:style>
-  <w:style w:type="character" w:styleId="ListLabel47">
+  <w:style w:styleId="style62" w:type="character">
     <w:name w:val="ListLabel 47"/>
+    <w:next w:val="style62"/>
     <w:rPr>
       <w:rFonts w:cs="Symbol"/>
     </w:rPr>
   </w:style>
-  <w:style w:type="character" w:styleId="ListLabel48">
+  <w:style w:styleId="style63" w:type="character">
     <w:name w:val="ListLabel 48"/>
+    <w:next w:val="style63"/>
     <w:rPr>
       <w:rFonts w:cs="OpenSymbol"/>
     </w:rPr>
   </w:style>
-  <w:style w:type="character" w:styleId="ListLabel49">
+  <w:style w:styleId="style64" w:type="character">
     <w:name w:val="ListLabel 49"/>
+    <w:next w:val="style64"/>
     <w:rPr>
       <w:rFonts w:cs="Symbol"/>
     </w:rPr>
   </w:style>
-  <w:style w:type="character" w:styleId="ListLabel50">
+  <w:style w:styleId="style65" w:type="character">
     <w:name w:val="ListLabel 50"/>
+    <w:next w:val="style65"/>
     <w:rPr>
       <w:rFonts w:cs="OpenSymbol"/>
     </w:rPr>
   </w:style>
-  <w:style w:type="character" w:styleId="ListLabel51">
+  <w:style w:styleId="style66" w:type="character">
     <w:name w:val="ListLabel 51"/>
+    <w:next w:val="style66"/>
     <w:rPr>
       <w:rFonts w:cs="Symbol"/>
     </w:rPr>
   </w:style>
-  <w:style w:type="character" w:styleId="ListLabel52">
+  <w:style w:styleId="style67" w:type="character">
     <w:name w:val="ListLabel 52"/>
+    <w:next w:val="style67"/>
     <w:rPr>
       <w:rFonts w:cs="OpenSymbol"/>
     </w:rPr>
   </w:style>
-  <w:style w:type="character" w:styleId="ListLabel53">
+  <w:style w:styleId="style68" w:type="character">
     <w:name w:val="ListLabel 53"/>
+    <w:next w:val="style68"/>
     <w:rPr>
       <w:rFonts w:cs="Symbol"/>
     </w:rPr>
   </w:style>
-  <w:style w:type="character" w:styleId="ListLabel54">
+  <w:style w:styleId="style69" w:type="character">
     <w:name w:val="ListLabel 54"/>
+    <w:next w:val="style69"/>
     <w:rPr>
       <w:rFonts w:cs="OpenSymbol"/>
     </w:rPr>
   </w:style>
-  <w:style w:type="character" w:styleId="ListLabel55">
+  <w:style w:styleId="style70" w:type="character">
     <w:name w:val="ListLabel 55"/>
+    <w:next w:val="style70"/>
     <w:rPr>
       <w:rFonts w:cs="Symbol"/>
     </w:rPr>
   </w:style>
-  <w:style w:type="character" w:styleId="ListLabel56">
+  <w:style w:styleId="style71" w:type="character">
     <w:name w:val="ListLabel 56"/>
+    <w:next w:val="style71"/>
     <w:rPr>
       <w:rFonts w:cs="OpenSymbol"/>
     </w:rPr>
   </w:style>
-  <w:style w:type="character" w:styleId="ListLabel57">
+  <w:style w:styleId="style72" w:type="character">
     <w:name w:val="ListLabel 57"/>
+    <w:next w:val="style72"/>
     <w:rPr>
       <w:rFonts w:cs="Symbol"/>
     </w:rPr>
   </w:style>
-  <w:style w:type="character" w:styleId="ListLabel58">
+  <w:style w:styleId="style73" w:type="character">
     <w:name w:val="ListLabel 58"/>
+    <w:next w:val="style73"/>
     <w:rPr>
       <w:rFonts w:cs="OpenSymbol"/>
     </w:rPr>
   </w:style>
-  <w:style w:type="paragraph" w:styleId="Style15">
+  <w:style w:styleId="style74" w:type="character">
+    <w:name w:val="ListLabel 59"/>
+    <w:next w:val="style74"/>
+    <w:rPr>
+      <w:rFonts w:cs="Symbol"/>
+    </w:rPr>
+  </w:style>
+  <w:style w:styleId="style75" w:type="character">
+    <w:name w:val="ListLabel 60"/>
+    <w:next w:val="style75"/>
+    <w:rPr>
+      <w:rFonts w:cs="OpenSymbol"/>
+    </w:rPr>
+  </w:style>
+  <w:style w:styleId="style76" w:type="character">
+    <w:name w:val="Символ нумерации"/>
+    <w:next w:val="style76"/>
+    <w:rPr/>
+  </w:style>
+  <w:style w:styleId="style77" w:type="paragraph">
     <w:name w:val="Заголовок"/>
-    <w:basedOn w:val="Normal"/>
-    <w:next w:val="Style16"/>
+    <w:basedOn w:val="style0"/>
+    <w:next w:val="style78"/>
     <w:pPr>
       <w:keepNext/>
-      <w:spacing w:before="240" w:after="120"/>
+      <w:spacing w:after="120" w:before="240"/>
+      <w:contextualSpacing w:val="false"/>
     </w:pPr>
     <w:rPr>
-      <w:rFonts w:ascii="Liberation Sans" w:hAnsi="Liberation Sans" w:eastAsia="DejaVu Sans" w:cs="Lohit Hindi"/>
+      <w:rFonts w:ascii="Liberation Sans" w:cs="Lohit Hindi" w:eastAsia="DejaVu Sans" w:hAnsi="Liberation Sans"/>
       <w:sz w:val="28"/>
       <w:szCs w:val="28"/>
     </w:rPr>
   </w:style>
-  <w:style w:type="paragraph" w:styleId="Style16">
+  <w:style w:styleId="style78" w:type="paragraph">
     <w:name w:val="Основной текст"/>
-    <w:basedOn w:val="Normal"/>
+    <w:basedOn w:val="style0"/>
+    <w:next w:val="style78"/>
     <w:pPr>
-      <w:spacing w:lineRule="auto" w:line="288" w:before="0" w:after="120"/>
+      <w:spacing w:after="120" w:before="0" w:line="288" w:lineRule="auto"/>
+      <w:contextualSpacing w:val="false"/>
     </w:pPr>
     <w:rPr/>
   </w:style>
-  <w:style w:type="paragraph" w:styleId="Style17">
+  <w:style w:styleId="style79" w:type="paragraph">
     <w:name w:val="Список"/>
-    <w:basedOn w:val="Style16"/>
+    <w:basedOn w:val="style78"/>
+    <w:next w:val="style79"/>
     <w:pPr/>
     <w:rPr>
       <w:rFonts w:cs="Lohit Hindi"/>
     </w:rPr>
   </w:style>
-  <w:style w:type="paragraph" w:styleId="Style18">
+  <w:style w:styleId="style80" w:type="paragraph">
     <w:name w:val="Название"/>
-    <w:basedOn w:val="Normal"/>
+    <w:basedOn w:val="style0"/>
+    <w:next w:val="style80"/>
     <w:pPr>
       <w:suppressLineNumbers/>
-      <w:spacing w:before="120" w:after="120"/>
+      <w:spacing w:after="120" w:before="120"/>
+      <w:contextualSpacing w:val="false"/>
     </w:pPr>
     <w:rPr>
       <w:rFonts w:cs="Lohit Hindi"/>
@@ -2442,9 +2911,10 @@
       <w:szCs w:val="24"/>
     </w:rPr>
   </w:style>
-  <w:style w:type="paragraph" w:styleId="Style19">
+  <w:style w:styleId="style81" w:type="paragraph">
     <w:name w:val="Указатель"/>
-    <w:basedOn w:val="Normal"/>
+    <w:basedOn w:val="style0"/>
+    <w:next w:val="style81"/>
     <w:pPr>
       <w:suppressLineNumbers/>
     </w:pPr>
@@ -2452,18 +2922,20 @@
       <w:rFonts w:cs="Lohit Hindi"/>
     </w:rPr>
   </w:style>
-  <w:style w:type="paragraph" w:styleId="Style20">
+  <w:style w:styleId="style82" w:type="paragraph">
     <w:name w:val="Содержимое таблицы"/>
-    <w:basedOn w:val="Normal"/>
+    <w:basedOn w:val="style0"/>
+    <w:next w:val="style82"/>
     <w:pPr/>
     <w:rPr/>
   </w:style>
-  <w:style w:type="paragraph" w:styleId="ListParagraph">
+  <w:style w:styleId="style83" w:type="paragraph">
     <w:name w:val="List Paragraph"/>
-    <w:basedOn w:val="Normal"/>
+    <w:basedOn w:val="style0"/>
+    <w:next w:val="style83"/>
     <w:pPr>
-      <w:spacing w:before="0" w:after="200"/>
-      <w:ind w:left="720" w:right="0" w:hanging="0"/>
+      <w:spacing w:after="200" w:before="0"/>
+      <w:ind w:hanging="0" w:left="720" w:right="0"/>
       <w:contextualSpacing/>
     </w:pPr>
     <w:rPr/>

</xml_diff>

<commit_message>
cli service arch. parsing. finish
</commit_message>
<xml_diff>
--- a/docs/CLI_service_description.docx
+++ b/docs/CLI_service_description.docx
@@ -4,7 +4,7 @@
   <w:body>
     <w:p>
       <w:pPr>
-        <w:pStyle w:val="style0"/>
+        <w:pStyle w:val="Normal"/>
         <w:jc w:val="center"/>
         <w:rPr/>
       </w:pPr>
@@ -15,17 +15,17 @@
     </w:p>
     <w:p>
       <w:pPr>
-        <w:pStyle w:val="style0"/>
-        <w:jc w:val="both"/>
-        <w:rPr/>
-      </w:pPr>
-      <w:r>
-        <w:rPr/>
-      </w:r>
-    </w:p>
-    <w:p>
-      <w:pPr>
-        <w:pStyle w:val="style0"/>
+        <w:pStyle w:val="Normal"/>
+        <w:jc w:val="both"/>
+        <w:rPr/>
+      </w:pPr>
+      <w:r>
+        <w:rPr/>
+      </w:r>
+    </w:p>
+    <w:p>
+      <w:pPr>
+        <w:pStyle w:val="Normal"/>
         <w:jc w:val="both"/>
         <w:rPr/>
       </w:pPr>
@@ -37,17 +37,17 @@
     </w:p>
     <w:p>
       <w:pPr>
-        <w:pStyle w:val="style0"/>
-        <w:jc w:val="both"/>
-        <w:rPr/>
-      </w:pPr>
-      <w:r>
-        <w:rPr/>
-      </w:r>
-    </w:p>
-    <w:p>
-      <w:pPr>
-        <w:pStyle w:val="style0"/>
+        <w:pStyle w:val="Normal"/>
+        <w:jc w:val="both"/>
+        <w:rPr/>
+      </w:pPr>
+      <w:r>
+        <w:rPr/>
+      </w:r>
+    </w:p>
+    <w:p>
+      <w:pPr>
+        <w:pStyle w:val="Normal"/>
         <w:jc w:val="center"/>
         <w:rPr/>
       </w:pPr>
@@ -58,17 +58,17 @@
     </w:p>
     <w:p>
       <w:pPr>
-        <w:pStyle w:val="style0"/>
-        <w:jc w:val="both"/>
-        <w:rPr/>
-      </w:pPr>
-      <w:r>
-        <w:rPr/>
-      </w:r>
-    </w:p>
-    <w:p>
-      <w:pPr>
-        <w:pStyle w:val="style0"/>
+        <w:pStyle w:val="Normal"/>
+        <w:jc w:val="both"/>
+        <w:rPr/>
+      </w:pPr>
+      <w:r>
+        <w:rPr/>
+      </w:r>
+    </w:p>
+    <w:p>
+      <w:pPr>
+        <w:pStyle w:val="Normal"/>
         <w:numPr>
           <w:ilvl w:val="0"/>
           <w:numId w:val="1"/>
@@ -83,7 +83,7 @@
     </w:p>
     <w:p>
       <w:pPr>
-        <w:pStyle w:val="style0"/>
+        <w:pStyle w:val="Normal"/>
         <w:numPr>
           <w:ilvl w:val="0"/>
           <w:numId w:val="1"/>
@@ -98,7 +98,7 @@
     </w:p>
     <w:p>
       <w:pPr>
-        <w:pStyle w:val="style0"/>
+        <w:pStyle w:val="Normal"/>
         <w:numPr>
           <w:ilvl w:val="0"/>
           <w:numId w:val="1"/>
@@ -113,7 +113,7 @@
     </w:p>
     <w:p>
       <w:pPr>
-        <w:pStyle w:val="style0"/>
+        <w:pStyle w:val="Normal"/>
         <w:numPr>
           <w:ilvl w:val="0"/>
           <w:numId w:val="1"/>
@@ -128,7 +128,7 @@
     </w:p>
     <w:p>
       <w:pPr>
-        <w:pStyle w:val="style0"/>
+        <w:pStyle w:val="Normal"/>
         <w:numPr>
           <w:ilvl w:val="0"/>
           <w:numId w:val="1"/>
@@ -143,7 +143,7 @@
     </w:p>
     <w:p>
       <w:pPr>
-        <w:pStyle w:val="style0"/>
+        <w:pStyle w:val="Normal"/>
         <w:numPr>
           <w:ilvl w:val="0"/>
           <w:numId w:val="1"/>
@@ -158,7 +158,7 @@
     </w:p>
     <w:p>
       <w:pPr>
-        <w:pStyle w:val="style0"/>
+        <w:pStyle w:val="Normal"/>
         <w:numPr>
           <w:ilvl w:val="0"/>
           <w:numId w:val="1"/>
@@ -173,7 +173,7 @@
     </w:p>
     <w:p>
       <w:pPr>
-        <w:pStyle w:val="style0"/>
+        <w:pStyle w:val="Normal"/>
         <w:numPr>
           <w:ilvl w:val="0"/>
           <w:numId w:val="1"/>
@@ -192,7 +192,7 @@
     </w:p>
     <w:p>
       <w:pPr>
-        <w:pStyle w:val="style0"/>
+        <w:pStyle w:val="Normal"/>
         <w:numPr>
           <w:ilvl w:val="0"/>
           <w:numId w:val="1"/>
@@ -211,7 +211,7 @@
     </w:p>
     <w:p>
       <w:pPr>
-        <w:pStyle w:val="style0"/>
+        <w:pStyle w:val="Normal"/>
         <w:numPr>
           <w:ilvl w:val="0"/>
           <w:numId w:val="1"/>
@@ -226,7 +226,7 @@
     </w:p>
     <w:p>
       <w:pPr>
-        <w:pStyle w:val="style0"/>
+        <w:pStyle w:val="Normal"/>
         <w:numPr>
           <w:ilvl w:val="0"/>
           <w:numId w:val="1"/>
@@ -241,7 +241,7 @@
     </w:p>
     <w:p>
       <w:pPr>
-        <w:pStyle w:val="style0"/>
+        <w:pStyle w:val="Normal"/>
         <w:numPr>
           <w:ilvl w:val="0"/>
           <w:numId w:val="1"/>
@@ -256,7 +256,7 @@
     </w:p>
     <w:p>
       <w:pPr>
-        <w:pStyle w:val="style0"/>
+        <w:pStyle w:val="Normal"/>
         <w:numPr>
           <w:ilvl w:val="0"/>
           <w:numId w:val="1"/>
@@ -271,7 +271,7 @@
     </w:p>
     <w:p>
       <w:pPr>
-        <w:pStyle w:val="style0"/>
+        <w:pStyle w:val="Normal"/>
         <w:numPr>
           <w:ilvl w:val="0"/>
           <w:numId w:val="1"/>
@@ -286,17 +286,17 @@
     </w:p>
     <w:p>
       <w:pPr>
-        <w:pStyle w:val="style0"/>
-        <w:jc w:val="both"/>
-        <w:rPr/>
-      </w:pPr>
-      <w:r>
-        <w:rPr/>
-      </w:r>
-    </w:p>
-    <w:p>
-      <w:pPr>
-        <w:pStyle w:val="style0"/>
+        <w:pStyle w:val="Normal"/>
+        <w:jc w:val="both"/>
+        <w:rPr/>
+      </w:pPr>
+      <w:r>
+        <w:rPr/>
+      </w:r>
+    </w:p>
+    <w:p>
+      <w:pPr>
+        <w:pStyle w:val="Normal"/>
         <w:jc w:val="center"/>
         <w:rPr/>
       </w:pPr>
@@ -307,17 +307,17 @@
     </w:p>
     <w:p>
       <w:pPr>
-        <w:pStyle w:val="style0"/>
-        <w:jc w:val="both"/>
-        <w:rPr/>
-      </w:pPr>
-      <w:r>
-        <w:rPr/>
-      </w:r>
-    </w:p>
-    <w:p>
-      <w:pPr>
-        <w:pStyle w:val="style0"/>
+        <w:pStyle w:val="Normal"/>
+        <w:jc w:val="both"/>
+        <w:rPr/>
+      </w:pPr>
+      <w:r>
+        <w:rPr/>
+      </w:r>
+    </w:p>
+    <w:p>
+      <w:pPr>
+        <w:pStyle w:val="Normal"/>
         <w:numPr>
           <w:ilvl w:val="0"/>
           <w:numId w:val="1"/>
@@ -332,7 +332,7 @@
     </w:p>
     <w:p>
       <w:pPr>
-        <w:pStyle w:val="style0"/>
+        <w:pStyle w:val="Normal"/>
         <w:numPr>
           <w:ilvl w:val="0"/>
           <w:numId w:val="1"/>
@@ -358,7 +358,7 @@
     </w:p>
     <w:p>
       <w:pPr>
-        <w:pStyle w:val="style0"/>
+        <w:pStyle w:val="Normal"/>
         <w:numPr>
           <w:ilvl w:val="0"/>
           <w:numId w:val="1"/>
@@ -373,7 +373,7 @@
     </w:p>
     <w:p>
       <w:pPr>
-        <w:pStyle w:val="style0"/>
+        <w:pStyle w:val="Normal"/>
         <w:numPr>
           <w:ilvl w:val="0"/>
           <w:numId w:val="1"/>
@@ -388,7 +388,7 @@
     </w:p>
     <w:p>
       <w:pPr>
-        <w:pStyle w:val="style0"/>
+        <w:pStyle w:val="Normal"/>
         <w:numPr>
           <w:ilvl w:val="0"/>
           <w:numId w:val="1"/>
@@ -403,7 +403,7 @@
     </w:p>
     <w:p>
       <w:pPr>
-        <w:pStyle w:val="style0"/>
+        <w:pStyle w:val="Normal"/>
         <w:numPr>
           <w:ilvl w:val="0"/>
           <w:numId w:val="1"/>
@@ -418,7 +418,7 @@
     </w:p>
     <w:p>
       <w:pPr>
-        <w:pStyle w:val="style0"/>
+        <w:pStyle w:val="Normal"/>
         <w:numPr>
           <w:ilvl w:val="0"/>
           <w:numId w:val="1"/>
@@ -433,7 +433,7 @@
     </w:p>
     <w:p>
       <w:pPr>
-        <w:pStyle w:val="style0"/>
+        <w:pStyle w:val="Normal"/>
         <w:numPr>
           <w:ilvl w:val="0"/>
           <w:numId w:val="1"/>
@@ -452,7 +452,7 @@
     </w:p>
     <w:p>
       <w:pPr>
-        <w:pStyle w:val="style0"/>
+        <w:pStyle w:val="Normal"/>
         <w:numPr>
           <w:ilvl w:val="0"/>
           <w:numId w:val="1"/>
@@ -485,7 +485,7 @@
     </w:p>
     <w:p>
       <w:pPr>
-        <w:pStyle w:val="style0"/>
+        <w:pStyle w:val="Normal"/>
         <w:numPr>
           <w:ilvl w:val="0"/>
           <w:numId w:val="1"/>
@@ -500,17 +500,17 @@
     </w:p>
     <w:p>
       <w:pPr>
-        <w:pStyle w:val="style0"/>
-        <w:jc w:val="both"/>
-        <w:rPr/>
-      </w:pPr>
-      <w:r>
-        <w:rPr/>
-      </w:r>
-    </w:p>
-    <w:p>
-      <w:pPr>
-        <w:pStyle w:val="style0"/>
+        <w:pStyle w:val="Normal"/>
+        <w:jc w:val="both"/>
+        <w:rPr/>
+      </w:pPr>
+      <w:r>
+        <w:rPr/>
+      </w:r>
+    </w:p>
+    <w:p>
+      <w:pPr>
+        <w:pStyle w:val="Normal"/>
         <w:jc w:val="center"/>
         <w:rPr/>
       </w:pPr>
@@ -521,17 +521,17 @@
     </w:p>
     <w:p>
       <w:pPr>
-        <w:pStyle w:val="style0"/>
-        <w:jc w:val="both"/>
-        <w:rPr/>
-      </w:pPr>
-      <w:r>
-        <w:rPr/>
-      </w:r>
-    </w:p>
-    <w:p>
-      <w:pPr>
-        <w:pStyle w:val="style0"/>
+        <w:pStyle w:val="Normal"/>
+        <w:jc w:val="both"/>
+        <w:rPr/>
+      </w:pPr>
+      <w:r>
+        <w:rPr/>
+      </w:r>
+    </w:p>
+    <w:p>
+      <w:pPr>
+        <w:pStyle w:val="Normal"/>
         <w:numPr>
           <w:ilvl w:val="0"/>
           <w:numId w:val="2"/>
@@ -546,7 +546,7 @@
     </w:p>
     <w:p>
       <w:pPr>
-        <w:pStyle w:val="style0"/>
+        <w:pStyle w:val="Normal"/>
         <w:numPr>
           <w:ilvl w:val="0"/>
           <w:numId w:val="2"/>
@@ -561,7 +561,7 @@
     </w:p>
     <w:p>
       <w:pPr>
-        <w:pStyle w:val="style0"/>
+        <w:pStyle w:val="Normal"/>
         <w:numPr>
           <w:ilvl w:val="0"/>
           <w:numId w:val="2"/>
@@ -580,7 +580,7 @@
     </w:p>
     <w:p>
       <w:pPr>
-        <w:pStyle w:val="style0"/>
+        <w:pStyle w:val="Normal"/>
         <w:numPr>
           <w:ilvl w:val="0"/>
           <w:numId w:val="2"/>
@@ -603,7 +603,7 @@
     </w:p>
     <w:p>
       <w:pPr>
-        <w:pStyle w:val="style0"/>
+        <w:pStyle w:val="Normal"/>
         <w:numPr>
           <w:ilvl w:val="0"/>
           <w:numId w:val="2"/>
@@ -622,7 +622,7 @@
     </w:p>
     <w:p>
       <w:pPr>
-        <w:pStyle w:val="style0"/>
+        <w:pStyle w:val="Normal"/>
         <w:numPr>
           <w:ilvl w:val="0"/>
           <w:numId w:val="2"/>
@@ -637,17 +637,17 @@
     </w:p>
     <w:p>
       <w:pPr>
-        <w:pStyle w:val="style0"/>
-        <w:jc w:val="both"/>
-        <w:rPr/>
-      </w:pPr>
-      <w:r>
-        <w:rPr/>
-      </w:r>
-    </w:p>
-    <w:p>
-      <w:pPr>
-        <w:pStyle w:val="style0"/>
+        <w:pStyle w:val="Normal"/>
+        <w:jc w:val="both"/>
+        <w:rPr/>
+      </w:pPr>
+      <w:r>
+        <w:rPr/>
+      </w:r>
+    </w:p>
+    <w:p>
+      <w:pPr>
+        <w:pStyle w:val="Normal"/>
         <w:jc w:val="center"/>
         <w:rPr/>
       </w:pPr>
@@ -658,17 +658,17 @@
     </w:p>
     <w:p>
       <w:pPr>
-        <w:pStyle w:val="style0"/>
-        <w:jc w:val="both"/>
-        <w:rPr/>
-      </w:pPr>
-      <w:r>
-        <w:rPr/>
-      </w:r>
-    </w:p>
-    <w:p>
-      <w:pPr>
-        <w:pStyle w:val="style0"/>
+        <w:pStyle w:val="Normal"/>
+        <w:jc w:val="both"/>
+        <w:rPr/>
+      </w:pPr>
+      <w:r>
+        <w:rPr/>
+      </w:r>
+    </w:p>
+    <w:p>
+      <w:pPr>
+        <w:pStyle w:val="Normal"/>
         <w:jc w:val="both"/>
         <w:rPr/>
       </w:pPr>
@@ -680,17 +680,17 @@
     </w:p>
     <w:p>
       <w:pPr>
-        <w:pStyle w:val="style0"/>
-        <w:jc w:val="both"/>
-        <w:rPr/>
-      </w:pPr>
-      <w:r>
-        <w:rPr/>
-      </w:r>
-    </w:p>
-    <w:p>
-      <w:pPr>
-        <w:pStyle w:val="style0"/>
+        <w:pStyle w:val="Normal"/>
+        <w:jc w:val="both"/>
+        <w:rPr/>
+      </w:pPr>
+      <w:r>
+        <w:rPr/>
+      </w:r>
+    </w:p>
+    <w:p>
+      <w:pPr>
+        <w:pStyle w:val="Normal"/>
         <w:jc w:val="both"/>
         <w:rPr>
           <w:i/>
@@ -711,7 +711,7 @@
     </w:p>
     <w:p>
       <w:pPr>
-        <w:pStyle w:val="style83"/>
+        <w:pStyle w:val="ListParagraph"/>
         <w:numPr>
           <w:ilvl w:val="0"/>
           <w:numId w:val="2"/>
@@ -726,7 +726,7 @@
     </w:p>
     <w:p>
       <w:pPr>
-        <w:pStyle w:val="style83"/>
+        <w:pStyle w:val="ListParagraph"/>
         <w:numPr>
           <w:ilvl w:val="0"/>
           <w:numId w:val="2"/>
@@ -741,7 +741,7 @@
     </w:p>
     <w:p>
       <w:pPr>
-        <w:pStyle w:val="style83"/>
+        <w:pStyle w:val="ListParagraph"/>
         <w:numPr>
           <w:ilvl w:val="0"/>
           <w:numId w:val="2"/>
@@ -756,7 +756,7 @@
     </w:p>
     <w:p>
       <w:pPr>
-        <w:pStyle w:val="style83"/>
+        <w:pStyle w:val="ListParagraph"/>
         <w:numPr>
           <w:ilvl w:val="0"/>
           <w:numId w:val="2"/>
@@ -771,7 +771,7 @@
     </w:p>
     <w:p>
       <w:pPr>
-        <w:pStyle w:val="style83"/>
+        <w:pStyle w:val="ListParagraph"/>
         <w:numPr>
           <w:ilvl w:val="0"/>
           <w:numId w:val="2"/>
@@ -786,7 +786,7 @@
     </w:p>
     <w:p>
       <w:pPr>
-        <w:pStyle w:val="style83"/>
+        <w:pStyle w:val="ListParagraph"/>
         <w:numPr>
           <w:ilvl w:val="0"/>
           <w:numId w:val="2"/>
@@ -801,7 +801,7 @@
     </w:p>
     <w:p>
       <w:pPr>
-        <w:pStyle w:val="style0"/>
+        <w:pStyle w:val="Normal"/>
         <w:jc w:val="both"/>
         <w:rPr>
           <w:sz w:val="24"/>
@@ -818,7 +818,7 @@
     </w:p>
     <w:p>
       <w:pPr>
-        <w:pStyle w:val="style83"/>
+        <w:pStyle w:val="ListParagraph"/>
         <w:numPr>
           <w:ilvl w:val="0"/>
           <w:numId w:val="1"/>
@@ -854,7 +854,7 @@
     </w:p>
     <w:p>
       <w:pPr>
-        <w:pStyle w:val="style83"/>
+        <w:pStyle w:val="ListParagraph"/>
         <w:numPr>
           <w:ilvl w:val="0"/>
           <w:numId w:val="1"/>
@@ -880,7 +880,7 @@
     </w:p>
     <w:p>
       <w:pPr>
-        <w:pStyle w:val="style83"/>
+        <w:pStyle w:val="ListParagraph"/>
         <w:numPr>
           <w:ilvl w:val="0"/>
           <w:numId w:val="1"/>
@@ -907,7 +907,7 @@
     </w:p>
     <w:p>
       <w:pPr>
-        <w:pStyle w:val="style83"/>
+        <w:pStyle w:val="ListParagraph"/>
         <w:numPr>
           <w:ilvl w:val="0"/>
           <w:numId w:val="1"/>
@@ -949,7 +949,7 @@
     </w:p>
     <w:p>
       <w:pPr>
-        <w:pStyle w:val="style83"/>
+        <w:pStyle w:val="ListParagraph"/>
         <w:numPr>
           <w:ilvl w:val="0"/>
           <w:numId w:val="1"/>
@@ -985,7 +985,7 @@
     </w:p>
     <w:p>
       <w:pPr>
-        <w:pStyle w:val="style83"/>
+        <w:pStyle w:val="ListParagraph"/>
         <w:numPr>
           <w:ilvl w:val="0"/>
           <w:numId w:val="1"/>
@@ -1012,7 +1012,7 @@
     </w:p>
     <w:p>
       <w:pPr>
-        <w:pStyle w:val="style83"/>
+        <w:pStyle w:val="ListParagraph"/>
         <w:numPr>
           <w:ilvl w:val="0"/>
           <w:numId w:val="1"/>
@@ -1039,7 +1039,7 @@
     </w:p>
     <w:p>
       <w:pPr>
-        <w:pStyle w:val="style83"/>
+        <w:pStyle w:val="ListParagraph"/>
         <w:numPr>
           <w:ilvl w:val="0"/>
           <w:numId w:val="1"/>
@@ -1065,7 +1065,7 @@
     </w:p>
     <w:p>
       <w:pPr>
-        <w:pStyle w:val="style0"/>
+        <w:pStyle w:val="Normal"/>
         <w:jc w:val="both"/>
         <w:rPr/>
       </w:pPr>
@@ -1077,7 +1077,7 @@
     </w:p>
     <w:p>
       <w:pPr>
-        <w:pStyle w:val="style0"/>
+        <w:pStyle w:val="Normal"/>
         <w:jc w:val="both"/>
         <w:rPr/>
       </w:pPr>
@@ -1119,57 +1119,50 @@
     </w:p>
     <w:p>
       <w:pPr>
-        <w:pStyle w:val="style0"/>
-        <w:jc w:val="both"/>
-        <w:rPr/>
-      </w:pPr>
-      <w:r>
-        <w:rPr/>
-      </w:r>
-    </w:p>
-    <w:p>
-      <w:pPr>
-        <w:pStyle w:val="style0"/>
+        <w:pStyle w:val="Normal"/>
+        <w:jc w:val="both"/>
+        <w:rPr/>
+      </w:pPr>
+      <w:r>
+        <w:rPr/>
+      </w:r>
+    </w:p>
+    <w:p>
+      <w:pPr>
+        <w:pStyle w:val="Normal"/>
         <w:jc w:val="center"/>
         <w:rPr/>
       </w:pPr>
       <w:r>
         <w:rPr/>
-        <w:t>Р</w:t>
-      </w:r>
-      <w:r>
-        <w:rPr/>
-        <w:t>азбор ввода пользователя и построения цепочки команд</w:t>
-      </w:r>
-    </w:p>
-    <w:p>
-      <w:pPr>
-        <w:pStyle w:val="style0"/>
-        <w:jc w:val="both"/>
-        <w:rPr/>
-      </w:pPr>
-      <w:r>
-        <w:rPr/>
-      </w:r>
-    </w:p>
-    <w:p>
-      <w:pPr>
-        <w:pStyle w:val="style0"/>
+        <w:t>Разбор ввода пользователя и построения цепочки команд</w:t>
+      </w:r>
+    </w:p>
+    <w:p>
+      <w:pPr>
+        <w:pStyle w:val="Normal"/>
+        <w:jc w:val="both"/>
+        <w:rPr/>
+      </w:pPr>
+      <w:r>
+        <w:rPr/>
+      </w:r>
+    </w:p>
+    <w:p>
+      <w:pPr>
+        <w:pStyle w:val="Normal"/>
         <w:jc w:val="both"/>
         <w:rPr/>
       </w:pPr>
       <w:r>
         <w:rPr/>
         <w:tab/>
-      </w:r>
-      <w:r>
-        <w:rPr/>
         <w:t>При разборе ввода пользователя и построение цепочки команд мы будем делать следующие шаги:</w:t>
       </w:r>
     </w:p>
     <w:p>
       <w:pPr>
-        <w:pStyle w:val="style0"/>
+        <w:pStyle w:val="Normal"/>
         <w:numPr>
           <w:ilvl w:val="0"/>
           <w:numId w:val="3"/>
@@ -1179,12 +1172,20 @@
       </w:pPr>
       <w:r>
         <w:rPr/>
-        <w:t>Разбираем ввод пользователя на лексемы при помощи лексического анализа.</w:t>
-      </w:r>
-    </w:p>
-    <w:p>
-      <w:pPr>
-        <w:pStyle w:val="style0"/>
+        <w:t>Разбираем ввод пользователя на лексемы при помощи лексического анализа</w:t>
+      </w:r>
+      <w:r>
+        <w:rPr/>
+        <w:t>тора</w:t>
+      </w:r>
+      <w:r>
+        <w:rPr/>
+        <w:t>.</w:t>
+      </w:r>
+    </w:p>
+    <w:p>
+      <w:pPr>
+        <w:pStyle w:val="Normal"/>
         <w:numPr>
           <w:ilvl w:val="0"/>
           <w:numId w:val="3"/>
@@ -1194,12 +1195,20 @@
       </w:pPr>
       <w:r>
         <w:rPr/>
-        <w:t>Разбираем полученный набор лексем и строим AST при помощи синтаксического анализа.</w:t>
-      </w:r>
-    </w:p>
-    <w:p>
-      <w:pPr>
-        <w:pStyle w:val="style0"/>
+        <w:t>Разбираем полученный набор лексем и строим AST при помощи синтаксического анализа</w:t>
+      </w:r>
+      <w:r>
+        <w:rPr/>
+        <w:t>тора (LL(1))</w:t>
+      </w:r>
+      <w:r>
+        <w:rPr/>
+        <w:t>.</w:t>
+      </w:r>
+    </w:p>
+    <w:p>
+      <w:pPr>
+        <w:pStyle w:val="Normal"/>
         <w:numPr>
           <w:ilvl w:val="0"/>
           <w:numId w:val="3"/>
@@ -1214,28 +1223,48 @@
     </w:p>
     <w:p>
       <w:pPr>
-        <w:pStyle w:val="style0"/>
-        <w:jc w:val="both"/>
-        <w:rPr/>
-      </w:pPr>
-      <w:r>
-        <w:rPr/>
-      </w:r>
-    </w:p>
-    <w:p>
-      <w:pPr>
-        <w:pStyle w:val="style0"/>
-        <w:jc w:val="both"/>
-        <w:rPr/>
-      </w:pPr>
-      <w:r>
-        <w:rPr/>
-        <w:t>Лексический анализ:</w:t>
-      </w:r>
-    </w:p>
-    <w:p>
-      <w:pPr>
-        <w:pStyle w:val="style0"/>
+        <w:pStyle w:val="Normal"/>
+        <w:jc w:val="both"/>
+        <w:rPr/>
+      </w:pPr>
+      <w:r>
+        <w:rPr/>
+      </w:r>
+    </w:p>
+    <w:p>
+      <w:pPr>
+        <w:pStyle w:val="Normal"/>
+        <w:jc w:val="both"/>
+        <w:rPr/>
+      </w:pPr>
+      <w:r>
+        <w:rPr/>
+        <w:t>Правила л</w:t>
+      </w:r>
+      <w:r>
+        <w:rPr/>
+        <w:t>ексическ</w:t>
+      </w:r>
+      <w:r>
+        <w:rPr/>
+        <w:t>ого</w:t>
+      </w:r>
+      <w:r>
+        <w:rPr/>
+        <w:t xml:space="preserve"> анализ</w:t>
+      </w:r>
+      <w:r>
+        <w:rPr/>
+        <w:t>а</w:t>
+      </w:r>
+      <w:r>
+        <w:rPr/>
+        <w:t>:</w:t>
+      </w:r>
+    </w:p>
+    <w:p>
+      <w:pPr>
+        <w:pStyle w:val="Normal"/>
         <w:jc w:val="both"/>
         <w:rPr>
           <w:b/>
@@ -1296,7 +1325,7 @@
     </w:p>
     <w:p>
       <w:pPr>
-        <w:pStyle w:val="style0"/>
+        <w:pStyle w:val="Normal"/>
         <w:jc w:val="both"/>
         <w:rPr/>
       </w:pPr>
@@ -1336,7 +1365,7 @@
     </w:p>
     <w:p>
       <w:pPr>
-        <w:pStyle w:val="style0"/>
+        <w:pStyle w:val="Normal"/>
         <w:jc w:val="both"/>
         <w:rPr/>
       </w:pPr>
@@ -1354,7 +1383,7 @@
     </w:p>
     <w:p>
       <w:pPr>
-        <w:pStyle w:val="style0"/>
+        <w:pStyle w:val="Normal"/>
         <w:jc w:val="both"/>
         <w:rPr>
           <w:b/>
@@ -1393,7 +1422,7 @@
     </w:p>
     <w:p>
       <w:pPr>
-        <w:pStyle w:val="style0"/>
+        <w:pStyle w:val="Normal"/>
         <w:jc w:val="both"/>
         <w:rPr>
           <w:b/>
@@ -1460,33 +1489,7 @@
           <w:b/>
           <w:bCs/>
         </w:rPr>
-        <w:t>"</w:t>
-      </w:r>
-      <w:r>
-        <w:rPr/>
-        <w:t xml:space="preserve"> </w:t>
-      </w:r>
-      <w:r>
-        <w:rPr>
-          <w:i/>
-          <w:iCs/>
-        </w:rPr>
-        <w:t>Character</w:t>
-      </w:r>
-      <w:r>
-        <w:rPr/>
-        <w:t xml:space="preserve"> {</w:t>
-      </w:r>
-      <w:r>
-        <w:rPr>
-          <w:i/>
-          <w:iCs/>
-        </w:rPr>
-        <w:t>Character</w:t>
-      </w:r>
-      <w:r>
-        <w:rPr/>
-        <w:t xml:space="preserve">} </w:t>
+        <w:t>'</w:t>
       </w:r>
       <w:r>
         <w:rPr>
@@ -1495,31 +1498,105 @@
         </w:rPr>
         <w:t>"</w:t>
       </w:r>
-    </w:p>
-    <w:p>
-      <w:pPr>
-        <w:pStyle w:val="style0"/>
-        <w:jc w:val="both"/>
-        <w:rPr/>
-      </w:pPr>
-      <w:r>
-        <w:rPr/>
-      </w:r>
-    </w:p>
-    <w:p>
-      <w:pPr>
-        <w:pStyle w:val="style0"/>
-        <w:jc w:val="both"/>
-        <w:rPr/>
-      </w:pPr>
-      <w:r>
-        <w:rPr/>
-        <w:t>Синтаксический анализ:</w:t>
-      </w:r>
-    </w:p>
-    <w:p>
-      <w:pPr>
-        <w:pStyle w:val="style0"/>
+      <w:r>
+        <w:rPr>
+          <w:b/>
+          <w:bCs/>
+        </w:rPr>
+        <w:t>'</w:t>
+      </w:r>
+      <w:r>
+        <w:rPr/>
+        <w:t xml:space="preserve"> </w:t>
+      </w:r>
+      <w:r>
+        <w:rPr>
+          <w:i/>
+          <w:iCs/>
+        </w:rPr>
+        <w:t>Character</w:t>
+      </w:r>
+      <w:r>
+        <w:rPr/>
+        <w:t xml:space="preserve"> {</w:t>
+      </w:r>
+      <w:r>
+        <w:rPr>
+          <w:i/>
+          <w:iCs/>
+        </w:rPr>
+        <w:t>Character</w:t>
+      </w:r>
+      <w:r>
+        <w:rPr/>
+        <w:t xml:space="preserve">} </w:t>
+      </w:r>
+      <w:r>
+        <w:rPr>
+          <w:b/>
+          <w:bCs/>
+        </w:rPr>
+        <w:t>'</w:t>
+      </w:r>
+      <w:r>
+        <w:rPr>
+          <w:b/>
+          <w:bCs/>
+        </w:rPr>
+        <w:t>"</w:t>
+      </w:r>
+      <w:r>
+        <w:rPr>
+          <w:b/>
+          <w:bCs/>
+        </w:rPr>
+        <w:t>'</w:t>
+      </w:r>
+    </w:p>
+    <w:p>
+      <w:pPr>
+        <w:pStyle w:val="Normal"/>
+        <w:jc w:val="both"/>
+        <w:rPr/>
+      </w:pPr>
+      <w:r>
+        <w:rPr/>
+      </w:r>
+    </w:p>
+    <w:p>
+      <w:pPr>
+        <w:pStyle w:val="Normal"/>
+        <w:jc w:val="both"/>
+        <w:rPr/>
+      </w:pPr>
+      <w:r>
+        <w:rPr/>
+        <w:t>Правила с</w:t>
+      </w:r>
+      <w:r>
+        <w:rPr/>
+        <w:t>интаксическ</w:t>
+      </w:r>
+      <w:r>
+        <w:rPr/>
+        <w:t>ого</w:t>
+      </w:r>
+      <w:r>
+        <w:rPr/>
+        <w:t xml:space="preserve"> анализ</w:t>
+      </w:r>
+      <w:r>
+        <w:rPr/>
+        <w:t>а</w:t>
+      </w:r>
+      <w:r>
+        <w:rPr/>
+        <w:t>:</w:t>
+      </w:r>
+    </w:p>
+    <w:p>
+      <w:pPr>
+        <w:pStyle w:val="Normal"/>
         <w:jc w:val="both"/>
         <w:rPr>
           <w:i/>
@@ -1559,297 +1636,461 @@
         <w:rPr/>
         <w:t xml:space="preserve"> </w:t>
       </w:r>
+      <w:r>
+        <w:rPr>
+          <w:b/>
+          <w:bCs/>
+        </w:rPr>
+        <w:t>'|'</w:t>
+      </w:r>
+      <w:r>
+        <w:rPr/>
+        <w:t xml:space="preserve"> </w:t>
+      </w:r>
+      <w:r>
+        <w:rPr>
+          <w:i/>
+          <w:iCs/>
+        </w:rPr>
+        <w:t>CompositeCommand</w:t>
+      </w:r>
+      <w:r>
+        <w:rPr/>
+        <w:t xml:space="preserve"> | </w:t>
+      </w:r>
+      <w:r>
+        <w:rPr>
+          <w:i/>
+          <w:iCs/>
+        </w:rPr>
+        <w:t>Command</w:t>
+      </w:r>
+      <w:r>
+        <w:rPr/>
+        <w:t xml:space="preserve"> </w:t>
+      </w:r>
+      <w:r>
+        <w:rPr>
+          <w:b/>
+          <w:bCs/>
+        </w:rPr>
+        <w:t>'|&amp;'</w:t>
+      </w:r>
+      <w:r>
+        <w:rPr/>
+        <w:t xml:space="preserve"> </w:t>
+      </w:r>
+      <w:r>
+        <w:rPr>
+          <w:i/>
+          <w:iCs/>
+        </w:rPr>
+        <w:t>CompositeCommand</w:t>
+      </w:r>
+    </w:p>
+    <w:p>
+      <w:pPr>
+        <w:pStyle w:val="Normal"/>
+        <w:jc w:val="both"/>
+        <w:rPr>
+          <w:i/>
+          <w:iCs/>
+        </w:rPr>
+      </w:pPr>
+      <w:r>
+        <w:rPr>
+          <w:i/>
+          <w:iCs/>
+        </w:rPr>
+        <w:t>Command</w:t>
+      </w:r>
+      <w:r>
+        <w:rPr/>
+        <w:t xml:space="preserve"> = </w:t>
+      </w:r>
+      <w:r>
+        <w:rPr>
+          <w:i/>
+          <w:iCs/>
+        </w:rPr>
+        <w:t>Word</w:t>
+      </w:r>
+      <w:r>
+        <w:rPr/>
+        <w:t xml:space="preserve"> </w:t>
+      </w:r>
+      <w:r>
+        <w:rPr>
+          <w:i/>
+          <w:iCs/>
+        </w:rPr>
+        <w:t>Word</w:t>
+      </w:r>
+      <w:r>
+        <w:rPr/>
+        <w:t xml:space="preserve"> | </w:t>
+      </w:r>
+      <w:r>
+        <w:rPr>
+          <w:i/>
+          <w:iCs/>
+        </w:rPr>
+        <w:t>Word</w:t>
+      </w:r>
+      <w:r>
+        <w:rPr/>
+        <w:t xml:space="preserve"> </w:t>
+      </w:r>
+      <w:r>
+        <w:rPr>
+          <w:i/>
+          <w:iCs/>
+        </w:rPr>
+        <w:t>Word</w:t>
+      </w:r>
+      <w:r>
+        <w:rPr/>
+        <w:t xml:space="preserve"> </w:t>
+      </w:r>
+      <w:r>
+        <w:rPr>
+          <w:i/>
+          <w:iCs/>
+        </w:rPr>
+        <w:t>Args</w:t>
+      </w:r>
+      <w:r>
+        <w:rPr/>
+        <w:t xml:space="preserve"> | </w:t>
+      </w:r>
+      <w:r>
+        <w:rPr>
+          <w:i/>
+          <w:iCs/>
+        </w:rPr>
+        <w:t>Word</w:t>
+      </w:r>
+      <w:r>
+        <w:rPr/>
+        <w:t xml:space="preserve"> | </w:t>
+      </w:r>
+      <w:r>
+        <w:rPr>
+          <w:i/>
+          <w:iCs/>
+        </w:rPr>
+        <w:t>Word</w:t>
+      </w:r>
+      <w:r>
+        <w:rPr/>
+        <w:t xml:space="preserve"> </w:t>
+      </w:r>
+      <w:r>
+        <w:rPr>
+          <w:i/>
+          <w:iCs/>
+        </w:rPr>
+        <w:t>Args</w:t>
+      </w:r>
+    </w:p>
+    <w:p>
+      <w:pPr>
+        <w:pStyle w:val="Normal"/>
+        <w:jc w:val="both"/>
+        <w:rPr>
+          <w:i/>
+          <w:iCs/>
+        </w:rPr>
+      </w:pPr>
+      <w:r>
+        <w:rPr>
+          <w:i w:val="false"/>
+          <w:iCs w:val="false"/>
+        </w:rPr>
+        <w:t xml:space="preserve">Args = </w:t>
+      </w:r>
+      <w:r>
+        <w:rPr>
+          <w:i/>
+          <w:iCs/>
+        </w:rPr>
+        <w:t>String</w:t>
+      </w:r>
+      <w:r>
+        <w:rPr>
+          <w:i w:val="false"/>
+          <w:iCs w:val="false"/>
+        </w:rPr>
+        <w:t xml:space="preserve"> | </w:t>
+      </w:r>
+      <w:r>
+        <w:rPr>
+          <w:i/>
+          <w:iCs/>
+        </w:rPr>
+        <w:t>String</w:t>
+      </w:r>
+      <w:r>
+        <w:rPr>
+          <w:i w:val="false"/>
+          <w:iCs w:val="false"/>
+        </w:rPr>
+        <w:t xml:space="preserve"> </w:t>
+      </w:r>
+      <w:r>
+        <w:rPr>
+          <w:i/>
+          <w:iCs/>
+        </w:rPr>
+        <w:t>Args</w:t>
+      </w:r>
+    </w:p>
+    <w:p>
+      <w:pPr>
+        <w:pStyle w:val="Normal"/>
+        <w:jc w:val="both"/>
+        <w:rPr/>
+      </w:pPr>
+      <w:r>
+        <w:rPr/>
+      </w:r>
+    </w:p>
+    <w:p>
+      <w:pPr>
+        <w:pStyle w:val="Normal"/>
+        <w:jc w:val="both"/>
+        <w:rPr/>
+      </w:pPr>
+      <w:r>
+        <w:rPr/>
+        <w:t xml:space="preserve">Замечание по </w:t>
+      </w:r>
+      <w:r>
+        <w:rPr>
+          <w:i/>
+          <w:iCs/>
+        </w:rPr>
+        <w:t>Command</w:t>
+      </w:r>
+      <w:r>
+        <w:rPr/>
+        <w:t>:</w:t>
+      </w:r>
+    </w:p>
+    <w:p>
+      <w:pPr>
+        <w:pStyle w:val="Normal"/>
+        <w:jc w:val="both"/>
+        <w:rPr/>
+      </w:pPr>
+      <w:r>
+        <w:rPr/>
+        <w:t>Во время запуска cli сервиса мы будем динамически формировать таблицу для синтаксического анализа исходя из известных на момент загрузки команд (для разбора нетерминала Command). У нас есть команды, состоящие из двух слов (например, configure terminal); более того, у нас есть ряд команд разной длины, имеющие общий префикс (например, interface и interface range), что создает неоднозначности во время синтаксического анализа. Для решения этой проблему мы будем формировать таблицу для синтаксического анализа так, чтобы команды с большим количеством слов располагались раньше, команд с меньшим количеством слов. При синтаксическом анализе при выборе варианта для Command мы будем делать пред просмотр не на один, а на несколько символов и выбирать вариант, расположенный раньше в таблице для синтаксического анализа. Другими словами, для Comand синтаксический анализатор у нас буде</w:t>
+      </w:r>
+      <w:r>
+        <w:rPr/>
+        <w:t>т</w:t>
+      </w:r>
+      <w:r>
+        <w:rPr/>
+        <w:t xml:space="preserve"> не LL(1), а LL(N) (в нашем случае, LL(2)).</w:t>
+      </w:r>
+    </w:p>
+    <w:p>
+      <w:pPr>
+        <w:pStyle w:val="Normal"/>
+        <w:jc w:val="both"/>
+        <w:rPr/>
+      </w:pPr>
+      <w:r>
+        <w:rPr/>
+      </w:r>
+    </w:p>
+    <w:p>
+      <w:pPr>
+        <w:pStyle w:val="Normal"/>
+        <w:jc w:val="both"/>
+        <w:rPr/>
+      </w:pPr>
+      <w:r>
+        <w:rPr/>
+        <w:t>Упрощенная реализация:</w:t>
+      </w:r>
+    </w:p>
+    <w:p>
+      <w:pPr>
+        <w:pStyle w:val="Normal"/>
+        <w:jc w:val="both"/>
+        <w:rPr/>
+      </w:pPr>
+      <w:r>
+        <w:rPr/>
+        <w:t>Для данных правил лексического и синтаксического анализа можно предложить следующую упрощенную реализацию разбора ввода пользователя и создания цепочки команд:</w:t>
+      </w:r>
+    </w:p>
+    <w:p>
+      <w:pPr>
+        <w:pStyle w:val="Normal"/>
+        <w:numPr>
+          <w:ilvl w:val="0"/>
+          <w:numId w:val="4"/>
+        </w:numPr>
+        <w:jc w:val="both"/>
+        <w:rPr/>
+      </w:pPr>
+      <w:r>
+        <w:rPr/>
+        <w:t>Разбираем ввод пользователя на лексемы при помощи лексического анализатора.</w:t>
+      </w:r>
+    </w:p>
+    <w:p>
+      <w:pPr>
+        <w:pStyle w:val="Normal"/>
+        <w:numPr>
+          <w:ilvl w:val="0"/>
+          <w:numId w:val="4"/>
+        </w:numPr>
+        <w:jc w:val="both"/>
+        <w:rPr/>
+      </w:pPr>
+      <w:r>
+        <w:rPr/>
+        <w:t xml:space="preserve">В списке лексем, полученном выше, находим лексемы со значениями </w:t>
+      </w:r>
+      <w:r>
+        <w:rPr>
+          <w:b/>
+          <w:bCs/>
+        </w:rPr>
+        <w:t>'|'</w:t>
+      </w:r>
+      <w:r>
+        <w:rPr/>
+        <w:t xml:space="preserve"> </w:t>
+      </w:r>
+      <w:r>
+        <w:rPr/>
+        <w:t xml:space="preserve">и </w:t>
+      </w:r>
+      <w:bookmarkStart w:id="1" w:name="__DdeLink__202_87061130"/>
+      <w:r>
+        <w:rPr>
+          <w:b/>
+          <w:bCs/>
+        </w:rPr>
+        <w:t>'|&amp;'</w:t>
+      </w:r>
+      <w:bookmarkEnd w:id="1"/>
       <w:r>
         <w:rPr>
           <w:b w:val="false"/>
           <w:bCs w:val="false"/>
         </w:rPr>
-        <w:t>'</w:t>
+        <w:t>.</w:t>
+      </w:r>
+      <w:r>
+        <w:rPr/>
+        <w:t xml:space="preserve"> Эти лексемы делят список лексем на подгруппы: первая подгруппа расположена от начала списка до первой лексемы, вторая подгруппа — между первой и второй лексемами и т.д.</w:t>
+      </w:r>
+    </w:p>
+    <w:p>
+      <w:pPr>
+        <w:pStyle w:val="Normal"/>
+        <w:numPr>
+          <w:ilvl w:val="0"/>
+          <w:numId w:val="4"/>
+        </w:numPr>
+        <w:jc w:val="both"/>
+        <w:rPr>
+          <w:i w:val="false"/>
+          <w:iCs w:val="false"/>
+        </w:rPr>
+      </w:pPr>
+      <w:r>
+        <w:rPr/>
+        <w:t xml:space="preserve">Для каждой полученной подгруппы проводим синтаксический анализ, причем начальным нетерминальным символом будет </w:t>
+      </w:r>
+      <w:r>
+        <w:rPr>
+          <w:i/>
+          <w:iCs/>
+        </w:rPr>
+        <w:t>Command</w:t>
+      </w:r>
+      <w:r>
+        <w:rPr>
+          <w:i w:val="false"/>
+          <w:iCs w:val="false"/>
+        </w:rPr>
+        <w:t>.</w:t>
+      </w:r>
+    </w:p>
+    <w:p>
+      <w:pPr>
+        <w:pStyle w:val="Normal"/>
+        <w:numPr>
+          <w:ilvl w:val="0"/>
+          <w:numId w:val="4"/>
+        </w:numPr>
+        <w:jc w:val="both"/>
+        <w:rPr>
+          <w:i w:val="false"/>
+          <w:iCs w:val="false"/>
+        </w:rPr>
+      </w:pPr>
+      <w:r>
+        <w:rPr>
+          <w:i w:val="false"/>
+          <w:iCs w:val="false"/>
+        </w:rPr>
+        <w:t xml:space="preserve">Для каждой полученной подгруппы по результатам синтаксического анализа создаем команду и передаем ей аргументы. Полученные команды объединяем в цепочку, причем тип объединения зависит от терминального символа (лексемы) разделителя из п.2. Если разделителем был терминальный символ </w:t>
       </w:r>
       <w:r>
         <w:rPr>
           <w:b/>
           <w:bCs/>
-        </w:rPr>
-        <w:t>|</w:t>
-      </w:r>
-      <w:r>
-        <w:rPr>
-          <w:b w:val="false"/>
-          <w:bCs w:val="false"/>
-        </w:rPr>
-        <w:t>'</w:t>
-      </w:r>
-      <w:r>
-        <w:rPr/>
-        <w:t xml:space="preserve"> </w:t>
-      </w:r>
-      <w:r>
-        <w:rPr>
-          <w:i/>
-          <w:iCs/>
-        </w:rPr>
-        <w:t>CompositeCommand</w:t>
-      </w:r>
-      <w:r>
-        <w:rPr/>
-        <w:t xml:space="preserve"> | </w:t>
-      </w:r>
-      <w:r>
-        <w:rPr>
-          <w:i/>
-          <w:iCs/>
-        </w:rPr>
-        <w:t>Command</w:t>
-      </w:r>
-      <w:r>
-        <w:rPr/>
-        <w:t xml:space="preserve"> '</w:t>
+          <w:i w:val="false"/>
+          <w:iCs w:val="false"/>
+        </w:rPr>
+        <w:t>'|'</w:t>
+      </w:r>
+      <w:r>
+        <w:rPr>
+          <w:i w:val="false"/>
+          <w:iCs w:val="false"/>
+        </w:rPr>
+        <w:t xml:space="preserve">, то только вывод предыдущей команды подается на вход последующей команды, вывод ошибок в этом случае отправляется клиенту. Если разделителем был терминальный символ </w:t>
       </w:r>
       <w:r>
         <w:rPr>
           <w:b/>
           <w:bCs/>
-        </w:rPr>
-        <w:t>|&amp;</w:t>
-      </w:r>
-      <w:r>
-        <w:rPr/>
-        <w:t xml:space="preserve">' </w:t>
-      </w:r>
-      <w:r>
-        <w:rPr>
-          <w:i/>
-          <w:iCs/>
-        </w:rPr>
-        <w:t>CompositeCommand</w:t>
-      </w:r>
-    </w:p>
-    <w:p>
-      <w:pPr>
-        <w:pStyle w:val="style0"/>
-        <w:jc w:val="both"/>
-        <w:rPr>
-          <w:i/>
-          <w:iCs/>
-        </w:rPr>
-      </w:pPr>
-      <w:r>
-        <w:rPr>
-          <w:i/>
-          <w:iCs/>
-        </w:rPr>
-        <w:t>Command</w:t>
-      </w:r>
-      <w:r>
-        <w:rPr/>
-        <w:t xml:space="preserve"> = </w:t>
-      </w:r>
-      <w:r>
-        <w:rPr>
-          <w:i/>
-          <w:iCs/>
-        </w:rPr>
-        <w:t>Word</w:t>
-      </w:r>
-      <w:r>
-        <w:rPr/>
-        <w:t xml:space="preserve"> </w:t>
-      </w:r>
-      <w:r>
-        <w:rPr>
-          <w:i/>
-          <w:iCs/>
-        </w:rPr>
-        <w:t>Word</w:t>
-      </w:r>
-      <w:r>
-        <w:rPr/>
-        <w:t xml:space="preserve"> </w:t>
-      </w:r>
-      <w:r>
-        <w:rPr/>
-        <w:t>|</w:t>
-      </w:r>
-      <w:r>
-        <w:rPr/>
-        <w:t xml:space="preserve"> </w:t>
-      </w:r>
-      <w:r>
-        <w:rPr>
-          <w:i/>
-          <w:iCs/>
-        </w:rPr>
-        <w:t>Word</w:t>
-      </w:r>
-      <w:r>
-        <w:rPr/>
-        <w:t xml:space="preserve"> </w:t>
-      </w:r>
-      <w:r>
-        <w:rPr>
-          <w:i/>
-          <w:iCs/>
-        </w:rPr>
-        <w:t>Word</w:t>
-      </w:r>
-      <w:r>
-        <w:rPr/>
-        <w:t xml:space="preserve"> </w:t>
-      </w:r>
-      <w:r>
-        <w:rPr>
-          <w:i/>
-          <w:iCs/>
-        </w:rPr>
-        <w:t>Args</w:t>
-      </w:r>
-      <w:r>
-        <w:rPr/>
-        <w:t xml:space="preserve"> | </w:t>
-      </w:r>
-      <w:r>
-        <w:rPr>
-          <w:i/>
-          <w:iCs/>
-        </w:rPr>
-        <w:t>Word</w:t>
-      </w:r>
-      <w:r>
-        <w:rPr/>
-        <w:t xml:space="preserve"> </w:t>
-      </w:r>
-      <w:r>
-        <w:rPr/>
-        <w:t xml:space="preserve">| </w:t>
-      </w:r>
-      <w:r>
-        <w:rPr>
-          <w:i/>
-          <w:iCs/>
-        </w:rPr>
-        <w:t>Word</w:t>
-      </w:r>
-      <w:r>
-        <w:rPr/>
-        <w:t xml:space="preserve"> </w:t>
-      </w:r>
-      <w:r>
-        <w:rPr>
-          <w:i/>
-          <w:iCs/>
-        </w:rPr>
-        <w:t>Args</w:t>
-      </w:r>
-    </w:p>
-    <w:p>
-      <w:pPr>
-        <w:pStyle w:val="style0"/>
-        <w:jc w:val="both"/>
-        <w:rPr>
-          <w:i/>
-          <w:iCs/>
-        </w:rPr>
-      </w:pPr>
-      <w:r>
-        <w:rPr>
           <w:i w:val="false"/>
           <w:iCs w:val="false"/>
         </w:rPr>
-        <w:t xml:space="preserve">Args = </w:t>
-      </w:r>
-      <w:r>
-        <w:rPr>
-          <w:i/>
-          <w:iCs/>
-        </w:rPr>
-        <w:t>String</w:t>
+        <w:t>'|&amp;'</w:t>
       </w:r>
       <w:r>
         <w:rPr>
           <w:i w:val="false"/>
           <w:iCs w:val="false"/>
         </w:rPr>
-        <w:t xml:space="preserve"> | </w:t>
-      </w:r>
-      <w:r>
-        <w:rPr>
-          <w:i/>
-          <w:iCs/>
-        </w:rPr>
-        <w:t>String</w:t>
-      </w:r>
-      <w:r>
-        <w:rPr>
-          <w:i w:val="false"/>
-          <w:iCs w:val="false"/>
-        </w:rPr>
-        <w:t xml:space="preserve"> </w:t>
-      </w:r>
-      <w:r>
-        <w:rPr>
-          <w:i/>
-          <w:iCs/>
-        </w:rPr>
-        <w:t>Args</w:t>
-      </w:r>
-    </w:p>
-    <w:p>
-      <w:pPr>
-        <w:pStyle w:val="style0"/>
-        <w:jc w:val="both"/>
-        <w:rPr/>
-      </w:pPr>
-      <w:r>
-        <w:rPr/>
-      </w:r>
-    </w:p>
-    <w:p>
-      <w:pPr>
-        <w:pStyle w:val="style0"/>
-        <w:jc w:val="both"/>
-        <w:rPr/>
-      </w:pPr>
-      <w:r>
-        <w:rPr/>
-        <w:t xml:space="preserve">Замечание по </w:t>
-      </w:r>
-      <w:r>
-        <w:rPr>
-          <w:i/>
-          <w:iCs/>
-        </w:rPr>
-        <w:t>Command</w:t>
-      </w:r>
-      <w:r>
-        <w:rPr/>
-        <w:t>:</w:t>
-      </w:r>
-    </w:p>
-    <w:p>
-      <w:pPr>
-        <w:pStyle w:val="style0"/>
-        <w:jc w:val="both"/>
-        <w:rPr/>
-      </w:pPr>
-      <w:r>
-        <w:rPr/>
-        <w:t>Во время запуска cli сервиса мы будем динамически формировать таблицу для синтаксического анализа исходя из известных на момент загрузки команд (для разбора нетерминала Command). У нас есть команды, состоящие из двух слов (например, configure terminal); более того, у нас есть ряд команд разной длины, имеющие общий префикс (например, interface и interface range), что создает неоднозначности во время синтаксического анализа. Для решения этой проблему мы будем формировать таблицу для синтаксического анализа так, чтобы команды с большим количеством слов располагались раньше, команд с меньшим количеством слов. При синтаксическом анализе при выборе варианта для Command мы будем делать пред просмотр не на один, а на несколько символов и выбирать вариант, расположенный раньше в таблице для синтаксического анализа. Другими словами, для Comand синтаксический анализатор у нас буде не LL(1), а LL(N) (в нашем случае, LL(2)).</w:t>
-      </w:r>
-    </w:p>
-    <w:p>
-      <w:pPr>
-        <w:pStyle w:val="style0"/>
-        <w:jc w:val="both"/>
-        <w:rPr/>
-      </w:pPr>
-      <w:r>
-        <w:rPr/>
-      </w:r>
-    </w:p>
-    <w:p>
-      <w:pPr>
-        <w:pStyle w:val="style0"/>
+        <w:t>, то вывод и вывод ошибок предыдущей команды подаются на вход последующей команды в порядке их возникновения.</w:t>
+      </w:r>
+    </w:p>
+    <w:p>
+      <w:pPr>
+        <w:pStyle w:val="Normal"/>
+        <w:jc w:val="both"/>
+        <w:rPr/>
+      </w:pPr>
+      <w:r>
+        <w:rPr/>
+      </w:r>
+    </w:p>
+    <w:p>
+      <w:pPr>
+        <w:pStyle w:val="Normal"/>
         <w:jc w:val="center"/>
         <w:rPr/>
       </w:pPr>
@@ -1860,7 +2101,7 @@
     </w:p>
     <w:p>
       <w:pPr>
-        <w:pStyle w:val="style0"/>
+        <w:pStyle w:val="Normal"/>
         <w:jc w:val="both"/>
         <w:rPr/>
       </w:pPr>
@@ -1870,19 +2111,19 @@
     </w:p>
     <w:sectPr>
       <w:type w:val="nextPage"/>
-      <w:pgSz w:h="16838" w:w="11906"/>
-      <w:pgMar w:bottom="1134" w:footer="0" w:gutter="0" w:header="0" w:left="1134" w:right="1134" w:top="1134"/>
+      <w:pgSz w:w="11906" w:h="16838"/>
+      <w:pgMar w:left="1134" w:right="1134" w:header="0" w:top="1134" w:footer="0" w:bottom="1134" w:gutter="0"/>
       <w:pgNumType w:fmt="decimal"/>
       <w:formProt w:val="false"/>
       <w:textDirection w:val="lrTb"/>
-      <w:docGrid w:charSpace="-6350" w:linePitch="240" w:type="default"/>
+      <w:docGrid w:type="default" w:linePitch="239" w:charSpace="4294961151"/>
     </w:sectPr>
   </w:body>
 </w:document>
 </file>
 
 <file path=word/numbering.xml><?xml version="1.0" encoding="utf-8"?>
-<w:numbering xmlns:o="urn:schemas-microsoft-com:office:office" xmlns:r="http://schemas.openxmlformats.org/officeDocument/2006/relationships" xmlns:v="urn:schemas-microsoft-com:vml" xmlns:w="http://schemas.openxmlformats.org/wordprocessingml/2006/main">
+<w:numbering xmlns:w="http://schemas.openxmlformats.org/wordprocessingml/2006/main" xmlns:o="urn:schemas-microsoft-com:office:office" xmlns:r="http://schemas.openxmlformats.org/officeDocument/2006/relationships" xmlns:v="urn:schemas-microsoft-com:vml">
   <w:abstractNum w:abstractNumId="1">
     <w:lvl w:ilvl="0">
       <w:start w:val="1"/>
@@ -1891,12 +2132,12 @@
       <w:lvlJc w:val="left"/>
       <w:pPr>
         <w:tabs>
-          <w:tab w:pos="720" w:val="num"/>
-        </w:tabs>
-        <w:ind w:hanging="360" w:left="720"/>
+          <w:tab w:val="num" w:pos="720"/>
+        </w:tabs>
+        <w:ind w:left="720" w:hanging="360"/>
       </w:pPr>
       <w:rPr>
-        <w:rFonts w:ascii="Symbol" w:cs="Symbol" w:hAnsi="Symbol" w:hint="default"/>
+        <w:rFonts w:ascii="Symbol" w:hAnsi="Symbol" w:cs="Symbol" w:hint="default"/>
       </w:rPr>
     </w:lvl>
     <w:lvl w:ilvl="1">
@@ -1906,12 +2147,12 @@
       <w:lvlJc w:val="left"/>
       <w:pPr>
         <w:tabs>
-          <w:tab w:pos="1080" w:val="num"/>
-        </w:tabs>
-        <w:ind w:hanging="360" w:left="1080"/>
+          <w:tab w:val="num" w:pos="1080"/>
+        </w:tabs>
+        <w:ind w:left="1080" w:hanging="360"/>
       </w:pPr>
       <w:rPr>
-        <w:rFonts w:ascii="OpenSymbol" w:cs="OpenSymbol" w:hAnsi="OpenSymbol" w:hint="default"/>
+        <w:rFonts w:ascii="OpenSymbol" w:hAnsi="OpenSymbol" w:cs="OpenSymbol" w:hint="default"/>
       </w:rPr>
     </w:lvl>
     <w:lvl w:ilvl="2">
@@ -1921,12 +2162,12 @@
       <w:lvlJc w:val="left"/>
       <w:pPr>
         <w:tabs>
-          <w:tab w:pos="1440" w:val="num"/>
-        </w:tabs>
-        <w:ind w:hanging="360" w:left="1440"/>
+          <w:tab w:val="num" w:pos="1440"/>
+        </w:tabs>
+        <w:ind w:left="1440" w:hanging="360"/>
       </w:pPr>
       <w:rPr>
-        <w:rFonts w:ascii="OpenSymbol" w:cs="OpenSymbol" w:hAnsi="OpenSymbol" w:hint="default"/>
+        <w:rFonts w:ascii="OpenSymbol" w:hAnsi="OpenSymbol" w:cs="OpenSymbol" w:hint="default"/>
       </w:rPr>
     </w:lvl>
     <w:lvl w:ilvl="3">
@@ -1936,12 +2177,12 @@
       <w:lvlJc w:val="left"/>
       <w:pPr>
         <w:tabs>
-          <w:tab w:pos="1800" w:val="num"/>
-        </w:tabs>
-        <w:ind w:hanging="360" w:left="1800"/>
+          <w:tab w:val="num" w:pos="1800"/>
+        </w:tabs>
+        <w:ind w:left="1800" w:hanging="360"/>
       </w:pPr>
       <w:rPr>
-        <w:rFonts w:ascii="Symbol" w:cs="Symbol" w:hAnsi="Symbol" w:hint="default"/>
+        <w:rFonts w:ascii="Symbol" w:hAnsi="Symbol" w:cs="Symbol" w:hint="default"/>
       </w:rPr>
     </w:lvl>
     <w:lvl w:ilvl="4">
@@ -1951,12 +2192,12 @@
       <w:lvlJc w:val="left"/>
       <w:pPr>
         <w:tabs>
-          <w:tab w:pos="2160" w:val="num"/>
-        </w:tabs>
-        <w:ind w:hanging="360" w:left="2160"/>
+          <w:tab w:val="num" w:pos="2160"/>
+        </w:tabs>
+        <w:ind w:left="2160" w:hanging="360"/>
       </w:pPr>
       <w:rPr>
-        <w:rFonts w:ascii="OpenSymbol" w:cs="OpenSymbol" w:hAnsi="OpenSymbol" w:hint="default"/>
+        <w:rFonts w:ascii="OpenSymbol" w:hAnsi="OpenSymbol" w:cs="OpenSymbol" w:hint="default"/>
       </w:rPr>
     </w:lvl>
     <w:lvl w:ilvl="5">
@@ -1966,12 +2207,12 @@
       <w:lvlJc w:val="left"/>
       <w:pPr>
         <w:tabs>
-          <w:tab w:pos="2520" w:val="num"/>
-        </w:tabs>
-        <w:ind w:hanging="360" w:left="2520"/>
+          <w:tab w:val="num" w:pos="2520"/>
+        </w:tabs>
+        <w:ind w:left="2520" w:hanging="360"/>
       </w:pPr>
       <w:rPr>
-        <w:rFonts w:ascii="OpenSymbol" w:cs="OpenSymbol" w:hAnsi="OpenSymbol" w:hint="default"/>
+        <w:rFonts w:ascii="OpenSymbol" w:hAnsi="OpenSymbol" w:cs="OpenSymbol" w:hint="default"/>
       </w:rPr>
     </w:lvl>
     <w:lvl w:ilvl="6">
@@ -1981,12 +2222,12 @@
       <w:lvlJc w:val="left"/>
       <w:pPr>
         <w:tabs>
-          <w:tab w:pos="2880" w:val="num"/>
-        </w:tabs>
-        <w:ind w:hanging="360" w:left="2880"/>
+          <w:tab w:val="num" w:pos="2880"/>
+        </w:tabs>
+        <w:ind w:left="2880" w:hanging="360"/>
       </w:pPr>
       <w:rPr>
-        <w:rFonts w:ascii="Symbol" w:cs="Symbol" w:hAnsi="Symbol" w:hint="default"/>
+        <w:rFonts w:ascii="Symbol" w:hAnsi="Symbol" w:cs="Symbol" w:hint="default"/>
       </w:rPr>
     </w:lvl>
     <w:lvl w:ilvl="7">
@@ -1996,12 +2237,12 @@
       <w:lvlJc w:val="left"/>
       <w:pPr>
         <w:tabs>
-          <w:tab w:pos="3240" w:val="num"/>
-        </w:tabs>
-        <w:ind w:hanging="360" w:left="3240"/>
+          <w:tab w:val="num" w:pos="3240"/>
+        </w:tabs>
+        <w:ind w:left="3240" w:hanging="360"/>
       </w:pPr>
       <w:rPr>
-        <w:rFonts w:ascii="OpenSymbol" w:cs="OpenSymbol" w:hAnsi="OpenSymbol" w:hint="default"/>
+        <w:rFonts w:ascii="OpenSymbol" w:hAnsi="OpenSymbol" w:cs="OpenSymbol" w:hint="default"/>
       </w:rPr>
     </w:lvl>
     <w:lvl w:ilvl="8">
@@ -2011,12 +2252,12 @@
       <w:lvlJc w:val="left"/>
       <w:pPr>
         <w:tabs>
-          <w:tab w:pos="3600" w:val="num"/>
-        </w:tabs>
-        <w:ind w:hanging="360" w:left="3600"/>
+          <w:tab w:val="num" w:pos="3600"/>
+        </w:tabs>
+        <w:ind w:left="3600" w:hanging="360"/>
       </w:pPr>
       <w:rPr>
-        <w:rFonts w:ascii="OpenSymbol" w:cs="OpenSymbol" w:hAnsi="OpenSymbol" w:hint="default"/>
+        <w:rFonts w:ascii="OpenSymbol" w:hAnsi="OpenSymbol" w:cs="OpenSymbol" w:hint="default"/>
       </w:rPr>
     </w:lvl>
   </w:abstractNum>
@@ -2028,12 +2269,12 @@
       <w:lvlJc w:val="left"/>
       <w:pPr>
         <w:tabs>
-          <w:tab w:pos="720" w:val="num"/>
-        </w:tabs>
-        <w:ind w:hanging="360" w:left="720"/>
+          <w:tab w:val="num" w:pos="720"/>
+        </w:tabs>
+        <w:ind w:left="720" w:hanging="360"/>
       </w:pPr>
       <w:rPr>
-        <w:rFonts w:ascii="Symbol" w:cs="Symbol" w:hAnsi="Symbol" w:hint="default"/>
+        <w:rFonts w:ascii="Symbol" w:hAnsi="Symbol" w:cs="Symbol" w:hint="default"/>
       </w:rPr>
     </w:lvl>
     <w:lvl w:ilvl="1">
@@ -2043,12 +2284,12 @@
       <w:lvlJc w:val="left"/>
       <w:pPr>
         <w:tabs>
-          <w:tab w:pos="1080" w:val="num"/>
-        </w:tabs>
-        <w:ind w:hanging="360" w:left="1080"/>
+          <w:tab w:val="num" w:pos="1080"/>
+        </w:tabs>
+        <w:ind w:left="1080" w:hanging="360"/>
       </w:pPr>
       <w:rPr>
-        <w:rFonts w:ascii="OpenSymbol" w:cs="OpenSymbol" w:hAnsi="OpenSymbol" w:hint="default"/>
+        <w:rFonts w:ascii="OpenSymbol" w:hAnsi="OpenSymbol" w:cs="OpenSymbol" w:hint="default"/>
       </w:rPr>
     </w:lvl>
     <w:lvl w:ilvl="2">
@@ -2058,12 +2299,12 @@
       <w:lvlJc w:val="left"/>
       <w:pPr>
         <w:tabs>
-          <w:tab w:pos="1440" w:val="num"/>
-        </w:tabs>
-        <w:ind w:hanging="360" w:left="1440"/>
+          <w:tab w:val="num" w:pos="1440"/>
+        </w:tabs>
+        <w:ind w:left="1440" w:hanging="360"/>
       </w:pPr>
       <w:rPr>
-        <w:rFonts w:ascii="OpenSymbol" w:cs="OpenSymbol" w:hAnsi="OpenSymbol" w:hint="default"/>
+        <w:rFonts w:ascii="OpenSymbol" w:hAnsi="OpenSymbol" w:cs="OpenSymbol" w:hint="default"/>
       </w:rPr>
     </w:lvl>
     <w:lvl w:ilvl="3">
@@ -2073,12 +2314,12 @@
       <w:lvlJc w:val="left"/>
       <w:pPr>
         <w:tabs>
-          <w:tab w:pos="1800" w:val="num"/>
-        </w:tabs>
-        <w:ind w:hanging="360" w:left="1800"/>
+          <w:tab w:val="num" w:pos="1800"/>
+        </w:tabs>
+        <w:ind w:left="1800" w:hanging="360"/>
       </w:pPr>
       <w:rPr>
-        <w:rFonts w:ascii="Symbol" w:cs="Symbol" w:hAnsi="Symbol" w:hint="default"/>
+        <w:rFonts w:ascii="Symbol" w:hAnsi="Symbol" w:cs="Symbol" w:hint="default"/>
       </w:rPr>
     </w:lvl>
     <w:lvl w:ilvl="4">
@@ -2088,12 +2329,12 @@
       <w:lvlJc w:val="left"/>
       <w:pPr>
         <w:tabs>
-          <w:tab w:pos="2160" w:val="num"/>
-        </w:tabs>
-        <w:ind w:hanging="360" w:left="2160"/>
+          <w:tab w:val="num" w:pos="2160"/>
+        </w:tabs>
+        <w:ind w:left="2160" w:hanging="360"/>
       </w:pPr>
       <w:rPr>
-        <w:rFonts w:ascii="OpenSymbol" w:cs="OpenSymbol" w:hAnsi="OpenSymbol" w:hint="default"/>
+        <w:rFonts w:ascii="OpenSymbol" w:hAnsi="OpenSymbol" w:cs="OpenSymbol" w:hint="default"/>
       </w:rPr>
     </w:lvl>
     <w:lvl w:ilvl="5">
@@ -2103,12 +2344,12 @@
       <w:lvlJc w:val="left"/>
       <w:pPr>
         <w:tabs>
-          <w:tab w:pos="2520" w:val="num"/>
-        </w:tabs>
-        <w:ind w:hanging="360" w:left="2520"/>
+          <w:tab w:val="num" w:pos="2520"/>
+        </w:tabs>
+        <w:ind w:left="2520" w:hanging="360"/>
       </w:pPr>
       <w:rPr>
-        <w:rFonts w:ascii="OpenSymbol" w:cs="OpenSymbol" w:hAnsi="OpenSymbol" w:hint="default"/>
+        <w:rFonts w:ascii="OpenSymbol" w:hAnsi="OpenSymbol" w:cs="OpenSymbol" w:hint="default"/>
       </w:rPr>
     </w:lvl>
     <w:lvl w:ilvl="6">
@@ -2118,12 +2359,12 @@
       <w:lvlJc w:val="left"/>
       <w:pPr>
         <w:tabs>
-          <w:tab w:pos="2880" w:val="num"/>
-        </w:tabs>
-        <w:ind w:hanging="360" w:left="2880"/>
+          <w:tab w:val="num" w:pos="2880"/>
+        </w:tabs>
+        <w:ind w:left="2880" w:hanging="360"/>
       </w:pPr>
       <w:rPr>
-        <w:rFonts w:ascii="Symbol" w:cs="Symbol" w:hAnsi="Symbol" w:hint="default"/>
+        <w:rFonts w:ascii="Symbol" w:hAnsi="Symbol" w:cs="Symbol" w:hint="default"/>
       </w:rPr>
     </w:lvl>
     <w:lvl w:ilvl="7">
@@ -2133,12 +2374,12 @@
       <w:lvlJc w:val="left"/>
       <w:pPr>
         <w:tabs>
-          <w:tab w:pos="3240" w:val="num"/>
-        </w:tabs>
-        <w:ind w:hanging="360" w:left="3240"/>
+          <w:tab w:val="num" w:pos="3240"/>
+        </w:tabs>
+        <w:ind w:left="3240" w:hanging="360"/>
       </w:pPr>
       <w:rPr>
-        <w:rFonts w:ascii="OpenSymbol" w:cs="OpenSymbol" w:hAnsi="OpenSymbol" w:hint="default"/>
+        <w:rFonts w:ascii="OpenSymbol" w:hAnsi="OpenSymbol" w:cs="OpenSymbol" w:hint="default"/>
       </w:rPr>
     </w:lvl>
     <w:lvl w:ilvl="8">
@@ -2148,12 +2389,12 @@
       <w:lvlJc w:val="left"/>
       <w:pPr>
         <w:tabs>
-          <w:tab w:pos="3600" w:val="num"/>
-        </w:tabs>
-        <w:ind w:hanging="360" w:left="3600"/>
+          <w:tab w:val="num" w:pos="3600"/>
+        </w:tabs>
+        <w:ind w:left="3600" w:hanging="360"/>
       </w:pPr>
       <w:rPr>
-        <w:rFonts w:ascii="OpenSymbol" w:cs="OpenSymbol" w:hAnsi="OpenSymbol" w:hint="default"/>
+        <w:rFonts w:ascii="OpenSymbol" w:hAnsi="OpenSymbol" w:cs="OpenSymbol" w:hint="default"/>
       </w:rPr>
     </w:lvl>
   </w:abstractNum>
@@ -2165,11 +2406,10 @@
       <w:lvlJc w:val="left"/>
       <w:pPr>
         <w:tabs>
-          <w:tab w:pos="720" w:val="num"/>
-        </w:tabs>
-        <w:ind w:hanging="360" w:left="720"/>
-      </w:pPr>
-      <w:rPr/>
+          <w:tab w:val="num" w:pos="720"/>
+        </w:tabs>
+        <w:ind w:left="720" w:hanging="360"/>
+      </w:pPr>
     </w:lvl>
     <w:lvl w:ilvl="1">
       <w:start w:val="1"/>
@@ -2178,11 +2418,10 @@
       <w:lvlJc w:val="left"/>
       <w:pPr>
         <w:tabs>
-          <w:tab w:pos="1080" w:val="num"/>
-        </w:tabs>
-        <w:ind w:hanging="360" w:left="1080"/>
-      </w:pPr>
-      <w:rPr/>
+          <w:tab w:val="num" w:pos="1080"/>
+        </w:tabs>
+        <w:ind w:left="1080" w:hanging="360"/>
+      </w:pPr>
     </w:lvl>
     <w:lvl w:ilvl="2">
       <w:start w:val="1"/>
@@ -2191,11 +2430,10 @@
       <w:lvlJc w:val="left"/>
       <w:pPr>
         <w:tabs>
-          <w:tab w:pos="1440" w:val="num"/>
-        </w:tabs>
-        <w:ind w:hanging="360" w:left="1440"/>
-      </w:pPr>
-      <w:rPr/>
+          <w:tab w:val="num" w:pos="1440"/>
+        </w:tabs>
+        <w:ind w:left="1440" w:hanging="360"/>
+      </w:pPr>
     </w:lvl>
     <w:lvl w:ilvl="3">
       <w:start w:val="1"/>
@@ -2204,11 +2442,10 @@
       <w:lvlJc w:val="left"/>
       <w:pPr>
         <w:tabs>
-          <w:tab w:pos="1800" w:val="num"/>
-        </w:tabs>
-        <w:ind w:hanging="360" w:left="1800"/>
-      </w:pPr>
-      <w:rPr/>
+          <w:tab w:val="num" w:pos="1800"/>
+        </w:tabs>
+        <w:ind w:left="1800" w:hanging="360"/>
+      </w:pPr>
     </w:lvl>
     <w:lvl w:ilvl="4">
       <w:start w:val="1"/>
@@ -2217,11 +2454,10 @@
       <w:lvlJc w:val="left"/>
       <w:pPr>
         <w:tabs>
-          <w:tab w:pos="2160" w:val="num"/>
-        </w:tabs>
-        <w:ind w:hanging="360" w:left="2160"/>
-      </w:pPr>
-      <w:rPr/>
+          <w:tab w:val="num" w:pos="2160"/>
+        </w:tabs>
+        <w:ind w:left="2160" w:hanging="360"/>
+      </w:pPr>
     </w:lvl>
     <w:lvl w:ilvl="5">
       <w:start w:val="1"/>
@@ -2230,11 +2466,10 @@
       <w:lvlJc w:val="left"/>
       <w:pPr>
         <w:tabs>
-          <w:tab w:pos="2520" w:val="num"/>
-        </w:tabs>
-        <w:ind w:hanging="360" w:left="2520"/>
-      </w:pPr>
-      <w:rPr/>
+          <w:tab w:val="num" w:pos="2520"/>
+        </w:tabs>
+        <w:ind w:left="2520" w:hanging="360"/>
+      </w:pPr>
     </w:lvl>
     <w:lvl w:ilvl="6">
       <w:start w:val="1"/>
@@ -2243,11 +2478,10 @@
       <w:lvlJc w:val="left"/>
       <w:pPr>
         <w:tabs>
-          <w:tab w:pos="2880" w:val="num"/>
-        </w:tabs>
-        <w:ind w:hanging="360" w:left="2880"/>
-      </w:pPr>
-      <w:rPr/>
+          <w:tab w:val="num" w:pos="2880"/>
+        </w:tabs>
+        <w:ind w:left="2880" w:hanging="360"/>
+      </w:pPr>
     </w:lvl>
     <w:lvl w:ilvl="7">
       <w:start w:val="1"/>
@@ -2256,11 +2490,10 @@
       <w:lvlJc w:val="left"/>
       <w:pPr>
         <w:tabs>
-          <w:tab w:pos="3240" w:val="num"/>
-        </w:tabs>
-        <w:ind w:hanging="360" w:left="3240"/>
-      </w:pPr>
-      <w:rPr/>
+          <w:tab w:val="num" w:pos="3240"/>
+        </w:tabs>
+        <w:ind w:left="3240" w:hanging="360"/>
+      </w:pPr>
     </w:lvl>
     <w:lvl w:ilvl="8">
       <w:start w:val="1"/>
@@ -2269,25 +2502,143 @@
       <w:lvlJc w:val="left"/>
       <w:pPr>
         <w:tabs>
-          <w:tab w:pos="3600" w:val="num"/>
-        </w:tabs>
-        <w:ind w:hanging="360" w:left="3600"/>
-      </w:pPr>
-      <w:rPr/>
+          <w:tab w:val="num" w:pos="3600"/>
+        </w:tabs>
+        <w:ind w:left="3600" w:hanging="360"/>
+      </w:pPr>
     </w:lvl>
   </w:abstractNum>
   <w:abstractNum w:abstractNumId="4">
     <w:lvl w:ilvl="0">
       <w:start w:val="1"/>
+      <w:numFmt w:val="decimal"/>
+      <w:lvlText w:val="%1."/>
+      <w:lvlJc w:val="left"/>
+      <w:pPr>
+        <w:tabs>
+          <w:tab w:val="num" w:pos="720"/>
+        </w:tabs>
+        <w:ind w:left="720" w:hanging="360"/>
+      </w:pPr>
+      <w:rPr/>
+    </w:lvl>
+    <w:lvl w:ilvl="1">
+      <w:start w:val="1"/>
+      <w:numFmt w:val="decimal"/>
+      <w:lvlText w:val="%2."/>
+      <w:lvlJc w:val="left"/>
+      <w:pPr>
+        <w:tabs>
+          <w:tab w:val="num" w:pos="1080"/>
+        </w:tabs>
+        <w:ind w:left="1080" w:hanging="360"/>
+      </w:pPr>
+      <w:rPr/>
+    </w:lvl>
+    <w:lvl w:ilvl="2">
+      <w:start w:val="1"/>
+      <w:numFmt w:val="decimal"/>
+      <w:lvlText w:val="%3."/>
+      <w:lvlJc w:val="left"/>
+      <w:pPr>
+        <w:tabs>
+          <w:tab w:val="num" w:pos="1440"/>
+        </w:tabs>
+        <w:ind w:left="1440" w:hanging="360"/>
+      </w:pPr>
+      <w:rPr/>
+    </w:lvl>
+    <w:lvl w:ilvl="3">
+      <w:start w:val="1"/>
+      <w:numFmt w:val="decimal"/>
+      <w:lvlText w:val="%4."/>
+      <w:lvlJc w:val="left"/>
+      <w:pPr>
+        <w:tabs>
+          <w:tab w:val="num" w:pos="1800"/>
+        </w:tabs>
+        <w:ind w:left="1800" w:hanging="360"/>
+      </w:pPr>
+      <w:rPr/>
+    </w:lvl>
+    <w:lvl w:ilvl="4">
+      <w:start w:val="1"/>
+      <w:numFmt w:val="decimal"/>
+      <w:lvlText w:val="%5."/>
+      <w:lvlJc w:val="left"/>
+      <w:pPr>
+        <w:tabs>
+          <w:tab w:val="num" w:pos="2160"/>
+        </w:tabs>
+        <w:ind w:left="2160" w:hanging="360"/>
+      </w:pPr>
+      <w:rPr/>
+    </w:lvl>
+    <w:lvl w:ilvl="5">
+      <w:start w:val="1"/>
+      <w:numFmt w:val="decimal"/>
+      <w:lvlText w:val="%6."/>
+      <w:lvlJc w:val="left"/>
+      <w:pPr>
+        <w:tabs>
+          <w:tab w:val="num" w:pos="2520"/>
+        </w:tabs>
+        <w:ind w:left="2520" w:hanging="360"/>
+      </w:pPr>
+      <w:rPr/>
+    </w:lvl>
+    <w:lvl w:ilvl="6">
+      <w:start w:val="1"/>
+      <w:numFmt w:val="decimal"/>
+      <w:lvlText w:val="%7."/>
+      <w:lvlJc w:val="left"/>
+      <w:pPr>
+        <w:tabs>
+          <w:tab w:val="num" w:pos="2880"/>
+        </w:tabs>
+        <w:ind w:left="2880" w:hanging="360"/>
+      </w:pPr>
+      <w:rPr/>
+    </w:lvl>
+    <w:lvl w:ilvl="7">
+      <w:start w:val="1"/>
+      <w:numFmt w:val="decimal"/>
+      <w:lvlText w:val="%8."/>
+      <w:lvlJc w:val="left"/>
+      <w:pPr>
+        <w:tabs>
+          <w:tab w:val="num" w:pos="3240"/>
+        </w:tabs>
+        <w:ind w:left="3240" w:hanging="360"/>
+      </w:pPr>
+      <w:rPr/>
+    </w:lvl>
+    <w:lvl w:ilvl="8">
+      <w:start w:val="1"/>
+      <w:numFmt w:val="decimal"/>
+      <w:lvlText w:val="%9."/>
+      <w:lvlJc w:val="left"/>
+      <w:pPr>
+        <w:tabs>
+          <w:tab w:val="num" w:pos="3600"/>
+        </w:tabs>
+        <w:ind w:left="3600" w:hanging="360"/>
+      </w:pPr>
+      <w:rPr/>
+    </w:lvl>
+  </w:abstractNum>
+  <w:abstractNum w:abstractNumId="5">
+    <w:lvl w:ilvl="0">
+      <w:start w:val="1"/>
       <w:numFmt w:val="none"/>
       <w:suff w:val="nothing"/>
       <w:lvlText w:val=""/>
       <w:lvlJc w:val="left"/>
       <w:pPr>
         <w:tabs>
-          <w:tab w:pos="432" w:val="num"/>
-        </w:tabs>
-        <w:ind w:hanging="432" w:left="432"/>
+          <w:tab w:val="num" w:pos="432"/>
+        </w:tabs>
+        <w:ind w:left="432" w:hanging="432"/>
       </w:pPr>
     </w:lvl>
     <w:lvl w:ilvl="1">
@@ -2298,9 +2649,9 @@
       <w:lvlJc w:val="left"/>
       <w:pPr>
         <w:tabs>
-          <w:tab w:pos="576" w:val="num"/>
-        </w:tabs>
-        <w:ind w:hanging="576" w:left="576"/>
+          <w:tab w:val="num" w:pos="576"/>
+        </w:tabs>
+        <w:ind w:left="576" w:hanging="576"/>
       </w:pPr>
     </w:lvl>
     <w:lvl w:ilvl="2">
@@ -2311,9 +2662,9 @@
       <w:lvlJc w:val="left"/>
       <w:pPr>
         <w:tabs>
-          <w:tab w:pos="720" w:val="num"/>
-        </w:tabs>
-        <w:ind w:hanging="720" w:left="720"/>
+          <w:tab w:val="num" w:pos="720"/>
+        </w:tabs>
+        <w:ind w:left="720" w:hanging="720"/>
       </w:pPr>
     </w:lvl>
     <w:lvl w:ilvl="3">
@@ -2324,9 +2675,9 @@
       <w:lvlJc w:val="left"/>
       <w:pPr>
         <w:tabs>
-          <w:tab w:pos="864" w:val="num"/>
-        </w:tabs>
-        <w:ind w:hanging="864" w:left="864"/>
+          <w:tab w:val="num" w:pos="864"/>
+        </w:tabs>
+        <w:ind w:left="864" w:hanging="864"/>
       </w:pPr>
     </w:lvl>
     <w:lvl w:ilvl="4">
@@ -2337,9 +2688,9 @@
       <w:lvlJc w:val="left"/>
       <w:pPr>
         <w:tabs>
-          <w:tab w:pos="1008" w:val="num"/>
-        </w:tabs>
-        <w:ind w:hanging="1008" w:left="1008"/>
+          <w:tab w:val="num" w:pos="1008"/>
+        </w:tabs>
+        <w:ind w:left="1008" w:hanging="1008"/>
       </w:pPr>
     </w:lvl>
     <w:lvl w:ilvl="5">
@@ -2350,9 +2701,9 @@
       <w:lvlJc w:val="left"/>
       <w:pPr>
         <w:tabs>
-          <w:tab w:pos="1152" w:val="num"/>
-        </w:tabs>
-        <w:ind w:hanging="1152" w:left="1152"/>
+          <w:tab w:val="num" w:pos="1152"/>
+        </w:tabs>
+        <w:ind w:left="1152" w:hanging="1152"/>
       </w:pPr>
     </w:lvl>
     <w:lvl w:ilvl="6">
@@ -2363,9 +2714,9 @@
       <w:lvlJc w:val="left"/>
       <w:pPr>
         <w:tabs>
-          <w:tab w:pos="1296" w:val="num"/>
-        </w:tabs>
-        <w:ind w:hanging="1296" w:left="1296"/>
+          <w:tab w:val="num" w:pos="1296"/>
+        </w:tabs>
+        <w:ind w:left="1296" w:hanging="1296"/>
       </w:pPr>
     </w:lvl>
     <w:lvl w:ilvl="7">
@@ -2376,9 +2727,9 @@
       <w:lvlJc w:val="left"/>
       <w:pPr>
         <w:tabs>
-          <w:tab w:pos="1440" w:val="num"/>
-        </w:tabs>
-        <w:ind w:hanging="1440" w:left="1440"/>
+          <w:tab w:val="num" w:pos="1440"/>
+        </w:tabs>
+        <w:ind w:left="1440" w:hanging="1440"/>
       </w:pPr>
     </w:lvl>
     <w:lvl w:ilvl="8">
@@ -2389,9 +2740,9 @@
       <w:lvlJc w:val="left"/>
       <w:pPr>
         <w:tabs>
-          <w:tab w:pos="1584" w:val="num"/>
-        </w:tabs>
-        <w:ind w:hanging="1584" w:left="1584"/>
+          <w:tab w:val="num" w:pos="1584"/>
+        </w:tabs>
+        <w:ind w:left="1584" w:hanging="1584"/>
       </w:pPr>
     </w:lvl>
   </w:abstractNum>
@@ -2407,501 +2758,461 @@
   <w:num w:numId="4">
     <w:abstractNumId w:val="4"/>
   </w:num>
+  <w:num w:numId="5">
+    <w:abstractNumId w:val="5"/>
+  </w:num>
 </w:numbering>
 </file>
 
 <file path=word/styles.xml><?xml version="1.0" encoding="utf-8"?>
 <w:styles xmlns:w="http://schemas.openxmlformats.org/wordprocessingml/2006/main">
-  <w:style w:styleId="style0" w:type="paragraph">
+  <w:docDefaults>
+    <w:rPrDefault>
+      <w:rPr>
+        <w:rFonts w:ascii="Liberation Serif" w:hAnsi="Liberation Serif" w:eastAsia="Droid Sans Fallback" w:cs="FreeSans"/>
+        <w:sz w:val="24"/>
+        <w:szCs w:val="24"/>
+        <w:lang w:val="ru-RU" w:eastAsia="zh-CN" w:bidi="hi-IN"/>
+      </w:rPr>
+    </w:rPrDefault>
+    <w:pPrDefault>
+      <w:pPr/>
+    </w:pPrDefault>
+  </w:docDefaults>
+  <w:style w:type="paragraph" w:styleId="Normal">
     <w:name w:val="Normal"/>
-    <w:next w:val="style0"/>
     <w:pPr>
       <w:widowControl w:val="false"/>
       <w:suppressAutoHyphens w:val="true"/>
+      <w:bidi w:val="0"/>
       <w:jc w:val="left"/>
     </w:pPr>
     <w:rPr>
-      <w:rFonts w:ascii="Liberation Serif" w:cs="Lohit Hindi" w:eastAsia="DejaVu Sans" w:hAnsi="Liberation Serif"/>
+      <w:rFonts w:ascii="Liberation Serif" w:hAnsi="Liberation Serif" w:eastAsia="DejaVu Sans" w:cs="Lohit Hindi"/>
       <w:color w:val="00000A"/>
       <w:sz w:val="24"/>
       <w:szCs w:val="24"/>
-      <w:lang w:bidi="hi-IN" w:eastAsia="zh-CN" w:val="ru-RU"/>
-    </w:rPr>
-  </w:style>
-  <w:style w:styleId="style15" w:type="character">
+      <w:lang w:val="ru-RU" w:eastAsia="zh-CN" w:bidi="hi-IN"/>
+    </w:rPr>
+  </w:style>
+  <w:style w:type="character" w:styleId="Style14">
     <w:name w:val="Маркеры списка"/>
-    <w:next w:val="style15"/>
-    <w:rPr>
-      <w:rFonts w:ascii="OpenSymbol" w:cs="OpenSymbol" w:eastAsia="OpenSymbol" w:hAnsi="OpenSymbol"/>
-    </w:rPr>
-  </w:style>
-  <w:style w:styleId="style16" w:type="character">
+    <w:rPr>
+      <w:rFonts w:ascii="OpenSymbol" w:hAnsi="OpenSymbol" w:eastAsia="OpenSymbol" w:cs="OpenSymbol"/>
+    </w:rPr>
+  </w:style>
+  <w:style w:type="character" w:styleId="ListLabel1">
     <w:name w:val="ListLabel 1"/>
-    <w:next w:val="style16"/>
     <w:rPr>
       <w:rFonts w:cs="Symbol"/>
     </w:rPr>
   </w:style>
-  <w:style w:styleId="style17" w:type="character">
+  <w:style w:type="character" w:styleId="ListLabel2">
     <w:name w:val="ListLabel 2"/>
-    <w:next w:val="style17"/>
     <w:rPr>
       <w:rFonts w:cs="OpenSymbol"/>
     </w:rPr>
   </w:style>
-  <w:style w:styleId="style18" w:type="character">
+  <w:style w:type="character" w:styleId="ListLabel3">
     <w:name w:val="ListLabel 3"/>
-    <w:next w:val="style18"/>
     <w:rPr>
       <w:rFonts w:cs="Symbol"/>
     </w:rPr>
   </w:style>
-  <w:style w:styleId="style19" w:type="character">
+  <w:style w:type="character" w:styleId="ListLabel4">
     <w:name w:val="ListLabel 4"/>
-    <w:next w:val="style19"/>
     <w:rPr>
       <w:rFonts w:cs="OpenSymbol"/>
     </w:rPr>
   </w:style>
-  <w:style w:styleId="style20" w:type="character">
+  <w:style w:type="character" w:styleId="ListLabel5">
     <w:name w:val="ListLabel 5"/>
-    <w:next w:val="style20"/>
     <w:rPr>
       <w:rFonts w:cs="Symbol"/>
     </w:rPr>
   </w:style>
-  <w:style w:styleId="style21" w:type="character">
+  <w:style w:type="character" w:styleId="ListLabel6">
     <w:name w:val="ListLabel 6"/>
-    <w:next w:val="style21"/>
     <w:rPr>
       <w:rFonts w:cs="OpenSymbol"/>
     </w:rPr>
   </w:style>
-  <w:style w:styleId="style22" w:type="character">
+  <w:style w:type="character" w:styleId="ListLabel7">
     <w:name w:val="ListLabel 7"/>
-    <w:next w:val="style22"/>
     <w:rPr>
       <w:rFonts w:cs="Symbol"/>
     </w:rPr>
   </w:style>
-  <w:style w:styleId="style23" w:type="character">
+  <w:style w:type="character" w:styleId="ListLabel8">
     <w:name w:val="ListLabel 8"/>
-    <w:next w:val="style23"/>
     <w:rPr>
       <w:rFonts w:cs="OpenSymbol"/>
     </w:rPr>
   </w:style>
-  <w:style w:styleId="style24" w:type="character">
+  <w:style w:type="character" w:styleId="ListLabel9">
     <w:name w:val="ListLabel 9"/>
-    <w:next w:val="style24"/>
     <w:rPr>
       <w:rFonts w:cs="Symbol"/>
     </w:rPr>
   </w:style>
-  <w:style w:styleId="style25" w:type="character">
+  <w:style w:type="character" w:styleId="ListLabel10">
     <w:name w:val="ListLabel 10"/>
-    <w:next w:val="style25"/>
     <w:rPr>
       <w:rFonts w:cs="OpenSymbol"/>
     </w:rPr>
   </w:style>
-  <w:style w:styleId="style26" w:type="character">
+  <w:style w:type="character" w:styleId="ListLabel11">
     <w:name w:val="ListLabel 11"/>
-    <w:next w:val="style26"/>
     <w:rPr>
       <w:rFonts w:cs="Symbol"/>
     </w:rPr>
   </w:style>
-  <w:style w:styleId="style27" w:type="character">
+  <w:style w:type="character" w:styleId="ListLabel12">
     <w:name w:val="ListLabel 12"/>
-    <w:next w:val="style27"/>
     <w:rPr>
       <w:rFonts w:cs="OpenSymbol"/>
     </w:rPr>
   </w:style>
-  <w:style w:styleId="style28" w:type="character">
+  <w:style w:type="character" w:styleId="ListLabel13">
     <w:name w:val="ListLabel 13"/>
-    <w:next w:val="style28"/>
     <w:rPr>
       <w:rFonts w:cs="Symbol"/>
     </w:rPr>
   </w:style>
-  <w:style w:styleId="style29" w:type="character">
+  <w:style w:type="character" w:styleId="ListLabel14">
     <w:name w:val="ListLabel 14"/>
-    <w:next w:val="style29"/>
     <w:rPr>
       <w:rFonts w:cs="OpenSymbol"/>
     </w:rPr>
   </w:style>
-  <w:style w:styleId="style30" w:type="character">
+  <w:style w:type="character" w:styleId="ListLabel15">
     <w:name w:val="ListLabel 15"/>
-    <w:next w:val="style30"/>
     <w:rPr>
       <w:rFonts w:cs="Symbol"/>
     </w:rPr>
   </w:style>
-  <w:style w:styleId="style31" w:type="character">
+  <w:style w:type="character" w:styleId="ListLabel16">
     <w:name w:val="ListLabel 16"/>
-    <w:next w:val="style31"/>
     <w:rPr>
       <w:rFonts w:cs="OpenSymbol"/>
     </w:rPr>
   </w:style>
-  <w:style w:styleId="style32" w:type="character">
+  <w:style w:type="character" w:styleId="ListLabel17">
     <w:name w:val="ListLabel 17"/>
-    <w:next w:val="style32"/>
     <w:rPr>
       <w:rFonts w:cs="Symbol"/>
     </w:rPr>
   </w:style>
-  <w:style w:styleId="style33" w:type="character">
+  <w:style w:type="character" w:styleId="ListLabel18">
     <w:name w:val="ListLabel 18"/>
-    <w:next w:val="style33"/>
     <w:rPr>
       <w:rFonts w:cs="OpenSymbol"/>
     </w:rPr>
   </w:style>
-  <w:style w:styleId="style34" w:type="character">
+  <w:style w:type="character" w:styleId="ListLabel19">
     <w:name w:val="ListLabel 19"/>
-    <w:next w:val="style34"/>
     <w:rPr>
       <w:rFonts w:cs="Symbol"/>
     </w:rPr>
   </w:style>
-  <w:style w:styleId="style35" w:type="character">
+  <w:style w:type="character" w:styleId="ListLabel20">
     <w:name w:val="ListLabel 20"/>
-    <w:next w:val="style35"/>
     <w:rPr>
       <w:rFonts w:cs="OpenSymbol"/>
     </w:rPr>
   </w:style>
-  <w:style w:styleId="style36" w:type="character">
+  <w:style w:type="character" w:styleId="ListLabel21">
     <w:name w:val="ListLabel 21"/>
-    <w:next w:val="style36"/>
     <w:rPr>
       <w:rFonts w:cs="Symbol"/>
     </w:rPr>
   </w:style>
-  <w:style w:styleId="style37" w:type="character">
+  <w:style w:type="character" w:styleId="ListLabel22">
     <w:name w:val="ListLabel 22"/>
-    <w:next w:val="style37"/>
     <w:rPr>
       <w:rFonts w:cs="OpenSymbol"/>
     </w:rPr>
   </w:style>
-  <w:style w:styleId="style38" w:type="character">
+  <w:style w:type="character" w:styleId="ListLabel23">
     <w:name w:val="ListLabel 23"/>
-    <w:next w:val="style38"/>
     <w:rPr>
       <w:rFonts w:cs="Symbol"/>
     </w:rPr>
   </w:style>
-  <w:style w:styleId="style39" w:type="character">
+  <w:style w:type="character" w:styleId="ListLabel24">
     <w:name w:val="ListLabel 24"/>
-    <w:next w:val="style39"/>
     <w:rPr>
       <w:rFonts w:cs="OpenSymbol"/>
     </w:rPr>
   </w:style>
-  <w:style w:styleId="style40" w:type="character">
+  <w:style w:type="character" w:styleId="ListLabel25">
     <w:name w:val="ListLabel 25"/>
-    <w:next w:val="style40"/>
     <w:rPr>
       <w:rFonts w:cs="Symbol"/>
     </w:rPr>
   </w:style>
-  <w:style w:styleId="style41" w:type="character">
+  <w:style w:type="character" w:styleId="ListLabel26">
     <w:name w:val="ListLabel 26"/>
-    <w:next w:val="style41"/>
     <w:rPr>
       <w:rFonts w:cs="OpenSymbol"/>
     </w:rPr>
   </w:style>
-  <w:style w:styleId="style42" w:type="character">
+  <w:style w:type="character" w:styleId="ListLabel27">
     <w:name w:val="ListLabel 27"/>
-    <w:next w:val="style42"/>
     <w:rPr>
       <w:rFonts w:cs="Symbol"/>
     </w:rPr>
   </w:style>
-  <w:style w:styleId="style43" w:type="character">
+  <w:style w:type="character" w:styleId="ListLabel28">
     <w:name w:val="ListLabel 28"/>
-    <w:next w:val="style43"/>
     <w:rPr>
       <w:rFonts w:cs="OpenSymbol"/>
     </w:rPr>
   </w:style>
-  <w:style w:styleId="style44" w:type="character">
+  <w:style w:type="character" w:styleId="ListLabel29">
     <w:name w:val="ListLabel 29"/>
-    <w:next w:val="style44"/>
     <w:rPr>
       <w:rFonts w:cs="Symbol"/>
     </w:rPr>
   </w:style>
-  <w:style w:styleId="style45" w:type="character">
+  <w:style w:type="character" w:styleId="ListLabel30">
     <w:name w:val="ListLabel 30"/>
-    <w:next w:val="style45"/>
     <w:rPr>
       <w:rFonts w:cs="OpenSymbol"/>
     </w:rPr>
   </w:style>
-  <w:style w:styleId="style46" w:type="character">
+  <w:style w:type="character" w:styleId="ListLabel31">
     <w:name w:val="ListLabel 31"/>
-    <w:next w:val="style46"/>
     <w:rPr>
       <w:rFonts w:cs="Symbol"/>
     </w:rPr>
   </w:style>
-  <w:style w:styleId="style47" w:type="character">
+  <w:style w:type="character" w:styleId="ListLabel32">
     <w:name w:val="ListLabel 32"/>
-    <w:next w:val="style47"/>
     <w:rPr>
       <w:rFonts w:cs="OpenSymbol"/>
     </w:rPr>
   </w:style>
-  <w:style w:styleId="style48" w:type="character">
+  <w:style w:type="character" w:styleId="ListLabel33">
     <w:name w:val="ListLabel 33"/>
-    <w:next w:val="style48"/>
     <w:rPr>
       <w:rFonts w:cs="Symbol"/>
     </w:rPr>
   </w:style>
-  <w:style w:styleId="style49" w:type="character">
+  <w:style w:type="character" w:styleId="ListLabel34">
     <w:name w:val="ListLabel 34"/>
-    <w:next w:val="style49"/>
     <w:rPr>
       <w:rFonts w:cs="OpenSymbol"/>
     </w:rPr>
   </w:style>
-  <w:style w:styleId="style50" w:type="character">
+  <w:style w:type="character" w:styleId="ListLabel35">
     <w:name w:val="ListLabel 35"/>
-    <w:next w:val="style50"/>
     <w:rPr>
       <w:rFonts w:cs="Symbol"/>
     </w:rPr>
   </w:style>
-  <w:style w:styleId="style51" w:type="character">
+  <w:style w:type="character" w:styleId="ListLabel36">
     <w:name w:val="ListLabel 36"/>
-    <w:next w:val="style51"/>
     <w:rPr>
       <w:rFonts w:cs="OpenSymbol"/>
     </w:rPr>
   </w:style>
-  <w:style w:styleId="style52" w:type="character">
+  <w:style w:type="character" w:styleId="ListLabel37">
     <w:name w:val="ListLabel 37"/>
-    <w:next w:val="style52"/>
     <w:rPr>
       <w:rFonts w:cs="Symbol"/>
     </w:rPr>
   </w:style>
-  <w:style w:styleId="style53" w:type="character">
+  <w:style w:type="character" w:styleId="ListLabel38">
     <w:name w:val="ListLabel 38"/>
-    <w:next w:val="style53"/>
     <w:rPr>
       <w:rFonts w:cs="OpenSymbol"/>
     </w:rPr>
   </w:style>
-  <w:style w:styleId="style54" w:type="character">
+  <w:style w:type="character" w:styleId="ListLabel39">
     <w:name w:val="ListLabel 39"/>
-    <w:next w:val="style54"/>
     <w:rPr>
       <w:rFonts w:cs="Symbol"/>
     </w:rPr>
   </w:style>
-  <w:style w:styleId="style55" w:type="character">
+  <w:style w:type="character" w:styleId="ListLabel40">
     <w:name w:val="ListLabel 40"/>
-    <w:next w:val="style55"/>
     <w:rPr>
       <w:rFonts w:cs="OpenSymbol"/>
     </w:rPr>
   </w:style>
-  <w:style w:styleId="style56" w:type="character">
+  <w:style w:type="character" w:styleId="ListLabel41">
     <w:name w:val="ListLabel 41"/>
-    <w:next w:val="style56"/>
     <w:rPr>
       <w:rFonts w:cs="Symbol"/>
     </w:rPr>
   </w:style>
-  <w:style w:styleId="style57" w:type="character">
+  <w:style w:type="character" w:styleId="ListLabel42">
     <w:name w:val="ListLabel 42"/>
-    <w:next w:val="style57"/>
     <w:rPr>
       <w:rFonts w:cs="OpenSymbol"/>
     </w:rPr>
   </w:style>
-  <w:style w:styleId="style58" w:type="character">
+  <w:style w:type="character" w:styleId="ListLabel43">
     <w:name w:val="ListLabel 43"/>
-    <w:next w:val="style58"/>
     <w:rPr>
       <w:rFonts w:cs="Symbol"/>
     </w:rPr>
   </w:style>
-  <w:style w:styleId="style59" w:type="character">
+  <w:style w:type="character" w:styleId="ListLabel44">
     <w:name w:val="ListLabel 44"/>
-    <w:next w:val="style59"/>
     <w:rPr>
       <w:rFonts w:cs="OpenSymbol"/>
     </w:rPr>
   </w:style>
-  <w:style w:styleId="style60" w:type="character">
+  <w:style w:type="character" w:styleId="ListLabel45">
     <w:name w:val="ListLabel 45"/>
-    <w:next w:val="style60"/>
     <w:rPr>
       <w:rFonts w:cs="Symbol"/>
     </w:rPr>
   </w:style>
-  <w:style w:styleId="style61" w:type="character">
+  <w:style w:type="character" w:styleId="ListLabel46">
     <w:name w:val="ListLabel 46"/>
-    <w:next w:val="style61"/>
     <w:rPr>
       <w:rFonts w:cs="OpenSymbol"/>
     </w:rPr>
   </w:style>
-  <w:style w:styleId="style62" w:type="character">
+  <w:style w:type="character" w:styleId="ListLabel47">
     <w:name w:val="ListLabel 47"/>
-    <w:next w:val="style62"/>
     <w:rPr>
       <w:rFonts w:cs="Symbol"/>
     </w:rPr>
   </w:style>
-  <w:style w:styleId="style63" w:type="character">
+  <w:style w:type="character" w:styleId="ListLabel48">
     <w:name w:val="ListLabel 48"/>
-    <w:next w:val="style63"/>
     <w:rPr>
       <w:rFonts w:cs="OpenSymbol"/>
     </w:rPr>
   </w:style>
-  <w:style w:styleId="style64" w:type="character">
+  <w:style w:type="character" w:styleId="ListLabel49">
     <w:name w:val="ListLabel 49"/>
-    <w:next w:val="style64"/>
     <w:rPr>
       <w:rFonts w:cs="Symbol"/>
     </w:rPr>
   </w:style>
-  <w:style w:styleId="style65" w:type="character">
+  <w:style w:type="character" w:styleId="ListLabel50">
     <w:name w:val="ListLabel 50"/>
-    <w:next w:val="style65"/>
     <w:rPr>
       <w:rFonts w:cs="OpenSymbol"/>
     </w:rPr>
   </w:style>
-  <w:style w:styleId="style66" w:type="character">
+  <w:style w:type="character" w:styleId="ListLabel51">
     <w:name w:val="ListLabel 51"/>
-    <w:next w:val="style66"/>
     <w:rPr>
       <w:rFonts w:cs="Symbol"/>
     </w:rPr>
   </w:style>
-  <w:style w:styleId="style67" w:type="character">
+  <w:style w:type="character" w:styleId="ListLabel52">
     <w:name w:val="ListLabel 52"/>
-    <w:next w:val="style67"/>
     <w:rPr>
       <w:rFonts w:cs="OpenSymbol"/>
     </w:rPr>
   </w:style>
-  <w:style w:styleId="style68" w:type="character">
+  <w:style w:type="character" w:styleId="ListLabel53">
     <w:name w:val="ListLabel 53"/>
-    <w:next w:val="style68"/>
     <w:rPr>
       <w:rFonts w:cs="Symbol"/>
     </w:rPr>
   </w:style>
-  <w:style w:styleId="style69" w:type="character">
+  <w:style w:type="character" w:styleId="ListLabel54">
     <w:name w:val="ListLabel 54"/>
-    <w:next w:val="style69"/>
     <w:rPr>
       <w:rFonts w:cs="OpenSymbol"/>
     </w:rPr>
   </w:style>
-  <w:style w:styleId="style70" w:type="character">
+  <w:style w:type="character" w:styleId="ListLabel55">
     <w:name w:val="ListLabel 55"/>
-    <w:next w:val="style70"/>
     <w:rPr>
       <w:rFonts w:cs="Symbol"/>
     </w:rPr>
   </w:style>
-  <w:style w:styleId="style71" w:type="character">
+  <w:style w:type="character" w:styleId="ListLabel56">
     <w:name w:val="ListLabel 56"/>
-    <w:next w:val="style71"/>
     <w:rPr>
       <w:rFonts w:cs="OpenSymbol"/>
     </w:rPr>
   </w:style>
-  <w:style w:styleId="style72" w:type="character">
+  <w:style w:type="character" w:styleId="ListLabel57">
     <w:name w:val="ListLabel 57"/>
-    <w:next w:val="style72"/>
     <w:rPr>
       <w:rFonts w:cs="Symbol"/>
     </w:rPr>
   </w:style>
-  <w:style w:styleId="style73" w:type="character">
+  <w:style w:type="character" w:styleId="ListLabel58">
     <w:name w:val="ListLabel 58"/>
-    <w:next w:val="style73"/>
     <w:rPr>
       <w:rFonts w:cs="OpenSymbol"/>
     </w:rPr>
   </w:style>
-  <w:style w:styleId="style74" w:type="character">
+  <w:style w:type="character" w:styleId="ListLabel59">
     <w:name w:val="ListLabel 59"/>
-    <w:next w:val="style74"/>
     <w:rPr>
       <w:rFonts w:cs="Symbol"/>
     </w:rPr>
   </w:style>
-  <w:style w:styleId="style75" w:type="character">
+  <w:style w:type="character" w:styleId="ListLabel60">
     <w:name w:val="ListLabel 60"/>
-    <w:next w:val="style75"/>
     <w:rPr>
       <w:rFonts w:cs="OpenSymbol"/>
     </w:rPr>
   </w:style>
-  <w:style w:styleId="style76" w:type="character">
+  <w:style w:type="character" w:styleId="ListLabel61">
+    <w:name w:val="ListLabel 61"/>
+    <w:rPr>
+      <w:rFonts w:cs="Symbol"/>
+    </w:rPr>
+  </w:style>
+  <w:style w:type="character" w:styleId="ListLabel62">
+    <w:name w:val="ListLabel 62"/>
+    <w:rPr>
+      <w:rFonts w:cs="OpenSymbol"/>
+    </w:rPr>
+  </w:style>
+  <w:style w:type="character" w:styleId="Style15">
     <w:name w:val="Символ нумерации"/>
-    <w:next w:val="style76"/>
     <w:rPr/>
   </w:style>
-  <w:style w:styleId="style77" w:type="paragraph">
+  <w:style w:type="paragraph" w:styleId="Style16">
     <w:name w:val="Заголовок"/>
-    <w:basedOn w:val="style0"/>
-    <w:next w:val="style78"/>
+    <w:basedOn w:val="Normal"/>
+    <w:next w:val="Style17"/>
     <w:pPr>
       <w:keepNext/>
-      <w:spacing w:after="120" w:before="240"/>
-      <w:contextualSpacing w:val="false"/>
+      <w:spacing w:before="240" w:after="120"/>
     </w:pPr>
     <w:rPr>
-      <w:rFonts w:ascii="Liberation Sans" w:cs="Lohit Hindi" w:eastAsia="DejaVu Sans" w:hAnsi="Liberation Sans"/>
+      <w:rFonts w:ascii="Liberation Sans" w:hAnsi="Liberation Sans" w:eastAsia="DejaVu Sans" w:cs="Lohit Hindi"/>
       <w:sz w:val="28"/>
       <w:szCs w:val="28"/>
     </w:rPr>
   </w:style>
-  <w:style w:styleId="style78" w:type="paragraph">
+  <w:style w:type="paragraph" w:styleId="Style17">
     <w:name w:val="Основной текст"/>
-    <w:basedOn w:val="style0"/>
-    <w:next w:val="style78"/>
+    <w:basedOn w:val="Normal"/>
     <w:pPr>
-      <w:spacing w:after="120" w:before="0" w:line="288" w:lineRule="auto"/>
-      <w:contextualSpacing w:val="false"/>
+      <w:spacing w:lineRule="auto" w:line="288" w:before="0" w:after="120"/>
     </w:pPr>
     <w:rPr/>
   </w:style>
-  <w:style w:styleId="style79" w:type="paragraph">
+  <w:style w:type="paragraph" w:styleId="Style18">
     <w:name w:val="Список"/>
-    <w:basedOn w:val="style78"/>
-    <w:next w:val="style79"/>
+    <w:basedOn w:val="Style17"/>
     <w:pPr/>
     <w:rPr>
       <w:rFonts w:cs="Lohit Hindi"/>
     </w:rPr>
   </w:style>
-  <w:style w:styleId="style80" w:type="paragraph">
+  <w:style w:type="paragraph" w:styleId="Style19">
     <w:name w:val="Название"/>
-    <w:basedOn w:val="style0"/>
-    <w:next w:val="style80"/>
+    <w:basedOn w:val="Normal"/>
     <w:pPr>
       <w:suppressLineNumbers/>
-      <w:spacing w:after="120" w:before="120"/>
-      <w:contextualSpacing w:val="false"/>
+      <w:spacing w:before="120" w:after="120"/>
     </w:pPr>
     <w:rPr>
       <w:rFonts w:cs="Lohit Hindi"/>
@@ -2911,10 +3222,9 @@
       <w:szCs w:val="24"/>
     </w:rPr>
   </w:style>
-  <w:style w:styleId="style81" w:type="paragraph">
+  <w:style w:type="paragraph" w:styleId="Style20">
     <w:name w:val="Указатель"/>
-    <w:basedOn w:val="style0"/>
-    <w:next w:val="style81"/>
+    <w:basedOn w:val="Normal"/>
     <w:pPr>
       <w:suppressLineNumbers/>
     </w:pPr>
@@ -2922,20 +3232,18 @@
       <w:rFonts w:cs="Lohit Hindi"/>
     </w:rPr>
   </w:style>
-  <w:style w:styleId="style82" w:type="paragraph">
+  <w:style w:type="paragraph" w:styleId="Style21">
     <w:name w:val="Содержимое таблицы"/>
-    <w:basedOn w:val="style0"/>
-    <w:next w:val="style82"/>
+    <w:basedOn w:val="Normal"/>
     <w:pPr/>
     <w:rPr/>
   </w:style>
-  <w:style w:styleId="style83" w:type="paragraph">
+  <w:style w:type="paragraph" w:styleId="ListParagraph">
     <w:name w:val="List Paragraph"/>
-    <w:basedOn w:val="style0"/>
-    <w:next w:val="style83"/>
+    <w:basedOn w:val="Normal"/>
     <w:pPr>
-      <w:spacing w:after="200" w:before="0"/>
-      <w:ind w:hanging="0" w:left="720" w:right="0"/>
+      <w:spacing w:before="0" w:after="200"/>
+      <w:ind w:left="720" w:right="0" w:hanging="0"/>
       <w:contextualSpacing/>
     </w:pPr>
     <w:rPr/>

</xml_diff>

<commit_message>
cli service arch. moot points correction. start
</commit_message>
<xml_diff>
--- a/docs/CLI_service_description.docx
+++ b/docs/CLI_service_description.docx
@@ -618,6 +618,21 @@
           <w:color w:val="800000"/>
         </w:rPr>
         <w:t>После разбора запроса от клиента и создания цепочки команд, эта цепочка передается контексту выполнения (на данный момент, контекст выполнения запускается в том же процессе, что и обработчик клиентских запросов). Контекст выполнения отвечает за выполнение переданной ему цепочки команд: он по очереди активирует каждую команду (при помощи отправки некоторого сообщения) и ожидает завершения ее выполнения. При этом каждая команда выполняется в своем отдельном процессе.</w:t>
+      </w:r>
+    </w:p>
+    <w:p>
+      <w:pPr>
+        <w:pStyle w:val="Normal"/>
+        <w:numPr>
+          <w:ilvl w:val="0"/>
+          <w:numId w:val="2"/>
+        </w:numPr>
+        <w:jc w:val="both"/>
+        <w:rPr/>
+      </w:pPr>
+      <w:r>
+        <w:rPr/>
+        <w:t xml:space="preserve">После разбора запроса от клиента и создания цепочки команд, эта цепочка команд передается контексту выполнения; контекст выполнения — это отдельный процесс, выполняющий каждую команду из цепочки в своем процессе. </w:t>
       </w:r>
     </w:p>
     <w:p>

</xml_diff>

<commit_message>
cli service arch. moot points corrections. continue
</commit_message>
<xml_diff>
--- a/docs/CLI_service_description.docx
+++ b/docs/CLI_service_description.docx
@@ -567,15 +567,11 @@
           <w:numId w:val="2"/>
         </w:numPr>
         <w:jc w:val="both"/>
-        <w:rPr>
-          <w:color w:val="800000"/>
-        </w:rPr>
-      </w:pPr>
-      <w:r>
-        <w:rPr>
-          <w:color w:val="800000"/>
-        </w:rPr>
-        <w:t>Каждая команда cli сервиса является процессом, выполняющим код из соответствующего модуля (и соответствующей функции). Очередь сообщения такого процесса является потоком ввода этой команды. В связи с тем, что данные из потока вывода и потока вывода ошибок посылаются либо следующей команде, либо обработчику клиентских запросов, потоками вывода и вывода ошибок будут идентификаторы процессов, соответствующие либо следующей команде, либо обработчику клиентских запросов.</w:t>
+        <w:rPr/>
+      </w:pPr>
+      <w:r>
+        <w:rPr/>
+        <w:t>В качестве потока вывода для команды мы будем использовать специальный процесс, накапливающий вывод пользователя. В этот же специальный процесс мы будем накапливать вывод ошибок в случае перенаправления вывода ошибок. Когда команда закончит свое выполнение весь вывод, накопленный в этом специальном процессе, становится потоком ввода для следующей команды. Весь вывод последней команды в цепочке команд, а также весь вывод ошибок, которые не были перенаправлены в поток вывода, отправляются на обработчик клиентских запросов. Поэтому каждой команде необходимо передавать три идентификатора процесса в качестве потоков ввода, вывода и вывода ошибок.</w:t>
       </w:r>
     </w:p>
     <w:p>
@@ -586,38 +582,15 @@
           <w:numId w:val="2"/>
         </w:numPr>
         <w:jc w:val="both"/>
-        <w:rPr>
-          <w:color w:val="800000"/>
-        </w:rPr>
+        <w:rPr/>
       </w:pPr>
       <w:r>
         <w:rPr/>
         <w:t xml:space="preserve">Если запрос от клиента корректен, то будет создана цепочка команд, соответствующая запросу от клиента. </w:t>
       </w:r>
       <w:r>
-        <w:rPr>
-          <w:color w:val="800000"/>
-        </w:rPr>
-        <w:t>Каждая команда в цепочке команд — это процесс выполняющий соответствующую функцию из соответствующего модуля. При создании все эти процессы находятся в приостановленном состоянии и ожидают некоторого сообщения для запуска команды на выполнение.</w:t>
-      </w:r>
-    </w:p>
-    <w:p>
-      <w:pPr>
-        <w:pStyle w:val="Normal"/>
-        <w:numPr>
-          <w:ilvl w:val="0"/>
-          <w:numId w:val="2"/>
-        </w:numPr>
-        <w:jc w:val="both"/>
-        <w:rPr>
-          <w:color w:val="800000"/>
-        </w:rPr>
-      </w:pPr>
-      <w:r>
-        <w:rPr>
-          <w:color w:val="800000"/>
-        </w:rPr>
-        <w:t>После разбора запроса от клиента и создания цепочки команд, эта цепочка передается контексту выполнения (на данный момент, контекст выполнения запускается в том же процессе, что и обработчик клиентских запросов). Контекст выполнения отвечает за выполнение переданной ему цепочки команд: он по очереди активирует каждую команду (при помощи отправки некоторого сообщения) и ожидает завершения ее выполнения. При этом каждая команда выполняется в своем отдельном процессе.</w:t>
+        <w:rPr/>
+        <w:t>Помимо этого, будет создан контекст выполнения этой цепочки, связывающий команды в цепочке команд друг с другом. Контекст выполнения команд передает каждой команде соответствующие идентификаторы процессов (в качестве потоков ввода, вывода и вывода ошибок). Также контекст выполнения после выполнения каждой команды посылает специальному процессу накопителю сообщение о том, что весь накопленный вывод можно считать вводом.</w:t>
       </w:r>
     </w:p>
     <w:p>
@@ -1187,15 +1160,7 @@
       </w:pPr>
       <w:r>
         <w:rPr/>
-        <w:t>Разбираем ввод пользователя на лексемы при помощи лексического анализа</w:t>
-      </w:r>
-      <w:r>
-        <w:rPr/>
-        <w:t>тора</w:t>
-      </w:r>
-      <w:r>
-        <w:rPr/>
-        <w:t>.</w:t>
+        <w:t>Разбираем ввод пользователя на лексемы при помощи лексического анализатора.</w:t>
       </w:r>
     </w:p>
     <w:p>
@@ -1210,15 +1175,7 @@
       </w:pPr>
       <w:r>
         <w:rPr/>
-        <w:t>Разбираем полученный набор лексем и строим AST при помощи синтаксического анализа</w:t>
-      </w:r>
-      <w:r>
-        <w:rPr/>
-        <w:t>тора (LL(1))</w:t>
-      </w:r>
-      <w:r>
-        <w:rPr/>
-        <w:t>.</w:t>
+        <w:t>Разбираем полученный набор лексем и строим AST при помощи синтаксического анализатора (LL(1)).</w:t>
       </w:r>
     </w:p>
     <w:p>
@@ -1254,27 +1211,7 @@
       </w:pPr>
       <w:r>
         <w:rPr/>
-        <w:t>Правила л</w:t>
-      </w:r>
-      <w:r>
-        <w:rPr/>
-        <w:t>ексическ</w:t>
-      </w:r>
-      <w:r>
-        <w:rPr/>
-        <w:t>ого</w:t>
-      </w:r>
-      <w:r>
-        <w:rPr/>
-        <w:t xml:space="preserve"> анализ</w:t>
-      </w:r>
-      <w:r>
-        <w:rPr/>
-        <w:t>а</w:t>
-      </w:r>
-      <w:r>
-        <w:rPr/>
-        <w:t>:</w:t>
+        <w:t>Правила лексического анализа:</w:t>
       </w:r>
     </w:p>
     <w:p>
@@ -1504,21 +1441,111 @@
           <w:b/>
           <w:bCs/>
         </w:rPr>
-        <w:t>'</w:t>
+        <w:t>'"'</w:t>
+      </w:r>
+      <w:r>
+        <w:rPr/>
+        <w:t xml:space="preserve"> </w:t>
+      </w:r>
+      <w:r>
+        <w:rPr>
+          <w:i/>
+          <w:iCs/>
+        </w:rPr>
+        <w:t>Character</w:t>
+      </w:r>
+      <w:r>
+        <w:rPr/>
+        <w:t xml:space="preserve"> {</w:t>
+      </w:r>
+      <w:r>
+        <w:rPr>
+          <w:i/>
+          <w:iCs/>
+        </w:rPr>
+        <w:t>Character</w:t>
+      </w:r>
+      <w:r>
+        <w:rPr/>
+        <w:t xml:space="preserve">} </w:t>
       </w:r>
       <w:r>
         <w:rPr>
           <w:b/>
           <w:bCs/>
         </w:rPr>
-        <w:t>"</w:t>
+        <w:t>'"'</w:t>
+      </w:r>
+    </w:p>
+    <w:p>
+      <w:pPr>
+        <w:pStyle w:val="Normal"/>
+        <w:jc w:val="both"/>
+        <w:rPr/>
+      </w:pPr>
+      <w:r>
+        <w:rPr/>
+      </w:r>
+    </w:p>
+    <w:p>
+      <w:pPr>
+        <w:pStyle w:val="Normal"/>
+        <w:jc w:val="both"/>
+        <w:rPr/>
+      </w:pPr>
+      <w:r>
+        <w:rPr/>
+        <w:t>Правила синтаксического анализа:</w:t>
+      </w:r>
+    </w:p>
+    <w:p>
+      <w:pPr>
+        <w:pStyle w:val="Normal"/>
+        <w:jc w:val="both"/>
+        <w:rPr>
+          <w:i/>
+          <w:iCs/>
+        </w:rPr>
+      </w:pPr>
+      <w:r>
+        <w:rPr>
+          <w:i/>
+          <w:iCs/>
+        </w:rPr>
+        <w:t>CompositeCommand</w:t>
+      </w:r>
+      <w:r>
+        <w:rPr/>
+        <w:t xml:space="preserve"> = </w:t>
+      </w:r>
+      <w:r>
+        <w:rPr>
+          <w:i/>
+          <w:iCs/>
+        </w:rPr>
+        <w:t>Command</w:t>
+      </w:r>
+      <w:r>
+        <w:rPr/>
+        <w:t xml:space="preserve"> | </w:t>
+      </w:r>
+      <w:r>
+        <w:rPr>
+          <w:i/>
+          <w:iCs/>
+        </w:rPr>
+        <w:t>Command</w:t>
+      </w:r>
+      <w:r>
+        <w:rPr/>
+        <w:t xml:space="preserve"> </w:t>
       </w:r>
       <w:r>
         <w:rPr>
           <w:b/>
           <w:bCs/>
         </w:rPr>
-        <w:t>'</w:t>
+        <w:t>'|'</w:t>
       </w:r>
       <w:r>
         <w:rPr/>
@@ -1529,463 +1556,313 @@
           <w:i/>
           <w:iCs/>
         </w:rPr>
-        <w:t>Character</w:t>
-      </w:r>
-      <w:r>
-        <w:rPr/>
-        <w:t xml:space="preserve"> {</w:t>
-      </w:r>
-      <w:r>
-        <w:rPr>
-          <w:i/>
-          <w:iCs/>
-        </w:rPr>
-        <w:t>Character</w:t>
-      </w:r>
-      <w:r>
-        <w:rPr/>
-        <w:t xml:space="preserve">} </w:t>
+        <w:t>CompositeCommand</w:t>
+      </w:r>
+      <w:r>
+        <w:rPr/>
+        <w:t xml:space="preserve"> | </w:t>
+      </w:r>
+      <w:r>
+        <w:rPr>
+          <w:i/>
+          <w:iCs/>
+        </w:rPr>
+        <w:t>Command</w:t>
+      </w:r>
+      <w:r>
+        <w:rPr/>
+        <w:t xml:space="preserve"> </w:t>
       </w:r>
       <w:r>
         <w:rPr>
           <w:b/>
           <w:bCs/>
         </w:rPr>
-        <w:t>'</w:t>
+        <w:t>'|&amp;'</w:t>
+      </w:r>
+      <w:r>
+        <w:rPr/>
+        <w:t xml:space="preserve"> </w:t>
+      </w:r>
+      <w:r>
+        <w:rPr>
+          <w:i/>
+          <w:iCs/>
+        </w:rPr>
+        <w:t>CompositeCommand</w:t>
+      </w:r>
+    </w:p>
+    <w:p>
+      <w:pPr>
+        <w:pStyle w:val="Normal"/>
+        <w:jc w:val="both"/>
+        <w:rPr>
+          <w:i/>
+          <w:iCs/>
+        </w:rPr>
+      </w:pPr>
+      <w:r>
+        <w:rPr>
+          <w:i/>
+          <w:iCs/>
+        </w:rPr>
+        <w:t>Command</w:t>
+      </w:r>
+      <w:r>
+        <w:rPr/>
+        <w:t xml:space="preserve"> = </w:t>
+      </w:r>
+      <w:r>
+        <w:rPr>
+          <w:i/>
+          <w:iCs/>
+        </w:rPr>
+        <w:t>Word</w:t>
+      </w:r>
+      <w:r>
+        <w:rPr/>
+        <w:t xml:space="preserve"> </w:t>
+      </w:r>
+      <w:r>
+        <w:rPr>
+          <w:i/>
+          <w:iCs/>
+        </w:rPr>
+        <w:t>Word</w:t>
+      </w:r>
+      <w:r>
+        <w:rPr/>
+        <w:t xml:space="preserve"> | </w:t>
+      </w:r>
+      <w:r>
+        <w:rPr>
+          <w:i/>
+          <w:iCs/>
+        </w:rPr>
+        <w:t>Word</w:t>
+      </w:r>
+      <w:r>
+        <w:rPr/>
+        <w:t xml:space="preserve"> </w:t>
+      </w:r>
+      <w:r>
+        <w:rPr>
+          <w:i/>
+          <w:iCs/>
+        </w:rPr>
+        <w:t>Word</w:t>
+      </w:r>
+      <w:r>
+        <w:rPr/>
+        <w:t xml:space="preserve"> </w:t>
+      </w:r>
+      <w:r>
+        <w:rPr>
+          <w:i/>
+          <w:iCs/>
+        </w:rPr>
+        <w:t>Args</w:t>
+      </w:r>
+      <w:r>
+        <w:rPr/>
+        <w:t xml:space="preserve"> | </w:t>
+      </w:r>
+      <w:r>
+        <w:rPr>
+          <w:i/>
+          <w:iCs/>
+        </w:rPr>
+        <w:t>Word</w:t>
+      </w:r>
+      <w:r>
+        <w:rPr/>
+        <w:t xml:space="preserve"> | </w:t>
+      </w:r>
+      <w:r>
+        <w:rPr>
+          <w:i/>
+          <w:iCs/>
+        </w:rPr>
+        <w:t>Word</w:t>
+      </w:r>
+      <w:r>
+        <w:rPr/>
+        <w:t xml:space="preserve"> </w:t>
+      </w:r>
+      <w:r>
+        <w:rPr>
+          <w:i/>
+          <w:iCs/>
+        </w:rPr>
+        <w:t>Args</w:t>
+      </w:r>
+    </w:p>
+    <w:p>
+      <w:pPr>
+        <w:pStyle w:val="Normal"/>
+        <w:jc w:val="both"/>
+        <w:rPr>
+          <w:i/>
+          <w:iCs/>
+        </w:rPr>
+      </w:pPr>
+      <w:r>
+        <w:rPr>
+          <w:i w:val="false"/>
+          <w:iCs w:val="false"/>
+        </w:rPr>
+        <w:t xml:space="preserve">Args = </w:t>
+      </w:r>
+      <w:r>
+        <w:rPr>
+          <w:i/>
+          <w:iCs/>
+        </w:rPr>
+        <w:t>String</w:t>
+      </w:r>
+      <w:r>
+        <w:rPr>
+          <w:i w:val="false"/>
+          <w:iCs w:val="false"/>
+        </w:rPr>
+        <w:t xml:space="preserve"> | </w:t>
+      </w:r>
+      <w:r>
+        <w:rPr>
+          <w:i/>
+          <w:iCs/>
+        </w:rPr>
+        <w:t>String</w:t>
+      </w:r>
+      <w:r>
+        <w:rPr>
+          <w:i w:val="false"/>
+          <w:iCs w:val="false"/>
+        </w:rPr>
+        <w:t xml:space="preserve"> </w:t>
+      </w:r>
+      <w:r>
+        <w:rPr>
+          <w:i/>
+          <w:iCs/>
+        </w:rPr>
+        <w:t>Args</w:t>
+      </w:r>
+    </w:p>
+    <w:p>
+      <w:pPr>
+        <w:pStyle w:val="Normal"/>
+        <w:jc w:val="both"/>
+        <w:rPr/>
+      </w:pPr>
+      <w:r>
+        <w:rPr/>
+      </w:r>
+    </w:p>
+    <w:p>
+      <w:pPr>
+        <w:pStyle w:val="Normal"/>
+        <w:jc w:val="both"/>
+        <w:rPr/>
+      </w:pPr>
+      <w:r>
+        <w:rPr/>
+        <w:t xml:space="preserve">Замечание по </w:t>
+      </w:r>
+      <w:r>
+        <w:rPr>
+          <w:i/>
+          <w:iCs/>
+        </w:rPr>
+        <w:t>Command</w:t>
+      </w:r>
+      <w:r>
+        <w:rPr/>
+        <w:t>:</w:t>
+      </w:r>
+    </w:p>
+    <w:p>
+      <w:pPr>
+        <w:pStyle w:val="Normal"/>
+        <w:jc w:val="both"/>
+        <w:rPr/>
+      </w:pPr>
+      <w:r>
+        <w:rPr/>
+        <w:t>Во время запуска cli сервиса мы будем динамически формировать таблицу для синтаксического анализа исходя из известных на момент загрузки команд (для разбора нетерминала Command). У нас есть команды, состоящие из двух слов (например, configure terminal); более того, у нас есть ряд команд разной длины, имеющие общий префикс (например, interface и interface range), что создает неоднозначности во время синтаксического анализа. Для решения этой проблему мы будем формировать таблицу для синтаксического анализа так, чтобы команды с большим количеством слов располагались раньше, команд с меньшим количеством слов. При синтаксическом анализе при выборе варианта для Command мы будем делать пред просмотр не на один, а на несколько символов и выбирать вариант, расположенный раньше в таблице для синтаксического анализа. Другими словами, для Comand синтаксический анализатор у нас будет не LL(1), а LL(N) (в нашем случае, LL(2)).</w:t>
+      </w:r>
+    </w:p>
+    <w:p>
+      <w:pPr>
+        <w:pStyle w:val="Normal"/>
+        <w:jc w:val="both"/>
+        <w:rPr/>
+      </w:pPr>
+      <w:r>
+        <w:rPr/>
+      </w:r>
+    </w:p>
+    <w:p>
+      <w:pPr>
+        <w:pStyle w:val="Normal"/>
+        <w:jc w:val="both"/>
+        <w:rPr/>
+      </w:pPr>
+      <w:r>
+        <w:rPr/>
+        <w:t>Упрощенная реализация:</w:t>
+      </w:r>
+    </w:p>
+    <w:p>
+      <w:pPr>
+        <w:pStyle w:val="Normal"/>
+        <w:jc w:val="both"/>
+        <w:rPr/>
+      </w:pPr>
+      <w:r>
+        <w:rPr/>
+        <w:t>Для данных правил лексического и синтаксического анализа можно предложить следующую упрощенную реализацию разбора ввода пользователя и создания цепочки команд:</w:t>
+      </w:r>
+    </w:p>
+    <w:p>
+      <w:pPr>
+        <w:pStyle w:val="Normal"/>
+        <w:numPr>
+          <w:ilvl w:val="0"/>
+          <w:numId w:val="4"/>
+        </w:numPr>
+        <w:jc w:val="both"/>
+        <w:rPr/>
+      </w:pPr>
+      <w:r>
+        <w:rPr/>
+        <w:t>Разбираем ввод пользователя на лексемы при помощи лексического анализатора.</w:t>
+      </w:r>
+    </w:p>
+    <w:p>
+      <w:pPr>
+        <w:pStyle w:val="Normal"/>
+        <w:numPr>
+          <w:ilvl w:val="0"/>
+          <w:numId w:val="4"/>
+        </w:numPr>
+        <w:jc w:val="both"/>
+        <w:rPr/>
+      </w:pPr>
+      <w:r>
+        <w:rPr/>
+        <w:t xml:space="preserve">В списке лексем, полученном выше, находим лексемы со значениями </w:t>
       </w:r>
       <w:r>
         <w:rPr>
           <w:b/>
           <w:bCs/>
         </w:rPr>
-        <w:t>"</w:t>
-      </w:r>
-      <w:r>
-        <w:rPr>
-          <w:b/>
-          <w:bCs/>
-        </w:rPr>
-        <w:t>'</w:t>
-      </w:r>
-    </w:p>
-    <w:p>
-      <w:pPr>
-        <w:pStyle w:val="Normal"/>
-        <w:jc w:val="both"/>
-        <w:rPr/>
-      </w:pPr>
-      <w:r>
-        <w:rPr/>
-      </w:r>
-    </w:p>
-    <w:p>
-      <w:pPr>
-        <w:pStyle w:val="Normal"/>
-        <w:jc w:val="both"/>
-        <w:rPr/>
-      </w:pPr>
-      <w:r>
-        <w:rPr/>
-        <w:t>Правила с</w:t>
-      </w:r>
-      <w:r>
-        <w:rPr/>
-        <w:t>интаксическ</w:t>
-      </w:r>
-      <w:r>
-        <w:rPr/>
-        <w:t>ого</w:t>
-      </w:r>
-      <w:r>
-        <w:rPr/>
-        <w:t xml:space="preserve"> анализ</w:t>
-      </w:r>
-      <w:r>
-        <w:rPr/>
-        <w:t>а</w:t>
-      </w:r>
-      <w:r>
-        <w:rPr/>
-        <w:t>:</w:t>
-      </w:r>
-    </w:p>
-    <w:p>
-      <w:pPr>
-        <w:pStyle w:val="Normal"/>
-        <w:jc w:val="both"/>
-        <w:rPr>
-          <w:i/>
-          <w:iCs/>
-        </w:rPr>
-      </w:pPr>
-      <w:r>
-        <w:rPr>
-          <w:i/>
-          <w:iCs/>
-        </w:rPr>
-        <w:t>CompositeCommand</w:t>
-      </w:r>
-      <w:r>
-        <w:rPr/>
-        <w:t xml:space="preserve"> = </w:t>
-      </w:r>
-      <w:r>
-        <w:rPr>
-          <w:i/>
-          <w:iCs/>
-        </w:rPr>
-        <w:t>Command</w:t>
-      </w:r>
-      <w:r>
-        <w:rPr/>
-        <w:t xml:space="preserve"> | </w:t>
-      </w:r>
-      <w:r>
-        <w:rPr>
-          <w:i/>
-          <w:iCs/>
-        </w:rPr>
-        <w:t>Command</w:t>
-      </w:r>
-      <w:r>
-        <w:rPr/>
-        <w:t xml:space="preserve"> </w:t>
-      </w:r>
-      <w:r>
-        <w:rPr>
-          <w:b/>
-          <w:bCs/>
-        </w:rPr>
         <w:t>'|'</w:t>
       </w:r>
       <w:r>
         <w:rPr/>
-        <w:t xml:space="preserve"> </w:t>
-      </w:r>
-      <w:r>
-        <w:rPr>
-          <w:i/>
-          <w:iCs/>
-        </w:rPr>
-        <w:t>CompositeCommand</w:t>
-      </w:r>
-      <w:r>
-        <w:rPr/>
-        <w:t xml:space="preserve"> | </w:t>
-      </w:r>
-      <w:r>
-        <w:rPr>
-          <w:i/>
-          <w:iCs/>
-        </w:rPr>
-        <w:t>Command</w:t>
-      </w:r>
-      <w:r>
-        <w:rPr/>
-        <w:t xml:space="preserve"> </w:t>
-      </w:r>
-      <w:r>
-        <w:rPr>
-          <w:b/>
-          <w:bCs/>
-        </w:rPr>
-        <w:t>'|&amp;'</w:t>
-      </w:r>
-      <w:r>
-        <w:rPr/>
-        <w:t xml:space="preserve"> </w:t>
-      </w:r>
-      <w:r>
-        <w:rPr>
-          <w:i/>
-          <w:iCs/>
-        </w:rPr>
-        <w:t>CompositeCommand</w:t>
-      </w:r>
-    </w:p>
-    <w:p>
-      <w:pPr>
-        <w:pStyle w:val="Normal"/>
-        <w:jc w:val="both"/>
-        <w:rPr>
-          <w:i/>
-          <w:iCs/>
-        </w:rPr>
-      </w:pPr>
-      <w:r>
-        <w:rPr>
-          <w:i/>
-          <w:iCs/>
-        </w:rPr>
-        <w:t>Command</w:t>
-      </w:r>
-      <w:r>
-        <w:rPr/>
-        <w:t xml:space="preserve"> = </w:t>
-      </w:r>
-      <w:r>
-        <w:rPr>
-          <w:i/>
-          <w:iCs/>
-        </w:rPr>
-        <w:t>Word</w:t>
-      </w:r>
-      <w:r>
-        <w:rPr/>
-        <w:t xml:space="preserve"> </w:t>
-      </w:r>
-      <w:r>
-        <w:rPr>
-          <w:i/>
-          <w:iCs/>
-        </w:rPr>
-        <w:t>Word</w:t>
-      </w:r>
-      <w:r>
-        <w:rPr/>
-        <w:t xml:space="preserve"> | </w:t>
-      </w:r>
-      <w:r>
-        <w:rPr>
-          <w:i/>
-          <w:iCs/>
-        </w:rPr>
-        <w:t>Word</w:t>
-      </w:r>
-      <w:r>
-        <w:rPr/>
-        <w:t xml:space="preserve"> </w:t>
-      </w:r>
-      <w:r>
-        <w:rPr>
-          <w:i/>
-          <w:iCs/>
-        </w:rPr>
-        <w:t>Word</w:t>
-      </w:r>
-      <w:r>
-        <w:rPr/>
-        <w:t xml:space="preserve"> </w:t>
-      </w:r>
-      <w:r>
-        <w:rPr>
-          <w:i/>
-          <w:iCs/>
-        </w:rPr>
-        <w:t>Args</w:t>
-      </w:r>
-      <w:r>
-        <w:rPr/>
-        <w:t xml:space="preserve"> | </w:t>
-      </w:r>
-      <w:r>
-        <w:rPr>
-          <w:i/>
-          <w:iCs/>
-        </w:rPr>
-        <w:t>Word</w:t>
-      </w:r>
-      <w:r>
-        <w:rPr/>
-        <w:t xml:space="preserve"> | </w:t>
-      </w:r>
-      <w:r>
-        <w:rPr>
-          <w:i/>
-          <w:iCs/>
-        </w:rPr>
-        <w:t>Word</w:t>
-      </w:r>
-      <w:r>
-        <w:rPr/>
-        <w:t xml:space="preserve"> </w:t>
-      </w:r>
-      <w:r>
-        <w:rPr>
-          <w:i/>
-          <w:iCs/>
-        </w:rPr>
-        <w:t>Args</w:t>
-      </w:r>
-    </w:p>
-    <w:p>
-      <w:pPr>
-        <w:pStyle w:val="Normal"/>
-        <w:jc w:val="both"/>
-        <w:rPr>
-          <w:i/>
-          <w:iCs/>
-        </w:rPr>
-      </w:pPr>
-      <w:r>
-        <w:rPr>
-          <w:i w:val="false"/>
-          <w:iCs w:val="false"/>
-        </w:rPr>
-        <w:t xml:space="preserve">Args = </w:t>
-      </w:r>
-      <w:r>
-        <w:rPr>
-          <w:i/>
-          <w:iCs/>
-        </w:rPr>
-        <w:t>String</w:t>
-      </w:r>
-      <w:r>
-        <w:rPr>
-          <w:i w:val="false"/>
-          <w:iCs w:val="false"/>
-        </w:rPr>
-        <w:t xml:space="preserve"> | </w:t>
-      </w:r>
-      <w:r>
-        <w:rPr>
-          <w:i/>
-          <w:iCs/>
-        </w:rPr>
-        <w:t>String</w:t>
-      </w:r>
-      <w:r>
-        <w:rPr>
-          <w:i w:val="false"/>
-          <w:iCs w:val="false"/>
-        </w:rPr>
-        <w:t xml:space="preserve"> </w:t>
-      </w:r>
-      <w:r>
-        <w:rPr>
-          <w:i/>
-          <w:iCs/>
-        </w:rPr>
-        <w:t>Args</w:t>
-      </w:r>
-    </w:p>
-    <w:p>
-      <w:pPr>
-        <w:pStyle w:val="Normal"/>
-        <w:jc w:val="both"/>
-        <w:rPr/>
-      </w:pPr>
-      <w:r>
-        <w:rPr/>
-      </w:r>
-    </w:p>
-    <w:p>
-      <w:pPr>
-        <w:pStyle w:val="Normal"/>
-        <w:jc w:val="both"/>
-        <w:rPr/>
-      </w:pPr>
-      <w:r>
-        <w:rPr/>
-        <w:t xml:space="preserve">Замечание по </w:t>
-      </w:r>
-      <w:r>
-        <w:rPr>
-          <w:i/>
-          <w:iCs/>
-        </w:rPr>
-        <w:t>Command</w:t>
-      </w:r>
-      <w:r>
-        <w:rPr/>
-        <w:t>:</w:t>
-      </w:r>
-    </w:p>
-    <w:p>
-      <w:pPr>
-        <w:pStyle w:val="Normal"/>
-        <w:jc w:val="both"/>
-        <w:rPr/>
-      </w:pPr>
-      <w:r>
-        <w:rPr/>
-        <w:t>Во время запуска cli сервиса мы будем динамически формировать таблицу для синтаксического анализа исходя из известных на момент загрузки команд (для разбора нетерминала Command). У нас есть команды, состоящие из двух слов (например, configure terminal); более того, у нас есть ряд команд разной длины, имеющие общий префикс (например, interface и interface range), что создает неоднозначности во время синтаксического анализа. Для решения этой проблему мы будем формировать таблицу для синтаксического анализа так, чтобы команды с большим количеством слов располагались раньше, команд с меньшим количеством слов. При синтаксическом анализе при выборе варианта для Command мы будем делать пред просмотр не на один, а на несколько символов и выбирать вариант, расположенный раньше в таблице для синтаксического анализа. Другими словами, для Comand синтаксический анализатор у нас буде</w:t>
-      </w:r>
-      <w:r>
-        <w:rPr/>
-        <w:t>т</w:t>
-      </w:r>
-      <w:r>
-        <w:rPr/>
-        <w:t xml:space="preserve"> не LL(1), а LL(N) (в нашем случае, LL(2)).</w:t>
-      </w:r>
-    </w:p>
-    <w:p>
-      <w:pPr>
-        <w:pStyle w:val="Normal"/>
-        <w:jc w:val="both"/>
-        <w:rPr/>
-      </w:pPr>
-      <w:r>
-        <w:rPr/>
-      </w:r>
-    </w:p>
-    <w:p>
-      <w:pPr>
-        <w:pStyle w:val="Normal"/>
-        <w:jc w:val="both"/>
-        <w:rPr/>
-      </w:pPr>
-      <w:r>
-        <w:rPr/>
-        <w:t>Упрощенная реализация:</w:t>
-      </w:r>
-    </w:p>
-    <w:p>
-      <w:pPr>
-        <w:pStyle w:val="Normal"/>
-        <w:jc w:val="both"/>
-        <w:rPr/>
-      </w:pPr>
-      <w:r>
-        <w:rPr/>
-        <w:t>Для данных правил лексического и синтаксического анализа можно предложить следующую упрощенную реализацию разбора ввода пользователя и создания цепочки команд:</w:t>
-      </w:r>
-    </w:p>
-    <w:p>
-      <w:pPr>
-        <w:pStyle w:val="Normal"/>
-        <w:numPr>
-          <w:ilvl w:val="0"/>
-          <w:numId w:val="4"/>
-        </w:numPr>
-        <w:jc w:val="both"/>
-        <w:rPr/>
-      </w:pPr>
-      <w:r>
-        <w:rPr/>
-        <w:t>Разбираем ввод пользователя на лексемы при помощи лексического анализатора.</w:t>
-      </w:r>
-    </w:p>
-    <w:p>
-      <w:pPr>
-        <w:pStyle w:val="Normal"/>
-        <w:numPr>
-          <w:ilvl w:val="0"/>
-          <w:numId w:val="4"/>
-        </w:numPr>
-        <w:jc w:val="both"/>
-        <w:rPr/>
-      </w:pPr>
-      <w:r>
-        <w:rPr/>
-        <w:t xml:space="preserve">В списке лексем, полученном выше, находим лексемы со значениями </w:t>
-      </w:r>
-      <w:r>
-        <w:rPr>
-          <w:b/>
-          <w:bCs/>
-        </w:rPr>
-        <w:t>'|'</w:t>
-      </w:r>
-      <w:r>
-        <w:rPr/>
-        <w:t xml:space="preserve"> </w:t>
-      </w:r>
-      <w:r>
-        <w:rPr/>
-        <w:t xml:space="preserve">и </w:t>
+        <w:t xml:space="preserve"> и </w:t>
       </w:r>
       <w:bookmarkStart w:id="1" w:name="__DdeLink__202_87061130"/>
       <w:r>
@@ -2131,7 +2008,7 @@
       <w:pgNumType w:fmt="decimal"/>
       <w:formProt w:val="false"/>
       <w:textDirection w:val="lrTb"/>
-      <w:docGrid w:type="default" w:linePitch="239" w:charSpace="4294961151"/>
+      <w:docGrid w:type="default" w:linePitch="240" w:charSpace="4294961151"/>
     </w:sectPr>
   </w:body>
 </w:document>
@@ -2535,7 +2412,6 @@
         </w:tabs>
         <w:ind w:left="720" w:hanging="360"/>
       </w:pPr>
-      <w:rPr/>
     </w:lvl>
     <w:lvl w:ilvl="1">
       <w:start w:val="1"/>
@@ -2548,7 +2424,6 @@
         </w:tabs>
         <w:ind w:left="1080" w:hanging="360"/>
       </w:pPr>
-      <w:rPr/>
     </w:lvl>
     <w:lvl w:ilvl="2">
       <w:start w:val="1"/>
@@ -2561,7 +2436,6 @@
         </w:tabs>
         <w:ind w:left="1440" w:hanging="360"/>
       </w:pPr>
-      <w:rPr/>
     </w:lvl>
     <w:lvl w:ilvl="3">
       <w:start w:val="1"/>
@@ -2574,7 +2448,6 @@
         </w:tabs>
         <w:ind w:left="1800" w:hanging="360"/>
       </w:pPr>
-      <w:rPr/>
     </w:lvl>
     <w:lvl w:ilvl="4">
       <w:start w:val="1"/>
@@ -2587,7 +2460,6 @@
         </w:tabs>
         <w:ind w:left="2160" w:hanging="360"/>
       </w:pPr>
-      <w:rPr/>
     </w:lvl>
     <w:lvl w:ilvl="5">
       <w:start w:val="1"/>
@@ -2600,7 +2472,6 @@
         </w:tabs>
         <w:ind w:left="2520" w:hanging="360"/>
       </w:pPr>
-      <w:rPr/>
     </w:lvl>
     <w:lvl w:ilvl="6">
       <w:start w:val="1"/>
@@ -2613,7 +2484,6 @@
         </w:tabs>
         <w:ind w:left="2880" w:hanging="360"/>
       </w:pPr>
-      <w:rPr/>
     </w:lvl>
     <w:lvl w:ilvl="7">
       <w:start w:val="1"/>
@@ -2626,7 +2496,6 @@
         </w:tabs>
         <w:ind w:left="3240" w:hanging="360"/>
       </w:pPr>
-      <w:rPr/>
     </w:lvl>
     <w:lvl w:ilvl="8">
       <w:start w:val="1"/>
@@ -2639,7 +2508,6 @@
         </w:tabs>
         <w:ind w:left="3600" w:hanging="360"/>
       </w:pPr>
-      <w:rPr/>
     </w:lvl>
   </w:abstractNum>
   <w:abstractNum w:abstractNumId="5">
@@ -3188,14 +3056,34 @@
       <w:rFonts w:cs="OpenSymbol"/>
     </w:rPr>
   </w:style>
-  <w:style w:type="character" w:styleId="Style15">
-    <w:name w:val="Символ нумерации"/>
-    <w:rPr/>
-  </w:style>
-  <w:style w:type="paragraph" w:styleId="Style16">
+  <w:style w:type="character" w:styleId="ListLabel63">
+    <w:name w:val="ListLabel 63"/>
+    <w:rPr>
+      <w:rFonts w:cs="Symbol"/>
+    </w:rPr>
+  </w:style>
+  <w:style w:type="character" w:styleId="ListLabel64">
+    <w:name w:val="ListLabel 64"/>
+    <w:rPr>
+      <w:rFonts w:cs="OpenSymbol"/>
+    </w:rPr>
+  </w:style>
+  <w:style w:type="character" w:styleId="ListLabel65">
+    <w:name w:val="ListLabel 65"/>
+    <w:rPr>
+      <w:rFonts w:cs="Symbol"/>
+    </w:rPr>
+  </w:style>
+  <w:style w:type="character" w:styleId="ListLabel66">
+    <w:name w:val="ListLabel 66"/>
+    <w:rPr>
+      <w:rFonts w:cs="OpenSymbol"/>
+    </w:rPr>
+  </w:style>
+  <w:style w:type="paragraph" w:styleId="Style15">
     <w:name w:val="Заголовок"/>
     <w:basedOn w:val="Normal"/>
-    <w:next w:val="Style17"/>
+    <w:next w:val="Style16"/>
     <w:pPr>
       <w:keepNext/>
       <w:spacing w:before="240" w:after="120"/>
@@ -3206,7 +3094,7 @@
       <w:szCs w:val="28"/>
     </w:rPr>
   </w:style>
-  <w:style w:type="paragraph" w:styleId="Style17">
+  <w:style w:type="paragraph" w:styleId="Style16">
     <w:name w:val="Основной текст"/>
     <w:basedOn w:val="Normal"/>
     <w:pPr>
@@ -3214,15 +3102,15 @@
     </w:pPr>
     <w:rPr/>
   </w:style>
+  <w:style w:type="paragraph" w:styleId="Style17">
+    <w:name w:val="Список"/>
+    <w:basedOn w:val="Style16"/>
+    <w:pPr/>
+    <w:rPr>
+      <w:rFonts w:cs="Lohit Hindi"/>
+    </w:rPr>
+  </w:style>
   <w:style w:type="paragraph" w:styleId="Style18">
-    <w:name w:val="Список"/>
-    <w:basedOn w:val="Style17"/>
-    <w:pPr/>
-    <w:rPr>
-      <w:rFonts w:cs="Lohit Hindi"/>
-    </w:rPr>
-  </w:style>
-  <w:style w:type="paragraph" w:styleId="Style19">
     <w:name w:val="Название"/>
     <w:basedOn w:val="Normal"/>
     <w:pPr>
@@ -3237,7 +3125,7 @@
       <w:szCs w:val="24"/>
     </w:rPr>
   </w:style>
-  <w:style w:type="paragraph" w:styleId="Style20">
+  <w:style w:type="paragraph" w:styleId="Style19">
     <w:name w:val="Указатель"/>
     <w:basedOn w:val="Normal"/>
     <w:pPr>
@@ -3247,7 +3135,7 @@
       <w:rFonts w:cs="Lohit Hindi"/>
     </w:rPr>
   </w:style>
-  <w:style w:type="paragraph" w:styleId="Style21">
+  <w:style w:type="paragraph" w:styleId="Style20">
     <w:name w:val="Содержимое таблицы"/>
     <w:basedOn w:val="Normal"/>
     <w:pPr/>

</xml_diff>

<commit_message>
cli service arch. moot points correction. finish + start commands
</commit_message>
<xml_diff>
--- a/docs/CLI_service_description.docx
+++ b/docs/CLI_service_description.docx
@@ -4,7 +4,7 @@
   <w:body>
     <w:p>
       <w:pPr>
-        <w:pStyle w:val="Normal"/>
+        <w:pStyle w:val="style0"/>
         <w:jc w:val="center"/>
         <w:rPr/>
       </w:pPr>
@@ -15,17 +15,17 @@
     </w:p>
     <w:p>
       <w:pPr>
-        <w:pStyle w:val="Normal"/>
-        <w:jc w:val="both"/>
-        <w:rPr/>
-      </w:pPr>
-      <w:r>
-        <w:rPr/>
-      </w:r>
-    </w:p>
-    <w:p>
-      <w:pPr>
-        <w:pStyle w:val="Normal"/>
+        <w:pStyle w:val="style0"/>
+        <w:jc w:val="both"/>
+        <w:rPr/>
+      </w:pPr>
+      <w:r>
+        <w:rPr/>
+      </w:r>
+    </w:p>
+    <w:p>
+      <w:pPr>
+        <w:pStyle w:val="style0"/>
         <w:jc w:val="both"/>
         <w:rPr/>
       </w:pPr>
@@ -37,17 +37,17 @@
     </w:p>
     <w:p>
       <w:pPr>
-        <w:pStyle w:val="Normal"/>
-        <w:jc w:val="both"/>
-        <w:rPr/>
-      </w:pPr>
-      <w:r>
-        <w:rPr/>
-      </w:r>
-    </w:p>
-    <w:p>
-      <w:pPr>
-        <w:pStyle w:val="Normal"/>
+        <w:pStyle w:val="style0"/>
+        <w:jc w:val="both"/>
+        <w:rPr/>
+      </w:pPr>
+      <w:r>
+        <w:rPr/>
+      </w:r>
+    </w:p>
+    <w:p>
+      <w:pPr>
+        <w:pStyle w:val="style0"/>
         <w:jc w:val="center"/>
         <w:rPr/>
       </w:pPr>
@@ -58,17 +58,17 @@
     </w:p>
     <w:p>
       <w:pPr>
-        <w:pStyle w:val="Normal"/>
-        <w:jc w:val="both"/>
-        <w:rPr/>
-      </w:pPr>
-      <w:r>
-        <w:rPr/>
-      </w:r>
-    </w:p>
-    <w:p>
-      <w:pPr>
-        <w:pStyle w:val="Normal"/>
+        <w:pStyle w:val="style0"/>
+        <w:jc w:val="both"/>
+        <w:rPr/>
+      </w:pPr>
+      <w:r>
+        <w:rPr/>
+      </w:r>
+    </w:p>
+    <w:p>
+      <w:pPr>
+        <w:pStyle w:val="style0"/>
         <w:numPr>
           <w:ilvl w:val="0"/>
           <w:numId w:val="1"/>
@@ -83,7 +83,7 @@
     </w:p>
     <w:p>
       <w:pPr>
-        <w:pStyle w:val="Normal"/>
+        <w:pStyle w:val="style0"/>
         <w:numPr>
           <w:ilvl w:val="0"/>
           <w:numId w:val="1"/>
@@ -98,7 +98,7 @@
     </w:p>
     <w:p>
       <w:pPr>
-        <w:pStyle w:val="Normal"/>
+        <w:pStyle w:val="style0"/>
         <w:numPr>
           <w:ilvl w:val="0"/>
           <w:numId w:val="1"/>
@@ -113,7 +113,7 @@
     </w:p>
     <w:p>
       <w:pPr>
-        <w:pStyle w:val="Normal"/>
+        <w:pStyle w:val="style0"/>
         <w:numPr>
           <w:ilvl w:val="0"/>
           <w:numId w:val="1"/>
@@ -128,7 +128,7 @@
     </w:p>
     <w:p>
       <w:pPr>
-        <w:pStyle w:val="Normal"/>
+        <w:pStyle w:val="style0"/>
         <w:numPr>
           <w:ilvl w:val="0"/>
           <w:numId w:val="1"/>
@@ -143,7 +143,7 @@
     </w:p>
     <w:p>
       <w:pPr>
-        <w:pStyle w:val="Normal"/>
+        <w:pStyle w:val="style0"/>
         <w:numPr>
           <w:ilvl w:val="0"/>
           <w:numId w:val="1"/>
@@ -158,7 +158,7 @@
     </w:p>
     <w:p>
       <w:pPr>
-        <w:pStyle w:val="Normal"/>
+        <w:pStyle w:val="style0"/>
         <w:numPr>
           <w:ilvl w:val="0"/>
           <w:numId w:val="1"/>
@@ -173,7 +173,7 @@
     </w:p>
     <w:p>
       <w:pPr>
-        <w:pStyle w:val="Normal"/>
+        <w:pStyle w:val="style0"/>
         <w:numPr>
           <w:ilvl w:val="0"/>
           <w:numId w:val="1"/>
@@ -192,7 +192,7 @@
     </w:p>
     <w:p>
       <w:pPr>
-        <w:pStyle w:val="Normal"/>
+        <w:pStyle w:val="style0"/>
         <w:numPr>
           <w:ilvl w:val="0"/>
           <w:numId w:val="1"/>
@@ -211,7 +211,7 @@
     </w:p>
     <w:p>
       <w:pPr>
-        <w:pStyle w:val="Normal"/>
+        <w:pStyle w:val="style0"/>
         <w:numPr>
           <w:ilvl w:val="0"/>
           <w:numId w:val="1"/>
@@ -226,7 +226,7 @@
     </w:p>
     <w:p>
       <w:pPr>
-        <w:pStyle w:val="Normal"/>
+        <w:pStyle w:val="style0"/>
         <w:numPr>
           <w:ilvl w:val="0"/>
           <w:numId w:val="1"/>
@@ -241,7 +241,7 @@
     </w:p>
     <w:p>
       <w:pPr>
-        <w:pStyle w:val="Normal"/>
+        <w:pStyle w:val="style0"/>
         <w:numPr>
           <w:ilvl w:val="0"/>
           <w:numId w:val="1"/>
@@ -256,7 +256,7 @@
     </w:p>
     <w:p>
       <w:pPr>
-        <w:pStyle w:val="Normal"/>
+        <w:pStyle w:val="style0"/>
         <w:numPr>
           <w:ilvl w:val="0"/>
           <w:numId w:val="1"/>
@@ -271,7 +271,7 @@
     </w:p>
     <w:p>
       <w:pPr>
-        <w:pStyle w:val="Normal"/>
+        <w:pStyle w:val="style0"/>
         <w:numPr>
           <w:ilvl w:val="0"/>
           <w:numId w:val="1"/>
@@ -281,22 +281,22 @@
       </w:pPr>
       <w:r>
         <w:rPr/>
-        <w:t>Каждая команда cli сервиса содержит справочную информацию о самой себе. Также каждая команда содержит свойства, упрощающие разбор пользовательского ввода и построения цепочки команд. Эти свойства содержат следующую информацию: принимает ли команда ввод через поток ввода, взаимодействует ли команда с реальным железом, является ли команда заглушкой для представления команды терминального клиента, необходимо ли пользователю пройти аутентификацию для использования этой команды и т. д.</w:t>
-      </w:r>
-    </w:p>
-    <w:p>
-      <w:pPr>
-        <w:pStyle w:val="Normal"/>
-        <w:jc w:val="both"/>
-        <w:rPr/>
-      </w:pPr>
-      <w:r>
-        <w:rPr/>
-      </w:r>
-    </w:p>
-    <w:p>
-      <w:pPr>
-        <w:pStyle w:val="Normal"/>
+        <w:t>Каждая команда cli сервиса содержит справочную информацию о самой себе. Также каждая команда содержит свойства, упрощающие разбор пользовательского ввода и построения цепочки команд. Эти свойства содержат следующую информацию: принимает ли команда ввод через поток ввода, взаимодействует ли команда с реальным железом, является ли команда заглушкой для представления команды терминального клиента и т. д.</w:t>
+      </w:r>
+    </w:p>
+    <w:p>
+      <w:pPr>
+        <w:pStyle w:val="style0"/>
+        <w:jc w:val="both"/>
+        <w:rPr/>
+      </w:pPr>
+      <w:r>
+        <w:rPr/>
+      </w:r>
+    </w:p>
+    <w:p>
+      <w:pPr>
+        <w:pStyle w:val="style0"/>
         <w:jc w:val="center"/>
         <w:rPr/>
       </w:pPr>
@@ -307,17 +307,17 @@
     </w:p>
     <w:p>
       <w:pPr>
-        <w:pStyle w:val="Normal"/>
-        <w:jc w:val="both"/>
-        <w:rPr/>
-      </w:pPr>
-      <w:r>
-        <w:rPr/>
-      </w:r>
-    </w:p>
-    <w:p>
-      <w:pPr>
-        <w:pStyle w:val="Normal"/>
+        <w:pStyle w:val="style0"/>
+        <w:jc w:val="both"/>
+        <w:rPr/>
+      </w:pPr>
+      <w:r>
+        <w:rPr/>
+      </w:r>
+    </w:p>
+    <w:p>
+      <w:pPr>
+        <w:pStyle w:val="style0"/>
         <w:numPr>
           <w:ilvl w:val="0"/>
           <w:numId w:val="1"/>
@@ -332,7 +332,7 @@
     </w:p>
     <w:p>
       <w:pPr>
-        <w:pStyle w:val="Normal"/>
+        <w:pStyle w:val="style0"/>
         <w:numPr>
           <w:ilvl w:val="0"/>
           <w:numId w:val="1"/>
@@ -358,7 +358,7 @@
     </w:p>
     <w:p>
       <w:pPr>
-        <w:pStyle w:val="Normal"/>
+        <w:pStyle w:val="style0"/>
         <w:numPr>
           <w:ilvl w:val="0"/>
           <w:numId w:val="1"/>
@@ -373,7 +373,7 @@
     </w:p>
     <w:p>
       <w:pPr>
-        <w:pStyle w:val="Normal"/>
+        <w:pStyle w:val="style0"/>
         <w:numPr>
           <w:ilvl w:val="0"/>
           <w:numId w:val="1"/>
@@ -388,7 +388,7 @@
     </w:p>
     <w:p>
       <w:pPr>
-        <w:pStyle w:val="Normal"/>
+        <w:pStyle w:val="style0"/>
         <w:numPr>
           <w:ilvl w:val="0"/>
           <w:numId w:val="1"/>
@@ -403,7 +403,7 @@
     </w:p>
     <w:p>
       <w:pPr>
-        <w:pStyle w:val="Normal"/>
+        <w:pStyle w:val="style0"/>
         <w:numPr>
           <w:ilvl w:val="0"/>
           <w:numId w:val="1"/>
@@ -418,7 +418,7 @@
     </w:p>
     <w:p>
       <w:pPr>
-        <w:pStyle w:val="Normal"/>
+        <w:pStyle w:val="style0"/>
         <w:numPr>
           <w:ilvl w:val="0"/>
           <w:numId w:val="1"/>
@@ -433,7 +433,7 @@
     </w:p>
     <w:p>
       <w:pPr>
-        <w:pStyle w:val="Normal"/>
+        <w:pStyle w:val="style0"/>
         <w:numPr>
           <w:ilvl w:val="0"/>
           <w:numId w:val="1"/>
@@ -452,7 +452,7 @@
     </w:p>
     <w:p>
       <w:pPr>
-        <w:pStyle w:val="Normal"/>
+        <w:pStyle w:val="style0"/>
         <w:numPr>
           <w:ilvl w:val="0"/>
           <w:numId w:val="1"/>
@@ -485,7 +485,7 @@
     </w:p>
     <w:p>
       <w:pPr>
-        <w:pStyle w:val="Normal"/>
+        <w:pStyle w:val="style0"/>
         <w:numPr>
           <w:ilvl w:val="0"/>
           <w:numId w:val="1"/>
@@ -500,17 +500,32 @@
     </w:p>
     <w:p>
       <w:pPr>
-        <w:pStyle w:val="Normal"/>
-        <w:jc w:val="both"/>
-        <w:rPr/>
-      </w:pPr>
-      <w:r>
-        <w:rPr/>
-      </w:r>
-    </w:p>
-    <w:p>
-      <w:pPr>
-        <w:pStyle w:val="Normal"/>
+        <w:pStyle w:val="style0"/>
+        <w:numPr>
+          <w:ilvl w:val="0"/>
+          <w:numId w:val="1"/>
+        </w:numPr>
+        <w:jc w:val="both"/>
+        <w:rPr/>
+      </w:pPr>
+      <w:r>
+        <w:rPr/>
+        <w:t>Если пользователь бездействует в течении некоторого времени, то клиент, через который пользователь взаимодействовал с системой, автоматически завершает свою работу.</w:t>
+      </w:r>
+    </w:p>
+    <w:p>
+      <w:pPr>
+        <w:pStyle w:val="style0"/>
+        <w:jc w:val="both"/>
+        <w:rPr/>
+      </w:pPr>
+      <w:r>
+        <w:rPr/>
+      </w:r>
+    </w:p>
+    <w:p>
+      <w:pPr>
+        <w:pStyle w:val="style0"/>
         <w:jc w:val="center"/>
         <w:rPr/>
       </w:pPr>
@@ -521,17 +536,17 @@
     </w:p>
     <w:p>
       <w:pPr>
-        <w:pStyle w:val="Normal"/>
-        <w:jc w:val="both"/>
-        <w:rPr/>
-      </w:pPr>
-      <w:r>
-        <w:rPr/>
-      </w:r>
-    </w:p>
-    <w:p>
-      <w:pPr>
-        <w:pStyle w:val="Normal"/>
+        <w:pStyle w:val="style0"/>
+        <w:jc w:val="both"/>
+        <w:rPr/>
+      </w:pPr>
+      <w:r>
+        <w:rPr/>
+      </w:r>
+    </w:p>
+    <w:p>
+      <w:pPr>
+        <w:pStyle w:val="style0"/>
         <w:numPr>
           <w:ilvl w:val="0"/>
           <w:numId w:val="2"/>
@@ -546,7 +561,7 @@
     </w:p>
     <w:p>
       <w:pPr>
-        <w:pStyle w:val="Normal"/>
+        <w:pStyle w:val="style0"/>
         <w:numPr>
           <w:ilvl w:val="0"/>
           <w:numId w:val="2"/>
@@ -561,7 +576,7 @@
     </w:p>
     <w:p>
       <w:pPr>
-        <w:pStyle w:val="Normal"/>
+        <w:pStyle w:val="style0"/>
         <w:numPr>
           <w:ilvl w:val="0"/>
           <w:numId w:val="2"/>
@@ -571,12 +586,44 @@
       </w:pPr>
       <w:r>
         <w:rPr/>
-        <w:t>В качестве потока вывода для команды мы будем использовать специальный процесс, накапливающий вывод пользователя. В этот же специальный процесс мы будем накапливать вывод ошибок в случае перенаправления вывода ошибок. Когда команда закончит свое выполнение весь вывод, накопленный в этом специальном процессе, становится потоком ввода для следующей команды. Весь вывод последней команды в цепочке команд, а также весь вывод ошибок, которые не были перенаправлены в поток вывода, отправляются на обработчик клиентских запросов. Поэтому каждой команде необходимо передавать три идентификатора процесса в качестве потоков ввода, вывода и вывода ошибок.</w:t>
-      </w:r>
-    </w:p>
-    <w:p>
-      <w:pPr>
-        <w:pStyle w:val="Normal"/>
+        <w:t xml:space="preserve">В качестве потока вывода для команды мы будем использовать </w:t>
+      </w:r>
+      <w:r>
+        <w:rPr/>
+        <w:t xml:space="preserve">«буфер обмена»: </w:t>
+      </w:r>
+      <w:r>
+        <w:rPr/>
+        <w:t xml:space="preserve">специальный процесс, накапливающий вывод пользователя. В этот же </w:t>
+      </w:r>
+      <w:r>
+        <w:rPr/>
+        <w:t>«буфер обмена»</w:t>
+      </w:r>
+      <w:r>
+        <w:rPr/>
+        <w:t xml:space="preserve"> мы будем накапливать вывод ошибок в случае </w:t>
+      </w:r>
+      <w:r>
+        <w:rPr/>
+        <w:t>его</w:t>
+      </w:r>
+      <w:r>
+        <w:rPr/>
+        <w:t xml:space="preserve"> перенаправления. Когда команда закончит свое выполнение весь вывод, накопленный в этом </w:t>
+      </w:r>
+      <w:r>
+        <w:rPr/>
+        <w:t>«буфере обмена»</w:t>
+      </w:r>
+      <w:r>
+        <w:rPr/>
+        <w:t>, становится потоком ввода для следующей команды. Весь вывод последней команды в цепочке команд, а также весь вывод ошибок, которые не были перенаправлены в поток вывода, отправляются на обработчик клиентских запросов. Поэтому каждой команде необходимо передавать три идентификатора процесса в качестве потоков ввода, вывода и вывода ошибок.</w:t>
+      </w:r>
+    </w:p>
+    <w:p>
+      <w:pPr>
+        <w:pStyle w:val="style0"/>
         <w:numPr>
           <w:ilvl w:val="0"/>
           <w:numId w:val="2"/>
@@ -586,16 +633,12 @@
       </w:pPr>
       <w:r>
         <w:rPr/>
-        <w:t xml:space="preserve">Если запрос от клиента корректен, то будет создана цепочка команд, соответствующая запросу от клиента. </w:t>
-      </w:r>
-      <w:r>
-        <w:rPr/>
-        <w:t>Помимо этого, будет создан контекст выполнения этой цепочки, связывающий команды в цепочке команд друг с другом. Контекст выполнения команд передает каждой команде соответствующие идентификаторы процессов (в качестве потоков ввода, вывода и вывода ошибок). Также контекст выполнения после выполнения каждой команды посылает специальному процессу накопителю сообщение о том, что весь накопленный вывод можно считать вводом.</w:t>
-      </w:r>
-    </w:p>
-    <w:p>
-      <w:pPr>
-        <w:pStyle w:val="Normal"/>
+        <w:t>Первая команда в цепочке в качестве потока ввода будет использовать пустой «буфер обмена», т.к. на данный момент у нас нет команд, получающих ввод пользователя.</w:t>
+      </w:r>
+    </w:p>
+    <w:p>
+      <w:pPr>
+        <w:pStyle w:val="style0"/>
         <w:numPr>
           <w:ilvl w:val="0"/>
           <w:numId w:val="2"/>
@@ -605,12 +648,20 @@
       </w:pPr>
       <w:r>
         <w:rPr/>
-        <w:t xml:space="preserve">После разбора запроса от клиента и создания цепочки команд, эта цепочка команд передается контексту выполнения; контекст выполнения — это отдельный процесс, выполняющий каждую команду из цепочки в своем процессе. </w:t>
-      </w:r>
-    </w:p>
-    <w:p>
-      <w:pPr>
-        <w:pStyle w:val="Normal"/>
+        <w:t xml:space="preserve">Если запрос от клиента корректен, то будет создана цепочка команд, соответствующая запросу от клиента. Помимо этого, будет создан контекст выполнения этой цепочки, связывающий команды в цепочке команд друг с другом. Контекст выполнения команд передает каждой команде соответствующие идентификаторы процессов (в качестве потоков ввода, вывода и вывода ошибок). Также контекст выполнения после выполнения каждой команды посылает </w:t>
+      </w:r>
+      <w:r>
+        <w:rPr/>
+        <w:t>«буферу обмена»</w:t>
+      </w:r>
+      <w:r>
+        <w:rPr/>
+        <w:t xml:space="preserve"> сообщение о том, что весь накопленный вывод можно считать вводом.</w:t>
+      </w:r>
+    </w:p>
+    <w:p>
+      <w:pPr>
+        <w:pStyle w:val="style0"/>
         <w:numPr>
           <w:ilvl w:val="0"/>
           <w:numId w:val="2"/>
@@ -620,22 +671,37 @@
       </w:pPr>
       <w:r>
         <w:rPr/>
+        <w:t>После создания цепочки команд и контекста выполнения, мы запускаем эту цепочку команд на выполнение; для этого мы создаем отдельный процесс и выполняем в нем некоторую функцию из контекста выполнения.</w:t>
+      </w:r>
+    </w:p>
+    <w:p>
+      <w:pPr>
+        <w:pStyle w:val="style0"/>
+        <w:numPr>
+          <w:ilvl w:val="0"/>
+          <w:numId w:val="2"/>
+        </w:numPr>
+        <w:jc w:val="both"/>
+        <w:rPr/>
+      </w:pPr>
+      <w:r>
+        <w:rPr/>
         <w:t>Если выполнение цепочки команд завершилось с ошибкой (если какая-либо команда из цепочки команд вернула код возврата отличный от 0), то обработчик клиентских запросов вернет клиенту сообщение об этом через стандартный поток вывода ошибок.</w:t>
       </w:r>
     </w:p>
     <w:p>
       <w:pPr>
-        <w:pStyle w:val="Normal"/>
-        <w:jc w:val="both"/>
-        <w:rPr/>
-      </w:pPr>
-      <w:r>
-        <w:rPr/>
-      </w:r>
-    </w:p>
-    <w:p>
-      <w:pPr>
-        <w:pStyle w:val="Normal"/>
+        <w:pStyle w:val="style0"/>
+        <w:jc w:val="both"/>
+        <w:rPr/>
+      </w:pPr>
+      <w:r>
+        <w:rPr/>
+      </w:r>
+    </w:p>
+    <w:p>
+      <w:pPr>
+        <w:pStyle w:val="style0"/>
         <w:jc w:val="center"/>
         <w:rPr/>
       </w:pPr>
@@ -646,17 +712,17 @@
     </w:p>
     <w:p>
       <w:pPr>
-        <w:pStyle w:val="Normal"/>
-        <w:jc w:val="both"/>
-        <w:rPr/>
-      </w:pPr>
-      <w:r>
-        <w:rPr/>
-      </w:r>
-    </w:p>
-    <w:p>
-      <w:pPr>
-        <w:pStyle w:val="Normal"/>
+        <w:pStyle w:val="style0"/>
+        <w:jc w:val="both"/>
+        <w:rPr/>
+      </w:pPr>
+      <w:r>
+        <w:rPr/>
+      </w:r>
+    </w:p>
+    <w:p>
+      <w:pPr>
+        <w:pStyle w:val="style0"/>
         <w:jc w:val="both"/>
         <w:rPr/>
       </w:pPr>
@@ -668,17 +734,17 @@
     </w:p>
     <w:p>
       <w:pPr>
-        <w:pStyle w:val="Normal"/>
-        <w:jc w:val="both"/>
-        <w:rPr/>
-      </w:pPr>
-      <w:r>
-        <w:rPr/>
-      </w:r>
-    </w:p>
-    <w:p>
-      <w:pPr>
-        <w:pStyle w:val="Normal"/>
+        <w:pStyle w:val="style0"/>
+        <w:jc w:val="both"/>
+        <w:rPr/>
+      </w:pPr>
+      <w:r>
+        <w:rPr/>
+      </w:r>
+    </w:p>
+    <w:p>
+      <w:pPr>
+        <w:pStyle w:val="style0"/>
         <w:jc w:val="both"/>
         <w:rPr>
           <w:i/>
@@ -699,7 +765,7 @@
     </w:p>
     <w:p>
       <w:pPr>
-        <w:pStyle w:val="ListParagraph"/>
+        <w:pStyle w:val="style90"/>
         <w:numPr>
           <w:ilvl w:val="0"/>
           <w:numId w:val="2"/>
@@ -709,12 +775,20 @@
       </w:pPr>
       <w:r>
         <w:rPr/>
-        <w:t>Режим работы до аутентификации пользователя</w:t>
-      </w:r>
-    </w:p>
-    <w:p>
-      <w:pPr>
-        <w:pStyle w:val="ListParagraph"/>
+        <w:t xml:space="preserve">Режим работы </w:t>
+      </w:r>
+      <w:r>
+        <w:rPr/>
+        <w:t>без</w:t>
+      </w:r>
+      <w:r>
+        <w:rPr/>
+        <w:t xml:space="preserve"> аутентификации</w:t>
+      </w:r>
+    </w:p>
+    <w:p>
+      <w:pPr>
+        <w:pStyle w:val="style90"/>
         <w:numPr>
           <w:ilvl w:val="0"/>
           <w:numId w:val="2"/>
@@ -729,7 +803,7 @@
     </w:p>
     <w:p>
       <w:pPr>
-        <w:pStyle w:val="ListParagraph"/>
+        <w:pStyle w:val="style90"/>
         <w:numPr>
           <w:ilvl w:val="0"/>
           <w:numId w:val="2"/>
@@ -744,7 +818,7 @@
     </w:p>
     <w:p>
       <w:pPr>
-        <w:pStyle w:val="ListParagraph"/>
+        <w:pStyle w:val="style90"/>
         <w:numPr>
           <w:ilvl w:val="0"/>
           <w:numId w:val="2"/>
@@ -754,12 +828,16 @@
       </w:pPr>
       <w:r>
         <w:rPr/>
-        <w:t>Режим настройки интерфейсов</w:t>
-      </w:r>
-    </w:p>
-    <w:p>
-      <w:pPr>
-        <w:pStyle w:val="ListParagraph"/>
+        <w:t>Режим настройки интерфейс</w:t>
+      </w:r>
+      <w:r>
+        <w:rPr/>
+        <w:t>а</w:t>
+      </w:r>
+    </w:p>
+    <w:p>
+      <w:pPr>
+        <w:pStyle w:val="style90"/>
         <w:numPr>
           <w:ilvl w:val="0"/>
           <w:numId w:val="2"/>
@@ -774,7 +852,7 @@
     </w:p>
     <w:p>
       <w:pPr>
-        <w:pStyle w:val="ListParagraph"/>
+        <w:pStyle w:val="style90"/>
         <w:numPr>
           <w:ilvl w:val="0"/>
           <w:numId w:val="2"/>
@@ -789,7 +867,7 @@
     </w:p>
     <w:p>
       <w:pPr>
-        <w:pStyle w:val="Normal"/>
+        <w:pStyle w:val="style0"/>
         <w:jc w:val="both"/>
         <w:rPr>
           <w:sz w:val="24"/>
@@ -806,7 +884,7 @@
     </w:p>
     <w:p>
       <w:pPr>
-        <w:pStyle w:val="ListParagraph"/>
+        <w:pStyle w:val="style90"/>
         <w:numPr>
           <w:ilvl w:val="0"/>
           <w:numId w:val="1"/>
@@ -829,10 +907,22 @@
         <w:rPr/>
         <w:t xml:space="preserve">: </w:t>
       </w:r>
+      <w:r>
+        <w:rPr/>
+        <w:t>р</w:t>
+      </w:r>
       <w:bookmarkStart w:id="0" w:name="__DdeLink__146_1680720476"/>
       <w:r>
         <w:rPr/>
-        <w:t>режим работы до аутентификации пользователя</w:t>
+        <w:t xml:space="preserve">ежим работы </w:t>
+      </w:r>
+      <w:r>
+        <w:rPr/>
+        <w:t>без</w:t>
+      </w:r>
+      <w:r>
+        <w:rPr/>
+        <w:t xml:space="preserve"> аутентификации</w:t>
       </w:r>
       <w:bookmarkEnd w:id="0"/>
       <w:r>
@@ -842,7 +932,7 @@
     </w:p>
     <w:p>
       <w:pPr>
-        <w:pStyle w:val="ListParagraph"/>
+        <w:pStyle w:val="style90"/>
         <w:numPr>
           <w:ilvl w:val="0"/>
           <w:numId w:val="1"/>
@@ -868,7 +958,7 @@
     </w:p>
     <w:p>
       <w:pPr>
-        <w:pStyle w:val="ListParagraph"/>
+        <w:pStyle w:val="style90"/>
         <w:numPr>
           <w:ilvl w:val="0"/>
           <w:numId w:val="1"/>
@@ -890,12 +980,20 @@
       </w:r>
       <w:r>
         <w:rPr/>
-        <w:t>: режим глобальной настройки → режим настройки интерфейсов.</w:t>
-      </w:r>
-    </w:p>
-    <w:p>
-      <w:pPr>
-        <w:pStyle w:val="ListParagraph"/>
+        <w:t>: режим глобальной настройки → режим настройки интерфейс</w:t>
+      </w:r>
+      <w:r>
+        <w:rPr/>
+        <w:t>а</w:t>
+      </w:r>
+      <w:r>
+        <w:rPr/>
+        <w:t>.</w:t>
+      </w:r>
+    </w:p>
+    <w:p>
+      <w:pPr>
+        <w:pStyle w:val="style90"/>
         <w:numPr>
           <w:ilvl w:val="0"/>
           <w:numId w:val="1"/>
@@ -937,7 +1035,7 @@
     </w:p>
     <w:p>
       <w:pPr>
-        <w:pStyle w:val="ListParagraph"/>
+        <w:pStyle w:val="style90"/>
         <w:numPr>
           <w:ilvl w:val="0"/>
           <w:numId w:val="1"/>
@@ -973,7 +1071,7 @@
     </w:p>
     <w:p>
       <w:pPr>
-        <w:pStyle w:val="ListParagraph"/>
+        <w:pStyle w:val="style90"/>
         <w:numPr>
           <w:ilvl w:val="0"/>
           <w:numId w:val="1"/>
@@ -995,12 +1093,20 @@
       </w:r>
       <w:r>
         <w:rPr/>
-        <w:t>: режим глобальной настройки, режим настройки интерфейсов, режим настройки группы интерфейсов, режим настройки VLAN → фундаментальный режим работы.</w:t>
-      </w:r>
-    </w:p>
-    <w:p>
-      <w:pPr>
-        <w:pStyle w:val="ListParagraph"/>
+        <w:t>: режим глобальной настройки, режим настройки интерфейс</w:t>
+      </w:r>
+      <w:r>
+        <w:rPr/>
+        <w:t>а</w:t>
+      </w:r>
+      <w:r>
+        <w:rPr/>
+        <w:t>, режим настройки группы интерфейсов, режим настройки VLAN → фундаментальный режим работы.</w:t>
+      </w:r>
+    </w:p>
+    <w:p>
+      <w:pPr>
+        <w:pStyle w:val="style90"/>
         <w:numPr>
           <w:ilvl w:val="0"/>
           <w:numId w:val="1"/>
@@ -1022,16 +1128,28 @@
       </w:r>
       <w:r>
         <w:rPr/>
-        <w:t>: режим настройки интерфейсов, режим настройки группы интерфейсов, режим настройки VLAN → режим глобальной настройки; режим глобальной настройки → фундаментальный режим работы.</w:t>
-      </w:r>
-    </w:p>
-    <w:p>
-      <w:pPr>
-        <w:pStyle w:val="ListParagraph"/>
+        <w:t>: режим настройки интерфейс</w:t>
+      </w:r>
+      <w:r>
+        <w:rPr/>
+        <w:t>а</w:t>
+      </w:r>
+      <w:r>
+        <w:rPr/>
+        <w:t>, режим настройки группы интерфейсов, режим настройки VLAN → режим глобальной настройки; режим глобальной настройки → фундаментальный режим работы.</w:t>
+      </w:r>
+    </w:p>
+    <w:p>
+      <w:pPr>
+        <w:pStyle w:val="style90"/>
         <w:numPr>
           <w:ilvl w:val="0"/>
           <w:numId w:val="1"/>
         </w:numPr>
+        <w:tabs>
+          <w:tab w:leader="none" w:pos="1620" w:val="left"/>
+          <w:tab w:leader="none" w:pos="1790" w:val="left"/>
+        </w:tabs>
         <w:jc w:val="both"/>
         <w:rPr/>
       </w:pPr>
@@ -1048,12 +1166,36 @@
       </w:r>
       <w:r>
         <w:rPr/>
-        <w:t>: фундаментальный режим работы, режим глобальной настройки,  режим настройки интерфейсов, режим настройки группы интерфейсов, режим настройки VLAN → режим работы до аутентификации пользователя.</w:t>
-      </w:r>
-    </w:p>
-    <w:p>
-      <w:pPr>
-        <w:pStyle w:val="Normal"/>
+        <w:t>: фундаментальный режим работы, режим глобальной настройки,  режим настройки интерфейс</w:t>
+      </w:r>
+      <w:r>
+        <w:rPr/>
+        <w:t>а</w:t>
+      </w:r>
+      <w:r>
+        <w:rPr/>
+        <w:t xml:space="preserve">, режим настройки группы интерфейсов, режим настройки VLAN → </w:t>
+      </w:r>
+      <w:r>
+        <w:rPr/>
+        <w:t>р</w:t>
+      </w:r>
+      <w:r>
+        <w:rPr/>
+        <w:t xml:space="preserve">ежим работы </w:t>
+      </w:r>
+      <w:r>
+        <w:rPr/>
+        <w:t>без</w:t>
+      </w:r>
+      <w:r>
+        <w:rPr/>
+        <w:t xml:space="preserve"> аутентификации.</w:t>
+      </w:r>
+    </w:p>
+    <w:p>
+      <w:pPr>
+        <w:pStyle w:val="style0"/>
         <w:jc w:val="both"/>
         <w:rPr/>
       </w:pPr>
@@ -1065,7 +1207,7 @@
     </w:p>
     <w:p>
       <w:pPr>
-        <w:pStyle w:val="Normal"/>
+        <w:pStyle w:val="style0"/>
         <w:jc w:val="both"/>
         <w:rPr/>
       </w:pPr>
@@ -1107,17 +1249,17 @@
     </w:p>
     <w:p>
       <w:pPr>
-        <w:pStyle w:val="Normal"/>
-        <w:jc w:val="both"/>
-        <w:rPr/>
-      </w:pPr>
-      <w:r>
-        <w:rPr/>
-      </w:r>
-    </w:p>
-    <w:p>
-      <w:pPr>
-        <w:pStyle w:val="Normal"/>
+        <w:pStyle w:val="style0"/>
+        <w:jc w:val="both"/>
+        <w:rPr/>
+      </w:pPr>
+      <w:r>
+        <w:rPr/>
+      </w:r>
+    </w:p>
+    <w:p>
+      <w:pPr>
+        <w:pStyle w:val="style0"/>
         <w:jc w:val="center"/>
         <w:rPr/>
       </w:pPr>
@@ -1128,17 +1270,17 @@
     </w:p>
     <w:p>
       <w:pPr>
-        <w:pStyle w:val="Normal"/>
-        <w:jc w:val="both"/>
-        <w:rPr/>
-      </w:pPr>
-      <w:r>
-        <w:rPr/>
-      </w:r>
-    </w:p>
-    <w:p>
-      <w:pPr>
-        <w:pStyle w:val="Normal"/>
+        <w:pStyle w:val="style0"/>
+        <w:jc w:val="both"/>
+        <w:rPr/>
+      </w:pPr>
+      <w:r>
+        <w:rPr/>
+      </w:r>
+    </w:p>
+    <w:p>
+      <w:pPr>
+        <w:pStyle w:val="style0"/>
         <w:jc w:val="both"/>
         <w:rPr/>
       </w:pPr>
@@ -1150,7 +1292,7 @@
     </w:p>
     <w:p>
       <w:pPr>
-        <w:pStyle w:val="Normal"/>
+        <w:pStyle w:val="style0"/>
         <w:numPr>
           <w:ilvl w:val="0"/>
           <w:numId w:val="3"/>
@@ -1165,7 +1307,7 @@
     </w:p>
     <w:p>
       <w:pPr>
-        <w:pStyle w:val="Normal"/>
+        <w:pStyle w:val="style0"/>
         <w:numPr>
           <w:ilvl w:val="0"/>
           <w:numId w:val="3"/>
@@ -1180,7 +1322,7 @@
     </w:p>
     <w:p>
       <w:pPr>
-        <w:pStyle w:val="Normal"/>
+        <w:pStyle w:val="style0"/>
         <w:numPr>
           <w:ilvl w:val="0"/>
           <w:numId w:val="3"/>
@@ -1195,17 +1337,17 @@
     </w:p>
     <w:p>
       <w:pPr>
-        <w:pStyle w:val="Normal"/>
-        <w:jc w:val="both"/>
-        <w:rPr/>
-      </w:pPr>
-      <w:r>
-        <w:rPr/>
-      </w:r>
-    </w:p>
-    <w:p>
-      <w:pPr>
-        <w:pStyle w:val="Normal"/>
+        <w:pStyle w:val="style0"/>
+        <w:jc w:val="both"/>
+        <w:rPr/>
+      </w:pPr>
+      <w:r>
+        <w:rPr/>
+      </w:r>
+    </w:p>
+    <w:p>
+      <w:pPr>
+        <w:pStyle w:val="style0"/>
         <w:jc w:val="both"/>
         <w:rPr/>
       </w:pPr>
@@ -1216,7 +1358,7 @@
     </w:p>
     <w:p>
       <w:pPr>
-        <w:pStyle w:val="Normal"/>
+        <w:pStyle w:val="style0"/>
         <w:jc w:val="both"/>
         <w:rPr>
           <w:b/>
@@ -1277,7 +1419,7 @@
     </w:p>
     <w:p>
       <w:pPr>
-        <w:pStyle w:val="Normal"/>
+        <w:pStyle w:val="style0"/>
         <w:jc w:val="both"/>
         <w:rPr/>
       </w:pPr>
@@ -1317,7 +1459,7 @@
     </w:p>
     <w:p>
       <w:pPr>
-        <w:pStyle w:val="Normal"/>
+        <w:pStyle w:val="style0"/>
         <w:jc w:val="both"/>
         <w:rPr/>
       </w:pPr>
@@ -1335,7 +1477,7 @@
     </w:p>
     <w:p>
       <w:pPr>
-        <w:pStyle w:val="Normal"/>
+        <w:pStyle w:val="style0"/>
         <w:jc w:val="both"/>
         <w:rPr>
           <w:b/>
@@ -1374,7 +1516,7 @@
     </w:p>
     <w:p>
       <w:pPr>
-        <w:pStyle w:val="Normal"/>
+        <w:pStyle w:val="style0"/>
         <w:jc w:val="both"/>
         <w:rPr>
           <w:b/>
@@ -1479,17 +1621,17 @@
     </w:p>
     <w:p>
       <w:pPr>
-        <w:pStyle w:val="Normal"/>
-        <w:jc w:val="both"/>
-        <w:rPr/>
-      </w:pPr>
-      <w:r>
-        <w:rPr/>
-      </w:r>
-    </w:p>
-    <w:p>
-      <w:pPr>
-        <w:pStyle w:val="Normal"/>
+        <w:pStyle w:val="style0"/>
+        <w:jc w:val="both"/>
+        <w:rPr/>
+      </w:pPr>
+      <w:r>
+        <w:rPr/>
+      </w:r>
+    </w:p>
+    <w:p>
+      <w:pPr>
+        <w:pStyle w:val="style0"/>
         <w:jc w:val="both"/>
         <w:rPr/>
       </w:pPr>
@@ -1500,7 +1642,7 @@
     </w:p>
     <w:p>
       <w:pPr>
-        <w:pStyle w:val="Normal"/>
+        <w:pStyle w:val="style0"/>
         <w:jc w:val="both"/>
         <w:rPr>
           <w:i/>
@@ -1594,7 +1736,7 @@
     </w:p>
     <w:p>
       <w:pPr>
-        <w:pStyle w:val="Normal"/>
+        <w:pStyle w:val="style0"/>
         <w:jc w:val="both"/>
         <w:rPr>
           <w:i/>
@@ -1699,7 +1841,7 @@
     </w:p>
     <w:p>
       <w:pPr>
-        <w:pStyle w:val="Normal"/>
+        <w:pStyle w:val="style0"/>
         <w:jc w:val="both"/>
         <w:rPr>
           <w:i/>
@@ -1751,17 +1893,17 @@
     </w:p>
     <w:p>
       <w:pPr>
-        <w:pStyle w:val="Normal"/>
-        <w:jc w:val="both"/>
-        <w:rPr/>
-      </w:pPr>
-      <w:r>
-        <w:rPr/>
-      </w:r>
-    </w:p>
-    <w:p>
-      <w:pPr>
-        <w:pStyle w:val="Normal"/>
+        <w:pStyle w:val="style0"/>
+        <w:jc w:val="both"/>
+        <w:rPr/>
+      </w:pPr>
+      <w:r>
+        <w:rPr/>
+      </w:r>
+    </w:p>
+    <w:p>
+      <w:pPr>
+        <w:pStyle w:val="style0"/>
         <w:jc w:val="both"/>
         <w:rPr/>
       </w:pPr>
@@ -1783,28 +1925,36 @@
     </w:p>
     <w:p>
       <w:pPr>
-        <w:pStyle w:val="Normal"/>
-        <w:jc w:val="both"/>
-        <w:rPr/>
-      </w:pPr>
-      <w:r>
-        <w:rPr/>
-        <w:t>Во время запуска cli сервиса мы будем динамически формировать таблицу для синтаксического анализа исходя из известных на момент загрузки команд (для разбора нетерминала Command). У нас есть команды, состоящие из двух слов (например, configure terminal); более того, у нас есть ряд команд разной длины, имеющие общий префикс (например, interface и interface range), что создает неоднозначности во время синтаксического анализа. Для решения этой проблему мы будем формировать таблицу для синтаксического анализа так, чтобы команды с большим количеством слов располагались раньше, команд с меньшим количеством слов. При синтаксическом анализе при выборе варианта для Command мы будем делать пред просмотр не на один, а на несколько символов и выбирать вариант, расположенный раньше в таблице для синтаксического анализа. Другими словами, для Comand синтаксический анализатор у нас будет не LL(1), а LL(N) (в нашем случае, LL(2)).</w:t>
-      </w:r>
-    </w:p>
-    <w:p>
-      <w:pPr>
-        <w:pStyle w:val="Normal"/>
-        <w:jc w:val="both"/>
-        <w:rPr/>
-      </w:pPr>
-      <w:r>
-        <w:rPr/>
-      </w:r>
-    </w:p>
-    <w:p>
-      <w:pPr>
-        <w:pStyle w:val="Normal"/>
+        <w:pStyle w:val="style0"/>
+        <w:jc w:val="both"/>
+        <w:rPr/>
+      </w:pPr>
+      <w:r>
+        <w:rPr/>
+        <w:t>Во время запуска cli сервиса мы будем динамически формировать таблицу для синтаксического анализа исходя из известных на момент загрузки команд (для разбора нетерминала Command). У нас есть команды, состоящие из двух слов (например, configure terminal); более того, у нас есть ряд команд разной длины, имеющие общий префикс (например, interface и interface range), что создает неоднозначности во время синтаксического анализа. Для решения этой проблему мы будем формировать таблицу для синтаксического анализа так, чтобы команды с большим количеством слов располагались раньше, команд с меньшим количеством слов. При синтаксическом анализе при выборе варианта для Command мы будем делать пред просмотр не на один, а на несколько символов и выбирать вариант, расположенный раньше в таблице для синтаксического анализа. Другими словами, для Comand синтаксический анализатор у нас будет не LL(1), а LL(N) (в нашем случае, LL(</w:t>
+      </w:r>
+      <w:r>
+        <w:rPr/>
+        <w:t>4</w:t>
+      </w:r>
+      <w:r>
+        <w:rPr/>
+        <w:t>)).</w:t>
+      </w:r>
+    </w:p>
+    <w:p>
+      <w:pPr>
+        <w:pStyle w:val="style0"/>
+        <w:jc w:val="both"/>
+        <w:rPr/>
+      </w:pPr>
+      <w:r>
+        <w:rPr/>
+      </w:r>
+    </w:p>
+    <w:p>
+      <w:pPr>
+        <w:pStyle w:val="style0"/>
         <w:jc w:val="both"/>
         <w:rPr/>
       </w:pPr>
@@ -1815,7 +1965,7 @@
     </w:p>
     <w:p>
       <w:pPr>
-        <w:pStyle w:val="Normal"/>
+        <w:pStyle w:val="style0"/>
         <w:jc w:val="both"/>
         <w:rPr/>
       </w:pPr>
@@ -1826,7 +1976,7 @@
     </w:p>
     <w:p>
       <w:pPr>
-        <w:pStyle w:val="Normal"/>
+        <w:pStyle w:val="style0"/>
         <w:numPr>
           <w:ilvl w:val="0"/>
           <w:numId w:val="4"/>
@@ -1841,7 +1991,7 @@
     </w:p>
     <w:p>
       <w:pPr>
-        <w:pStyle w:val="Normal"/>
+        <w:pStyle w:val="style0"/>
         <w:numPr>
           <w:ilvl w:val="0"/>
           <w:numId w:val="4"/>
@@ -1887,7 +2037,7 @@
     </w:p>
     <w:p>
       <w:pPr>
-        <w:pStyle w:val="Normal"/>
+        <w:pStyle w:val="style0"/>
         <w:numPr>
           <w:ilvl w:val="0"/>
           <w:numId w:val="4"/>
@@ -1919,7 +2069,7 @@
     </w:p>
     <w:p>
       <w:pPr>
-        <w:pStyle w:val="Normal"/>
+        <w:pStyle w:val="style0"/>
         <w:numPr>
           <w:ilvl w:val="0"/>
           <w:numId w:val="4"/>
@@ -1972,17 +2122,17 @@
     </w:p>
     <w:p>
       <w:pPr>
-        <w:pStyle w:val="Normal"/>
-        <w:jc w:val="both"/>
-        <w:rPr/>
-      </w:pPr>
-      <w:r>
-        <w:rPr/>
-      </w:r>
-    </w:p>
-    <w:p>
-      <w:pPr>
-        <w:pStyle w:val="Normal"/>
+        <w:pStyle w:val="style0"/>
+        <w:jc w:val="both"/>
+        <w:rPr/>
+      </w:pPr>
+      <w:r>
+        <w:rPr/>
+      </w:r>
+    </w:p>
+    <w:p>
+      <w:pPr>
+        <w:pStyle w:val="style0"/>
         <w:jc w:val="center"/>
         <w:rPr/>
       </w:pPr>
@@ -1993,7 +2143,2201 @@
     </w:p>
     <w:p>
       <w:pPr>
-        <w:pStyle w:val="Normal"/>
+        <w:pStyle w:val="style0"/>
+        <w:jc w:val="both"/>
+        <w:rPr/>
+      </w:pPr>
+      <w:r>
+        <w:rPr/>
+      </w:r>
+    </w:p>
+    <w:tbl>
+      <w:tblPr>
+        <w:jc w:val="left"/>
+        <w:tblInd w:type="dxa" w:w="71"/>
+        <w:tblBorders>
+          <w:top w:color="000000" w:space="0" w:sz="2" w:val="single"/>
+          <w:left w:color="000000" w:space="0" w:sz="2" w:val="single"/>
+          <w:bottom w:color="000000" w:space="0" w:sz="2" w:val="single"/>
+          <w:insideH w:color="000000" w:space="0" w:sz="2" w:val="single"/>
+          <w:right w:color="000000" w:space="0" w:sz="2" w:val="single"/>
+          <w:insideV w:color="000000" w:space="0" w:sz="2" w:val="single"/>
+        </w:tblBorders>
+        <w:tblCellMar>
+          <w:top w:type="dxa" w:w="55"/>
+          <w:left w:type="dxa" w:w="54"/>
+          <w:bottom w:type="dxa" w:w="55"/>
+          <w:right w:type="dxa" w:w="55"/>
+        </w:tblCellMar>
+      </w:tblPr>
+      <w:tblGrid>
+        <w:gridCol w:w="9620"/>
+      </w:tblGrid>
+      <w:tr>
+        <w:trPr>
+          <w:cantSplit w:val="false"/>
+        </w:trPr>
+        <w:tc>
+          <w:tcPr>
+            <w:tcW w:type="dxa" w:w="9620"/>
+            <w:tcBorders>
+              <w:top w:color="000000" w:space="0" w:sz="2" w:val="single"/>
+              <w:left w:color="000000" w:space="0" w:sz="2" w:val="single"/>
+              <w:bottom w:color="000000" w:space="0" w:sz="2" w:val="single"/>
+              <w:right w:color="000000" w:space="0" w:sz="2" w:val="single"/>
+            </w:tcBorders>
+            <w:shd w:fill="auto" w:val="clear"/>
+            <w:tcMar>
+              <w:left w:type="dxa" w:w="54"/>
+            </w:tcMar>
+          </w:tcPr>
+          <w:p>
+            <w:pPr>
+              <w:pStyle w:val="style89"/>
+              <w:jc w:val="both"/>
+              <w:rPr>
+                <w:b/>
+                <w:bCs/>
+              </w:rPr>
+            </w:pPr>
+            <w:r>
+              <w:rPr>
+                <w:b/>
+                <w:bCs/>
+              </w:rPr>
+              <w:t>login</w:t>
+            </w:r>
+          </w:p>
+        </w:tc>
+      </w:tr>
+      <w:tr>
+        <w:trPr>
+          <w:cantSplit w:val="false"/>
+        </w:trPr>
+        <w:tc>
+          <w:tcPr>
+            <w:tcW w:type="dxa" w:w="9620"/>
+            <w:tcBorders>
+              <w:top w:val="nil"/>
+              <w:left w:color="000000" w:space="0" w:sz="2" w:val="single"/>
+              <w:bottom w:color="000000" w:space="0" w:sz="2" w:val="single"/>
+              <w:right w:color="000000" w:space="0" w:sz="2" w:val="single"/>
+            </w:tcBorders>
+            <w:shd w:fill="auto" w:val="clear"/>
+            <w:tcMar>
+              <w:left w:type="dxa" w:w="54"/>
+            </w:tcMar>
+          </w:tcPr>
+          <w:p>
+            <w:pPr>
+              <w:pStyle w:val="style89"/>
+              <w:jc w:val="both"/>
+              <w:rPr/>
+            </w:pPr>
+            <w:r>
+              <w:rPr/>
+              <w:t>Определение: вход (аутентификация) пользователя в системе</w:t>
+            </w:r>
+          </w:p>
+          <w:p>
+            <w:pPr>
+              <w:pStyle w:val="style89"/>
+              <w:jc w:val="both"/>
+              <w:rPr/>
+            </w:pPr>
+            <w:r>
+              <w:rPr/>
+              <w:t xml:space="preserve">Использование: </w:t>
+            </w:r>
+            <w:r>
+              <w:rPr>
+                <w:b/>
+                <w:bCs/>
+              </w:rPr>
+              <w:t>login</w:t>
+            </w:r>
+            <w:r>
+              <w:rPr/>
+              <w:t xml:space="preserve"> </w:t>
+            </w:r>
+            <w:r>
+              <w:rPr>
+                <w:i/>
+                <w:iCs/>
+              </w:rPr>
+              <w:t>username</w:t>
+            </w:r>
+            <w:r>
+              <w:rPr/>
+              <w:t xml:space="preserve"> </w:t>
+            </w:r>
+            <w:r>
+              <w:rPr>
+                <w:i/>
+                <w:iCs/>
+              </w:rPr>
+              <w:t>password64</w:t>
+            </w:r>
+            <w:r>
+              <w:rPr/>
+              <w:t xml:space="preserve">, где </w:t>
+            </w:r>
+            <w:r>
+              <w:rPr>
+                <w:i/>
+                <w:iCs/>
+              </w:rPr>
+              <w:t>username</w:t>
+            </w:r>
+            <w:r>
+              <w:rPr/>
+              <w:t xml:space="preserve"> — имя пользователя, </w:t>
+            </w:r>
+            <w:r>
+              <w:rPr>
+                <w:i/>
+                <w:iCs/>
+              </w:rPr>
+              <w:t>password64</w:t>
+            </w:r>
+            <w:r>
+              <w:rPr/>
+              <w:t xml:space="preserve"> — пароль пользователя в base64</w:t>
+            </w:r>
+          </w:p>
+          <w:p>
+            <w:pPr>
+              <w:pStyle w:val="style89"/>
+              <w:jc w:val="both"/>
+              <w:rPr/>
+            </w:pPr>
+            <w:r>
+              <w:rPr/>
+              <w:t xml:space="preserve">Режимы CLI: </w:t>
+            </w:r>
+            <w:r>
+              <w:rPr/>
+              <w:t>р</w:t>
+            </w:r>
+            <w:r>
+              <w:rPr/>
+              <w:t>ежим работы без аутентификации</w:t>
+            </w:r>
+          </w:p>
+          <w:p>
+            <w:pPr>
+              <w:pStyle w:val="style89"/>
+              <w:jc w:val="both"/>
+              <w:rPr/>
+            </w:pPr>
+            <w:r>
+              <w:rPr/>
+              <w:t>Использует поток ввода: нет</w:t>
+            </w:r>
+          </w:p>
+          <w:p>
+            <w:pPr>
+              <w:pStyle w:val="style89"/>
+              <w:jc w:val="both"/>
+              <w:rPr/>
+            </w:pPr>
+            <w:r>
+              <w:rPr/>
+              <w:t>Взаимодействие с реальным железом: нет</w:t>
+            </w:r>
+          </w:p>
+        </w:tc>
+      </w:tr>
+      <w:tr>
+        <w:trPr>
+          <w:cantSplit w:val="false"/>
+        </w:trPr>
+        <w:tc>
+          <w:tcPr>
+            <w:tcW w:type="dxa" w:w="9620"/>
+            <w:tcBorders>
+              <w:top w:val="nil"/>
+              <w:left w:color="000000" w:space="0" w:sz="2" w:val="single"/>
+              <w:bottom w:color="000000" w:space="0" w:sz="2" w:val="single"/>
+              <w:right w:color="000000" w:space="0" w:sz="2" w:val="single"/>
+            </w:tcBorders>
+            <w:shd w:fill="auto" w:val="clear"/>
+            <w:tcMar>
+              <w:left w:type="dxa" w:w="54"/>
+            </w:tcMar>
+          </w:tcPr>
+          <w:p>
+            <w:pPr>
+              <w:pStyle w:val="style89"/>
+              <w:jc w:val="both"/>
+              <w:rPr>
+                <w:b/>
+                <w:bCs/>
+              </w:rPr>
+            </w:pPr>
+            <w:r>
+              <w:rPr>
+                <w:b/>
+                <w:bCs/>
+              </w:rPr>
+              <w:t>logout</w:t>
+            </w:r>
+          </w:p>
+        </w:tc>
+      </w:tr>
+      <w:tr>
+        <w:trPr>
+          <w:cantSplit w:val="false"/>
+        </w:trPr>
+        <w:tc>
+          <w:tcPr>
+            <w:tcW w:type="dxa" w:w="9620"/>
+            <w:tcBorders>
+              <w:top w:val="nil"/>
+              <w:left w:color="000000" w:space="0" w:sz="2" w:val="single"/>
+              <w:bottom w:color="000000" w:space="0" w:sz="2" w:val="single"/>
+              <w:right w:color="000000" w:space="0" w:sz="2" w:val="single"/>
+            </w:tcBorders>
+            <w:shd w:fill="auto" w:val="clear"/>
+            <w:tcMar>
+              <w:left w:type="dxa" w:w="54"/>
+            </w:tcMar>
+          </w:tcPr>
+          <w:p>
+            <w:pPr>
+              <w:pStyle w:val="style89"/>
+              <w:jc w:val="both"/>
+              <w:rPr/>
+            </w:pPr>
+            <w:r>
+              <w:rPr/>
+              <w:t>Определение: выход пользователя из системы</w:t>
+            </w:r>
+          </w:p>
+          <w:p>
+            <w:pPr>
+              <w:pStyle w:val="style89"/>
+              <w:jc w:val="both"/>
+              <w:rPr>
+                <w:b/>
+                <w:bCs/>
+              </w:rPr>
+            </w:pPr>
+            <w:r>
+              <w:rPr/>
+              <w:t xml:space="preserve">Использование: </w:t>
+            </w:r>
+            <w:r>
+              <w:rPr>
+                <w:b/>
+                <w:bCs/>
+              </w:rPr>
+              <w:t>logout</w:t>
+            </w:r>
+          </w:p>
+          <w:p>
+            <w:pPr>
+              <w:pStyle w:val="style89"/>
+              <w:jc w:val="both"/>
+              <w:rPr/>
+            </w:pPr>
+            <w:r>
+              <w:rPr/>
+              <w:t>Режимы CLI: фундаментальный режим работы, режим глобальной настройки, режим настройки интерфейсов, режим настройки группы интерфейсов, режим настройки VLAN</w:t>
+            </w:r>
+          </w:p>
+          <w:p>
+            <w:pPr>
+              <w:pStyle w:val="style89"/>
+              <w:jc w:val="both"/>
+              <w:rPr/>
+            </w:pPr>
+            <w:r>
+              <w:rPr/>
+              <w:t>Использует поток ввода: нет</w:t>
+            </w:r>
+          </w:p>
+          <w:p>
+            <w:pPr>
+              <w:pStyle w:val="style89"/>
+              <w:jc w:val="both"/>
+              <w:rPr/>
+            </w:pPr>
+            <w:r>
+              <w:rPr/>
+              <w:t>Взаимодействие с реальным железом: нет</w:t>
+            </w:r>
+          </w:p>
+        </w:tc>
+      </w:tr>
+      <w:tr>
+        <w:trPr>
+          <w:cantSplit w:val="false"/>
+        </w:trPr>
+        <w:tc>
+          <w:tcPr>
+            <w:tcW w:type="dxa" w:w="9620"/>
+            <w:tcBorders>
+              <w:top w:val="nil"/>
+              <w:left w:color="000000" w:space="0" w:sz="2" w:val="single"/>
+              <w:bottom w:color="000000" w:space="0" w:sz="2" w:val="single"/>
+              <w:right w:color="000000" w:space="0" w:sz="2" w:val="single"/>
+            </w:tcBorders>
+            <w:shd w:fill="auto" w:val="clear"/>
+            <w:tcMar>
+              <w:left w:type="dxa" w:w="54"/>
+            </w:tcMar>
+          </w:tcPr>
+          <w:p>
+            <w:pPr>
+              <w:pStyle w:val="style89"/>
+              <w:jc w:val="both"/>
+              <w:rPr>
+                <w:b/>
+                <w:bCs/>
+              </w:rPr>
+            </w:pPr>
+            <w:r>
+              <w:rPr>
+                <w:b/>
+                <w:bCs/>
+              </w:rPr>
+              <w:t>bye</w:t>
+            </w:r>
+          </w:p>
+        </w:tc>
+      </w:tr>
+      <w:tr>
+        <w:trPr>
+          <w:cantSplit w:val="false"/>
+        </w:trPr>
+        <w:tc>
+          <w:tcPr>
+            <w:tcW w:type="dxa" w:w="9620"/>
+            <w:tcBorders>
+              <w:top w:val="nil"/>
+              <w:left w:color="000000" w:space="0" w:sz="2" w:val="single"/>
+              <w:bottom w:color="000000" w:space="0" w:sz="2" w:val="single"/>
+              <w:right w:color="000000" w:space="0" w:sz="2" w:val="single"/>
+            </w:tcBorders>
+            <w:shd w:fill="auto" w:val="clear"/>
+            <w:tcMar>
+              <w:left w:type="dxa" w:w="54"/>
+            </w:tcMar>
+          </w:tcPr>
+          <w:p>
+            <w:pPr>
+              <w:pStyle w:val="style89"/>
+              <w:jc w:val="both"/>
+              <w:rPr/>
+            </w:pPr>
+            <w:r>
+              <w:rPr/>
+              <w:t>Определение: завершение работы терминального клиента</w:t>
+            </w:r>
+          </w:p>
+          <w:p>
+            <w:pPr>
+              <w:pStyle w:val="style89"/>
+              <w:jc w:val="both"/>
+              <w:rPr>
+                <w:b/>
+                <w:bCs/>
+              </w:rPr>
+            </w:pPr>
+            <w:r>
+              <w:rPr/>
+              <w:t xml:space="preserve">Использование: </w:t>
+            </w:r>
+            <w:r>
+              <w:rPr>
+                <w:b/>
+                <w:bCs/>
+              </w:rPr>
+              <w:t>bye</w:t>
+            </w:r>
+          </w:p>
+          <w:p>
+            <w:pPr>
+              <w:pStyle w:val="style89"/>
+              <w:jc w:val="both"/>
+              <w:rPr/>
+            </w:pPr>
+            <w:r>
+              <w:rPr/>
+              <w:t>Примечание: заглушка для команды терминального клиента</w:t>
+            </w:r>
+          </w:p>
+        </w:tc>
+      </w:tr>
+      <w:tr>
+        <w:trPr>
+          <w:cantSplit w:val="false"/>
+        </w:trPr>
+        <w:tc>
+          <w:tcPr>
+            <w:tcW w:type="dxa" w:w="9620"/>
+            <w:tcBorders>
+              <w:top w:val="nil"/>
+              <w:left w:color="000000" w:space="0" w:sz="2" w:val="single"/>
+              <w:bottom w:color="000000" w:space="0" w:sz="2" w:val="single"/>
+              <w:right w:color="000000" w:space="0" w:sz="2" w:val="single"/>
+            </w:tcBorders>
+            <w:shd w:fill="auto" w:val="clear"/>
+            <w:tcMar>
+              <w:left w:type="dxa" w:w="54"/>
+            </w:tcMar>
+          </w:tcPr>
+          <w:p>
+            <w:pPr>
+              <w:pStyle w:val="style89"/>
+              <w:jc w:val="both"/>
+              <w:rPr>
+                <w:b/>
+                <w:bCs/>
+              </w:rPr>
+            </w:pPr>
+            <w:r>
+              <w:rPr>
+                <w:b/>
+                <w:bCs/>
+              </w:rPr>
+              <w:t>configure terminal</w:t>
+            </w:r>
+          </w:p>
+        </w:tc>
+      </w:tr>
+      <w:tr>
+        <w:trPr>
+          <w:cantSplit w:val="false"/>
+        </w:trPr>
+        <w:tc>
+          <w:tcPr>
+            <w:tcW w:type="dxa" w:w="9620"/>
+            <w:tcBorders>
+              <w:top w:val="nil"/>
+              <w:left w:color="000000" w:space="0" w:sz="2" w:val="single"/>
+              <w:bottom w:color="000000" w:space="0" w:sz="2" w:val="single"/>
+              <w:right w:color="000000" w:space="0" w:sz="2" w:val="single"/>
+            </w:tcBorders>
+            <w:shd w:fill="auto" w:val="clear"/>
+            <w:tcMar>
+              <w:left w:type="dxa" w:w="54"/>
+            </w:tcMar>
+          </w:tcPr>
+          <w:p>
+            <w:pPr>
+              <w:pStyle w:val="style89"/>
+              <w:jc w:val="both"/>
+              <w:rPr/>
+            </w:pPr>
+            <w:r>
+              <w:rPr/>
+              <w:t>Определение: переход в режим глобальной настройки</w:t>
+            </w:r>
+          </w:p>
+          <w:p>
+            <w:pPr>
+              <w:pStyle w:val="style89"/>
+              <w:jc w:val="both"/>
+              <w:rPr>
+                <w:b w:val="false"/>
+                <w:bCs w:val="false"/>
+              </w:rPr>
+            </w:pPr>
+            <w:r>
+              <w:rPr/>
+              <w:t xml:space="preserve">Использование: </w:t>
+            </w:r>
+            <w:r>
+              <w:rPr>
+                <w:b w:val="false"/>
+                <w:bCs w:val="false"/>
+              </w:rPr>
+              <w:t>см. спецификацию</w:t>
+            </w:r>
+          </w:p>
+          <w:p>
+            <w:pPr>
+              <w:pStyle w:val="style89"/>
+              <w:jc w:val="both"/>
+              <w:rPr/>
+            </w:pPr>
+            <w:r>
+              <w:rPr/>
+              <w:t>Режимы CLI: фундаментальный режим работы</w:t>
+            </w:r>
+          </w:p>
+          <w:p>
+            <w:pPr>
+              <w:pStyle w:val="style89"/>
+              <w:jc w:val="both"/>
+              <w:rPr/>
+            </w:pPr>
+            <w:r>
+              <w:rPr/>
+              <w:t>Использует поток ввода: нет</w:t>
+            </w:r>
+          </w:p>
+          <w:p>
+            <w:pPr>
+              <w:pStyle w:val="style89"/>
+              <w:jc w:val="both"/>
+              <w:rPr/>
+            </w:pPr>
+            <w:r>
+              <w:rPr/>
+              <w:t xml:space="preserve">Взаимодействие с реальным железом: </w:t>
+            </w:r>
+            <w:r>
+              <w:rPr/>
+              <w:t>возможно?</w:t>
+            </w:r>
+          </w:p>
+        </w:tc>
+      </w:tr>
+      <w:tr>
+        <w:trPr>
+          <w:cantSplit w:val="false"/>
+        </w:trPr>
+        <w:tc>
+          <w:tcPr>
+            <w:tcW w:type="dxa" w:w="9620"/>
+            <w:tcBorders>
+              <w:top w:val="nil"/>
+              <w:left w:color="000000" w:space="0" w:sz="2" w:val="single"/>
+              <w:bottom w:color="000000" w:space="0" w:sz="2" w:val="single"/>
+              <w:right w:color="000000" w:space="0" w:sz="2" w:val="single"/>
+            </w:tcBorders>
+            <w:shd w:fill="auto" w:val="clear"/>
+            <w:tcMar>
+              <w:left w:type="dxa" w:w="54"/>
+            </w:tcMar>
+          </w:tcPr>
+          <w:p>
+            <w:pPr>
+              <w:pStyle w:val="style89"/>
+              <w:jc w:val="both"/>
+              <w:rPr>
+                <w:b/>
+                <w:bCs/>
+              </w:rPr>
+            </w:pPr>
+            <w:r>
+              <w:rPr>
+                <w:b/>
+                <w:bCs/>
+              </w:rPr>
+              <w:t>ping</w:t>
+            </w:r>
+          </w:p>
+        </w:tc>
+      </w:tr>
+      <w:tr>
+        <w:trPr>
+          <w:cantSplit w:val="false"/>
+        </w:trPr>
+        <w:tc>
+          <w:tcPr>
+            <w:tcW w:type="dxa" w:w="9620"/>
+            <w:tcBorders>
+              <w:top w:val="nil"/>
+              <w:left w:color="000000" w:space="0" w:sz="2" w:val="single"/>
+              <w:bottom w:color="000000" w:space="0" w:sz="2" w:val="single"/>
+              <w:right w:color="000000" w:space="0" w:sz="2" w:val="single"/>
+            </w:tcBorders>
+            <w:shd w:fill="auto" w:val="clear"/>
+            <w:tcMar>
+              <w:left w:type="dxa" w:w="54"/>
+            </w:tcMar>
+          </w:tcPr>
+          <w:p>
+            <w:pPr>
+              <w:pStyle w:val="style89"/>
+              <w:jc w:val="both"/>
+              <w:rPr/>
+            </w:pPr>
+            <w:r>
+              <w:rPr/>
+              <w:t>Определение: отправка ICMP эхо-запросов</w:t>
+            </w:r>
+          </w:p>
+          <w:p>
+            <w:pPr>
+              <w:pStyle w:val="style89"/>
+              <w:jc w:val="both"/>
+              <w:rPr>
+                <w:b w:val="false"/>
+                <w:bCs w:val="false"/>
+              </w:rPr>
+            </w:pPr>
+            <w:r>
+              <w:rPr/>
+              <w:t xml:space="preserve">Использование: </w:t>
+            </w:r>
+            <w:r>
+              <w:rPr>
+                <w:b w:val="false"/>
+                <w:bCs w:val="false"/>
+              </w:rPr>
+              <w:t>см. спецификацию</w:t>
+            </w:r>
+          </w:p>
+          <w:p>
+            <w:pPr>
+              <w:pStyle w:val="style89"/>
+              <w:jc w:val="both"/>
+              <w:rPr/>
+            </w:pPr>
+            <w:r>
+              <w:rPr/>
+              <w:t xml:space="preserve">Режимы CLI: </w:t>
+            </w:r>
+            <w:bookmarkStart w:id="2" w:name="__DdeLink__250_323180028"/>
+            <w:bookmarkEnd w:id="2"/>
+            <w:r>
+              <w:rPr/>
+              <w:t>фундаментальный режим работы</w:t>
+            </w:r>
+          </w:p>
+          <w:p>
+            <w:pPr>
+              <w:pStyle w:val="style89"/>
+              <w:jc w:val="both"/>
+              <w:rPr/>
+            </w:pPr>
+            <w:r>
+              <w:rPr/>
+              <w:t>Использует поток ввода: нет</w:t>
+            </w:r>
+          </w:p>
+          <w:p>
+            <w:pPr>
+              <w:pStyle w:val="style89"/>
+              <w:jc w:val="both"/>
+              <w:rPr/>
+            </w:pPr>
+            <w:r>
+              <w:rPr/>
+              <w:t>Взаимодействие с реальным железом: нет</w:t>
+            </w:r>
+          </w:p>
+        </w:tc>
+      </w:tr>
+      <w:tr>
+        <w:trPr>
+          <w:cantSplit w:val="false"/>
+        </w:trPr>
+        <w:tc>
+          <w:tcPr>
+            <w:tcW w:type="dxa" w:w="9620"/>
+            <w:tcBorders>
+              <w:top w:val="nil"/>
+              <w:left w:color="000000" w:space="0" w:sz="2" w:val="single"/>
+              <w:bottom w:color="000000" w:space="0" w:sz="2" w:val="single"/>
+              <w:right w:color="000000" w:space="0" w:sz="2" w:val="single"/>
+            </w:tcBorders>
+            <w:shd w:fill="auto" w:val="clear"/>
+            <w:tcMar>
+              <w:left w:type="dxa" w:w="54"/>
+            </w:tcMar>
+          </w:tcPr>
+          <w:p>
+            <w:pPr>
+              <w:pStyle w:val="style89"/>
+              <w:jc w:val="both"/>
+              <w:rPr>
+                <w:b/>
+                <w:bCs/>
+              </w:rPr>
+            </w:pPr>
+            <w:r>
+              <w:rPr>
+                <w:b/>
+                <w:bCs/>
+              </w:rPr>
+              <w:t>interface</w:t>
+            </w:r>
+          </w:p>
+        </w:tc>
+      </w:tr>
+      <w:tr>
+        <w:trPr>
+          <w:cantSplit w:val="false"/>
+        </w:trPr>
+        <w:tc>
+          <w:tcPr>
+            <w:tcW w:type="dxa" w:w="9620"/>
+            <w:tcBorders>
+              <w:top w:val="nil"/>
+              <w:left w:color="000000" w:space="0" w:sz="2" w:val="single"/>
+              <w:bottom w:color="000000" w:space="0" w:sz="2" w:val="single"/>
+              <w:right w:color="000000" w:space="0" w:sz="2" w:val="single"/>
+            </w:tcBorders>
+            <w:shd w:fill="auto" w:val="clear"/>
+            <w:tcMar>
+              <w:left w:type="dxa" w:w="54"/>
+            </w:tcMar>
+          </w:tcPr>
+          <w:p>
+            <w:pPr>
+              <w:pStyle w:val="style89"/>
+              <w:jc w:val="both"/>
+              <w:rPr/>
+            </w:pPr>
+            <w:r>
+              <w:rPr/>
+              <w:t>Определение: переход в режим настройки интерфейса</w:t>
+            </w:r>
+          </w:p>
+          <w:p>
+            <w:pPr>
+              <w:pStyle w:val="style89"/>
+              <w:jc w:val="both"/>
+              <w:rPr>
+                <w:b w:val="false"/>
+                <w:bCs w:val="false"/>
+              </w:rPr>
+            </w:pPr>
+            <w:r>
+              <w:rPr/>
+              <w:t xml:space="preserve">Использование: </w:t>
+            </w:r>
+            <w:r>
+              <w:rPr>
+                <w:b w:val="false"/>
+                <w:bCs w:val="false"/>
+              </w:rPr>
+              <w:t>см. спецификацию</w:t>
+            </w:r>
+          </w:p>
+          <w:p>
+            <w:pPr>
+              <w:pStyle w:val="style89"/>
+              <w:jc w:val="both"/>
+              <w:rPr/>
+            </w:pPr>
+            <w:r>
+              <w:rPr/>
+              <w:t>Режимы CLI: режим глобальной настройки</w:t>
+            </w:r>
+          </w:p>
+          <w:p>
+            <w:pPr>
+              <w:pStyle w:val="style89"/>
+              <w:jc w:val="both"/>
+              <w:rPr/>
+            </w:pPr>
+            <w:r>
+              <w:rPr/>
+              <w:t>Использует поток ввода: нет</w:t>
+            </w:r>
+          </w:p>
+          <w:p>
+            <w:pPr>
+              <w:pStyle w:val="style89"/>
+              <w:jc w:val="both"/>
+              <w:rPr/>
+            </w:pPr>
+            <w:r>
+              <w:rPr/>
+              <w:t>Взаимодействие с реальным железом: возможно?</w:t>
+            </w:r>
+          </w:p>
+        </w:tc>
+      </w:tr>
+      <w:tr>
+        <w:trPr>
+          <w:cantSplit w:val="false"/>
+        </w:trPr>
+        <w:tc>
+          <w:tcPr>
+            <w:tcW w:type="dxa" w:w="9620"/>
+            <w:tcBorders>
+              <w:top w:val="nil"/>
+              <w:left w:color="000000" w:space="0" w:sz="2" w:val="single"/>
+              <w:bottom w:color="000000" w:space="0" w:sz="2" w:val="single"/>
+              <w:right w:color="000000" w:space="0" w:sz="2" w:val="single"/>
+            </w:tcBorders>
+            <w:shd w:fill="auto" w:val="clear"/>
+            <w:tcMar>
+              <w:left w:type="dxa" w:w="54"/>
+            </w:tcMar>
+          </w:tcPr>
+          <w:p>
+            <w:pPr>
+              <w:pStyle w:val="style89"/>
+              <w:jc w:val="both"/>
+              <w:rPr>
+                <w:b/>
+                <w:bCs/>
+              </w:rPr>
+            </w:pPr>
+            <w:r>
+              <w:rPr>
+                <w:b/>
+                <w:bCs/>
+              </w:rPr>
+              <w:t>interface range</w:t>
+            </w:r>
+          </w:p>
+        </w:tc>
+      </w:tr>
+      <w:tr>
+        <w:trPr>
+          <w:cantSplit w:val="false"/>
+        </w:trPr>
+        <w:tc>
+          <w:tcPr>
+            <w:tcW w:type="dxa" w:w="9620"/>
+            <w:tcBorders>
+              <w:top w:val="nil"/>
+              <w:left w:color="000000" w:space="0" w:sz="2" w:val="single"/>
+              <w:bottom w:color="000000" w:space="0" w:sz="2" w:val="single"/>
+              <w:right w:color="000000" w:space="0" w:sz="2" w:val="single"/>
+            </w:tcBorders>
+            <w:shd w:fill="auto" w:val="clear"/>
+            <w:tcMar>
+              <w:left w:type="dxa" w:w="54"/>
+            </w:tcMar>
+          </w:tcPr>
+          <w:p>
+            <w:pPr>
+              <w:pStyle w:val="style89"/>
+              <w:jc w:val="both"/>
+              <w:rPr/>
+            </w:pPr>
+            <w:r>
+              <w:rPr/>
+              <w:t>Определение: переход в режим настройки группы интерфейсов</w:t>
+            </w:r>
+          </w:p>
+          <w:p>
+            <w:pPr>
+              <w:pStyle w:val="style89"/>
+              <w:jc w:val="both"/>
+              <w:rPr>
+                <w:b w:val="false"/>
+                <w:bCs w:val="false"/>
+              </w:rPr>
+            </w:pPr>
+            <w:r>
+              <w:rPr/>
+              <w:t xml:space="preserve">Использование: </w:t>
+            </w:r>
+            <w:r>
+              <w:rPr>
+                <w:b w:val="false"/>
+                <w:bCs w:val="false"/>
+              </w:rPr>
+              <w:t>см. спецификацию</w:t>
+            </w:r>
+          </w:p>
+          <w:p>
+            <w:pPr>
+              <w:pStyle w:val="style89"/>
+              <w:jc w:val="both"/>
+              <w:rPr/>
+            </w:pPr>
+            <w:r>
+              <w:rPr/>
+              <w:t>Режимы CLI: режим глобальной настройки</w:t>
+            </w:r>
+          </w:p>
+          <w:p>
+            <w:pPr>
+              <w:pStyle w:val="style89"/>
+              <w:jc w:val="both"/>
+              <w:rPr/>
+            </w:pPr>
+            <w:r>
+              <w:rPr/>
+              <w:t>Использует поток ввода: нет</w:t>
+            </w:r>
+          </w:p>
+          <w:p>
+            <w:pPr>
+              <w:pStyle w:val="style89"/>
+              <w:jc w:val="both"/>
+              <w:rPr/>
+            </w:pPr>
+            <w:r>
+              <w:rPr/>
+              <w:t>Взаимодействие с реальным железом: возможно?</w:t>
+            </w:r>
+          </w:p>
+        </w:tc>
+      </w:tr>
+      <w:tr>
+        <w:trPr>
+          <w:cantSplit w:val="false"/>
+        </w:trPr>
+        <w:tc>
+          <w:tcPr>
+            <w:tcW w:type="dxa" w:w="9620"/>
+            <w:tcBorders>
+              <w:top w:val="nil"/>
+              <w:left w:color="000000" w:space="0" w:sz="2" w:val="single"/>
+              <w:bottom w:color="000000" w:space="0" w:sz="2" w:val="single"/>
+              <w:right w:color="000000" w:space="0" w:sz="2" w:val="single"/>
+            </w:tcBorders>
+            <w:shd w:fill="auto" w:val="clear"/>
+            <w:tcMar>
+              <w:left w:type="dxa" w:w="54"/>
+            </w:tcMar>
+          </w:tcPr>
+          <w:p>
+            <w:pPr>
+              <w:pStyle w:val="style89"/>
+              <w:jc w:val="both"/>
+              <w:rPr>
+                <w:b/>
+                <w:bCs/>
+              </w:rPr>
+            </w:pPr>
+            <w:r>
+              <w:rPr>
+                <w:b/>
+                <w:bCs/>
+              </w:rPr>
+              <w:t>vlan</w:t>
+            </w:r>
+          </w:p>
+        </w:tc>
+      </w:tr>
+      <w:tr>
+        <w:trPr>
+          <w:cantSplit w:val="false"/>
+        </w:trPr>
+        <w:tc>
+          <w:tcPr>
+            <w:tcW w:type="dxa" w:w="9620"/>
+            <w:tcBorders>
+              <w:top w:val="nil"/>
+              <w:left w:color="000000" w:space="0" w:sz="2" w:val="single"/>
+              <w:bottom w:color="000000" w:space="0" w:sz="2" w:val="single"/>
+              <w:right w:color="000000" w:space="0" w:sz="2" w:val="single"/>
+            </w:tcBorders>
+            <w:shd w:fill="auto" w:val="clear"/>
+            <w:tcMar>
+              <w:left w:type="dxa" w:w="54"/>
+            </w:tcMar>
+          </w:tcPr>
+          <w:p>
+            <w:pPr>
+              <w:pStyle w:val="style89"/>
+              <w:jc w:val="both"/>
+              <w:rPr/>
+            </w:pPr>
+            <w:r>
+              <w:rPr/>
+              <w:t>Определение: создание VLAN и переход в режим настройки VLAN</w:t>
+            </w:r>
+          </w:p>
+          <w:p>
+            <w:pPr>
+              <w:pStyle w:val="style89"/>
+              <w:jc w:val="both"/>
+              <w:rPr>
+                <w:b w:val="false"/>
+                <w:bCs w:val="false"/>
+              </w:rPr>
+            </w:pPr>
+            <w:r>
+              <w:rPr/>
+              <w:t xml:space="preserve">Использование: </w:t>
+            </w:r>
+            <w:r>
+              <w:rPr>
+                <w:b w:val="false"/>
+                <w:bCs w:val="false"/>
+              </w:rPr>
+              <w:t>см. спецификацию</w:t>
+            </w:r>
+          </w:p>
+          <w:p>
+            <w:pPr>
+              <w:pStyle w:val="style89"/>
+              <w:jc w:val="both"/>
+              <w:rPr/>
+            </w:pPr>
+            <w:r>
+              <w:rPr/>
+              <w:t xml:space="preserve">Режимы CLI: режим глобальной настройки, </w:t>
+            </w:r>
+            <w:r>
+              <w:rPr/>
+              <w:t>режим настройки VLAN</w:t>
+            </w:r>
+          </w:p>
+          <w:p>
+            <w:pPr>
+              <w:pStyle w:val="style89"/>
+              <w:jc w:val="both"/>
+              <w:rPr/>
+            </w:pPr>
+            <w:r>
+              <w:rPr/>
+              <w:t>Использует поток ввода: нет</w:t>
+            </w:r>
+          </w:p>
+          <w:p>
+            <w:pPr>
+              <w:pStyle w:val="style89"/>
+              <w:jc w:val="both"/>
+              <w:rPr/>
+            </w:pPr>
+            <w:r>
+              <w:rPr/>
+              <w:t xml:space="preserve">Взаимодействие с реальным железом: </w:t>
+            </w:r>
+            <w:r>
+              <w:rPr/>
+              <w:t>да</w:t>
+            </w:r>
+          </w:p>
+        </w:tc>
+      </w:tr>
+      <w:tr>
+        <w:trPr>
+          <w:cantSplit w:val="false"/>
+        </w:trPr>
+        <w:tc>
+          <w:tcPr>
+            <w:tcW w:type="dxa" w:w="9620"/>
+            <w:tcBorders>
+              <w:top w:val="nil"/>
+              <w:left w:color="000000" w:space="0" w:sz="2" w:val="single"/>
+              <w:bottom w:color="000000" w:space="0" w:sz="2" w:val="single"/>
+              <w:right w:color="000000" w:space="0" w:sz="2" w:val="single"/>
+            </w:tcBorders>
+            <w:shd w:fill="auto" w:val="clear"/>
+            <w:tcMar>
+              <w:left w:type="dxa" w:w="54"/>
+            </w:tcMar>
+          </w:tcPr>
+          <w:p>
+            <w:pPr>
+              <w:pStyle w:val="style89"/>
+              <w:jc w:val="both"/>
+              <w:rPr>
+                <w:b/>
+                <w:bCs/>
+              </w:rPr>
+            </w:pPr>
+            <w:r>
+              <w:rPr>
+                <w:b/>
+                <w:bCs/>
+              </w:rPr>
+              <w:t>no vlan</w:t>
+            </w:r>
+          </w:p>
+        </w:tc>
+      </w:tr>
+      <w:tr>
+        <w:trPr>
+          <w:cantSplit w:val="false"/>
+        </w:trPr>
+        <w:tc>
+          <w:tcPr>
+            <w:tcW w:type="dxa" w:w="9620"/>
+            <w:tcBorders>
+              <w:top w:val="nil"/>
+              <w:left w:color="000000" w:space="0" w:sz="2" w:val="single"/>
+              <w:bottom w:color="000000" w:space="0" w:sz="2" w:val="single"/>
+              <w:right w:color="000000" w:space="0" w:sz="2" w:val="single"/>
+            </w:tcBorders>
+            <w:shd w:fill="auto" w:val="clear"/>
+            <w:tcMar>
+              <w:left w:type="dxa" w:w="54"/>
+            </w:tcMar>
+          </w:tcPr>
+          <w:p>
+            <w:pPr>
+              <w:pStyle w:val="style89"/>
+              <w:jc w:val="both"/>
+              <w:rPr/>
+            </w:pPr>
+            <w:r>
+              <w:rPr/>
+              <w:t xml:space="preserve">Определение: </w:t>
+            </w:r>
+            <w:r>
+              <w:rPr/>
+              <w:t>удаление</w:t>
+            </w:r>
+            <w:r>
+              <w:rPr/>
+              <w:t xml:space="preserve"> VLAN</w:t>
+            </w:r>
+          </w:p>
+          <w:p>
+            <w:pPr>
+              <w:pStyle w:val="style89"/>
+              <w:jc w:val="both"/>
+              <w:rPr>
+                <w:b w:val="false"/>
+                <w:bCs w:val="false"/>
+              </w:rPr>
+            </w:pPr>
+            <w:r>
+              <w:rPr/>
+              <w:t xml:space="preserve">Использование: </w:t>
+            </w:r>
+            <w:r>
+              <w:rPr>
+                <w:b w:val="false"/>
+                <w:bCs w:val="false"/>
+              </w:rPr>
+              <w:t>см. спецификацию</w:t>
+            </w:r>
+          </w:p>
+          <w:p>
+            <w:pPr>
+              <w:pStyle w:val="style89"/>
+              <w:jc w:val="both"/>
+              <w:rPr/>
+            </w:pPr>
+            <w:r>
+              <w:rPr/>
+              <w:t xml:space="preserve">Режимы CLI: режим глобальной настройки, </w:t>
+            </w:r>
+            <w:r>
+              <w:rPr/>
+              <w:t>режим настройки VLAN</w:t>
+            </w:r>
+          </w:p>
+          <w:p>
+            <w:pPr>
+              <w:pStyle w:val="style89"/>
+              <w:jc w:val="both"/>
+              <w:rPr/>
+            </w:pPr>
+            <w:r>
+              <w:rPr/>
+              <w:t>Использует поток ввода: нет</w:t>
+            </w:r>
+          </w:p>
+          <w:p>
+            <w:pPr>
+              <w:pStyle w:val="style89"/>
+              <w:jc w:val="both"/>
+              <w:rPr/>
+            </w:pPr>
+            <w:r>
+              <w:rPr/>
+              <w:t xml:space="preserve">Взаимодействие с реальным железом: </w:t>
+            </w:r>
+            <w:r>
+              <w:rPr/>
+              <w:t>да</w:t>
+            </w:r>
+          </w:p>
+        </w:tc>
+      </w:tr>
+      <w:tr>
+        <w:trPr>
+          <w:cantSplit w:val="false"/>
+        </w:trPr>
+        <w:tc>
+          <w:tcPr>
+            <w:tcW w:type="dxa" w:w="9620"/>
+            <w:tcBorders>
+              <w:top w:val="nil"/>
+              <w:left w:color="000000" w:space="0" w:sz="2" w:val="single"/>
+              <w:bottom w:color="000000" w:space="0" w:sz="2" w:val="single"/>
+              <w:right w:color="000000" w:space="0" w:sz="2" w:val="single"/>
+            </w:tcBorders>
+            <w:shd w:fill="auto" w:val="clear"/>
+            <w:tcMar>
+              <w:left w:type="dxa" w:w="54"/>
+            </w:tcMar>
+          </w:tcPr>
+          <w:p>
+            <w:pPr>
+              <w:pStyle w:val="style89"/>
+              <w:jc w:val="both"/>
+              <w:rPr>
+                <w:b/>
+                <w:bCs/>
+              </w:rPr>
+            </w:pPr>
+            <w:r>
+              <w:rPr>
+                <w:b/>
+                <w:bCs/>
+              </w:rPr>
+              <w:t>switchport access vlan</w:t>
+            </w:r>
+          </w:p>
+        </w:tc>
+      </w:tr>
+      <w:tr>
+        <w:trPr>
+          <w:cantSplit w:val="false"/>
+        </w:trPr>
+        <w:tc>
+          <w:tcPr>
+            <w:tcW w:type="dxa" w:w="9620"/>
+            <w:tcBorders>
+              <w:top w:val="nil"/>
+              <w:left w:color="000000" w:space="0" w:sz="2" w:val="single"/>
+              <w:bottom w:color="000000" w:space="0" w:sz="2" w:val="single"/>
+              <w:right w:color="000000" w:space="0" w:sz="2" w:val="single"/>
+            </w:tcBorders>
+            <w:shd w:fill="auto" w:val="clear"/>
+            <w:tcMar>
+              <w:left w:type="dxa" w:w="54"/>
+            </w:tcMar>
+          </w:tcPr>
+          <w:p>
+            <w:pPr>
+              <w:pStyle w:val="style89"/>
+              <w:jc w:val="both"/>
+              <w:rPr/>
+            </w:pPr>
+            <w:r>
+              <w:rPr/>
+              <w:t xml:space="preserve">Определение: </w:t>
+            </w:r>
+            <w:r>
+              <w:rPr/>
+              <w:t>настройка номера</w:t>
+            </w:r>
+            <w:r>
+              <w:rPr/>
+              <w:t xml:space="preserve"> VLAN, </w:t>
+            </w:r>
+            <w:r>
+              <w:rPr/>
+              <w:t>который будет использоваться при работе интерфейса в режиме «Access»</w:t>
+            </w:r>
+          </w:p>
+          <w:p>
+            <w:pPr>
+              <w:pStyle w:val="style89"/>
+              <w:jc w:val="both"/>
+              <w:rPr>
+                <w:b w:val="false"/>
+                <w:bCs w:val="false"/>
+              </w:rPr>
+            </w:pPr>
+            <w:r>
+              <w:rPr/>
+              <w:t xml:space="preserve">Использование: </w:t>
+            </w:r>
+            <w:r>
+              <w:rPr>
+                <w:b w:val="false"/>
+                <w:bCs w:val="false"/>
+              </w:rPr>
+              <w:t>см. спецификацию</w:t>
+            </w:r>
+          </w:p>
+          <w:p>
+            <w:pPr>
+              <w:pStyle w:val="style89"/>
+              <w:jc w:val="both"/>
+              <w:rPr/>
+            </w:pPr>
+            <w:r>
+              <w:rPr/>
+              <w:t xml:space="preserve">Режимы CLI: режим настройки </w:t>
+            </w:r>
+            <w:r>
+              <w:rPr/>
+              <w:t xml:space="preserve">интерфейса, </w:t>
+            </w:r>
+            <w:r>
+              <w:rPr/>
+              <w:t xml:space="preserve">режим настройки </w:t>
+            </w:r>
+            <w:r>
+              <w:rPr/>
+              <w:t>группы</w:t>
+            </w:r>
+            <w:r>
+              <w:rPr/>
+              <w:t xml:space="preserve"> </w:t>
+            </w:r>
+            <w:r>
+              <w:rPr/>
+              <w:t>интерфейсов</w:t>
+            </w:r>
+          </w:p>
+          <w:p>
+            <w:pPr>
+              <w:pStyle w:val="style89"/>
+              <w:jc w:val="both"/>
+              <w:rPr/>
+            </w:pPr>
+            <w:r>
+              <w:rPr/>
+              <w:t>Использует поток ввода: нет</w:t>
+            </w:r>
+          </w:p>
+          <w:p>
+            <w:pPr>
+              <w:pStyle w:val="style89"/>
+              <w:jc w:val="both"/>
+              <w:rPr/>
+            </w:pPr>
+            <w:r>
+              <w:rPr/>
+              <w:t xml:space="preserve">Взаимодействие с реальным железом: </w:t>
+            </w:r>
+            <w:r>
+              <w:rPr/>
+              <w:t>да</w:t>
+            </w:r>
+          </w:p>
+        </w:tc>
+      </w:tr>
+      <w:tr>
+        <w:trPr>
+          <w:cantSplit w:val="false"/>
+        </w:trPr>
+        <w:tc>
+          <w:tcPr>
+            <w:tcW w:type="dxa" w:w="9620"/>
+            <w:tcBorders>
+              <w:top w:val="nil"/>
+              <w:left w:color="000000" w:space="0" w:sz="2" w:val="single"/>
+              <w:bottom w:color="000000" w:space="0" w:sz="2" w:val="single"/>
+              <w:right w:color="000000" w:space="0" w:sz="2" w:val="single"/>
+            </w:tcBorders>
+            <w:shd w:fill="auto" w:val="clear"/>
+            <w:tcMar>
+              <w:left w:type="dxa" w:w="54"/>
+            </w:tcMar>
+          </w:tcPr>
+          <w:p>
+            <w:pPr>
+              <w:pStyle w:val="style89"/>
+              <w:jc w:val="both"/>
+              <w:rPr>
+                <w:b/>
+                <w:bCs/>
+              </w:rPr>
+            </w:pPr>
+            <w:r>
+              <w:rPr>
+                <w:b/>
+                <w:bCs/>
+              </w:rPr>
+              <w:t>no switchport access vlan</w:t>
+            </w:r>
+          </w:p>
+        </w:tc>
+      </w:tr>
+      <w:tr>
+        <w:trPr>
+          <w:cantSplit w:val="false"/>
+        </w:trPr>
+        <w:tc>
+          <w:tcPr>
+            <w:tcW w:type="dxa" w:w="9620"/>
+            <w:tcBorders>
+              <w:top w:val="nil"/>
+              <w:left w:color="000000" w:space="0" w:sz="2" w:val="single"/>
+              <w:bottom w:color="000000" w:space="0" w:sz="2" w:val="single"/>
+              <w:right w:color="000000" w:space="0" w:sz="2" w:val="single"/>
+            </w:tcBorders>
+            <w:shd w:fill="auto" w:val="clear"/>
+            <w:tcMar>
+              <w:left w:type="dxa" w:w="54"/>
+            </w:tcMar>
+          </w:tcPr>
+          <w:p>
+            <w:pPr>
+              <w:pStyle w:val="style89"/>
+              <w:jc w:val="both"/>
+              <w:rPr/>
+            </w:pPr>
+            <w:r>
+              <w:rPr/>
+              <w:t xml:space="preserve">Определение: </w:t>
+            </w:r>
+            <w:r>
+              <w:rPr/>
+              <w:t>установка значения по умолчанию для номера</w:t>
+            </w:r>
+            <w:r>
+              <w:rPr/>
+              <w:t xml:space="preserve"> VLAN, </w:t>
+            </w:r>
+            <w:r>
+              <w:rPr/>
+              <w:t>который будет использоваться при работе интерфейса в режиме «Access»</w:t>
+            </w:r>
+          </w:p>
+          <w:p>
+            <w:pPr>
+              <w:pStyle w:val="style89"/>
+              <w:jc w:val="both"/>
+              <w:rPr>
+                <w:b w:val="false"/>
+                <w:bCs w:val="false"/>
+              </w:rPr>
+            </w:pPr>
+            <w:r>
+              <w:rPr/>
+              <w:t xml:space="preserve">Использование: </w:t>
+            </w:r>
+            <w:r>
+              <w:rPr>
+                <w:b w:val="false"/>
+                <w:bCs w:val="false"/>
+              </w:rPr>
+              <w:t>см. спецификацию</w:t>
+            </w:r>
+          </w:p>
+          <w:p>
+            <w:pPr>
+              <w:pStyle w:val="style89"/>
+              <w:jc w:val="both"/>
+              <w:rPr/>
+            </w:pPr>
+            <w:r>
+              <w:rPr/>
+              <w:t xml:space="preserve">Режимы CLI: режим настройки </w:t>
+            </w:r>
+            <w:r>
+              <w:rPr/>
+              <w:t xml:space="preserve">интерфейса, </w:t>
+            </w:r>
+            <w:r>
+              <w:rPr/>
+              <w:t xml:space="preserve">режим настройки </w:t>
+            </w:r>
+            <w:r>
+              <w:rPr/>
+              <w:t>группы</w:t>
+            </w:r>
+            <w:r>
+              <w:rPr/>
+              <w:t xml:space="preserve"> </w:t>
+            </w:r>
+            <w:r>
+              <w:rPr/>
+              <w:t>интерфейсов</w:t>
+            </w:r>
+          </w:p>
+          <w:p>
+            <w:pPr>
+              <w:pStyle w:val="style89"/>
+              <w:jc w:val="both"/>
+              <w:rPr/>
+            </w:pPr>
+            <w:r>
+              <w:rPr/>
+              <w:t>Использует поток ввода: нет</w:t>
+            </w:r>
+          </w:p>
+          <w:p>
+            <w:pPr>
+              <w:pStyle w:val="style89"/>
+              <w:jc w:val="both"/>
+              <w:rPr/>
+            </w:pPr>
+            <w:r>
+              <w:rPr/>
+              <w:t xml:space="preserve">Взаимодействие с реальным железом: </w:t>
+            </w:r>
+            <w:r>
+              <w:rPr/>
+              <w:t>да</w:t>
+            </w:r>
+          </w:p>
+        </w:tc>
+      </w:tr>
+      <w:tr>
+        <w:trPr>
+          <w:cantSplit w:val="false"/>
+        </w:trPr>
+        <w:tc>
+          <w:tcPr>
+            <w:tcW w:type="dxa" w:w="9620"/>
+            <w:tcBorders>
+              <w:top w:val="nil"/>
+              <w:left w:color="000000" w:space="0" w:sz="2" w:val="single"/>
+              <w:bottom w:color="000000" w:space="0" w:sz="2" w:val="single"/>
+              <w:right w:color="000000" w:space="0" w:sz="2" w:val="single"/>
+            </w:tcBorders>
+            <w:shd w:fill="auto" w:val="clear"/>
+            <w:tcMar>
+              <w:left w:type="dxa" w:w="54"/>
+            </w:tcMar>
+          </w:tcPr>
+          <w:p>
+            <w:pPr>
+              <w:pStyle w:val="style89"/>
+              <w:jc w:val="both"/>
+              <w:rPr>
+                <w:b/>
+                <w:bCs/>
+              </w:rPr>
+            </w:pPr>
+            <w:r>
+              <w:rPr>
+                <w:b/>
+                <w:bCs/>
+              </w:rPr>
+              <w:t>name</w:t>
+            </w:r>
+          </w:p>
+        </w:tc>
+      </w:tr>
+      <w:tr>
+        <w:trPr>
+          <w:cantSplit w:val="false"/>
+        </w:trPr>
+        <w:tc>
+          <w:tcPr>
+            <w:tcW w:type="dxa" w:w="9620"/>
+            <w:tcBorders>
+              <w:top w:val="nil"/>
+              <w:left w:color="000000" w:space="0" w:sz="2" w:val="single"/>
+              <w:bottom w:color="000000" w:space="0" w:sz="2" w:val="single"/>
+              <w:right w:color="000000" w:space="0" w:sz="2" w:val="single"/>
+            </w:tcBorders>
+            <w:shd w:fill="auto" w:val="clear"/>
+            <w:tcMar>
+              <w:left w:type="dxa" w:w="54"/>
+            </w:tcMar>
+          </w:tcPr>
+          <w:p>
+            <w:pPr>
+              <w:pStyle w:val="style89"/>
+              <w:jc w:val="both"/>
+              <w:rPr/>
+            </w:pPr>
+            <w:r>
+              <w:rPr/>
+              <w:t xml:space="preserve">Определение: </w:t>
+            </w:r>
+            <w:r>
+              <w:rPr/>
+              <w:t>настройка имени</w:t>
+            </w:r>
+            <w:r>
+              <w:rPr/>
+              <w:t xml:space="preserve"> VLAN</w:t>
+            </w:r>
+          </w:p>
+          <w:p>
+            <w:pPr>
+              <w:pStyle w:val="style89"/>
+              <w:jc w:val="both"/>
+              <w:rPr>
+                <w:b w:val="false"/>
+                <w:bCs w:val="false"/>
+              </w:rPr>
+            </w:pPr>
+            <w:r>
+              <w:rPr/>
+              <w:t xml:space="preserve">Использование: </w:t>
+            </w:r>
+            <w:r>
+              <w:rPr>
+                <w:b w:val="false"/>
+                <w:bCs w:val="false"/>
+              </w:rPr>
+              <w:t>см. спецификацию</w:t>
+            </w:r>
+          </w:p>
+          <w:p>
+            <w:pPr>
+              <w:pStyle w:val="style89"/>
+              <w:jc w:val="both"/>
+              <w:rPr/>
+            </w:pPr>
+            <w:r>
+              <w:rPr/>
+              <w:t xml:space="preserve">Режимы CLI: режим настройки </w:t>
+            </w:r>
+            <w:r>
+              <w:rPr/>
+              <w:t>VLAN</w:t>
+            </w:r>
+          </w:p>
+          <w:p>
+            <w:pPr>
+              <w:pStyle w:val="style89"/>
+              <w:jc w:val="both"/>
+              <w:rPr/>
+            </w:pPr>
+            <w:r>
+              <w:rPr/>
+              <w:t>Использует поток ввода: нет</w:t>
+            </w:r>
+          </w:p>
+          <w:p>
+            <w:pPr>
+              <w:pStyle w:val="style89"/>
+              <w:jc w:val="both"/>
+              <w:rPr/>
+            </w:pPr>
+            <w:r>
+              <w:rPr/>
+              <w:t xml:space="preserve">Взаимодействие с реальным железом: </w:t>
+            </w:r>
+            <w:r>
+              <w:rPr/>
+              <w:t>да</w:t>
+            </w:r>
+          </w:p>
+        </w:tc>
+      </w:tr>
+      <w:tr>
+        <w:trPr>
+          <w:cantSplit w:val="false"/>
+        </w:trPr>
+        <w:tc>
+          <w:tcPr>
+            <w:tcW w:type="dxa" w:w="9620"/>
+            <w:tcBorders>
+              <w:top w:val="nil"/>
+              <w:left w:color="000000" w:space="0" w:sz="2" w:val="single"/>
+              <w:bottom w:color="000000" w:space="0" w:sz="2" w:val="single"/>
+              <w:right w:color="000000" w:space="0" w:sz="2" w:val="single"/>
+            </w:tcBorders>
+            <w:shd w:fill="auto" w:val="clear"/>
+            <w:tcMar>
+              <w:left w:type="dxa" w:w="54"/>
+            </w:tcMar>
+          </w:tcPr>
+          <w:p>
+            <w:pPr>
+              <w:pStyle w:val="style89"/>
+              <w:jc w:val="both"/>
+              <w:rPr>
+                <w:b/>
+                <w:bCs/>
+              </w:rPr>
+            </w:pPr>
+            <w:r>
+              <w:rPr>
+                <w:b/>
+                <w:bCs/>
+              </w:rPr>
+              <w:t>no name</w:t>
+            </w:r>
+          </w:p>
+        </w:tc>
+      </w:tr>
+      <w:tr>
+        <w:trPr>
+          <w:cantSplit w:val="false"/>
+        </w:trPr>
+        <w:tc>
+          <w:tcPr>
+            <w:tcW w:type="dxa" w:w="9620"/>
+            <w:tcBorders>
+              <w:top w:val="nil"/>
+              <w:left w:color="000000" w:space="0" w:sz="2" w:val="single"/>
+              <w:bottom w:color="000000" w:space="0" w:sz="2" w:val="single"/>
+              <w:right w:color="000000" w:space="0" w:sz="2" w:val="single"/>
+            </w:tcBorders>
+            <w:shd w:fill="auto" w:val="clear"/>
+            <w:tcMar>
+              <w:left w:type="dxa" w:w="54"/>
+            </w:tcMar>
+          </w:tcPr>
+          <w:p>
+            <w:pPr>
+              <w:pStyle w:val="style89"/>
+              <w:jc w:val="both"/>
+              <w:rPr/>
+            </w:pPr>
+            <w:r>
+              <w:rPr/>
+              <w:t xml:space="preserve">Определение: </w:t>
+            </w:r>
+            <w:r>
+              <w:rPr/>
+              <w:t>удаление имени</w:t>
+            </w:r>
+            <w:r>
+              <w:rPr/>
+              <w:t xml:space="preserve"> VLAN</w:t>
+            </w:r>
+          </w:p>
+          <w:p>
+            <w:pPr>
+              <w:pStyle w:val="style89"/>
+              <w:jc w:val="both"/>
+              <w:rPr>
+                <w:b w:val="false"/>
+                <w:bCs w:val="false"/>
+              </w:rPr>
+            </w:pPr>
+            <w:r>
+              <w:rPr/>
+              <w:t xml:space="preserve">Использование: </w:t>
+            </w:r>
+            <w:r>
+              <w:rPr>
+                <w:b w:val="false"/>
+                <w:bCs w:val="false"/>
+              </w:rPr>
+              <w:t>см. спецификацию</w:t>
+            </w:r>
+          </w:p>
+          <w:p>
+            <w:pPr>
+              <w:pStyle w:val="style89"/>
+              <w:jc w:val="both"/>
+              <w:rPr/>
+            </w:pPr>
+            <w:r>
+              <w:rPr/>
+              <w:t xml:space="preserve">Режимы CLI: режим настройки </w:t>
+            </w:r>
+            <w:r>
+              <w:rPr/>
+              <w:t>VLAN</w:t>
+            </w:r>
+          </w:p>
+          <w:p>
+            <w:pPr>
+              <w:pStyle w:val="style89"/>
+              <w:jc w:val="both"/>
+              <w:rPr/>
+            </w:pPr>
+            <w:r>
+              <w:rPr/>
+              <w:t>Использует поток ввода: нет</w:t>
+            </w:r>
+          </w:p>
+          <w:p>
+            <w:pPr>
+              <w:pStyle w:val="style89"/>
+              <w:jc w:val="both"/>
+              <w:rPr/>
+            </w:pPr>
+            <w:r>
+              <w:rPr/>
+              <w:t xml:space="preserve">Взаимодействие с реальным железом: </w:t>
+            </w:r>
+            <w:r>
+              <w:rPr/>
+              <w:t>да</w:t>
+            </w:r>
+          </w:p>
+        </w:tc>
+      </w:tr>
+      <w:tr>
+        <w:trPr>
+          <w:cantSplit w:val="false"/>
+        </w:trPr>
+        <w:tc>
+          <w:tcPr>
+            <w:tcW w:type="dxa" w:w="9620"/>
+            <w:tcBorders>
+              <w:top w:val="nil"/>
+              <w:left w:color="000000" w:space="0" w:sz="2" w:val="single"/>
+              <w:bottom w:color="000000" w:space="0" w:sz="2" w:val="single"/>
+              <w:right w:color="000000" w:space="0" w:sz="2" w:val="single"/>
+            </w:tcBorders>
+            <w:shd w:fill="auto" w:val="clear"/>
+            <w:tcMar>
+              <w:left w:type="dxa" w:w="54"/>
+            </w:tcMar>
+          </w:tcPr>
+          <w:p>
+            <w:pPr>
+              <w:pStyle w:val="style89"/>
+              <w:jc w:val="both"/>
+              <w:rPr>
+                <w:b/>
+                <w:bCs/>
+              </w:rPr>
+            </w:pPr>
+            <w:r>
+              <w:rPr>
+                <w:b/>
+                <w:bCs/>
+              </w:rPr>
+              <w:t>end</w:t>
+            </w:r>
+          </w:p>
+        </w:tc>
+      </w:tr>
+      <w:tr>
+        <w:trPr>
+          <w:cantSplit w:val="false"/>
+        </w:trPr>
+        <w:tc>
+          <w:tcPr>
+            <w:tcW w:type="dxa" w:w="9620"/>
+            <w:tcBorders>
+              <w:top w:val="nil"/>
+              <w:left w:color="000000" w:space="0" w:sz="2" w:val="single"/>
+              <w:bottom w:color="000000" w:space="0" w:sz="2" w:val="single"/>
+              <w:right w:color="000000" w:space="0" w:sz="2" w:val="single"/>
+            </w:tcBorders>
+            <w:shd w:fill="auto" w:val="clear"/>
+            <w:tcMar>
+              <w:left w:type="dxa" w:w="54"/>
+            </w:tcMar>
+          </w:tcPr>
+          <w:p>
+            <w:pPr>
+              <w:pStyle w:val="style89"/>
+              <w:jc w:val="both"/>
+              <w:rPr/>
+            </w:pPr>
+            <w:r>
+              <w:rPr/>
+              <w:t xml:space="preserve">Определение: </w:t>
+            </w:r>
+            <w:r>
+              <w:rPr/>
+              <w:t>возврат в фундаментальный режим</w:t>
+            </w:r>
+          </w:p>
+          <w:p>
+            <w:pPr>
+              <w:pStyle w:val="style89"/>
+              <w:jc w:val="both"/>
+              <w:rPr>
+                <w:b w:val="false"/>
+                <w:bCs w:val="false"/>
+              </w:rPr>
+            </w:pPr>
+            <w:r>
+              <w:rPr/>
+              <w:t xml:space="preserve">Использование: </w:t>
+            </w:r>
+            <w:r>
+              <w:rPr>
+                <w:b w:val="false"/>
+                <w:bCs w:val="false"/>
+              </w:rPr>
+              <w:t>см. спецификацию</w:t>
+            </w:r>
+          </w:p>
+          <w:p>
+            <w:pPr>
+              <w:pStyle w:val="style89"/>
+              <w:jc w:val="both"/>
+              <w:rPr/>
+            </w:pPr>
+            <w:r>
+              <w:rPr/>
+              <w:t>Режимы CLI: режим глобальной настройки, режим настройки интерфейс</w:t>
+            </w:r>
+            <w:r>
+              <w:rPr/>
+              <w:t>а</w:t>
+            </w:r>
+            <w:r>
+              <w:rPr/>
+              <w:t>, режим настройки группы интерфейсов, режим настройки VLAN</w:t>
+            </w:r>
+          </w:p>
+          <w:p>
+            <w:pPr>
+              <w:pStyle w:val="style89"/>
+              <w:jc w:val="both"/>
+              <w:rPr/>
+            </w:pPr>
+            <w:r>
+              <w:rPr/>
+              <w:t>Использует поток ввода: нет</w:t>
+            </w:r>
+          </w:p>
+          <w:p>
+            <w:pPr>
+              <w:pStyle w:val="style89"/>
+              <w:jc w:val="both"/>
+              <w:rPr/>
+            </w:pPr>
+            <w:r>
+              <w:rPr/>
+              <w:t xml:space="preserve">Взаимодействие с реальным железом: </w:t>
+            </w:r>
+            <w:r>
+              <w:rPr/>
+              <w:t>возможно?</w:t>
+            </w:r>
+          </w:p>
+        </w:tc>
+      </w:tr>
+      <w:tr>
+        <w:trPr>
+          <w:cantSplit w:val="false"/>
+        </w:trPr>
+        <w:tc>
+          <w:tcPr>
+            <w:tcW w:type="dxa" w:w="9620"/>
+            <w:tcBorders>
+              <w:top w:val="nil"/>
+              <w:left w:color="000000" w:space="0" w:sz="2" w:val="single"/>
+              <w:bottom w:color="000000" w:space="0" w:sz="2" w:val="single"/>
+              <w:right w:color="000000" w:space="0" w:sz="2" w:val="single"/>
+            </w:tcBorders>
+            <w:shd w:fill="auto" w:val="clear"/>
+            <w:tcMar>
+              <w:left w:type="dxa" w:w="54"/>
+            </w:tcMar>
+          </w:tcPr>
+          <w:p>
+            <w:pPr>
+              <w:pStyle w:val="style89"/>
+              <w:jc w:val="both"/>
+              <w:rPr>
+                <w:b/>
+                <w:bCs/>
+              </w:rPr>
+            </w:pPr>
+            <w:r>
+              <w:rPr>
+                <w:b/>
+                <w:bCs/>
+              </w:rPr>
+              <w:t>exit</w:t>
+            </w:r>
+          </w:p>
+        </w:tc>
+      </w:tr>
+      <w:tr>
+        <w:trPr>
+          <w:cantSplit w:val="false"/>
+        </w:trPr>
+        <w:tc>
+          <w:tcPr>
+            <w:tcW w:type="dxa" w:w="9620"/>
+            <w:tcBorders>
+              <w:top w:val="nil"/>
+              <w:left w:color="000000" w:space="0" w:sz="2" w:val="single"/>
+              <w:bottom w:color="000000" w:space="0" w:sz="2" w:val="single"/>
+              <w:right w:color="000000" w:space="0" w:sz="2" w:val="single"/>
+            </w:tcBorders>
+            <w:shd w:fill="auto" w:val="clear"/>
+            <w:tcMar>
+              <w:left w:type="dxa" w:w="54"/>
+            </w:tcMar>
+          </w:tcPr>
+          <w:p>
+            <w:pPr>
+              <w:pStyle w:val="style89"/>
+              <w:jc w:val="both"/>
+              <w:rPr/>
+            </w:pPr>
+            <w:r>
+              <w:rPr/>
+              <w:t xml:space="preserve">Определение: </w:t>
+            </w:r>
+            <w:r>
+              <w:rPr/>
+              <w:t>возврат в предыдущий по уровню режим</w:t>
+            </w:r>
+          </w:p>
+          <w:p>
+            <w:pPr>
+              <w:pStyle w:val="style89"/>
+              <w:jc w:val="both"/>
+              <w:rPr>
+                <w:b w:val="false"/>
+                <w:bCs w:val="false"/>
+              </w:rPr>
+            </w:pPr>
+            <w:r>
+              <w:rPr/>
+              <w:t xml:space="preserve">Использование: </w:t>
+            </w:r>
+            <w:r>
+              <w:rPr>
+                <w:b w:val="false"/>
+                <w:bCs w:val="false"/>
+              </w:rPr>
+              <w:t>см. спецификацию</w:t>
+            </w:r>
+          </w:p>
+          <w:p>
+            <w:pPr>
+              <w:pStyle w:val="style89"/>
+              <w:jc w:val="both"/>
+              <w:rPr/>
+            </w:pPr>
+            <w:r>
+              <w:rPr/>
+              <w:t>Режимы CLI: режим глобальной настройки, режим настройки интерфейс</w:t>
+            </w:r>
+            <w:r>
+              <w:rPr/>
+              <w:t>а</w:t>
+            </w:r>
+            <w:r>
+              <w:rPr/>
+              <w:t>, режим настройки группы интерфейсов, режим настройки VLAN</w:t>
+            </w:r>
+          </w:p>
+          <w:p>
+            <w:pPr>
+              <w:pStyle w:val="style89"/>
+              <w:jc w:val="both"/>
+              <w:rPr/>
+            </w:pPr>
+            <w:r>
+              <w:rPr/>
+              <w:t>Использует поток ввода: нет</w:t>
+            </w:r>
+          </w:p>
+          <w:p>
+            <w:pPr>
+              <w:pStyle w:val="style89"/>
+              <w:jc w:val="both"/>
+              <w:rPr/>
+            </w:pPr>
+            <w:r>
+              <w:rPr/>
+              <w:t xml:space="preserve">Взаимодействие с реальным железом: </w:t>
+            </w:r>
+            <w:r>
+              <w:rPr/>
+              <w:t>возможно?</w:t>
+            </w:r>
+          </w:p>
+        </w:tc>
+      </w:tr>
+      <w:tr>
+        <w:trPr>
+          <w:cantSplit w:val="false"/>
+        </w:trPr>
+        <w:tc>
+          <w:tcPr>
+            <w:tcW w:type="dxa" w:w="9620"/>
+            <w:tcBorders>
+              <w:top w:val="nil"/>
+              <w:left w:color="000000" w:space="0" w:sz="2" w:val="single"/>
+              <w:bottom w:color="000000" w:space="0" w:sz="2" w:val="single"/>
+              <w:right w:color="000000" w:space="0" w:sz="2" w:val="single"/>
+            </w:tcBorders>
+            <w:shd w:fill="auto" w:val="clear"/>
+            <w:tcMar>
+              <w:left w:type="dxa" w:w="54"/>
+            </w:tcMar>
+          </w:tcPr>
+          <w:p>
+            <w:pPr>
+              <w:pStyle w:val="style89"/>
+              <w:jc w:val="both"/>
+              <w:rPr>
+                <w:b/>
+                <w:bCs/>
+              </w:rPr>
+            </w:pPr>
+            <w:r>
+              <w:rPr>
+                <w:b/>
+                <w:bCs/>
+              </w:rPr>
+              <w:t>show vlan</w:t>
+            </w:r>
+          </w:p>
+        </w:tc>
+      </w:tr>
+      <w:tr>
+        <w:trPr>
+          <w:cantSplit w:val="false"/>
+        </w:trPr>
+        <w:tc>
+          <w:tcPr>
+            <w:tcW w:type="dxa" w:w="9620"/>
+            <w:tcBorders>
+              <w:top w:val="nil"/>
+              <w:left w:color="000000" w:space="0" w:sz="2" w:val="single"/>
+              <w:bottom w:color="000000" w:space="0" w:sz="2" w:val="single"/>
+              <w:right w:color="000000" w:space="0" w:sz="2" w:val="single"/>
+            </w:tcBorders>
+            <w:shd w:fill="auto" w:val="clear"/>
+            <w:tcMar>
+              <w:left w:type="dxa" w:w="54"/>
+            </w:tcMar>
+          </w:tcPr>
+          <w:p>
+            <w:pPr>
+              <w:pStyle w:val="style89"/>
+              <w:jc w:val="both"/>
+              <w:rPr/>
+            </w:pPr>
+            <w:r>
+              <w:rPr/>
+              <w:t xml:space="preserve">Определение: </w:t>
+            </w:r>
+            <w:r>
+              <w:rPr/>
+              <w:t>вывод информации о VLAN, созданных на устройстве</w:t>
+            </w:r>
+          </w:p>
+          <w:p>
+            <w:pPr>
+              <w:pStyle w:val="style89"/>
+              <w:jc w:val="both"/>
+              <w:rPr>
+                <w:b w:val="false"/>
+                <w:bCs w:val="false"/>
+              </w:rPr>
+            </w:pPr>
+            <w:r>
+              <w:rPr/>
+              <w:t xml:space="preserve">Использование: </w:t>
+            </w:r>
+            <w:r>
+              <w:rPr>
+                <w:b w:val="false"/>
+                <w:bCs w:val="false"/>
+              </w:rPr>
+              <w:t>см. спецификацию</w:t>
+            </w:r>
+          </w:p>
+          <w:p>
+            <w:pPr>
+              <w:pStyle w:val="style89"/>
+              <w:jc w:val="both"/>
+              <w:rPr/>
+            </w:pPr>
+            <w:r>
+              <w:rPr/>
+              <w:t>Режимы CLI: фундаментальный режим работы</w:t>
+            </w:r>
+          </w:p>
+          <w:p>
+            <w:pPr>
+              <w:pStyle w:val="style89"/>
+              <w:jc w:val="both"/>
+              <w:rPr/>
+            </w:pPr>
+            <w:r>
+              <w:rPr/>
+              <w:t>Использует поток ввода: нет</w:t>
+            </w:r>
+          </w:p>
+          <w:p>
+            <w:pPr>
+              <w:pStyle w:val="style89"/>
+              <w:jc w:val="both"/>
+              <w:rPr/>
+            </w:pPr>
+            <w:r>
+              <w:rPr/>
+              <w:t xml:space="preserve">Взаимодействие с реальным железом: </w:t>
+            </w:r>
+            <w:r>
+              <w:rPr/>
+              <w:t>да</w:t>
+            </w:r>
+          </w:p>
+        </w:tc>
+      </w:tr>
+    </w:tbl>
+    <w:p>
+      <w:pPr>
+        <w:pStyle w:val="style0"/>
         <w:jc w:val="both"/>
         <w:rPr/>
       </w:pPr>
@@ -2003,19 +4347,19 @@
     </w:p>
     <w:sectPr>
       <w:type w:val="nextPage"/>
-      <w:pgSz w:w="11906" w:h="16838"/>
-      <w:pgMar w:left="1134" w:right="1134" w:header="0" w:top="1134" w:footer="0" w:bottom="1134" w:gutter="0"/>
+      <w:pgSz w:h="16838" w:w="11906"/>
+      <w:pgMar w:bottom="1134" w:footer="0" w:gutter="0" w:header="0" w:left="1134" w:right="1134" w:top="1134"/>
       <w:pgNumType w:fmt="decimal"/>
       <w:formProt w:val="false"/>
       <w:textDirection w:val="lrTb"/>
-      <w:docGrid w:type="default" w:linePitch="240" w:charSpace="4294961151"/>
+      <w:docGrid w:charSpace="-6350" w:linePitch="240" w:type="default"/>
     </w:sectPr>
   </w:body>
 </w:document>
 </file>
 
 <file path=word/numbering.xml><?xml version="1.0" encoding="utf-8"?>
-<w:numbering xmlns:w="http://schemas.openxmlformats.org/wordprocessingml/2006/main" xmlns:o="urn:schemas-microsoft-com:office:office" xmlns:r="http://schemas.openxmlformats.org/officeDocument/2006/relationships" xmlns:v="urn:schemas-microsoft-com:vml">
+<w:numbering xmlns:o="urn:schemas-microsoft-com:office:office" xmlns:r="http://schemas.openxmlformats.org/officeDocument/2006/relationships" xmlns:v="urn:schemas-microsoft-com:vml" xmlns:w="http://schemas.openxmlformats.org/wordprocessingml/2006/main">
   <w:abstractNum w:abstractNumId="1">
     <w:lvl w:ilvl="0">
       <w:start w:val="1"/>
@@ -2024,12 +4368,12 @@
       <w:lvlJc w:val="left"/>
       <w:pPr>
         <w:tabs>
-          <w:tab w:val="num" w:pos="720"/>
+          <w:tab w:pos="720" w:val="num"/>
         </w:tabs>
-        <w:ind w:left="720" w:hanging="360"/>
+        <w:ind w:hanging="360" w:left="720"/>
       </w:pPr>
       <w:rPr>
-        <w:rFonts w:ascii="Symbol" w:hAnsi="Symbol" w:cs="Symbol" w:hint="default"/>
+        <w:rFonts w:ascii="Symbol" w:cs="Symbol" w:hAnsi="Symbol" w:hint="default"/>
       </w:rPr>
     </w:lvl>
     <w:lvl w:ilvl="1">
@@ -2039,12 +4383,12 @@
       <w:lvlJc w:val="left"/>
       <w:pPr>
         <w:tabs>
-          <w:tab w:val="num" w:pos="1080"/>
+          <w:tab w:pos="1080" w:val="num"/>
         </w:tabs>
-        <w:ind w:left="1080" w:hanging="360"/>
+        <w:ind w:hanging="360" w:left="1080"/>
       </w:pPr>
       <w:rPr>
-        <w:rFonts w:ascii="OpenSymbol" w:hAnsi="OpenSymbol" w:cs="OpenSymbol" w:hint="default"/>
+        <w:rFonts w:ascii="OpenSymbol" w:cs="OpenSymbol" w:hAnsi="OpenSymbol" w:hint="default"/>
       </w:rPr>
     </w:lvl>
     <w:lvl w:ilvl="2">
@@ -2054,12 +4398,12 @@
       <w:lvlJc w:val="left"/>
       <w:pPr>
         <w:tabs>
-          <w:tab w:val="num" w:pos="1440"/>
+          <w:tab w:pos="1440" w:val="num"/>
         </w:tabs>
-        <w:ind w:left="1440" w:hanging="360"/>
+        <w:ind w:hanging="360" w:left="1440"/>
       </w:pPr>
       <w:rPr>
-        <w:rFonts w:ascii="OpenSymbol" w:hAnsi="OpenSymbol" w:cs="OpenSymbol" w:hint="default"/>
+        <w:rFonts w:ascii="OpenSymbol" w:cs="OpenSymbol" w:hAnsi="OpenSymbol" w:hint="default"/>
       </w:rPr>
     </w:lvl>
     <w:lvl w:ilvl="3">
@@ -2069,12 +4413,12 @@
       <w:lvlJc w:val="left"/>
       <w:pPr>
         <w:tabs>
-          <w:tab w:val="num" w:pos="1800"/>
+          <w:tab w:pos="1800" w:val="num"/>
         </w:tabs>
-        <w:ind w:left="1800" w:hanging="360"/>
+        <w:ind w:hanging="360" w:left="1800"/>
       </w:pPr>
       <w:rPr>
-        <w:rFonts w:ascii="Symbol" w:hAnsi="Symbol" w:cs="Symbol" w:hint="default"/>
+        <w:rFonts w:ascii="Symbol" w:cs="Symbol" w:hAnsi="Symbol" w:hint="default"/>
       </w:rPr>
     </w:lvl>
     <w:lvl w:ilvl="4">
@@ -2084,12 +4428,12 @@
       <w:lvlJc w:val="left"/>
       <w:pPr>
         <w:tabs>
-          <w:tab w:val="num" w:pos="2160"/>
+          <w:tab w:pos="2160" w:val="num"/>
         </w:tabs>
-        <w:ind w:left="2160" w:hanging="360"/>
+        <w:ind w:hanging="360" w:left="2160"/>
       </w:pPr>
       <w:rPr>
-        <w:rFonts w:ascii="OpenSymbol" w:hAnsi="OpenSymbol" w:cs="OpenSymbol" w:hint="default"/>
+        <w:rFonts w:ascii="OpenSymbol" w:cs="OpenSymbol" w:hAnsi="OpenSymbol" w:hint="default"/>
       </w:rPr>
     </w:lvl>
     <w:lvl w:ilvl="5">
@@ -2099,12 +4443,12 @@
       <w:lvlJc w:val="left"/>
       <w:pPr>
         <w:tabs>
-          <w:tab w:val="num" w:pos="2520"/>
+          <w:tab w:pos="2520" w:val="num"/>
         </w:tabs>
-        <w:ind w:left="2520" w:hanging="360"/>
+        <w:ind w:hanging="360" w:left="2520"/>
       </w:pPr>
       <w:rPr>
-        <w:rFonts w:ascii="OpenSymbol" w:hAnsi="OpenSymbol" w:cs="OpenSymbol" w:hint="default"/>
+        <w:rFonts w:ascii="OpenSymbol" w:cs="OpenSymbol" w:hAnsi="OpenSymbol" w:hint="default"/>
       </w:rPr>
     </w:lvl>
     <w:lvl w:ilvl="6">
@@ -2114,12 +4458,12 @@
       <w:lvlJc w:val="left"/>
       <w:pPr>
         <w:tabs>
-          <w:tab w:val="num" w:pos="2880"/>
+          <w:tab w:pos="2880" w:val="num"/>
         </w:tabs>
-        <w:ind w:left="2880" w:hanging="360"/>
+        <w:ind w:hanging="360" w:left="2880"/>
       </w:pPr>
       <w:rPr>
-        <w:rFonts w:ascii="Symbol" w:hAnsi="Symbol" w:cs="Symbol" w:hint="default"/>
+        <w:rFonts w:ascii="Symbol" w:cs="Symbol" w:hAnsi="Symbol" w:hint="default"/>
       </w:rPr>
     </w:lvl>
     <w:lvl w:ilvl="7">
@@ -2129,12 +4473,12 @@
       <w:lvlJc w:val="left"/>
       <w:pPr>
         <w:tabs>
-          <w:tab w:val="num" w:pos="3240"/>
+          <w:tab w:pos="3240" w:val="num"/>
         </w:tabs>
-        <w:ind w:left="3240" w:hanging="360"/>
+        <w:ind w:hanging="360" w:left="3240"/>
       </w:pPr>
       <w:rPr>
-        <w:rFonts w:ascii="OpenSymbol" w:hAnsi="OpenSymbol" w:cs="OpenSymbol" w:hint="default"/>
+        <w:rFonts w:ascii="OpenSymbol" w:cs="OpenSymbol" w:hAnsi="OpenSymbol" w:hint="default"/>
       </w:rPr>
     </w:lvl>
     <w:lvl w:ilvl="8">
@@ -2144,12 +4488,12 @@
       <w:lvlJc w:val="left"/>
       <w:pPr>
         <w:tabs>
-          <w:tab w:val="num" w:pos="3600"/>
+          <w:tab w:pos="3600" w:val="num"/>
         </w:tabs>
-        <w:ind w:left="3600" w:hanging="360"/>
+        <w:ind w:hanging="360" w:left="3600"/>
       </w:pPr>
       <w:rPr>
-        <w:rFonts w:ascii="OpenSymbol" w:hAnsi="OpenSymbol" w:cs="OpenSymbol" w:hint="default"/>
+        <w:rFonts w:ascii="OpenSymbol" w:cs="OpenSymbol" w:hAnsi="OpenSymbol" w:hint="default"/>
       </w:rPr>
     </w:lvl>
   </w:abstractNum>
@@ -2161,12 +4505,12 @@
       <w:lvlJc w:val="left"/>
       <w:pPr>
         <w:tabs>
-          <w:tab w:val="num" w:pos="720"/>
+          <w:tab w:pos="720" w:val="num"/>
         </w:tabs>
-        <w:ind w:left="720" w:hanging="360"/>
+        <w:ind w:hanging="360" w:left="720"/>
       </w:pPr>
       <w:rPr>
-        <w:rFonts w:ascii="Symbol" w:hAnsi="Symbol" w:cs="Symbol" w:hint="default"/>
+        <w:rFonts w:ascii="Symbol" w:cs="Symbol" w:hAnsi="Symbol" w:hint="default"/>
       </w:rPr>
     </w:lvl>
     <w:lvl w:ilvl="1">
@@ -2176,12 +4520,12 @@
       <w:lvlJc w:val="left"/>
       <w:pPr>
         <w:tabs>
-          <w:tab w:val="num" w:pos="1080"/>
+          <w:tab w:pos="1080" w:val="num"/>
         </w:tabs>
-        <w:ind w:left="1080" w:hanging="360"/>
+        <w:ind w:hanging="360" w:left="1080"/>
       </w:pPr>
       <w:rPr>
-        <w:rFonts w:ascii="OpenSymbol" w:hAnsi="OpenSymbol" w:cs="OpenSymbol" w:hint="default"/>
+        <w:rFonts w:ascii="OpenSymbol" w:cs="OpenSymbol" w:hAnsi="OpenSymbol" w:hint="default"/>
       </w:rPr>
     </w:lvl>
     <w:lvl w:ilvl="2">
@@ -2191,12 +4535,12 @@
       <w:lvlJc w:val="left"/>
       <w:pPr>
         <w:tabs>
-          <w:tab w:val="num" w:pos="1440"/>
+          <w:tab w:pos="1440" w:val="num"/>
         </w:tabs>
-        <w:ind w:left="1440" w:hanging="360"/>
+        <w:ind w:hanging="360" w:left="1440"/>
       </w:pPr>
       <w:rPr>
-        <w:rFonts w:ascii="OpenSymbol" w:hAnsi="OpenSymbol" w:cs="OpenSymbol" w:hint="default"/>
+        <w:rFonts w:ascii="OpenSymbol" w:cs="OpenSymbol" w:hAnsi="OpenSymbol" w:hint="default"/>
       </w:rPr>
     </w:lvl>
     <w:lvl w:ilvl="3">
@@ -2206,12 +4550,12 @@
       <w:lvlJc w:val="left"/>
       <w:pPr>
         <w:tabs>
-          <w:tab w:val="num" w:pos="1800"/>
+          <w:tab w:pos="1800" w:val="num"/>
         </w:tabs>
-        <w:ind w:left="1800" w:hanging="360"/>
+        <w:ind w:hanging="360" w:left="1800"/>
       </w:pPr>
       <w:rPr>
-        <w:rFonts w:ascii="Symbol" w:hAnsi="Symbol" w:cs="Symbol" w:hint="default"/>
+        <w:rFonts w:ascii="Symbol" w:cs="Symbol" w:hAnsi="Symbol" w:hint="default"/>
       </w:rPr>
     </w:lvl>
     <w:lvl w:ilvl="4">
@@ -2221,12 +4565,12 @@
       <w:lvlJc w:val="left"/>
       <w:pPr>
         <w:tabs>
-          <w:tab w:val="num" w:pos="2160"/>
+          <w:tab w:pos="2160" w:val="num"/>
         </w:tabs>
-        <w:ind w:left="2160" w:hanging="360"/>
+        <w:ind w:hanging="360" w:left="2160"/>
       </w:pPr>
       <w:rPr>
-        <w:rFonts w:ascii="OpenSymbol" w:hAnsi="OpenSymbol" w:cs="OpenSymbol" w:hint="default"/>
+        <w:rFonts w:ascii="OpenSymbol" w:cs="OpenSymbol" w:hAnsi="OpenSymbol" w:hint="default"/>
       </w:rPr>
     </w:lvl>
     <w:lvl w:ilvl="5">
@@ -2236,12 +4580,12 @@
       <w:lvlJc w:val="left"/>
       <w:pPr>
         <w:tabs>
-          <w:tab w:val="num" w:pos="2520"/>
+          <w:tab w:pos="2520" w:val="num"/>
         </w:tabs>
-        <w:ind w:left="2520" w:hanging="360"/>
+        <w:ind w:hanging="360" w:left="2520"/>
       </w:pPr>
       <w:rPr>
-        <w:rFonts w:ascii="OpenSymbol" w:hAnsi="OpenSymbol" w:cs="OpenSymbol" w:hint="default"/>
+        <w:rFonts w:ascii="OpenSymbol" w:cs="OpenSymbol" w:hAnsi="OpenSymbol" w:hint="default"/>
       </w:rPr>
     </w:lvl>
     <w:lvl w:ilvl="6">
@@ -2251,12 +4595,12 @@
       <w:lvlJc w:val="left"/>
       <w:pPr>
         <w:tabs>
-          <w:tab w:val="num" w:pos="2880"/>
+          <w:tab w:pos="2880" w:val="num"/>
         </w:tabs>
-        <w:ind w:left="2880" w:hanging="360"/>
+        <w:ind w:hanging="360" w:left="2880"/>
       </w:pPr>
       <w:rPr>
-        <w:rFonts w:ascii="Symbol" w:hAnsi="Symbol" w:cs="Symbol" w:hint="default"/>
+        <w:rFonts w:ascii="Symbol" w:cs="Symbol" w:hAnsi="Symbol" w:hint="default"/>
       </w:rPr>
     </w:lvl>
     <w:lvl w:ilvl="7">
@@ -2266,12 +4610,12 @@
       <w:lvlJc w:val="left"/>
       <w:pPr>
         <w:tabs>
-          <w:tab w:val="num" w:pos="3240"/>
+          <w:tab w:pos="3240" w:val="num"/>
         </w:tabs>
-        <w:ind w:left="3240" w:hanging="360"/>
+        <w:ind w:hanging="360" w:left="3240"/>
       </w:pPr>
       <w:rPr>
-        <w:rFonts w:ascii="OpenSymbol" w:hAnsi="OpenSymbol" w:cs="OpenSymbol" w:hint="default"/>
+        <w:rFonts w:ascii="OpenSymbol" w:cs="OpenSymbol" w:hAnsi="OpenSymbol" w:hint="default"/>
       </w:rPr>
     </w:lvl>
     <w:lvl w:ilvl="8">
@@ -2281,12 +4625,12 @@
       <w:lvlJc w:val="left"/>
       <w:pPr>
         <w:tabs>
-          <w:tab w:val="num" w:pos="3600"/>
+          <w:tab w:pos="3600" w:val="num"/>
         </w:tabs>
-        <w:ind w:left="3600" w:hanging="360"/>
+        <w:ind w:hanging="360" w:left="3600"/>
       </w:pPr>
       <w:rPr>
-        <w:rFonts w:ascii="OpenSymbol" w:hAnsi="OpenSymbol" w:cs="OpenSymbol" w:hint="default"/>
+        <w:rFonts w:ascii="OpenSymbol" w:cs="OpenSymbol" w:hAnsi="OpenSymbol" w:hint="default"/>
       </w:rPr>
     </w:lvl>
   </w:abstractNum>
@@ -2298,9 +4642,9 @@
       <w:lvlJc w:val="left"/>
       <w:pPr>
         <w:tabs>
-          <w:tab w:val="num" w:pos="720"/>
+          <w:tab w:pos="720" w:val="num"/>
         </w:tabs>
-        <w:ind w:left="720" w:hanging="360"/>
+        <w:ind w:hanging="360" w:left="720"/>
       </w:pPr>
     </w:lvl>
     <w:lvl w:ilvl="1">
@@ -2310,9 +4654,9 @@
       <w:lvlJc w:val="left"/>
       <w:pPr>
         <w:tabs>
-          <w:tab w:val="num" w:pos="1080"/>
+          <w:tab w:pos="1080" w:val="num"/>
         </w:tabs>
-        <w:ind w:left="1080" w:hanging="360"/>
+        <w:ind w:hanging="360" w:left="1080"/>
       </w:pPr>
     </w:lvl>
     <w:lvl w:ilvl="2">
@@ -2322,9 +4666,9 @@
       <w:lvlJc w:val="left"/>
       <w:pPr>
         <w:tabs>
-          <w:tab w:val="num" w:pos="1440"/>
+          <w:tab w:pos="1440" w:val="num"/>
         </w:tabs>
-        <w:ind w:left="1440" w:hanging="360"/>
+        <w:ind w:hanging="360" w:left="1440"/>
       </w:pPr>
     </w:lvl>
     <w:lvl w:ilvl="3">
@@ -2334,9 +4678,9 @@
       <w:lvlJc w:val="left"/>
       <w:pPr>
         <w:tabs>
-          <w:tab w:val="num" w:pos="1800"/>
+          <w:tab w:pos="1800" w:val="num"/>
         </w:tabs>
-        <w:ind w:left="1800" w:hanging="360"/>
+        <w:ind w:hanging="360" w:left="1800"/>
       </w:pPr>
     </w:lvl>
     <w:lvl w:ilvl="4">
@@ -2346,9 +4690,9 @@
       <w:lvlJc w:val="left"/>
       <w:pPr>
         <w:tabs>
-          <w:tab w:val="num" w:pos="2160"/>
+          <w:tab w:pos="2160" w:val="num"/>
         </w:tabs>
-        <w:ind w:left="2160" w:hanging="360"/>
+        <w:ind w:hanging="360" w:left="2160"/>
       </w:pPr>
     </w:lvl>
     <w:lvl w:ilvl="5">
@@ -2358,9 +4702,9 @@
       <w:lvlJc w:val="left"/>
       <w:pPr>
         <w:tabs>
-          <w:tab w:val="num" w:pos="2520"/>
+          <w:tab w:pos="2520" w:val="num"/>
         </w:tabs>
-        <w:ind w:left="2520" w:hanging="360"/>
+        <w:ind w:hanging="360" w:left="2520"/>
       </w:pPr>
     </w:lvl>
     <w:lvl w:ilvl="6">
@@ -2370,9 +4714,9 @@
       <w:lvlJc w:val="left"/>
       <w:pPr>
         <w:tabs>
-          <w:tab w:val="num" w:pos="2880"/>
+          <w:tab w:pos="2880" w:val="num"/>
         </w:tabs>
-        <w:ind w:left="2880" w:hanging="360"/>
+        <w:ind w:hanging="360" w:left="2880"/>
       </w:pPr>
     </w:lvl>
     <w:lvl w:ilvl="7">
@@ -2382,9 +4726,9 @@
       <w:lvlJc w:val="left"/>
       <w:pPr>
         <w:tabs>
-          <w:tab w:val="num" w:pos="3240"/>
+          <w:tab w:pos="3240" w:val="num"/>
         </w:tabs>
-        <w:ind w:left="3240" w:hanging="360"/>
+        <w:ind w:hanging="360" w:left="3240"/>
       </w:pPr>
     </w:lvl>
     <w:lvl w:ilvl="8">
@@ -2394,9 +4738,9 @@
       <w:lvlJc w:val="left"/>
       <w:pPr>
         <w:tabs>
-          <w:tab w:val="num" w:pos="3600"/>
+          <w:tab w:pos="3600" w:val="num"/>
         </w:tabs>
-        <w:ind w:left="3600" w:hanging="360"/>
+        <w:ind w:hanging="360" w:left="3600"/>
       </w:pPr>
     </w:lvl>
   </w:abstractNum>
@@ -2408,9 +4752,9 @@
       <w:lvlJc w:val="left"/>
       <w:pPr>
         <w:tabs>
-          <w:tab w:val="num" w:pos="720"/>
+          <w:tab w:pos="720" w:val="num"/>
         </w:tabs>
-        <w:ind w:left="720" w:hanging="360"/>
+        <w:ind w:hanging="360" w:left="720"/>
       </w:pPr>
     </w:lvl>
     <w:lvl w:ilvl="1">
@@ -2420,9 +4764,9 @@
       <w:lvlJc w:val="left"/>
       <w:pPr>
         <w:tabs>
-          <w:tab w:val="num" w:pos="1080"/>
+          <w:tab w:pos="1080" w:val="num"/>
         </w:tabs>
-        <w:ind w:left="1080" w:hanging="360"/>
+        <w:ind w:hanging="360" w:left="1080"/>
       </w:pPr>
     </w:lvl>
     <w:lvl w:ilvl="2">
@@ -2432,9 +4776,9 @@
       <w:lvlJc w:val="left"/>
       <w:pPr>
         <w:tabs>
-          <w:tab w:val="num" w:pos="1440"/>
+          <w:tab w:pos="1440" w:val="num"/>
         </w:tabs>
-        <w:ind w:left="1440" w:hanging="360"/>
+        <w:ind w:hanging="360" w:left="1440"/>
       </w:pPr>
     </w:lvl>
     <w:lvl w:ilvl="3">
@@ -2444,9 +4788,9 @@
       <w:lvlJc w:val="left"/>
       <w:pPr>
         <w:tabs>
-          <w:tab w:val="num" w:pos="1800"/>
+          <w:tab w:pos="1800" w:val="num"/>
         </w:tabs>
-        <w:ind w:left="1800" w:hanging="360"/>
+        <w:ind w:hanging="360" w:left="1800"/>
       </w:pPr>
     </w:lvl>
     <w:lvl w:ilvl="4">
@@ -2456,9 +4800,9 @@
       <w:lvlJc w:val="left"/>
       <w:pPr>
         <w:tabs>
-          <w:tab w:val="num" w:pos="2160"/>
+          <w:tab w:pos="2160" w:val="num"/>
         </w:tabs>
-        <w:ind w:left="2160" w:hanging="360"/>
+        <w:ind w:hanging="360" w:left="2160"/>
       </w:pPr>
     </w:lvl>
     <w:lvl w:ilvl="5">
@@ -2468,9 +4812,9 @@
       <w:lvlJc w:val="left"/>
       <w:pPr>
         <w:tabs>
-          <w:tab w:val="num" w:pos="2520"/>
+          <w:tab w:pos="2520" w:val="num"/>
         </w:tabs>
-        <w:ind w:left="2520" w:hanging="360"/>
+        <w:ind w:hanging="360" w:left="2520"/>
       </w:pPr>
     </w:lvl>
     <w:lvl w:ilvl="6">
@@ -2480,9 +4824,9 @@
       <w:lvlJc w:val="left"/>
       <w:pPr>
         <w:tabs>
-          <w:tab w:val="num" w:pos="2880"/>
+          <w:tab w:pos="2880" w:val="num"/>
         </w:tabs>
-        <w:ind w:left="2880" w:hanging="360"/>
+        <w:ind w:hanging="360" w:left="2880"/>
       </w:pPr>
     </w:lvl>
     <w:lvl w:ilvl="7">
@@ -2492,9 +4836,9 @@
       <w:lvlJc w:val="left"/>
       <w:pPr>
         <w:tabs>
-          <w:tab w:val="num" w:pos="3240"/>
+          <w:tab w:pos="3240" w:val="num"/>
         </w:tabs>
-        <w:ind w:left="3240" w:hanging="360"/>
+        <w:ind w:hanging="360" w:left="3240"/>
       </w:pPr>
     </w:lvl>
     <w:lvl w:ilvl="8">
@@ -2504,9 +4848,9 @@
       <w:lvlJc w:val="left"/>
       <w:pPr>
         <w:tabs>
-          <w:tab w:val="num" w:pos="3600"/>
+          <w:tab w:pos="3600" w:val="num"/>
         </w:tabs>
-        <w:ind w:left="3600" w:hanging="360"/>
+        <w:ind w:hanging="360" w:left="3600"/>
       </w:pPr>
     </w:lvl>
   </w:abstractNum>
@@ -2519,9 +4863,9 @@
       <w:lvlJc w:val="left"/>
       <w:pPr>
         <w:tabs>
-          <w:tab w:val="num" w:pos="432"/>
+          <w:tab w:pos="432" w:val="num"/>
         </w:tabs>
-        <w:ind w:left="432" w:hanging="432"/>
+        <w:ind w:hanging="432" w:left="432"/>
       </w:pPr>
     </w:lvl>
     <w:lvl w:ilvl="1">
@@ -2532,9 +4876,9 @@
       <w:lvlJc w:val="left"/>
       <w:pPr>
         <w:tabs>
-          <w:tab w:val="num" w:pos="576"/>
+          <w:tab w:pos="576" w:val="num"/>
         </w:tabs>
-        <w:ind w:left="576" w:hanging="576"/>
+        <w:ind w:hanging="576" w:left="576"/>
       </w:pPr>
     </w:lvl>
     <w:lvl w:ilvl="2">
@@ -2545,9 +4889,9 @@
       <w:lvlJc w:val="left"/>
       <w:pPr>
         <w:tabs>
-          <w:tab w:val="num" w:pos="720"/>
+          <w:tab w:pos="720" w:val="num"/>
         </w:tabs>
-        <w:ind w:left="720" w:hanging="720"/>
+        <w:ind w:hanging="720" w:left="720"/>
       </w:pPr>
     </w:lvl>
     <w:lvl w:ilvl="3">
@@ -2558,9 +4902,9 @@
       <w:lvlJc w:val="left"/>
       <w:pPr>
         <w:tabs>
-          <w:tab w:val="num" w:pos="864"/>
+          <w:tab w:pos="864" w:val="num"/>
         </w:tabs>
-        <w:ind w:left="864" w:hanging="864"/>
+        <w:ind w:hanging="864" w:left="864"/>
       </w:pPr>
     </w:lvl>
     <w:lvl w:ilvl="4">
@@ -2571,9 +4915,9 @@
       <w:lvlJc w:val="left"/>
       <w:pPr>
         <w:tabs>
-          <w:tab w:val="num" w:pos="1008"/>
+          <w:tab w:pos="1008" w:val="num"/>
         </w:tabs>
-        <w:ind w:left="1008" w:hanging="1008"/>
+        <w:ind w:hanging="1008" w:left="1008"/>
       </w:pPr>
     </w:lvl>
     <w:lvl w:ilvl="5">
@@ -2584,9 +4928,9 @@
       <w:lvlJc w:val="left"/>
       <w:pPr>
         <w:tabs>
-          <w:tab w:val="num" w:pos="1152"/>
+          <w:tab w:pos="1152" w:val="num"/>
         </w:tabs>
-        <w:ind w:left="1152" w:hanging="1152"/>
+        <w:ind w:hanging="1152" w:left="1152"/>
       </w:pPr>
     </w:lvl>
     <w:lvl w:ilvl="6">
@@ -2597,9 +4941,9 @@
       <w:lvlJc w:val="left"/>
       <w:pPr>
         <w:tabs>
-          <w:tab w:val="num" w:pos="1296"/>
+          <w:tab w:pos="1296" w:val="num"/>
         </w:tabs>
-        <w:ind w:left="1296" w:hanging="1296"/>
+        <w:ind w:hanging="1296" w:left="1296"/>
       </w:pPr>
     </w:lvl>
     <w:lvl w:ilvl="7">
@@ -2610,9 +4954,9 @@
       <w:lvlJc w:val="left"/>
       <w:pPr>
         <w:tabs>
-          <w:tab w:val="num" w:pos="1440"/>
+          <w:tab w:pos="1440" w:val="num"/>
         </w:tabs>
-        <w:ind w:left="1440" w:hanging="1440"/>
+        <w:ind w:hanging="1440" w:left="1440"/>
       </w:pPr>
     </w:lvl>
     <w:lvl w:ilvl="8">
@@ -2623,9 +4967,9 @@
       <w:lvlJc w:val="left"/>
       <w:pPr>
         <w:tabs>
-          <w:tab w:val="num" w:pos="1584"/>
+          <w:tab w:pos="1584" w:val="num"/>
         </w:tabs>
-        <w:ind w:left="1584" w:hanging="1584"/>
+        <w:ind w:hanging="1584" w:left="1584"/>
       </w:pPr>
     </w:lvl>
   </w:abstractNum>
@@ -2649,473 +4993,547 @@
 
 <file path=word/styles.xml><?xml version="1.0" encoding="utf-8"?>
 <w:styles xmlns:w="http://schemas.openxmlformats.org/wordprocessingml/2006/main">
-  <w:docDefaults>
-    <w:rPrDefault>
-      <w:rPr>
-        <w:rFonts w:ascii="Liberation Serif" w:hAnsi="Liberation Serif" w:eastAsia="Droid Sans Fallback" w:cs="FreeSans"/>
-        <w:sz w:val="24"/>
-        <w:szCs w:val="24"/>
-        <w:lang w:val="ru-RU" w:eastAsia="zh-CN" w:bidi="hi-IN"/>
-      </w:rPr>
-    </w:rPrDefault>
-    <w:pPrDefault>
-      <w:pPr/>
-    </w:pPrDefault>
-  </w:docDefaults>
-  <w:style w:type="paragraph" w:styleId="Normal">
+  <w:style w:styleId="style0" w:type="paragraph">
     <w:name w:val="Normal"/>
+    <w:next w:val="style0"/>
     <w:pPr>
       <w:widowControl w:val="false"/>
       <w:suppressAutoHyphens w:val="true"/>
-      <w:bidi w:val="0"/>
       <w:jc w:val="left"/>
     </w:pPr>
     <w:rPr>
-      <w:rFonts w:ascii="Liberation Serif" w:hAnsi="Liberation Serif" w:eastAsia="DejaVu Sans" w:cs="Lohit Hindi"/>
+      <w:rFonts w:ascii="Liberation Serif" w:cs="Lohit Hindi" w:eastAsia="DejaVu Sans" w:hAnsi="Liberation Serif"/>
       <w:color w:val="00000A"/>
       <w:sz w:val="24"/>
       <w:szCs w:val="24"/>
-      <w:lang w:val="ru-RU" w:eastAsia="zh-CN" w:bidi="hi-IN"/>
-    </w:rPr>
-  </w:style>
-  <w:style w:type="character" w:styleId="Style14">
+      <w:lang w:bidi="hi-IN" w:eastAsia="zh-CN" w:val="ru-RU"/>
+    </w:rPr>
+  </w:style>
+  <w:style w:styleId="style15" w:type="character">
     <w:name w:val="Маркеры списка"/>
-    <w:rPr>
-      <w:rFonts w:ascii="OpenSymbol" w:hAnsi="OpenSymbol" w:eastAsia="OpenSymbol" w:cs="OpenSymbol"/>
-    </w:rPr>
-  </w:style>
-  <w:style w:type="character" w:styleId="ListLabel1">
+    <w:next w:val="style15"/>
+    <w:rPr>
+      <w:rFonts w:ascii="OpenSymbol" w:cs="OpenSymbol" w:eastAsia="OpenSymbol" w:hAnsi="OpenSymbol"/>
+    </w:rPr>
+  </w:style>
+  <w:style w:styleId="style16" w:type="character">
     <w:name w:val="ListLabel 1"/>
+    <w:next w:val="style16"/>
     <w:rPr>
       <w:rFonts w:cs="Symbol"/>
     </w:rPr>
   </w:style>
-  <w:style w:type="character" w:styleId="ListLabel2">
+  <w:style w:styleId="style17" w:type="character">
     <w:name w:val="ListLabel 2"/>
+    <w:next w:val="style17"/>
     <w:rPr>
       <w:rFonts w:cs="OpenSymbol"/>
     </w:rPr>
   </w:style>
-  <w:style w:type="character" w:styleId="ListLabel3">
+  <w:style w:styleId="style18" w:type="character">
     <w:name w:val="ListLabel 3"/>
+    <w:next w:val="style18"/>
     <w:rPr>
       <w:rFonts w:cs="Symbol"/>
     </w:rPr>
   </w:style>
-  <w:style w:type="character" w:styleId="ListLabel4">
+  <w:style w:styleId="style19" w:type="character">
     <w:name w:val="ListLabel 4"/>
+    <w:next w:val="style19"/>
     <w:rPr>
       <w:rFonts w:cs="OpenSymbol"/>
     </w:rPr>
   </w:style>
-  <w:style w:type="character" w:styleId="ListLabel5">
+  <w:style w:styleId="style20" w:type="character">
     <w:name w:val="ListLabel 5"/>
+    <w:next w:val="style20"/>
     <w:rPr>
       <w:rFonts w:cs="Symbol"/>
     </w:rPr>
   </w:style>
-  <w:style w:type="character" w:styleId="ListLabel6">
+  <w:style w:styleId="style21" w:type="character">
     <w:name w:val="ListLabel 6"/>
+    <w:next w:val="style21"/>
     <w:rPr>
       <w:rFonts w:cs="OpenSymbol"/>
     </w:rPr>
   </w:style>
-  <w:style w:type="character" w:styleId="ListLabel7">
+  <w:style w:styleId="style22" w:type="character">
     <w:name w:val="ListLabel 7"/>
+    <w:next w:val="style22"/>
     <w:rPr>
       <w:rFonts w:cs="Symbol"/>
     </w:rPr>
   </w:style>
-  <w:style w:type="character" w:styleId="ListLabel8">
+  <w:style w:styleId="style23" w:type="character">
     <w:name w:val="ListLabel 8"/>
+    <w:next w:val="style23"/>
     <w:rPr>
       <w:rFonts w:cs="OpenSymbol"/>
     </w:rPr>
   </w:style>
-  <w:style w:type="character" w:styleId="ListLabel9">
+  <w:style w:styleId="style24" w:type="character">
     <w:name w:val="ListLabel 9"/>
+    <w:next w:val="style24"/>
     <w:rPr>
       <w:rFonts w:cs="Symbol"/>
     </w:rPr>
   </w:style>
-  <w:style w:type="character" w:styleId="ListLabel10">
+  <w:style w:styleId="style25" w:type="character">
     <w:name w:val="ListLabel 10"/>
+    <w:next w:val="style25"/>
     <w:rPr>
       <w:rFonts w:cs="OpenSymbol"/>
     </w:rPr>
   </w:style>
-  <w:style w:type="character" w:styleId="ListLabel11">
+  <w:style w:styleId="style26" w:type="character">
     <w:name w:val="ListLabel 11"/>
+    <w:next w:val="style26"/>
     <w:rPr>
       <w:rFonts w:cs="Symbol"/>
     </w:rPr>
   </w:style>
-  <w:style w:type="character" w:styleId="ListLabel12">
+  <w:style w:styleId="style27" w:type="character">
     <w:name w:val="ListLabel 12"/>
+    <w:next w:val="style27"/>
     <w:rPr>
       <w:rFonts w:cs="OpenSymbol"/>
     </w:rPr>
   </w:style>
-  <w:style w:type="character" w:styleId="ListLabel13">
+  <w:style w:styleId="style28" w:type="character">
     <w:name w:val="ListLabel 13"/>
+    <w:next w:val="style28"/>
     <w:rPr>
       <w:rFonts w:cs="Symbol"/>
     </w:rPr>
   </w:style>
-  <w:style w:type="character" w:styleId="ListLabel14">
+  <w:style w:styleId="style29" w:type="character">
     <w:name w:val="ListLabel 14"/>
+    <w:next w:val="style29"/>
     <w:rPr>
       <w:rFonts w:cs="OpenSymbol"/>
     </w:rPr>
   </w:style>
-  <w:style w:type="character" w:styleId="ListLabel15">
+  <w:style w:styleId="style30" w:type="character">
     <w:name w:val="ListLabel 15"/>
+    <w:next w:val="style30"/>
     <w:rPr>
       <w:rFonts w:cs="Symbol"/>
     </w:rPr>
   </w:style>
-  <w:style w:type="character" w:styleId="ListLabel16">
+  <w:style w:styleId="style31" w:type="character">
     <w:name w:val="ListLabel 16"/>
+    <w:next w:val="style31"/>
     <w:rPr>
       <w:rFonts w:cs="OpenSymbol"/>
     </w:rPr>
   </w:style>
-  <w:style w:type="character" w:styleId="ListLabel17">
+  <w:style w:styleId="style32" w:type="character">
     <w:name w:val="ListLabel 17"/>
+    <w:next w:val="style32"/>
     <w:rPr>
       <w:rFonts w:cs="Symbol"/>
     </w:rPr>
   </w:style>
-  <w:style w:type="character" w:styleId="ListLabel18">
+  <w:style w:styleId="style33" w:type="character">
     <w:name w:val="ListLabel 18"/>
+    <w:next w:val="style33"/>
     <w:rPr>
       <w:rFonts w:cs="OpenSymbol"/>
     </w:rPr>
   </w:style>
-  <w:style w:type="character" w:styleId="ListLabel19">
+  <w:style w:styleId="style34" w:type="character">
     <w:name w:val="ListLabel 19"/>
+    <w:next w:val="style34"/>
     <w:rPr>
       <w:rFonts w:cs="Symbol"/>
     </w:rPr>
   </w:style>
-  <w:style w:type="character" w:styleId="ListLabel20">
+  <w:style w:styleId="style35" w:type="character">
     <w:name w:val="ListLabel 20"/>
+    <w:next w:val="style35"/>
     <w:rPr>
       <w:rFonts w:cs="OpenSymbol"/>
     </w:rPr>
   </w:style>
-  <w:style w:type="character" w:styleId="ListLabel21">
+  <w:style w:styleId="style36" w:type="character">
     <w:name w:val="ListLabel 21"/>
+    <w:next w:val="style36"/>
     <w:rPr>
       <w:rFonts w:cs="Symbol"/>
     </w:rPr>
   </w:style>
-  <w:style w:type="character" w:styleId="ListLabel22">
+  <w:style w:styleId="style37" w:type="character">
     <w:name w:val="ListLabel 22"/>
+    <w:next w:val="style37"/>
     <w:rPr>
       <w:rFonts w:cs="OpenSymbol"/>
     </w:rPr>
   </w:style>
-  <w:style w:type="character" w:styleId="ListLabel23">
+  <w:style w:styleId="style38" w:type="character">
     <w:name w:val="ListLabel 23"/>
+    <w:next w:val="style38"/>
     <w:rPr>
       <w:rFonts w:cs="Symbol"/>
     </w:rPr>
   </w:style>
-  <w:style w:type="character" w:styleId="ListLabel24">
+  <w:style w:styleId="style39" w:type="character">
     <w:name w:val="ListLabel 24"/>
+    <w:next w:val="style39"/>
     <w:rPr>
       <w:rFonts w:cs="OpenSymbol"/>
     </w:rPr>
   </w:style>
-  <w:style w:type="character" w:styleId="ListLabel25">
+  <w:style w:styleId="style40" w:type="character">
     <w:name w:val="ListLabel 25"/>
+    <w:next w:val="style40"/>
     <w:rPr>
       <w:rFonts w:cs="Symbol"/>
     </w:rPr>
   </w:style>
-  <w:style w:type="character" w:styleId="ListLabel26">
+  <w:style w:styleId="style41" w:type="character">
     <w:name w:val="ListLabel 26"/>
+    <w:next w:val="style41"/>
     <w:rPr>
       <w:rFonts w:cs="OpenSymbol"/>
     </w:rPr>
   </w:style>
-  <w:style w:type="character" w:styleId="ListLabel27">
+  <w:style w:styleId="style42" w:type="character">
     <w:name w:val="ListLabel 27"/>
+    <w:next w:val="style42"/>
     <w:rPr>
       <w:rFonts w:cs="Symbol"/>
     </w:rPr>
   </w:style>
-  <w:style w:type="character" w:styleId="ListLabel28">
+  <w:style w:styleId="style43" w:type="character">
     <w:name w:val="ListLabel 28"/>
+    <w:next w:val="style43"/>
     <w:rPr>
       <w:rFonts w:cs="OpenSymbol"/>
     </w:rPr>
   </w:style>
-  <w:style w:type="character" w:styleId="ListLabel29">
+  <w:style w:styleId="style44" w:type="character">
     <w:name w:val="ListLabel 29"/>
+    <w:next w:val="style44"/>
     <w:rPr>
       <w:rFonts w:cs="Symbol"/>
     </w:rPr>
   </w:style>
-  <w:style w:type="character" w:styleId="ListLabel30">
+  <w:style w:styleId="style45" w:type="character">
     <w:name w:val="ListLabel 30"/>
+    <w:next w:val="style45"/>
     <w:rPr>
       <w:rFonts w:cs="OpenSymbol"/>
     </w:rPr>
   </w:style>
-  <w:style w:type="character" w:styleId="ListLabel31">
+  <w:style w:styleId="style46" w:type="character">
     <w:name w:val="ListLabel 31"/>
+    <w:next w:val="style46"/>
     <w:rPr>
       <w:rFonts w:cs="Symbol"/>
     </w:rPr>
   </w:style>
-  <w:style w:type="character" w:styleId="ListLabel32">
+  <w:style w:styleId="style47" w:type="character">
     <w:name w:val="ListLabel 32"/>
+    <w:next w:val="style47"/>
     <w:rPr>
       <w:rFonts w:cs="OpenSymbol"/>
     </w:rPr>
   </w:style>
-  <w:style w:type="character" w:styleId="ListLabel33">
+  <w:style w:styleId="style48" w:type="character">
     <w:name w:val="ListLabel 33"/>
+    <w:next w:val="style48"/>
     <w:rPr>
       <w:rFonts w:cs="Symbol"/>
     </w:rPr>
   </w:style>
-  <w:style w:type="character" w:styleId="ListLabel34">
+  <w:style w:styleId="style49" w:type="character">
     <w:name w:val="ListLabel 34"/>
+    <w:next w:val="style49"/>
     <w:rPr>
       <w:rFonts w:cs="OpenSymbol"/>
     </w:rPr>
   </w:style>
-  <w:style w:type="character" w:styleId="ListLabel35">
+  <w:style w:styleId="style50" w:type="character">
     <w:name w:val="ListLabel 35"/>
+    <w:next w:val="style50"/>
     <w:rPr>
       <w:rFonts w:cs="Symbol"/>
     </w:rPr>
   </w:style>
-  <w:style w:type="character" w:styleId="ListLabel36">
+  <w:style w:styleId="style51" w:type="character">
     <w:name w:val="ListLabel 36"/>
+    <w:next w:val="style51"/>
     <w:rPr>
       <w:rFonts w:cs="OpenSymbol"/>
     </w:rPr>
   </w:style>
-  <w:style w:type="character" w:styleId="ListLabel37">
+  <w:style w:styleId="style52" w:type="character">
     <w:name w:val="ListLabel 37"/>
+    <w:next w:val="style52"/>
     <w:rPr>
       <w:rFonts w:cs="Symbol"/>
     </w:rPr>
   </w:style>
-  <w:style w:type="character" w:styleId="ListLabel38">
+  <w:style w:styleId="style53" w:type="character">
     <w:name w:val="ListLabel 38"/>
+    <w:next w:val="style53"/>
     <w:rPr>
       <w:rFonts w:cs="OpenSymbol"/>
     </w:rPr>
   </w:style>
-  <w:style w:type="character" w:styleId="ListLabel39">
+  <w:style w:styleId="style54" w:type="character">
     <w:name w:val="ListLabel 39"/>
+    <w:next w:val="style54"/>
     <w:rPr>
       <w:rFonts w:cs="Symbol"/>
     </w:rPr>
   </w:style>
-  <w:style w:type="character" w:styleId="ListLabel40">
+  <w:style w:styleId="style55" w:type="character">
     <w:name w:val="ListLabel 40"/>
+    <w:next w:val="style55"/>
     <w:rPr>
       <w:rFonts w:cs="OpenSymbol"/>
     </w:rPr>
   </w:style>
-  <w:style w:type="character" w:styleId="ListLabel41">
+  <w:style w:styleId="style56" w:type="character">
     <w:name w:val="ListLabel 41"/>
+    <w:next w:val="style56"/>
     <w:rPr>
       <w:rFonts w:cs="Symbol"/>
     </w:rPr>
   </w:style>
-  <w:style w:type="character" w:styleId="ListLabel42">
+  <w:style w:styleId="style57" w:type="character">
     <w:name w:val="ListLabel 42"/>
+    <w:next w:val="style57"/>
     <w:rPr>
       <w:rFonts w:cs="OpenSymbol"/>
     </w:rPr>
   </w:style>
-  <w:style w:type="character" w:styleId="ListLabel43">
+  <w:style w:styleId="style58" w:type="character">
     <w:name w:val="ListLabel 43"/>
+    <w:next w:val="style58"/>
     <w:rPr>
       <w:rFonts w:cs="Symbol"/>
     </w:rPr>
   </w:style>
-  <w:style w:type="character" w:styleId="ListLabel44">
+  <w:style w:styleId="style59" w:type="character">
     <w:name w:val="ListLabel 44"/>
+    <w:next w:val="style59"/>
     <w:rPr>
       <w:rFonts w:cs="OpenSymbol"/>
     </w:rPr>
   </w:style>
-  <w:style w:type="character" w:styleId="ListLabel45">
+  <w:style w:styleId="style60" w:type="character">
     <w:name w:val="ListLabel 45"/>
+    <w:next w:val="style60"/>
     <w:rPr>
       <w:rFonts w:cs="Symbol"/>
     </w:rPr>
   </w:style>
-  <w:style w:type="character" w:styleId="ListLabel46">
+  <w:style w:styleId="style61" w:type="character">
     <w:name w:val="ListLabel 46"/>
+    <w:next w:val="style61"/>
     <w:rPr>
       <w:rFonts w:cs="OpenSymbol"/>
     </w:rPr>
   </w:style>
-  <w:style w:type="character" w:styleId="ListLabel47">
+  <w:style w:styleId="style62" w:type="character">
     <w:name w:val="ListLabel 47"/>
+    <w:next w:val="style62"/>
     <w:rPr>
       <w:rFonts w:cs="Symbol"/>
     </w:rPr>
   </w:style>
-  <w:style w:type="character" w:styleId="ListLabel48">
+  <w:style w:styleId="style63" w:type="character">
     <w:name w:val="ListLabel 48"/>
+    <w:next w:val="style63"/>
     <w:rPr>
       <w:rFonts w:cs="OpenSymbol"/>
     </w:rPr>
   </w:style>
-  <w:style w:type="character" w:styleId="ListLabel49">
+  <w:style w:styleId="style64" w:type="character">
     <w:name w:val="ListLabel 49"/>
+    <w:next w:val="style64"/>
     <w:rPr>
       <w:rFonts w:cs="Symbol"/>
     </w:rPr>
   </w:style>
-  <w:style w:type="character" w:styleId="ListLabel50">
+  <w:style w:styleId="style65" w:type="character">
     <w:name w:val="ListLabel 50"/>
+    <w:next w:val="style65"/>
     <w:rPr>
       <w:rFonts w:cs="OpenSymbol"/>
     </w:rPr>
   </w:style>
-  <w:style w:type="character" w:styleId="ListLabel51">
+  <w:style w:styleId="style66" w:type="character">
     <w:name w:val="ListLabel 51"/>
+    <w:next w:val="style66"/>
     <w:rPr>
       <w:rFonts w:cs="Symbol"/>
     </w:rPr>
   </w:style>
-  <w:style w:type="character" w:styleId="ListLabel52">
+  <w:style w:styleId="style67" w:type="character">
     <w:name w:val="ListLabel 52"/>
+    <w:next w:val="style67"/>
     <w:rPr>
       <w:rFonts w:cs="OpenSymbol"/>
     </w:rPr>
   </w:style>
-  <w:style w:type="character" w:styleId="ListLabel53">
+  <w:style w:styleId="style68" w:type="character">
     <w:name w:val="ListLabel 53"/>
+    <w:next w:val="style68"/>
     <w:rPr>
       <w:rFonts w:cs="Symbol"/>
     </w:rPr>
   </w:style>
-  <w:style w:type="character" w:styleId="ListLabel54">
+  <w:style w:styleId="style69" w:type="character">
     <w:name w:val="ListLabel 54"/>
+    <w:next w:val="style69"/>
     <w:rPr>
       <w:rFonts w:cs="OpenSymbol"/>
     </w:rPr>
   </w:style>
-  <w:style w:type="character" w:styleId="ListLabel55">
+  <w:style w:styleId="style70" w:type="character">
     <w:name w:val="ListLabel 55"/>
+    <w:next w:val="style70"/>
     <w:rPr>
       <w:rFonts w:cs="Symbol"/>
     </w:rPr>
   </w:style>
-  <w:style w:type="character" w:styleId="ListLabel56">
+  <w:style w:styleId="style71" w:type="character">
     <w:name w:val="ListLabel 56"/>
+    <w:next w:val="style71"/>
     <w:rPr>
       <w:rFonts w:cs="OpenSymbol"/>
     </w:rPr>
   </w:style>
-  <w:style w:type="character" w:styleId="ListLabel57">
+  <w:style w:styleId="style72" w:type="character">
     <w:name w:val="ListLabel 57"/>
+    <w:next w:val="style72"/>
     <w:rPr>
       <w:rFonts w:cs="Symbol"/>
     </w:rPr>
   </w:style>
-  <w:style w:type="character" w:styleId="ListLabel58">
+  <w:style w:styleId="style73" w:type="character">
     <w:name w:val="ListLabel 58"/>
+    <w:next w:val="style73"/>
     <w:rPr>
       <w:rFonts w:cs="OpenSymbol"/>
     </w:rPr>
   </w:style>
-  <w:style w:type="character" w:styleId="ListLabel59">
+  <w:style w:styleId="style74" w:type="character">
     <w:name w:val="ListLabel 59"/>
+    <w:next w:val="style74"/>
     <w:rPr>
       <w:rFonts w:cs="Symbol"/>
     </w:rPr>
   </w:style>
-  <w:style w:type="character" w:styleId="ListLabel60">
+  <w:style w:styleId="style75" w:type="character">
     <w:name w:val="ListLabel 60"/>
+    <w:next w:val="style75"/>
     <w:rPr>
       <w:rFonts w:cs="OpenSymbol"/>
     </w:rPr>
   </w:style>
-  <w:style w:type="character" w:styleId="ListLabel61">
+  <w:style w:styleId="style76" w:type="character">
     <w:name w:val="ListLabel 61"/>
+    <w:next w:val="style76"/>
     <w:rPr>
       <w:rFonts w:cs="Symbol"/>
     </w:rPr>
   </w:style>
-  <w:style w:type="character" w:styleId="ListLabel62">
+  <w:style w:styleId="style77" w:type="character">
     <w:name w:val="ListLabel 62"/>
+    <w:next w:val="style77"/>
     <w:rPr>
       <w:rFonts w:cs="OpenSymbol"/>
     </w:rPr>
   </w:style>
-  <w:style w:type="character" w:styleId="ListLabel63">
+  <w:style w:styleId="style78" w:type="character">
     <w:name w:val="ListLabel 63"/>
+    <w:next w:val="style78"/>
     <w:rPr>
       <w:rFonts w:cs="Symbol"/>
     </w:rPr>
   </w:style>
-  <w:style w:type="character" w:styleId="ListLabel64">
+  <w:style w:styleId="style79" w:type="character">
     <w:name w:val="ListLabel 64"/>
+    <w:next w:val="style79"/>
     <w:rPr>
       <w:rFonts w:cs="OpenSymbol"/>
     </w:rPr>
   </w:style>
-  <w:style w:type="character" w:styleId="ListLabel65">
+  <w:style w:styleId="style80" w:type="character">
     <w:name w:val="ListLabel 65"/>
+    <w:next w:val="style80"/>
     <w:rPr>
       <w:rFonts w:cs="Symbol"/>
     </w:rPr>
   </w:style>
-  <w:style w:type="character" w:styleId="ListLabel66">
+  <w:style w:styleId="style81" w:type="character">
     <w:name w:val="ListLabel 66"/>
+    <w:next w:val="style81"/>
     <w:rPr>
       <w:rFonts w:cs="OpenSymbol"/>
     </w:rPr>
   </w:style>
-  <w:style w:type="paragraph" w:styleId="Style15">
+  <w:style w:styleId="style82" w:type="character">
+    <w:name w:val="ListLabel 67"/>
+    <w:next w:val="style82"/>
+    <w:rPr>
+      <w:rFonts w:cs="Symbol"/>
+    </w:rPr>
+  </w:style>
+  <w:style w:styleId="style83" w:type="character">
+    <w:name w:val="ListLabel 68"/>
+    <w:next w:val="style83"/>
+    <w:rPr>
+      <w:rFonts w:cs="OpenSymbol"/>
+    </w:rPr>
+  </w:style>
+  <w:style w:styleId="style84" w:type="paragraph">
     <w:name w:val="Заголовок"/>
-    <w:basedOn w:val="Normal"/>
-    <w:next w:val="Style16"/>
+    <w:basedOn w:val="style0"/>
+    <w:next w:val="style85"/>
     <w:pPr>
       <w:keepNext/>
-      <w:spacing w:before="240" w:after="120"/>
+      <w:spacing w:after="120" w:before="240"/>
+      <w:contextualSpacing w:val="false"/>
     </w:pPr>
     <w:rPr>
-      <w:rFonts w:ascii="Liberation Sans" w:hAnsi="Liberation Sans" w:eastAsia="DejaVu Sans" w:cs="Lohit Hindi"/>
+      <w:rFonts w:ascii="Liberation Sans" w:cs="Lohit Hindi" w:eastAsia="DejaVu Sans" w:hAnsi="Liberation Sans"/>
       <w:sz w:val="28"/>
       <w:szCs w:val="28"/>
     </w:rPr>
   </w:style>
-  <w:style w:type="paragraph" w:styleId="Style16">
+  <w:style w:styleId="style85" w:type="paragraph">
     <w:name w:val="Основной текст"/>
-    <w:basedOn w:val="Normal"/>
+    <w:basedOn w:val="style0"/>
+    <w:next w:val="style85"/>
     <w:pPr>
-      <w:spacing w:lineRule="auto" w:line="288" w:before="0" w:after="120"/>
+      <w:spacing w:after="120" w:before="0" w:line="288" w:lineRule="auto"/>
+      <w:contextualSpacing w:val="false"/>
     </w:pPr>
     <w:rPr/>
   </w:style>
-  <w:style w:type="paragraph" w:styleId="Style17">
+  <w:style w:styleId="style86" w:type="paragraph">
     <w:name w:val="Список"/>
-    <w:basedOn w:val="Style16"/>
+    <w:basedOn w:val="style85"/>
+    <w:next w:val="style86"/>
     <w:pPr/>
     <w:rPr>
       <w:rFonts w:cs="Lohit Hindi"/>
     </w:rPr>
   </w:style>
-  <w:style w:type="paragraph" w:styleId="Style18">
+  <w:style w:styleId="style87" w:type="paragraph">
     <w:name w:val="Название"/>
-    <w:basedOn w:val="Normal"/>
+    <w:basedOn w:val="style0"/>
+    <w:next w:val="style87"/>
     <w:pPr>
       <w:suppressLineNumbers/>
-      <w:spacing w:before="120" w:after="120"/>
+      <w:spacing w:after="120" w:before="120"/>
+      <w:contextualSpacing w:val="false"/>
     </w:pPr>
     <w:rPr>
       <w:rFonts w:cs="Lohit Hindi"/>
@@ -3125,9 +5543,10 @@
       <w:szCs w:val="24"/>
     </w:rPr>
   </w:style>
-  <w:style w:type="paragraph" w:styleId="Style19">
+  <w:style w:styleId="style88" w:type="paragraph">
     <w:name w:val="Указатель"/>
-    <w:basedOn w:val="Normal"/>
+    <w:basedOn w:val="style0"/>
+    <w:next w:val="style88"/>
     <w:pPr>
       <w:suppressLineNumbers/>
     </w:pPr>
@@ -3135,21 +5554,30 @@
       <w:rFonts w:cs="Lohit Hindi"/>
     </w:rPr>
   </w:style>
-  <w:style w:type="paragraph" w:styleId="Style20">
+  <w:style w:styleId="style89" w:type="paragraph">
     <w:name w:val="Содержимое таблицы"/>
-    <w:basedOn w:val="Normal"/>
+    <w:basedOn w:val="style0"/>
+    <w:next w:val="style89"/>
     <w:pPr/>
     <w:rPr/>
   </w:style>
-  <w:style w:type="paragraph" w:styleId="ListParagraph">
+  <w:style w:styleId="style90" w:type="paragraph">
     <w:name w:val="List Paragraph"/>
-    <w:basedOn w:val="Normal"/>
+    <w:basedOn w:val="style0"/>
+    <w:next w:val="style90"/>
     <w:pPr>
-      <w:spacing w:before="0" w:after="200"/>
-      <w:ind w:left="720" w:right="0" w:hanging="0"/>
+      <w:spacing w:after="200" w:before="0"/>
+      <w:ind w:hanging="0" w:left="720" w:right="0"/>
       <w:contextualSpacing/>
     </w:pPr>
     <w:rPr/>
   </w:style>
+  <w:style w:styleId="style91" w:type="paragraph">
+    <w:name w:val="Заголовок таблицы"/>
+    <w:basedOn w:val="style89"/>
+    <w:next w:val="style91"/>
+    <w:pPr/>
+    <w:rPr/>
+  </w:style>
 </w:styles>
 </file>
</xml_diff>

<commit_message>
cli service arch. finish
</commit_message>
<xml_diff>
--- a/docs/CLI_service_description.docx
+++ b/docs/CLI_service_description.docx
@@ -33,6 +33,10 @@
         <w:rPr/>
         <w:tab/>
         <w:t xml:space="preserve">CLI сервис — это backend часть системы CLI. </w:t>
+      </w:r>
+      <w:r>
+        <w:rPr/>
+        <w:t>Предназначен для работы в качестве демона и обслуживания одного или нескольких клиентов (одним экземпляром CLI сервиса).</w:t>
       </w:r>
     </w:p>
     <w:p>
@@ -1317,7 +1321,15 @@
       </w:pPr>
       <w:r>
         <w:rPr/>
-        <w:t>Разбираем полученный набор лексем и строим AST при помощи синтаксического анализатора (LL(1)).</w:t>
+        <w:t>Разбираем полученный набор лексем и строим AST при помощи синтаксического анализатора (</w:t>
+      </w:r>
+      <w:r>
+        <w:rPr/>
+        <w:t xml:space="preserve">в качестве синтаксического анализатора мы будем использовать </w:t>
+      </w:r>
+      <w:r>
+        <w:rPr/>
+        <w:t>LL(1)).</w:t>
       </w:r>
     </w:p>
     <w:p>
@@ -1332,7 +1344,31 @@
       </w:pPr>
       <w:r>
         <w:rPr/>
-        <w:t>По построенной AST генерируем вызовы соответствующих команд (с соответствующими аргументами) и строим связи между этими командами (на основе перенаправления вывода и вывода ошибок).</w:t>
+        <w:t xml:space="preserve">По построенной AST </w:t>
+      </w:r>
+      <w:r>
+        <w:rPr/>
+        <w:t>создаем</w:t>
+      </w:r>
+      <w:r>
+        <w:rPr/>
+        <w:t xml:space="preserve"> команд</w:t>
+      </w:r>
+      <w:r>
+        <w:rPr/>
+        <w:t>ы из цепочки</w:t>
+      </w:r>
+      <w:r>
+        <w:rPr/>
+        <w:t xml:space="preserve"> (с соответствующими аргументами), строим связи между этими командами (на основе перенаправления вывода и вывода ошибок) </w:t>
+      </w:r>
+      <w:r>
+        <w:rPr/>
+        <w:t>и создаем обертку для выполнения построенной цепочки команд — контекст выполнения</w:t>
+      </w:r>
+      <w:r>
+        <w:rPr/>
+        <w:t>.</w:t>
       </w:r>
     </w:p>
     <w:p>
@@ -1931,7 +1967,15 @@
       </w:pPr>
       <w:r>
         <w:rPr/>
-        <w:t>Во время запуска cli сервиса мы будем динамически формировать таблицу для синтаксического анализа исходя из известных на момент загрузки команд (для разбора нетерминала Command). У нас есть команды, состоящие из двух слов (например, configure terminal); более того, у нас есть ряд команд разной длины, имеющие общий префикс (например, interface и interface range), что создает неоднозначности во время синтаксического анализа. Для решения этой проблему мы будем формировать таблицу для синтаксического анализа так, чтобы команды с большим количеством слов располагались раньше, команд с меньшим количеством слов. При синтаксическом анализе при выборе варианта для Command мы будем делать пред просмотр не на один, а на несколько символов и выбирать вариант, расположенный раньше в таблице для синтаксического анализа. Другими словами, для Comand синтаксический анализатор у нас будет не LL(1), а LL(N) (в нашем случае, LL(</w:t>
+        <w:t xml:space="preserve">Во время запуска cli сервиса мы будем динамически формировать таблицу для синтаксического анализа исходя из известных на момент загрузки команд (для разбора нетерминала Command). У нас есть команды, состоящие из двух </w:t>
+      </w:r>
+      <w:r>
+        <w:rPr/>
+        <w:t>и более</w:t>
+      </w:r>
+      <w:r>
+        <w:rPr/>
+        <w:t xml:space="preserve"> слов (например, configure terminal); более того, у нас есть ряд команд разной длины, имеющие общий префикс (например, interface и interface range), что создает неоднозначности во время синтаксического анализа. Для решения этой проблему мы будем формировать таблицу для синтаксического анализа так, чтобы команды с большим количеством слов располагались раньше, команд с меньшим количеством слов. При синтаксическом анализе при выборе варианта для Command мы будем делать пред просмотр не на один, а на несколько символов и выбирать вариант, расположенный раньше в таблице для синтаксического анализа. Другими словами, для Comand синтаксический анализатор у нас будет не LL(1), а LL(N) (в нашем случае, LL(</w:t>
       </w:r>
       <w:r>
         <w:rPr/>
@@ -2123,6 +2167,27 @@
     <w:p>
       <w:pPr>
         <w:pStyle w:val="style0"/>
+        <w:numPr>
+          <w:ilvl w:val="0"/>
+          <w:numId w:val="4"/>
+        </w:numPr>
+        <w:jc w:val="both"/>
+        <w:rPr>
+          <w:i w:val="false"/>
+          <w:iCs w:val="false"/>
+        </w:rPr>
+      </w:pPr>
+      <w:r>
+        <w:rPr>
+          <w:i w:val="false"/>
+          <w:iCs w:val="false"/>
+        </w:rPr>
+        <w:t>После построения цепочки команд и связей между ними создаем обертку для выполнения этой цепочки — контекст выполнения.</w:t>
+      </w:r>
+    </w:p>
+    <w:p>
+      <w:pPr>
+        <w:pStyle w:val="style0"/>
         <w:jc w:val="both"/>
         <w:rPr/>
       </w:pPr>
@@ -2139,6 +2204,31 @@
       <w:r>
         <w:rPr/>
         <w:t>Команды cli сервиса</w:t>
+      </w:r>
+    </w:p>
+    <w:p>
+      <w:pPr>
+        <w:pStyle w:val="style0"/>
+        <w:jc w:val="both"/>
+        <w:rPr/>
+      </w:pPr>
+      <w:r>
+        <w:rPr/>
+      </w:r>
+    </w:p>
+    <w:p>
+      <w:pPr>
+        <w:pStyle w:val="style0"/>
+        <w:jc w:val="both"/>
+        <w:rPr/>
+      </w:pPr>
+      <w:r>
+        <w:rPr/>
+        <w:tab/>
+      </w:r>
+      <w:r>
+        <w:rPr/>
+        <w:t>Ниже приведены все команды, а также ряд свойств этих команд, которые известны cli сервису на данный момент. Следует отметить следующее: режимы CLI определяют в каких режимах работы можно использовать ту или иную команду. Это свойство не является свойством команды: доступность той или иной команды в том или ином режиме работы устанавливается извне (при создании машины состояний CLI).</w:t>
       </w:r>
     </w:p>
     <w:p>

</xml_diff>

<commit_message>
add info about downtime and exit notifications
</commit_message>
<xml_diff>
--- a/docs/CLI_service_description.docx
+++ b/docs/CLI_service_description.docx
@@ -510,7 +510,31 @@
       </w:pPr>
       <w:r>
         <w:rPr/>
-        <w:t>Если пользователь бездействует в течении некоторого времени, то клиент, через который пользователь взаимодействовал с системой, автоматически завершает свою работу.</w:t>
+        <w:t xml:space="preserve">Если пользователь бездействует в течении некоторого времени, </w:t>
+      </w:r>
+      <w:r>
+        <w:rPr/>
+        <w:t xml:space="preserve">то обработчик клиентских запросов на </w:t>
+      </w:r>
+      <w:r>
+        <w:rPr/>
+        <w:t>cli сервис</w:t>
+      </w:r>
+      <w:r>
+        <w:rPr/>
+        <w:t>е</w:t>
+      </w:r>
+      <w:r>
+        <w:rPr/>
+        <w:t xml:space="preserve"> завершает свою работу, </w:t>
+      </w:r>
+      <w:r>
+        <w:rPr/>
+        <w:t>отсылает об этом уведомление пользователю</w:t>
+      </w:r>
+      <w:r>
+        <w:rPr/>
+        <w:t xml:space="preserve"> и закрывает клиентский сокет на стороне cli сервиса.</w:t>
       </w:r>
     </w:p>
     <w:p>
@@ -1191,7 +1215,7 @@
     <w:tbl>
       <w:tblPr>
         <w:jc w:val="left"/>
-        <w:tblInd w:w="60" w:type="dxa"/>
+        <w:tblInd w:w="58" w:type="dxa"/>
         <w:tblBorders>
           <w:top w:val="single" w:sz="2" w:space="0" w:color="000001"/>
           <w:left w:val="single" w:sz="2" w:space="0" w:color="000001"/>
@@ -1202,7 +1226,7 @@
         </w:tblBorders>
         <w:tblCellMar>
           <w:top w:w="55" w:type="dxa"/>
-          <w:left w:w="39" w:type="dxa"/>
+          <w:left w:w="36" w:type="dxa"/>
           <w:bottom w:w="55" w:type="dxa"/>
           <w:right w:w="55" w:type="dxa"/>
         </w:tblCellMar>
@@ -1227,7 +1251,7 @@
             </w:tcBorders>
             <w:shd w:fill="FFFFFF" w:val="clear"/>
             <w:tcMar>
-              <w:left w:w="39" w:type="dxa"/>
+              <w:left w:w="36" w:type="dxa"/>
             </w:tcMar>
           </w:tcPr>
           <w:p>
@@ -1266,7 +1290,7 @@
             </w:tcBorders>
             <w:shd w:fill="FFFFFF" w:val="clear"/>
             <w:tcMar>
-              <w:left w:w="39" w:type="dxa"/>
+              <w:left w:w="36" w:type="dxa"/>
             </w:tcMar>
           </w:tcPr>
           <w:p>
@@ -1398,7 +1422,7 @@
             </w:tcBorders>
             <w:shd w:fill="FFFFFF" w:val="clear"/>
             <w:tcMar>
-              <w:left w:w="39" w:type="dxa"/>
+              <w:left w:w="36" w:type="dxa"/>
             </w:tcMar>
           </w:tcPr>
           <w:p>
@@ -1437,7 +1461,7 @@
             </w:tcBorders>
             <w:shd w:fill="FFFFFF" w:val="clear"/>
             <w:tcMar>
-              <w:left w:w="39" w:type="dxa"/>
+              <w:left w:w="36" w:type="dxa"/>
             </w:tcMar>
           </w:tcPr>
           <w:p>
@@ -1524,7 +1548,7 @@
             </w:tcBorders>
             <w:shd w:fill="FFFFFF" w:val="clear"/>
             <w:tcMar>
-              <w:left w:w="39" w:type="dxa"/>
+              <w:left w:w="36" w:type="dxa"/>
             </w:tcMar>
           </w:tcPr>
           <w:p>
@@ -1563,7 +1587,7 @@
             </w:tcBorders>
             <w:shd w:fill="FFFFFF" w:val="clear"/>
             <w:tcMar>
-              <w:left w:w="39" w:type="dxa"/>
+              <w:left w:w="36" w:type="dxa"/>
             </w:tcMar>
           </w:tcPr>
           <w:p>
@@ -1628,7 +1652,7 @@
             </w:tcBorders>
             <w:shd w:fill="FFFFFF" w:val="clear"/>
             <w:tcMar>
-              <w:left w:w="39" w:type="dxa"/>
+              <w:left w:w="36" w:type="dxa"/>
             </w:tcMar>
           </w:tcPr>
           <w:p>
@@ -1667,7 +1691,7 @@
             </w:tcBorders>
             <w:shd w:fill="FFFFFF" w:val="clear"/>
             <w:tcMar>
-              <w:left w:w="39" w:type="dxa"/>
+              <w:left w:w="36" w:type="dxa"/>
             </w:tcMar>
           </w:tcPr>
           <w:p>
@@ -1754,7 +1778,7 @@
             </w:tcBorders>
             <w:shd w:fill="FFFFFF" w:val="clear"/>
             <w:tcMar>
-              <w:left w:w="39" w:type="dxa"/>
+              <w:left w:w="36" w:type="dxa"/>
             </w:tcMar>
           </w:tcPr>
           <w:p>
@@ -1793,7 +1817,7 @@
             </w:tcBorders>
             <w:shd w:fill="FFFFFF" w:val="clear"/>
             <w:tcMar>
-              <w:left w:w="39" w:type="dxa"/>
+              <w:left w:w="36" w:type="dxa"/>
             </w:tcMar>
           </w:tcPr>
           <w:p>
@@ -1886,7 +1910,7 @@
             </w:tcBorders>
             <w:shd w:fill="FFFFFF" w:val="clear"/>
             <w:tcMar>
-              <w:left w:w="39" w:type="dxa"/>
+              <w:left w:w="36" w:type="dxa"/>
             </w:tcMar>
           </w:tcPr>
           <w:p>
@@ -1925,7 +1949,7 @@
             </w:tcBorders>
             <w:shd w:fill="FFFFFF" w:val="clear"/>
             <w:tcMar>
-              <w:left w:w="39" w:type="dxa"/>
+              <w:left w:w="36" w:type="dxa"/>
             </w:tcMar>
           </w:tcPr>
           <w:p>
@@ -2012,7 +2036,7 @@
             </w:tcBorders>
             <w:shd w:fill="FFFFFF" w:val="clear"/>
             <w:tcMar>
-              <w:left w:w="39" w:type="dxa"/>
+              <w:left w:w="36" w:type="dxa"/>
             </w:tcMar>
           </w:tcPr>
           <w:p>
@@ -2051,7 +2075,7 @@
             </w:tcBorders>
             <w:shd w:fill="FFFFFF" w:val="clear"/>
             <w:tcMar>
-              <w:left w:w="39" w:type="dxa"/>
+              <w:left w:w="36" w:type="dxa"/>
             </w:tcMar>
           </w:tcPr>
           <w:p>
@@ -2138,7 +2162,7 @@
             </w:tcBorders>
             <w:shd w:fill="FFFFFF" w:val="clear"/>
             <w:tcMar>
-              <w:left w:w="39" w:type="dxa"/>
+              <w:left w:w="36" w:type="dxa"/>
             </w:tcMar>
           </w:tcPr>
           <w:p>
@@ -2177,7 +2201,7 @@
             </w:tcBorders>
             <w:shd w:fill="FFFFFF" w:val="clear"/>
             <w:tcMar>
-              <w:left w:w="39" w:type="dxa"/>
+              <w:left w:w="36" w:type="dxa"/>
             </w:tcMar>
           </w:tcPr>
           <w:p>
@@ -2264,7 +2288,7 @@
             </w:tcBorders>
             <w:shd w:fill="FFFFFF" w:val="clear"/>
             <w:tcMar>
-              <w:left w:w="39" w:type="dxa"/>
+              <w:left w:w="36" w:type="dxa"/>
             </w:tcMar>
           </w:tcPr>
           <w:p>
@@ -2303,7 +2327,7 @@
             </w:tcBorders>
             <w:shd w:fill="FFFFFF" w:val="clear"/>
             <w:tcMar>
-              <w:left w:w="39" w:type="dxa"/>
+              <w:left w:w="36" w:type="dxa"/>
             </w:tcMar>
           </w:tcPr>
           <w:p>
@@ -2390,7 +2414,7 @@
             </w:tcBorders>
             <w:shd w:fill="FFFFFF" w:val="clear"/>
             <w:tcMar>
-              <w:left w:w="39" w:type="dxa"/>
+              <w:left w:w="36" w:type="dxa"/>
             </w:tcMar>
           </w:tcPr>
           <w:p>
@@ -2429,7 +2453,7 @@
             </w:tcBorders>
             <w:shd w:fill="FFFFFF" w:val="clear"/>
             <w:tcMar>
-              <w:left w:w="39" w:type="dxa"/>
+              <w:left w:w="36" w:type="dxa"/>
             </w:tcMar>
           </w:tcPr>
           <w:p>
@@ -2516,7 +2540,7 @@
             </w:tcBorders>
             <w:shd w:fill="FFFFFF" w:val="clear"/>
             <w:tcMar>
-              <w:left w:w="39" w:type="dxa"/>
+              <w:left w:w="36" w:type="dxa"/>
             </w:tcMar>
           </w:tcPr>
           <w:p>
@@ -2555,7 +2579,7 @@
             </w:tcBorders>
             <w:shd w:fill="FFFFFF" w:val="clear"/>
             <w:tcMar>
-              <w:left w:w="39" w:type="dxa"/>
+              <w:left w:w="36" w:type="dxa"/>
             </w:tcMar>
           </w:tcPr>
           <w:p>
@@ -2642,7 +2666,7 @@
             </w:tcBorders>
             <w:shd w:fill="FFFFFF" w:val="clear"/>
             <w:tcMar>
-              <w:left w:w="39" w:type="dxa"/>
+              <w:left w:w="36" w:type="dxa"/>
             </w:tcMar>
           </w:tcPr>
           <w:p>
@@ -2681,7 +2705,7 @@
             </w:tcBorders>
             <w:shd w:fill="FFFFFF" w:val="clear"/>
             <w:tcMar>
-              <w:left w:w="39" w:type="dxa"/>
+              <w:left w:w="36" w:type="dxa"/>
             </w:tcMar>
           </w:tcPr>
           <w:p>
@@ -2768,7 +2792,7 @@
             </w:tcBorders>
             <w:shd w:fill="FFFFFF" w:val="clear"/>
             <w:tcMar>
-              <w:left w:w="39" w:type="dxa"/>
+              <w:left w:w="36" w:type="dxa"/>
             </w:tcMar>
           </w:tcPr>
           <w:p>
@@ -2807,7 +2831,7 @@
             </w:tcBorders>
             <w:shd w:fill="FFFFFF" w:val="clear"/>
             <w:tcMar>
-              <w:left w:w="39" w:type="dxa"/>
+              <w:left w:w="36" w:type="dxa"/>
             </w:tcMar>
           </w:tcPr>
           <w:p>
@@ -2894,7 +2918,7 @@
             </w:tcBorders>
             <w:shd w:fill="FFFFFF" w:val="clear"/>
             <w:tcMar>
-              <w:left w:w="39" w:type="dxa"/>
+              <w:left w:w="36" w:type="dxa"/>
             </w:tcMar>
           </w:tcPr>
           <w:p>
@@ -2933,7 +2957,7 @@
             </w:tcBorders>
             <w:shd w:fill="FFFFFF" w:val="clear"/>
             <w:tcMar>
-              <w:left w:w="39" w:type="dxa"/>
+              <w:left w:w="36" w:type="dxa"/>
             </w:tcMar>
           </w:tcPr>
           <w:p>
@@ -3020,7 +3044,7 @@
             </w:tcBorders>
             <w:shd w:fill="FFFFFF" w:val="clear"/>
             <w:tcMar>
-              <w:left w:w="39" w:type="dxa"/>
+              <w:left w:w="36" w:type="dxa"/>
             </w:tcMar>
           </w:tcPr>
           <w:p>
@@ -3059,7 +3083,7 @@
             </w:tcBorders>
             <w:shd w:fill="FFFFFF" w:val="clear"/>
             <w:tcMar>
-              <w:left w:w="39" w:type="dxa"/>
+              <w:left w:w="36" w:type="dxa"/>
             </w:tcMar>
           </w:tcPr>
           <w:p>
@@ -3146,7 +3170,7 @@
             </w:tcBorders>
             <w:shd w:fill="FFFFFF" w:val="clear"/>
             <w:tcMar>
-              <w:left w:w="39" w:type="dxa"/>
+              <w:left w:w="36" w:type="dxa"/>
             </w:tcMar>
           </w:tcPr>
           <w:p>
@@ -3185,7 +3209,7 @@
             </w:tcBorders>
             <w:shd w:fill="FFFFFF" w:val="clear"/>
             <w:tcMar>
-              <w:left w:w="39" w:type="dxa"/>
+              <w:left w:w="36" w:type="dxa"/>
             </w:tcMar>
           </w:tcPr>
           <w:p>
@@ -3393,27 +3417,7 @@
       </w:pPr>
       <w:r>
         <w:rPr/>
-        <w:t>Р</w:t>
-      </w:r>
-      <w:r>
-        <w:rPr/>
-        <w:t xml:space="preserve">асположение основного конфигурационного файла </w:t>
-      </w:r>
-      <w:r>
-        <w:rPr/>
-        <w:t>определяется в a</w:t>
-      </w:r>
-      <w:r>
-        <w:rPr/>
-        <w:t>pp файл</w:t>
-      </w:r>
-      <w:r>
-        <w:rPr/>
-        <w:t>е</w:t>
-      </w:r>
-      <w:r>
-        <w:rPr/>
-        <w:t xml:space="preserve"> cli_service. Расположение остальных конфигурационных файлов определяется в основном конфигурационном файле. При этом все относительные пути рассматриваются относительно директории, в которой располагается основной конфигурационный файл. Обычно все конфигурационные файлы располагаются вместе — в одной директории.</w:t>
+        <w:t>Расположение основного конфигурационного файла определяется в app файле cli_service. Расположение остальных конфигурационных файлов определяется в основном конфигурационном файле. При этом все относительные пути рассматриваются относительно директории, в которой располагается основной конфигурационный файл. Обычно все конфигурационные файлы располагаются вместе — в одной директории.</w:t>
       </w:r>
     </w:p>
     <w:p>
@@ -3428,11 +3432,7 @@
       <w:r>
         <w:rPr/>
         <w:tab/>
-        <w:t xml:space="preserve">Основной конфигурационный файл </w:t>
-      </w:r>
-      <w:r>
-        <w:rPr/>
-        <w:t xml:space="preserve">по умолчанию имеет следующее имя:  </w:t>
+        <w:t xml:space="preserve">Основной конфигурационный файл по умолчанию имеет следующее имя:  </w:t>
       </w:r>
       <w:r>
         <w:rPr>
@@ -3446,35 +3446,21 @@
           <w:i w:val="false"/>
           <w:iCs w:val="false"/>
         </w:rPr>
-        <w:t xml:space="preserve"> </w:t>
+        <w:t xml:space="preserve"> (по умолчанию полное имя </w:t>
+      </w:r>
+      <w:r>
+        <w:rPr>
+          <w:i/>
+          <w:iCs/>
+        </w:rPr>
+        <w:t>/etc/cli_service/cli_service.conf</w:t>
       </w:r>
       <w:r>
         <w:rPr>
           <w:i w:val="false"/>
           <w:iCs w:val="false"/>
         </w:rPr>
-        <w:t xml:space="preserve">(по умолчанию полное имя </w:t>
-      </w:r>
-      <w:r>
-        <w:rPr>
-          <w:i/>
-          <w:iCs/>
-        </w:rPr>
-        <w:t>/etc/cli_service/cli_service.conf</w:t>
-      </w:r>
-      <w:r>
-        <w:rPr>
-          <w:i w:val="false"/>
-          <w:iCs w:val="false"/>
-        </w:rPr>
-        <w:t xml:space="preserve">). </w:t>
-      </w:r>
-      <w:r>
-        <w:rPr>
-          <w:i w:val="false"/>
-          <w:iCs w:val="false"/>
-        </w:rPr>
-        <w:t>Формат этого файла следующий:</w:t>
+        <w:t>). Формат этого файла следующий:</w:t>
       </w:r>
     </w:p>
     <w:p>
@@ -3537,17 +3523,20 @@
           <w:i w:val="false"/>
           <w:iCs w:val="false"/>
         </w:rPr>
-        <w:t>{</w:t>
-      </w:r>
-      <w:r>
+        <w:t>{'cli_fsm', DataSourceConfig},</w:t>
+      </w:r>
+    </w:p>
+    <w:p>
+      <w:pPr>
+        <w:pStyle w:val="Normal"/>
+        <w:jc w:val="both"/>
         <w:rPr>
           <w:b/>
           <w:bCs/>
           <w:i w:val="false"/>
           <w:iCs w:val="false"/>
         </w:rPr>
-        <w:t>'</w:t>
-      </w:r>
+      </w:pPr>
       <w:r>
         <w:rPr>
           <w:b/>
@@ -3555,17 +3544,20 @@
           <w:i w:val="false"/>
           <w:iCs w:val="false"/>
         </w:rPr>
-        <w:t>cli_fsm</w:t>
-      </w:r>
-      <w:r>
+        <w:t>{'authentication_service', DataSourceConfig},</w:t>
+      </w:r>
+    </w:p>
+    <w:p>
+      <w:pPr>
+        <w:pStyle w:val="Normal"/>
+        <w:jc w:val="both"/>
         <w:rPr>
           <w:b/>
           <w:bCs/>
           <w:i w:val="false"/>
           <w:iCs w:val="false"/>
         </w:rPr>
-        <w:t>'</w:t>
-      </w:r>
+      </w:pPr>
       <w:r>
         <w:rPr>
           <w:b/>
@@ -3573,20 +3565,41 @@
           <w:i w:val="false"/>
           <w:iCs w:val="false"/>
         </w:rPr>
-        <w:t>, DataSourceConfig},</w:t>
-      </w:r>
-    </w:p>
-    <w:p>
-      <w:pPr>
-        <w:pStyle w:val="Normal"/>
-        <w:jc w:val="both"/>
+        <w:t>{'authorization_service', DataSourceConfig}].</w:t>
+      </w:r>
+    </w:p>
+    <w:p>
+      <w:pPr>
+        <w:pStyle w:val="Normal"/>
+        <w:jc w:val="both"/>
+        <w:rPr>
+          <w:i w:val="false"/>
+          <w:iCs w:val="false"/>
+        </w:rPr>
+      </w:pPr>
+      <w:r>
+        <w:rPr>
+          <w:i w:val="false"/>
+          <w:iCs w:val="false"/>
+        </w:rPr>
+        <w:t xml:space="preserve">Здесь запись с ключом </w:t>
+      </w:r>
+      <w:r>
         <w:rPr>
           <w:b/>
           <w:bCs/>
           <w:i w:val="false"/>
           <w:iCs w:val="false"/>
         </w:rPr>
-      </w:pPr>
+        <w:t>'cli_terminal'</w:t>
+      </w:r>
+      <w:r>
+        <w:rPr>
+          <w:i w:val="false"/>
+          <w:iCs w:val="false"/>
+        </w:rPr>
+        <w:t xml:space="preserve"> содержит конфигурацию взаимодействия с терминальным клиентом, запись с ключом </w:t>
+      </w:r>
       <w:r>
         <w:rPr>
           <w:b/>
@@ -3594,7 +3607,14 @@
           <w:i w:val="false"/>
           <w:iCs w:val="false"/>
         </w:rPr>
-        <w:t>{</w:t>
+        <w:t>'commands'</w:t>
+      </w:r>
+      <w:r>
+        <w:rPr>
+          <w:i w:val="false"/>
+          <w:iCs w:val="false"/>
+        </w:rPr>
+        <w:t xml:space="preserve"> содержит информацию о расположении конфигурационного файла с описанием всех используемых команд на cli_service, запись с ключом </w:t>
       </w:r>
       <w:r>
         <w:rPr>
@@ -3603,7 +3623,14 @@
           <w:i w:val="false"/>
           <w:iCs w:val="false"/>
         </w:rPr>
-        <w:t>'</w:t>
+        <w:t>'cli_fsm'</w:t>
+      </w:r>
+      <w:r>
+        <w:rPr>
+          <w:i w:val="false"/>
+          <w:iCs w:val="false"/>
+        </w:rPr>
+        <w:t xml:space="preserve"> содержит информацию о расположении конфигурационного файла с описанием машины состояний CLI, запись с ключом </w:t>
       </w:r>
       <w:r>
         <w:rPr>
@@ -3612,7 +3639,14 @@
           <w:i w:val="false"/>
           <w:iCs w:val="false"/>
         </w:rPr>
-        <w:t>authentication_service</w:t>
+        <w:t>'authentication_service'</w:t>
+      </w:r>
+      <w:r>
+        <w:rPr>
+          <w:i w:val="false"/>
+          <w:iCs w:val="false"/>
+        </w:rPr>
+        <w:t xml:space="preserve"> содержит информацию о расположении конфигурационного файла с определением всех зарегистрированных пользователей в системе, запись с ключом </w:t>
       </w:r>
       <w:r>
         <w:rPr>
@@ -3621,7 +3655,14 @@
           <w:i w:val="false"/>
           <w:iCs w:val="false"/>
         </w:rPr>
-        <w:t>'</w:t>
+        <w:t>'authorization_service'</w:t>
+      </w:r>
+      <w:r>
+        <w:rPr>
+          <w:i w:val="false"/>
+          <w:iCs w:val="false"/>
+        </w:rPr>
+        <w:t xml:space="preserve"> содержит информацию о расположении конфигурационного файла с определением разрешений на использование команд. Конфигурация взаимодействия с терминальным клиентом </w:t>
       </w:r>
       <w:r>
         <w:rPr>
@@ -3630,20 +3671,58 @@
           <w:i w:val="false"/>
           <w:iCs w:val="false"/>
         </w:rPr>
-        <w:t>, DataSourceConfig},</w:t>
-      </w:r>
-    </w:p>
-    <w:p>
-      <w:pPr>
-        <w:pStyle w:val="Normal"/>
-        <w:jc w:val="both"/>
+        <w:t>CliTerminalConfig</w:t>
+      </w:r>
+      <w:r>
+        <w:rPr>
+          <w:i w:val="false"/>
+          <w:iCs w:val="false"/>
+        </w:rPr>
+        <w:t xml:space="preserve"> имеет следующий формат:</w:t>
+      </w:r>
+    </w:p>
+    <w:p>
+      <w:pPr>
+        <w:pStyle w:val="Normal"/>
+        <w:jc w:val="both"/>
+        <w:rPr>
+          <w:i w:val="false"/>
+          <w:iCs w:val="false"/>
+        </w:rPr>
+      </w:pPr>
+      <w:r>
         <w:rPr>
           <w:b/>
           <w:bCs/>
           <w:i w:val="false"/>
           <w:iCs w:val="false"/>
         </w:rPr>
-      </w:pPr>
+        <w:t>[{'port_number', PortNumber}, {'downtime', Downtime}]</w:t>
+      </w:r>
+      <w:r>
+        <w:rPr>
+          <w:i w:val="false"/>
+          <w:iCs w:val="false"/>
+        </w:rPr>
+        <w:t>.</w:t>
+      </w:r>
+    </w:p>
+    <w:p>
+      <w:pPr>
+        <w:pStyle w:val="Normal"/>
+        <w:jc w:val="both"/>
+        <w:rPr>
+          <w:i w:val="false"/>
+          <w:iCs w:val="false"/>
+        </w:rPr>
+      </w:pPr>
+      <w:r>
+        <w:rPr>
+          <w:i w:val="false"/>
+          <w:iCs w:val="false"/>
+        </w:rPr>
+        <w:t xml:space="preserve">Здесь </w:t>
+      </w:r>
       <w:r>
         <w:rPr>
           <w:b/>
@@ -3651,7 +3730,14 @@
           <w:i w:val="false"/>
           <w:iCs w:val="false"/>
         </w:rPr>
-        <w:t>{</w:t>
+        <w:t>PortNumber</w:t>
+      </w:r>
+      <w:r>
+        <w:rPr>
+          <w:i w:val="false"/>
+          <w:iCs w:val="false"/>
+        </w:rPr>
+        <w:t xml:space="preserve"> — номер listen порта для подключения терминального клиента, </w:t>
       </w:r>
       <w:r>
         <w:rPr>
@@ -3660,7 +3746,14 @@
           <w:i w:val="false"/>
           <w:iCs w:val="false"/>
         </w:rPr>
-        <w:t>'</w:t>
+        <w:t>Downtime</w:t>
+      </w:r>
+      <w:r>
+        <w:rPr>
+          <w:i w:val="false"/>
+          <w:iCs w:val="false"/>
+        </w:rPr>
+        <w:t xml:space="preserve"> — время простоя терминального клиента в секундах. Информация о расположении конфигурационного файла </w:t>
       </w:r>
       <w:r>
         <w:rPr>
@@ -3669,8 +3762,25 @@
           <w:i w:val="false"/>
           <w:iCs w:val="false"/>
         </w:rPr>
-        <w:t>authorization_service</w:t>
-      </w:r>
+        <w:t>DataSourceConfig</w:t>
+      </w:r>
+      <w:r>
+        <w:rPr>
+          <w:i w:val="false"/>
+          <w:iCs w:val="false"/>
+        </w:rPr>
+        <w:t xml:space="preserve"> имеет следующий формат:</w:t>
+      </w:r>
+    </w:p>
+    <w:p>
+      <w:pPr>
+        <w:pStyle w:val="Normal"/>
+        <w:jc w:val="both"/>
+        <w:rPr>
+          <w:i w:val="false"/>
+          <w:iCs w:val="false"/>
+        </w:rPr>
+      </w:pPr>
       <w:r>
         <w:rPr>
           <w:b/>
@@ -3678,16 +3788,14 @@
           <w:i w:val="false"/>
           <w:iCs w:val="false"/>
         </w:rPr>
-        <w:t>'</w:t>
-      </w:r>
-      <w:r>
-        <w:rPr>
-          <w:b/>
-          <w:bCs/>
+        <w:t>[{'data_source', DataSourceLocation}]</w:t>
+      </w:r>
+      <w:r>
+        <w:rPr>
           <w:i w:val="false"/>
           <w:iCs w:val="false"/>
         </w:rPr>
-        <w:t>, DataSourceConfig}].</w:t>
+        <w:t>.</w:t>
       </w:r>
     </w:p>
     <w:p>
@@ -3704,353 +3812,6 @@
           <w:i w:val="false"/>
           <w:iCs w:val="false"/>
         </w:rPr>
-        <w:t xml:space="preserve">Здесь запись с ключом </w:t>
-      </w:r>
-      <w:r>
-        <w:rPr>
-          <w:b/>
-          <w:bCs/>
-          <w:i w:val="false"/>
-          <w:iCs w:val="false"/>
-        </w:rPr>
-        <w:t>'cli_terminal'</w:t>
-      </w:r>
-      <w:r>
-        <w:rPr>
-          <w:i w:val="false"/>
-          <w:iCs w:val="false"/>
-        </w:rPr>
-        <w:t xml:space="preserve"> </w:t>
-      </w:r>
-      <w:r>
-        <w:rPr>
-          <w:i w:val="false"/>
-          <w:iCs w:val="false"/>
-        </w:rPr>
-        <w:t xml:space="preserve">содержит конфигурацию взаимодействия с терминальным клиентом, </w:t>
-      </w:r>
-      <w:r>
-        <w:rPr>
-          <w:i w:val="false"/>
-          <w:iCs w:val="false"/>
-        </w:rPr>
-        <w:t xml:space="preserve">запись с ключом </w:t>
-      </w:r>
-      <w:r>
-        <w:rPr>
-          <w:b/>
-          <w:bCs/>
-          <w:i w:val="false"/>
-          <w:iCs w:val="false"/>
-        </w:rPr>
-        <w:t>'commands'</w:t>
-      </w:r>
-      <w:r>
-        <w:rPr>
-          <w:i w:val="false"/>
-          <w:iCs w:val="false"/>
-        </w:rPr>
-        <w:t xml:space="preserve"> </w:t>
-      </w:r>
-      <w:r>
-        <w:rPr>
-          <w:i w:val="false"/>
-          <w:iCs w:val="false"/>
-        </w:rPr>
-        <w:t xml:space="preserve">содержит информацию о расположении конфигурационного файла с описанием всех используемых команд на cli_service, запись с ключом </w:t>
-      </w:r>
-      <w:r>
-        <w:rPr>
-          <w:b/>
-          <w:bCs/>
-          <w:i w:val="false"/>
-          <w:iCs w:val="false"/>
-        </w:rPr>
-        <w:t>'</w:t>
-      </w:r>
-      <w:r>
-        <w:rPr>
-          <w:b/>
-          <w:bCs/>
-          <w:i w:val="false"/>
-          <w:iCs w:val="false"/>
-        </w:rPr>
-        <w:t>cli_fsm</w:t>
-      </w:r>
-      <w:r>
-        <w:rPr>
-          <w:b/>
-          <w:bCs/>
-          <w:i w:val="false"/>
-          <w:iCs w:val="false"/>
-        </w:rPr>
-        <w:t>'</w:t>
-      </w:r>
-      <w:r>
-        <w:rPr>
-          <w:i w:val="false"/>
-          <w:iCs w:val="false"/>
-        </w:rPr>
-        <w:t xml:space="preserve"> </w:t>
-      </w:r>
-      <w:r>
-        <w:rPr>
-          <w:i w:val="false"/>
-          <w:iCs w:val="false"/>
-        </w:rPr>
-        <w:t xml:space="preserve">содержит информацию о расположении конфигурационного файла с описанием машины состояний CLI, запись с ключом </w:t>
-      </w:r>
-      <w:r>
-        <w:rPr>
-          <w:b/>
-          <w:bCs/>
-          <w:i w:val="false"/>
-          <w:iCs w:val="false"/>
-        </w:rPr>
-        <w:t>'</w:t>
-      </w:r>
-      <w:r>
-        <w:rPr>
-          <w:b/>
-          <w:bCs/>
-          <w:i w:val="false"/>
-          <w:iCs w:val="false"/>
-        </w:rPr>
-        <w:t>authentication_service</w:t>
-      </w:r>
-      <w:r>
-        <w:rPr>
-          <w:b/>
-          <w:bCs/>
-          <w:i w:val="false"/>
-          <w:iCs w:val="false"/>
-        </w:rPr>
-        <w:t>'</w:t>
-      </w:r>
-      <w:r>
-        <w:rPr>
-          <w:i w:val="false"/>
-          <w:iCs w:val="false"/>
-        </w:rPr>
-        <w:t xml:space="preserve"> </w:t>
-      </w:r>
-      <w:r>
-        <w:rPr>
-          <w:i w:val="false"/>
-          <w:iCs w:val="false"/>
-        </w:rPr>
-        <w:t xml:space="preserve">содержит информацию о расположении конфигурационного файла с определением всех зарегистрированных пользователей в системе, </w:t>
-      </w:r>
-      <w:r>
-        <w:rPr>
-          <w:i w:val="false"/>
-          <w:iCs w:val="false"/>
-        </w:rPr>
-        <w:t xml:space="preserve">запись с ключом </w:t>
-      </w:r>
-      <w:r>
-        <w:rPr>
-          <w:b/>
-          <w:bCs/>
-          <w:i w:val="false"/>
-          <w:iCs w:val="false"/>
-        </w:rPr>
-        <w:t>'</w:t>
-      </w:r>
-      <w:r>
-        <w:rPr>
-          <w:b/>
-          <w:bCs/>
-          <w:i w:val="false"/>
-          <w:iCs w:val="false"/>
-        </w:rPr>
-        <w:t>authorization_service</w:t>
-      </w:r>
-      <w:r>
-        <w:rPr>
-          <w:b/>
-          <w:bCs/>
-          <w:i w:val="false"/>
-          <w:iCs w:val="false"/>
-        </w:rPr>
-        <w:t>'</w:t>
-      </w:r>
-      <w:r>
-        <w:rPr>
-          <w:i w:val="false"/>
-          <w:iCs w:val="false"/>
-        </w:rPr>
-        <w:t xml:space="preserve"> </w:t>
-      </w:r>
-      <w:r>
-        <w:rPr>
-          <w:i w:val="false"/>
-          <w:iCs w:val="false"/>
-        </w:rPr>
-        <w:t xml:space="preserve">содержит информацию о расположении конфигурационного файла с определением разрешений на использование команд. Конфигурация взаимодействия с терминальным клиентом </w:t>
-      </w:r>
-      <w:r>
-        <w:rPr>
-          <w:b/>
-          <w:bCs/>
-          <w:i w:val="false"/>
-          <w:iCs w:val="false"/>
-        </w:rPr>
-        <w:t>CliTerminalConfig</w:t>
-      </w:r>
-      <w:r>
-        <w:rPr>
-          <w:i w:val="false"/>
-          <w:iCs w:val="false"/>
-        </w:rPr>
-        <w:t xml:space="preserve"> </w:t>
-      </w:r>
-      <w:r>
-        <w:rPr>
-          <w:i w:val="false"/>
-          <w:iCs w:val="false"/>
-        </w:rPr>
-        <w:t>имеет следующий формат:</w:t>
-      </w:r>
-    </w:p>
-    <w:p>
-      <w:pPr>
-        <w:pStyle w:val="Normal"/>
-        <w:jc w:val="both"/>
-        <w:rPr>
-          <w:i w:val="false"/>
-          <w:iCs w:val="false"/>
-        </w:rPr>
-      </w:pPr>
-      <w:r>
-        <w:rPr>
-          <w:b/>
-          <w:bCs/>
-          <w:i w:val="false"/>
-          <w:iCs w:val="false"/>
-        </w:rPr>
-        <w:t>[{'port_number', PortNumber}, {'downtime', Downtime}]</w:t>
-      </w:r>
-      <w:r>
-        <w:rPr>
-          <w:i w:val="false"/>
-          <w:iCs w:val="false"/>
-        </w:rPr>
-        <w:t>.</w:t>
-      </w:r>
-    </w:p>
-    <w:p>
-      <w:pPr>
-        <w:pStyle w:val="Normal"/>
-        <w:jc w:val="both"/>
-        <w:rPr>
-          <w:i w:val="false"/>
-          <w:iCs w:val="false"/>
-        </w:rPr>
-      </w:pPr>
-      <w:r>
-        <w:rPr>
-          <w:i w:val="false"/>
-          <w:iCs w:val="false"/>
-        </w:rPr>
-        <w:t xml:space="preserve">Здесь </w:t>
-      </w:r>
-      <w:r>
-        <w:rPr>
-          <w:b/>
-          <w:bCs/>
-          <w:i w:val="false"/>
-          <w:iCs w:val="false"/>
-        </w:rPr>
-        <w:t>PortNumber</w:t>
-      </w:r>
-      <w:r>
-        <w:rPr>
-          <w:i w:val="false"/>
-          <w:iCs w:val="false"/>
-        </w:rPr>
-        <w:t xml:space="preserve"> — номер listen порта для подключения терминального клиента, </w:t>
-      </w:r>
-      <w:r>
-        <w:rPr>
-          <w:b/>
-          <w:bCs/>
-          <w:i w:val="false"/>
-          <w:iCs w:val="false"/>
-        </w:rPr>
-        <w:t>Downtime</w:t>
-      </w:r>
-      <w:r>
-        <w:rPr>
-          <w:i w:val="false"/>
-          <w:iCs w:val="false"/>
-        </w:rPr>
-        <w:t xml:space="preserve"> — время простоя терминального клиента в секундах. Информация о расположении конфигурационного файла </w:t>
-      </w:r>
-      <w:r>
-        <w:rPr>
-          <w:b/>
-          <w:bCs/>
-          <w:i w:val="false"/>
-          <w:iCs w:val="false"/>
-        </w:rPr>
-        <w:t>DataSourceConfig</w:t>
-      </w:r>
-      <w:r>
-        <w:rPr>
-          <w:i w:val="false"/>
-          <w:iCs w:val="false"/>
-        </w:rPr>
-        <w:t xml:space="preserve"> </w:t>
-      </w:r>
-      <w:r>
-        <w:rPr>
-          <w:i w:val="false"/>
-          <w:iCs w:val="false"/>
-        </w:rPr>
-        <w:t>имеет следующий формат:</w:t>
-      </w:r>
-    </w:p>
-    <w:p>
-      <w:pPr>
-        <w:pStyle w:val="Normal"/>
-        <w:jc w:val="both"/>
-        <w:rPr>
-          <w:i w:val="false"/>
-          <w:iCs w:val="false"/>
-        </w:rPr>
-      </w:pPr>
-      <w:r>
-        <w:rPr>
-          <w:b/>
-          <w:bCs/>
-          <w:i w:val="false"/>
-          <w:iCs w:val="false"/>
-        </w:rPr>
-        <w:t>[{'data_source', DataSourceLocation}]</w:t>
-      </w:r>
-      <w:r>
-        <w:rPr>
-          <w:i w:val="false"/>
-          <w:iCs w:val="false"/>
-        </w:rPr>
-        <w:t>.</w:t>
-      </w:r>
-    </w:p>
-    <w:p>
-      <w:pPr>
-        <w:pStyle w:val="Normal"/>
-        <w:jc w:val="both"/>
-        <w:rPr>
-          <w:i w:val="false"/>
-          <w:iCs w:val="false"/>
-        </w:rPr>
-      </w:pPr>
-      <w:r>
-        <w:rPr>
-          <w:i w:val="false"/>
-          <w:iCs w:val="false"/>
-        </w:rPr>
         <w:t>Здесь DataSourceLocation — путь (относительный или абсолютный) до конфигурационного файла.</w:t>
       </w:r>
     </w:p>
@@ -4136,11 +3897,7 @@
       <w:r>
         <w:rPr/>
         <w:tab/>
-        <w:t xml:space="preserve">Конфигурационный файл с описанием машины состояний CLI </w:t>
-      </w:r>
-      <w:r>
-        <w:rPr/>
-        <w:t xml:space="preserve">по умолчанию имеет следующее имя: </w:t>
+        <w:t xml:space="preserve">Конфигурационный файл с описанием машины состояний CLI по умолчанию имеет следующее имя: </w:t>
       </w:r>
       <w:r>
         <w:rPr>
@@ -4151,11 +3908,7 @@
       </w:r>
       <w:r>
         <w:rPr/>
-        <w:t xml:space="preserve">. </w:t>
-      </w:r>
-      <w:r>
-        <w:rPr/>
-        <w:t>Формат этого файла следующий:</w:t>
+        <w:t>. Формат этого файла следующий:</w:t>
       </w:r>
     </w:p>
     <w:p>
@@ -4172,173 +3925,112 @@
           <w:b/>
           <w:bCs/>
         </w:rPr>
-        <w:t xml:space="preserve">[{'states', </w:t>
+        <w:t>[{'states', StateTable}, {'transitions', TransitionTable}, {'initial_state', Statename :: atom()}].</w:t>
+      </w:r>
+    </w:p>
+    <w:p>
+      <w:pPr>
+        <w:pStyle w:val="Normal"/>
+        <w:jc w:val="both"/>
+        <w:rPr/>
+      </w:pPr>
+      <w:r>
+        <w:rPr/>
+        <w:t xml:space="preserve">Здесь запись с ключом </w:t>
       </w:r>
       <w:r>
         <w:rPr>
           <w:b/>
           <w:bCs/>
         </w:rPr>
-        <w:t>StateTable</w:t>
+        <w:t>'states'</w:t>
+      </w:r>
+      <w:r>
+        <w:rPr/>
+        <w:t xml:space="preserve"> содержит таблицу всех состояний в системе, запись с ключом </w:t>
       </w:r>
       <w:r>
         <w:rPr>
           <w:b/>
           <w:bCs/>
         </w:rPr>
-        <w:t xml:space="preserve">}, {'transitions', </w:t>
+        <w:t>'transitions'</w:t>
+      </w:r>
+      <w:r>
+        <w:rPr/>
+        <w:t xml:space="preserve"> — таблицу всех переходов в системе, а запись с ключом </w:t>
       </w:r>
       <w:r>
         <w:rPr>
           <w:b/>
           <w:bCs/>
         </w:rPr>
-        <w:t>TransitionTable</w:t>
-      </w:r>
-      <w:r>
+        <w:t>'initial_state'</w:t>
+      </w:r>
+      <w:r>
+        <w:rPr/>
+        <w:t xml:space="preserve"> — имя начального состояния. Таблица всех состояний в системе имеет следующий вид:</w:t>
+      </w:r>
+    </w:p>
+    <w:p>
+      <w:pPr>
+        <w:pStyle w:val="Normal"/>
+        <w:jc w:val="both"/>
         <w:rPr>
           <w:b/>
           <w:bCs/>
         </w:rPr>
-        <w:t>}, {'initial_state', Statename :: atom()}].</w:t>
-      </w:r>
-    </w:p>
-    <w:p>
-      <w:pPr>
-        <w:pStyle w:val="Normal"/>
-        <w:jc w:val="both"/>
-        <w:rPr/>
-      </w:pPr>
-      <w:r>
-        <w:rPr/>
-        <w:t xml:space="preserve">Здесь запись с ключом </w:t>
-      </w:r>
+      </w:pPr>
       <w:r>
         <w:rPr>
           <w:b/>
           <w:bCs/>
         </w:rPr>
-        <w:t>'states'</w:t>
-      </w:r>
-      <w:r>
-        <w:rPr/>
-        <w:t xml:space="preserve"> содержит таблицу всех состояний в системе, запись с ключом </w:t>
+        <w:t>[{Statename :: atom(), Representation :: string(), AllowedCommands :: [atom()]}].</w:t>
+      </w:r>
+    </w:p>
+    <w:p>
+      <w:pPr>
+        <w:pStyle w:val="Normal"/>
+        <w:jc w:val="both"/>
+        <w:rPr/>
+      </w:pPr>
+      <w:r>
+        <w:rPr/>
+        <w:t xml:space="preserve">Здесь </w:t>
       </w:r>
       <w:r>
         <w:rPr>
           <w:b/>
           <w:bCs/>
         </w:rPr>
-        <w:t>'transitions'</w:t>
-      </w:r>
-      <w:r>
-        <w:rPr/>
-        <w:t xml:space="preserve"> — </w:t>
-      </w:r>
-      <w:r>
-        <w:rPr/>
-        <w:t xml:space="preserve">таблицу всех переходов в системе, а запись с ключом </w:t>
+        <w:t>Statename</w:t>
+      </w:r>
+      <w:r>
+        <w:rPr/>
+        <w:t xml:space="preserve"> — имя состояния, </w:t>
       </w:r>
       <w:r>
         <w:rPr>
           <w:b/>
           <w:bCs/>
         </w:rPr>
-        <w:t>'initial_state'</w:t>
-      </w:r>
-      <w:r>
-        <w:rPr/>
-        <w:t xml:space="preserve"> — </w:t>
-      </w:r>
-      <w:r>
-        <w:rPr/>
-        <w:t>имя начального состояния. Таблица всех состояний в системе имеет следующий вид:</w:t>
-      </w:r>
-    </w:p>
-    <w:p>
-      <w:pPr>
-        <w:pStyle w:val="Normal"/>
-        <w:jc w:val="both"/>
+        <w:t>Representation</w:t>
+      </w:r>
+      <w:r>
+        <w:rPr/>
+        <w:t xml:space="preserve"> — строковое представление состояния (для отображения состояния в строке подсказки), </w:t>
+      </w:r>
+      <w:r>
         <w:rPr>
           <w:b/>
           <w:bCs/>
         </w:rPr>
-      </w:pPr>
-      <w:r>
-        <w:rPr>
-          <w:b/>
-          <w:bCs/>
-        </w:rPr>
-        <w:t>[{Statename :: atom(), Repr</w:t>
-      </w:r>
-      <w:r>
-        <w:rPr>
-          <w:b/>
-          <w:bCs/>
-        </w:rPr>
-        <w:t>esentation</w:t>
-      </w:r>
-      <w:r>
-        <w:rPr>
-          <w:b/>
-          <w:bCs/>
-        </w:rPr>
-        <w:t xml:space="preserve"> :: string(), AllowedCommands :: [atom()]}].</w:t>
-      </w:r>
-    </w:p>
-    <w:p>
-      <w:pPr>
-        <w:pStyle w:val="Normal"/>
-        <w:jc w:val="both"/>
-        <w:rPr/>
-      </w:pPr>
-      <w:r>
-        <w:rPr/>
-        <w:t xml:space="preserve">Здесь </w:t>
-      </w:r>
-      <w:r>
-        <w:rPr>
-          <w:b/>
-          <w:bCs/>
-        </w:rPr>
-        <w:t>Statename</w:t>
-      </w:r>
-      <w:r>
-        <w:rPr/>
-        <w:t xml:space="preserve"> — имя состояния, </w:t>
-      </w:r>
-      <w:r>
-        <w:rPr>
-          <w:b/>
-          <w:bCs/>
-        </w:rPr>
-        <w:t>Repr</w:t>
-      </w:r>
-      <w:r>
-        <w:rPr>
-          <w:b/>
-          <w:bCs/>
-        </w:rPr>
-        <w:t>esentation</w:t>
-      </w:r>
-      <w:r>
-        <w:rPr/>
-        <w:t xml:space="preserve"> — строковое представление состояния (для отображения состояния в строке подсказки), </w:t>
-      </w:r>
-      <w:r>
-        <w:rPr>
-          <w:b/>
-          <w:bCs/>
-        </w:rPr>
         <w:t>AllowedCommands</w:t>
       </w:r>
       <w:r>
         <w:rPr/>
-        <w:t xml:space="preserve"> — список имен команд, доступных в данном состоянии. </w:t>
-      </w:r>
-      <w:r>
-        <w:rPr/>
-        <w:t>Таблица всех переходов в системе имеет следующий вид:</w:t>
+        <w:t xml:space="preserve"> — список имен команд, доступных в данном состоянии. Таблица всех переходов в системе имеет следующий вид:</w:t>
       </w:r>
     </w:p>
     <w:p>
@@ -4422,11 +4114,7 @@
       </w:r>
       <w:r>
         <w:rPr/>
-        <w:t xml:space="preserve">. </w:t>
-      </w:r>
-      <w:r>
-        <w:rPr/>
-        <w:t>Формат этого файла следующий:</w:t>
+        <w:t>. Формат этого файла следующий:</w:t>
       </w:r>
     </w:p>
     <w:p>
@@ -4571,11 +4259,7 @@
       </w:r>
       <w:r>
         <w:rPr/>
-        <w:t xml:space="preserve"> — уровень доступа к команде (команду могут запускать на выполнение пользователи, уровень доступа которых не меньше ее уровня). </w:t>
-      </w:r>
-      <w:r>
-        <w:rPr/>
-        <w:t>Для всех команд, определенных в системе должна быть соответствующая запись в этом файле.</w:t>
+        <w:t xml:space="preserve"> — уровень доступа к команде (команду могут запускать на выполнение пользователи, уровень доступа которых не меньше ее уровня). Для всех команд, определенных в системе должна быть соответствующая запись в этом файле.</w:t>
       </w:r>
     </w:p>
     <w:sectPr>
@@ -5158,9 +4842,7 @@
     <w:pPr>
       <w:widowControl w:val="false"/>
       <w:suppressAutoHyphens w:val="true"/>
-      <w:kinsoku w:val="true"/>
-      <w:overflowPunct w:val="true"/>
-      <w:autoSpaceDE w:val="true"/>
+      <w:overflowPunct w:val="false"/>
       <w:bidi w:val="0"/>
       <w:jc w:val="left"/>
     </w:pPr>
@@ -5642,6 +5324,18 @@
   </w:style>
   <w:style w:type="character" w:styleId="ListLabel78">
     <w:name w:val="ListLabel 78"/>
+    <w:rPr>
+      <w:rFonts w:cs="OpenSymbol"/>
+    </w:rPr>
+  </w:style>
+  <w:style w:type="character" w:styleId="ListLabel79">
+    <w:name w:val="ListLabel 79"/>
+    <w:rPr>
+      <w:rFonts w:cs="Symbol"/>
+    </w:rPr>
+  </w:style>
+  <w:style w:type="character" w:styleId="ListLabel80">
+    <w:name w:val="ListLabel 80"/>
     <w:rPr>
       <w:rFonts w:cs="OpenSymbol"/>
     </w:rPr>

</xml_diff>